<commit_message>
Se crea un nuevo proyecto para hacer pruebas durante el curso
</commit_message>
<xml_diff>
--- a/Git/Comandos compañeros Git Platzi.docx
+++ b/Git/Comandos compañeros Git Platzi.docx
@@ -144,7 +144,29 @@
           <w:szCs w:val="24"/>
           <w:lang w:eastAsia="es-CR"/>
         </w:rPr>
-        <w:t xml:space="preserve"> status: Nos permite ver el estado de todos nuestros archivos y carpetas.</w:t>
+        <w:t xml:space="preserve"> </w:t>
+      </w:r>
+      <w:proofErr w:type="gramStart"/>
+      <w:r>
+        <w:rPr>
+          <w:rFonts w:ascii="Arial" w:eastAsia="Times New Roman" w:hAnsi="Arial" w:cs="Arial"/>
+          <w:color w:val="1C3643"/>
+          <w:sz w:val="24"/>
+          <w:szCs w:val="24"/>
+          <w:lang w:eastAsia="es-CR"/>
+        </w:rPr>
+        <w:t>status</w:t>
+      </w:r>
+      <w:proofErr w:type="gramEnd"/>
+      <w:r>
+        <w:rPr>
+          <w:rFonts w:ascii="Arial" w:eastAsia="Times New Roman" w:hAnsi="Arial" w:cs="Arial"/>
+          <w:color w:val="1C3643"/>
+          <w:sz w:val="24"/>
+          <w:szCs w:val="24"/>
+          <w:lang w:eastAsia="es-CR"/>
+        </w:rPr>
+        <w:t>: Nos permite ver el estado de todos nuestros archivos y carpetas.</w:t>
       </w:r>
     </w:p>
     <w:p>
@@ -1022,7 +1044,29 @@
           <w:szCs w:val="24"/>
           <w:lang w:eastAsia="es-CR"/>
         </w:rPr>
-        <w:t xml:space="preserve"> show nos muestra los cambios que han existido sobre un archivo y es muy útil para detectar cuándo se produjeron ciertos cambios, qué se rompió y cómo lo podemos solucionar. Pero podemos ser más detallados.</w:t>
+        <w:t xml:space="preserve"> </w:t>
+      </w:r>
+      <w:proofErr w:type="gramStart"/>
+      <w:r>
+        <w:rPr>
+          <w:rFonts w:ascii="Arial" w:eastAsia="Times New Roman" w:hAnsi="Arial" w:cs="Arial"/>
+          <w:color w:val="1C3643"/>
+          <w:sz w:val="24"/>
+          <w:szCs w:val="24"/>
+          <w:lang w:eastAsia="es-CR"/>
+        </w:rPr>
+        <w:t>show</w:t>
+      </w:r>
+      <w:proofErr w:type="gramEnd"/>
+      <w:r>
+        <w:rPr>
+          <w:rFonts w:ascii="Arial" w:eastAsia="Times New Roman" w:hAnsi="Arial" w:cs="Arial"/>
+          <w:color w:val="1C3643"/>
+          <w:sz w:val="24"/>
+          <w:szCs w:val="24"/>
+          <w:lang w:eastAsia="es-CR"/>
+        </w:rPr>
+        <w:t xml:space="preserve"> nos muestra los cambios que han existido sobre un archivo y es muy útil para detectar cuándo se produjeron ciertos cambios, qué se rompió y cómo lo podemos solucionar. Pero podemos ser más detallados.</w:t>
       </w:r>
     </w:p>
     <w:p>
@@ -1226,7 +1270,29 @@
           <w:szCs w:val="24"/>
           <w:lang w:eastAsia="es-CR"/>
         </w:rPr>
-        <w:t xml:space="preserve"> para que podamos aplicar nuestros últimos cambios pero desde un </w:t>
+        <w:t xml:space="preserve"> para que podamos aplicar nuestros últimos </w:t>
+      </w:r>
+      <w:proofErr w:type="gramStart"/>
+      <w:r>
+        <w:rPr>
+          <w:rFonts w:ascii="Arial" w:eastAsia="Times New Roman" w:hAnsi="Arial" w:cs="Arial"/>
+          <w:color w:val="1C3643"/>
+          <w:sz w:val="24"/>
+          <w:szCs w:val="24"/>
+          <w:lang w:eastAsia="es-CR"/>
+        </w:rPr>
+        <w:t>cambios</w:t>
+      </w:r>
+      <w:proofErr w:type="gramEnd"/>
+      <w:r>
+        <w:rPr>
+          <w:rFonts w:ascii="Arial" w:eastAsia="Times New Roman" w:hAnsi="Arial" w:cs="Arial"/>
+          <w:color w:val="1C3643"/>
+          <w:sz w:val="24"/>
+          <w:szCs w:val="24"/>
+          <w:lang w:eastAsia="es-CR"/>
+        </w:rPr>
+        <w:t xml:space="preserve"> pero desde un </w:t>
       </w:r>
       <w:proofErr w:type="spellStart"/>
       <w:r>
@@ -2123,7 +2189,29 @@
           <w:szCs w:val="24"/>
           <w:lang w:eastAsia="es-CR"/>
         </w:rPr>
-        <w:t xml:space="preserve"> --show-</w:t>
+        <w:t xml:space="preserve"> --</w:t>
+      </w:r>
+      <w:proofErr w:type="gramStart"/>
+      <w:r>
+        <w:rPr>
+          <w:rFonts w:ascii="Arial" w:eastAsia="Times New Roman" w:hAnsi="Arial" w:cs="Arial"/>
+          <w:color w:val="1C3643"/>
+          <w:sz w:val="24"/>
+          <w:szCs w:val="24"/>
+          <w:lang w:eastAsia="es-CR"/>
+        </w:rPr>
+        <w:t>show</w:t>
+      </w:r>
+      <w:proofErr w:type="gramEnd"/>
+      <w:r>
+        <w:rPr>
+          <w:rFonts w:ascii="Arial" w:eastAsia="Times New Roman" w:hAnsi="Arial" w:cs="Arial"/>
+          <w:color w:val="1C3643"/>
+          <w:sz w:val="24"/>
+          <w:szCs w:val="24"/>
+          <w:lang w:eastAsia="es-CR"/>
+        </w:rPr>
+        <w:t>-</w:t>
       </w:r>
       <w:proofErr w:type="spellStart"/>
       <w:r>
@@ -2414,7 +2502,29 @@
           <w:szCs w:val="24"/>
           <w:lang w:eastAsia="es-CR"/>
         </w:rPr>
-        <w:t xml:space="preserve"> status </w:t>
+        <w:t xml:space="preserve"> </w:t>
+      </w:r>
+      <w:proofErr w:type="gramStart"/>
+      <w:r>
+        <w:rPr>
+          <w:rFonts w:ascii="Arial" w:eastAsia="Times New Roman" w:hAnsi="Arial" w:cs="Arial"/>
+          <w:color w:val="1C3643"/>
+          <w:sz w:val="24"/>
+          <w:szCs w:val="24"/>
+          <w:lang w:eastAsia="es-CR"/>
+        </w:rPr>
+        <w:t>status</w:t>
+      </w:r>
+      <w:proofErr w:type="gramEnd"/>
+      <w:r>
+        <w:rPr>
+          <w:rFonts w:ascii="Arial" w:eastAsia="Times New Roman" w:hAnsi="Arial" w:cs="Arial"/>
+          <w:color w:val="1C3643"/>
+          <w:sz w:val="24"/>
+          <w:szCs w:val="24"/>
+          <w:lang w:eastAsia="es-CR"/>
+        </w:rPr>
+        <w:t xml:space="preserve"> </w:t>
       </w:r>
       <w:proofErr w:type="spellStart"/>
       <w:r>
@@ -3323,8 +3433,20 @@
           <w:szCs w:val="24"/>
           <w:lang w:eastAsia="es-CR"/>
         </w:rPr>
-        <w:t xml:space="preserve"> show</w:t>
-      </w:r>
+        <w:t xml:space="preserve"> </w:t>
+      </w:r>
+      <w:proofErr w:type="gramStart"/>
+      <w:r>
+        <w:rPr>
+          <w:rFonts w:ascii="Arial" w:eastAsia="Times New Roman" w:hAnsi="Arial" w:cs="Arial"/>
+          <w:color w:val="1C3643"/>
+          <w:sz w:val="24"/>
+          <w:szCs w:val="24"/>
+          <w:lang w:eastAsia="es-CR"/>
+        </w:rPr>
+        <w:t>show</w:t>
+      </w:r>
+      <w:proofErr w:type="gramEnd"/>
     </w:p>
     <w:p>
       <w:pPr>
@@ -3368,7 +3490,29 @@
           <w:szCs w:val="24"/>
           <w:lang w:eastAsia="es-CR"/>
         </w:rPr>
-        <w:t xml:space="preserve"> show </w:t>
+        <w:t xml:space="preserve"> </w:t>
+      </w:r>
+      <w:proofErr w:type="gramStart"/>
+      <w:r>
+        <w:rPr>
+          <w:rFonts w:ascii="Arial" w:eastAsia="Times New Roman" w:hAnsi="Arial" w:cs="Arial"/>
+          <w:color w:val="1C3643"/>
+          <w:sz w:val="24"/>
+          <w:szCs w:val="24"/>
+          <w:lang w:eastAsia="es-CR"/>
+        </w:rPr>
+        <w:t>show</w:t>
+      </w:r>
+      <w:proofErr w:type="gramEnd"/>
+      <w:r>
+        <w:rPr>
+          <w:rFonts w:ascii="Arial" w:eastAsia="Times New Roman" w:hAnsi="Arial" w:cs="Arial"/>
+          <w:color w:val="1C3643"/>
+          <w:sz w:val="24"/>
+          <w:szCs w:val="24"/>
+          <w:lang w:eastAsia="es-CR"/>
+        </w:rPr>
+        <w:t xml:space="preserve"> </w:t>
       </w:r>
       <w:proofErr w:type="spellStart"/>
       <w:r>
@@ -5300,7 +5444,29 @@
           <w:szCs w:val="24"/>
           <w:lang w:eastAsia="es-CR"/>
         </w:rPr>
-        <w:t xml:space="preserve"> status </w:t>
+        <w:t xml:space="preserve"> </w:t>
+      </w:r>
+      <w:proofErr w:type="gramStart"/>
+      <w:r>
+        <w:rPr>
+          <w:rFonts w:ascii="Arial" w:eastAsia="Times New Roman" w:hAnsi="Arial" w:cs="Arial"/>
+          <w:color w:val="1C3643"/>
+          <w:sz w:val="24"/>
+          <w:szCs w:val="24"/>
+          <w:lang w:eastAsia="es-CR"/>
+        </w:rPr>
+        <w:t>status</w:t>
+      </w:r>
+      <w:proofErr w:type="gramEnd"/>
+      <w:r>
+        <w:rPr>
+          <w:rFonts w:ascii="Arial" w:eastAsia="Times New Roman" w:hAnsi="Arial" w:cs="Arial"/>
+          <w:color w:val="1C3643"/>
+          <w:sz w:val="24"/>
+          <w:szCs w:val="24"/>
+          <w:lang w:eastAsia="es-CR"/>
+        </w:rPr>
+        <w:t xml:space="preserve"> </w:t>
       </w:r>
       <w:proofErr w:type="spellStart"/>
       <w:r>
@@ -7082,8 +7248,18 @@
           <w:rFonts w:ascii="Arial" w:hAnsi="Arial" w:cs="Arial"/>
           <w:color w:val="1C3643"/>
         </w:rPr>
-        <w:t>CREAR RAMAS EN MASTER</w:t>
-      </w:r>
+        <w:t xml:space="preserve">CREAR RAMAS EN </w:t>
+      </w:r>
+      <w:proofErr w:type="gramStart"/>
+      <w:r>
+        <w:rPr>
+          <w:rStyle w:val="Textoennegrita"/>
+          <w:rFonts w:ascii="Arial" w:hAnsi="Arial" w:cs="Arial"/>
+          <w:color w:val="1C3643"/>
+        </w:rPr>
+        <w:t>MASTER</w:t>
+      </w:r>
+      <w:proofErr w:type="gramEnd"/>
       <w:r>
         <w:rPr>
           <w:rFonts w:ascii="Arial" w:hAnsi="Arial" w:cs="Arial"/>
@@ -7213,7 +7389,25 @@
           <w:rFonts w:ascii="Arial" w:hAnsi="Arial" w:cs="Arial"/>
           <w:color w:val="1C3643"/>
         </w:rPr>
-        <w:t>FUSIONAR MASTER CON OTRA RAMA</w:t>
+        <w:t xml:space="preserve">FUSIONAR </w:t>
+      </w:r>
+      <w:proofErr w:type="gramStart"/>
+      <w:r>
+        <w:rPr>
+          <w:rStyle w:val="Textoennegrita"/>
+          <w:rFonts w:ascii="Arial" w:hAnsi="Arial" w:cs="Arial"/>
+          <w:color w:val="1C3643"/>
+        </w:rPr>
+        <w:t>MASTER</w:t>
+      </w:r>
+      <w:proofErr w:type="gramEnd"/>
+      <w:r>
+        <w:rPr>
+          <w:rStyle w:val="Textoennegrita"/>
+          <w:rFonts w:ascii="Arial" w:hAnsi="Arial" w:cs="Arial"/>
+          <w:color w:val="1C3643"/>
+        </w:rPr>
+        <w:t xml:space="preserve"> CON OTRA RAMA</w:t>
       </w:r>
       <w:r>
         <w:rPr>
@@ -7528,7 +7722,29 @@
           <w:szCs w:val="24"/>
           <w:lang w:eastAsia="es-CR"/>
         </w:rPr>
-        <w:t xml:space="preserve"> status: Nos permite ver el estado de todos nuestros archivos y carpetas.</w:t>
+        <w:t xml:space="preserve"> </w:t>
+      </w:r>
+      <w:proofErr w:type="gramStart"/>
+      <w:r>
+        <w:rPr>
+          <w:rFonts w:ascii="Arial" w:eastAsia="Times New Roman" w:hAnsi="Arial" w:cs="Arial"/>
+          <w:color w:val="1C3643"/>
+          <w:sz w:val="24"/>
+          <w:szCs w:val="24"/>
+          <w:lang w:eastAsia="es-CR"/>
+        </w:rPr>
+        <w:t>status</w:t>
+      </w:r>
+      <w:proofErr w:type="gramEnd"/>
+      <w:r>
+        <w:rPr>
+          <w:rFonts w:ascii="Arial" w:eastAsia="Times New Roman" w:hAnsi="Arial" w:cs="Arial"/>
+          <w:color w:val="1C3643"/>
+          <w:sz w:val="24"/>
+          <w:szCs w:val="24"/>
+          <w:lang w:eastAsia="es-CR"/>
+        </w:rPr>
+        <w:t>: Nos permite ver el estado de todos nuestros archivos y carpetas.</w:t>
       </w:r>
     </w:p>
     <w:p>
@@ -8406,7 +8622,29 @@
           <w:szCs w:val="24"/>
           <w:lang w:eastAsia="es-CR"/>
         </w:rPr>
-        <w:t xml:space="preserve"> show nos muestra los cambios que han existido sobre un archivo y es muy útil para detectar cuándo se produjeron ciertos cambios, qué se rompió y cómo lo podemos solucionar. Pero podemos ser más detallados.</w:t>
+        <w:t xml:space="preserve"> </w:t>
+      </w:r>
+      <w:proofErr w:type="gramStart"/>
+      <w:r>
+        <w:rPr>
+          <w:rFonts w:ascii="Arial" w:eastAsia="Times New Roman" w:hAnsi="Arial" w:cs="Arial"/>
+          <w:color w:val="1C3643"/>
+          <w:sz w:val="24"/>
+          <w:szCs w:val="24"/>
+          <w:lang w:eastAsia="es-CR"/>
+        </w:rPr>
+        <w:t>show</w:t>
+      </w:r>
+      <w:proofErr w:type="gramEnd"/>
+      <w:r>
+        <w:rPr>
+          <w:rFonts w:ascii="Arial" w:eastAsia="Times New Roman" w:hAnsi="Arial" w:cs="Arial"/>
+          <w:color w:val="1C3643"/>
+          <w:sz w:val="24"/>
+          <w:szCs w:val="24"/>
+          <w:lang w:eastAsia="es-CR"/>
+        </w:rPr>
+        <w:t xml:space="preserve"> nos muestra los cambios que han existido sobre un archivo y es muy útil para detectar cuándo se produjeron ciertos cambios, qué se rompió y cómo lo podemos solucionar. Pero podemos ser más detallados.</w:t>
       </w:r>
     </w:p>
     <w:p>
@@ -8610,7 +8848,29 @@
           <w:szCs w:val="24"/>
           <w:lang w:eastAsia="es-CR"/>
         </w:rPr>
-        <w:t xml:space="preserve"> para que podamos aplicar nuestros últimos cambios pero desde un </w:t>
+        <w:t xml:space="preserve"> para que podamos aplicar nuestros últimos </w:t>
+      </w:r>
+      <w:proofErr w:type="gramStart"/>
+      <w:r>
+        <w:rPr>
+          <w:rFonts w:ascii="Arial" w:eastAsia="Times New Roman" w:hAnsi="Arial" w:cs="Arial"/>
+          <w:color w:val="1C3643"/>
+          <w:sz w:val="24"/>
+          <w:szCs w:val="24"/>
+          <w:lang w:eastAsia="es-CR"/>
+        </w:rPr>
+        <w:t>cambios</w:t>
+      </w:r>
+      <w:proofErr w:type="gramEnd"/>
+      <w:r>
+        <w:rPr>
+          <w:rFonts w:ascii="Arial" w:eastAsia="Times New Roman" w:hAnsi="Arial" w:cs="Arial"/>
+          <w:color w:val="1C3643"/>
+          <w:sz w:val="24"/>
+          <w:szCs w:val="24"/>
+          <w:lang w:eastAsia="es-CR"/>
+        </w:rPr>
+        <w:t xml:space="preserve"> pero desde un </w:t>
       </w:r>
       <w:proofErr w:type="spellStart"/>
       <w:r>
@@ -8955,7 +9215,29 @@
           <w:szCs w:val="24"/>
           <w:lang w:eastAsia="es-CR"/>
         </w:rPr>
-        <w:t xml:space="preserve"> status: Nos permite ver el estado de todos nuestros archivos y carpetas</w:t>
+        <w:t xml:space="preserve"> </w:t>
+      </w:r>
+      <w:proofErr w:type="gramStart"/>
+      <w:r>
+        <w:rPr>
+          <w:rFonts w:ascii="Arial" w:eastAsia="Times New Roman" w:hAnsi="Arial" w:cs="Arial"/>
+          <w:color w:val="1C3643"/>
+          <w:sz w:val="24"/>
+          <w:szCs w:val="24"/>
+          <w:lang w:eastAsia="es-CR"/>
+        </w:rPr>
+        <w:t>status</w:t>
+      </w:r>
+      <w:proofErr w:type="gramEnd"/>
+      <w:r>
+        <w:rPr>
+          <w:rFonts w:ascii="Arial" w:eastAsia="Times New Roman" w:hAnsi="Arial" w:cs="Arial"/>
+          <w:color w:val="1C3643"/>
+          <w:sz w:val="24"/>
+          <w:szCs w:val="24"/>
+          <w:lang w:eastAsia="es-CR"/>
+        </w:rPr>
+        <w:t>: Nos permite ver el estado de todos nuestros archivos y carpetas</w:t>
       </w:r>
     </w:p>
     <w:p>
@@ -9425,7 +9707,29 @@
           <w:szCs w:val="24"/>
           <w:lang w:eastAsia="es-CR"/>
         </w:rPr>
-        <w:t xml:space="preserve"> -v(es </w:t>
+        <w:t xml:space="preserve"> -</w:t>
+      </w:r>
+      <w:proofErr w:type="gramStart"/>
+      <w:r>
+        <w:rPr>
+          <w:rFonts w:ascii="Arial" w:eastAsia="Times New Roman" w:hAnsi="Arial" w:cs="Arial"/>
+          <w:color w:val="1C3643"/>
+          <w:sz w:val="24"/>
+          <w:szCs w:val="24"/>
+          <w:lang w:eastAsia="es-CR"/>
+        </w:rPr>
+        <w:t>v(</w:t>
+      </w:r>
+      <w:proofErr w:type="gramEnd"/>
+      <w:r>
+        <w:rPr>
+          <w:rFonts w:ascii="Arial" w:eastAsia="Times New Roman" w:hAnsi="Arial" w:cs="Arial"/>
+          <w:color w:val="1C3643"/>
+          <w:sz w:val="24"/>
+          <w:szCs w:val="24"/>
+          <w:lang w:eastAsia="es-CR"/>
+        </w:rPr>
+        <w:t xml:space="preserve">es </w:t>
       </w:r>
       <w:proofErr w:type="spellStart"/>
       <w:r>
@@ -9534,7 +9838,29 @@
           <w:szCs w:val="24"/>
           <w:lang w:eastAsia="es-CR"/>
         </w:rPr>
-        <w:t xml:space="preserve"> master --</w:t>
+        <w:t xml:space="preserve"> </w:t>
+      </w:r>
+      <w:proofErr w:type="gramStart"/>
+      <w:r>
+        <w:rPr>
+          <w:rFonts w:ascii="Arial" w:eastAsia="Times New Roman" w:hAnsi="Arial" w:cs="Arial"/>
+          <w:color w:val="1C3643"/>
+          <w:sz w:val="24"/>
+          <w:szCs w:val="24"/>
+          <w:lang w:eastAsia="es-CR"/>
+        </w:rPr>
+        <w:t>master</w:t>
+      </w:r>
+      <w:proofErr w:type="gramEnd"/>
+      <w:r>
+        <w:rPr>
+          <w:rFonts w:ascii="Arial" w:eastAsia="Times New Roman" w:hAnsi="Arial" w:cs="Arial"/>
+          <w:color w:val="1C3643"/>
+          <w:sz w:val="24"/>
+          <w:szCs w:val="24"/>
+          <w:lang w:eastAsia="es-CR"/>
+        </w:rPr>
+        <w:t xml:space="preserve"> --</w:t>
       </w:r>
       <w:proofErr w:type="spellStart"/>
       <w:r>
@@ -9665,7 +9991,29 @@
           <w:szCs w:val="24"/>
           <w:lang w:eastAsia="es-CR"/>
         </w:rPr>
-        <w:t xml:space="preserve"> master (Descarga cambios)</w:t>
+        <w:t xml:space="preserve"> </w:t>
+      </w:r>
+      <w:proofErr w:type="gramStart"/>
+      <w:r>
+        <w:rPr>
+          <w:rFonts w:ascii="Arial" w:eastAsia="Times New Roman" w:hAnsi="Arial" w:cs="Arial"/>
+          <w:color w:val="1C3643"/>
+          <w:sz w:val="24"/>
+          <w:szCs w:val="24"/>
+          <w:lang w:eastAsia="es-CR"/>
+        </w:rPr>
+        <w:t>master</w:t>
+      </w:r>
+      <w:proofErr w:type="gramEnd"/>
+      <w:r>
+        <w:rPr>
+          <w:rFonts w:ascii="Arial" w:eastAsia="Times New Roman" w:hAnsi="Arial" w:cs="Arial"/>
+          <w:color w:val="1C3643"/>
+          <w:sz w:val="24"/>
+          <w:szCs w:val="24"/>
+          <w:lang w:eastAsia="es-CR"/>
+        </w:rPr>
+        <w:t xml:space="preserve"> (Descarga cambios)</w:t>
       </w:r>
     </w:p>
     <w:p>
@@ -9752,7 +10100,29 @@
           <w:szCs w:val="24"/>
           <w:lang w:eastAsia="es-CR"/>
         </w:rPr>
-        <w:t>) (master) (Sube Cambios)</w:t>
+        <w:t>) (</w:t>
+      </w:r>
+      <w:proofErr w:type="gramStart"/>
+      <w:r>
+        <w:rPr>
+          <w:rFonts w:ascii="Arial" w:eastAsia="Times New Roman" w:hAnsi="Arial" w:cs="Arial"/>
+          <w:color w:val="1C3643"/>
+          <w:sz w:val="24"/>
+          <w:szCs w:val="24"/>
+          <w:lang w:eastAsia="es-CR"/>
+        </w:rPr>
+        <w:t>master</w:t>
+      </w:r>
+      <w:proofErr w:type="gramEnd"/>
+      <w:r>
+        <w:rPr>
+          <w:rFonts w:ascii="Arial" w:eastAsia="Times New Roman" w:hAnsi="Arial" w:cs="Arial"/>
+          <w:color w:val="1C3643"/>
+          <w:sz w:val="24"/>
+          <w:szCs w:val="24"/>
+          <w:lang w:eastAsia="es-CR"/>
+        </w:rPr>
+        <w:t>) (Sube Cambios)</w:t>
       </w:r>
     </w:p>
     <w:p>
@@ -10086,53 +10456,133 @@
           <w:szCs w:val="24"/>
           <w:lang w:eastAsia="es-CR"/>
         </w:rPr>
-        <w:t>rm</w:t>
-      </w:r>
-      <w:proofErr w:type="spellEnd"/>
-      <w:r>
-        <w:rPr>
-          <w:rFonts w:ascii="Arial" w:eastAsia="Times New Roman" w:hAnsi="Arial" w:cs="Arial"/>
-          <w:color w:val="1C3643"/>
-          <w:sz w:val="24"/>
-          <w:szCs w:val="24"/>
-          <w:lang w:eastAsia="es-CR"/>
-        </w:rPr>
-        <w:t xml:space="preserve"> --</w:t>
-      </w:r>
-      <w:proofErr w:type="spellStart"/>
-      <w:r>
-        <w:rPr>
-          <w:rFonts w:ascii="Arial" w:eastAsia="Times New Roman" w:hAnsi="Arial" w:cs="Arial"/>
-          <w:color w:val="1C3643"/>
-          <w:sz w:val="24"/>
-          <w:szCs w:val="24"/>
-          <w:lang w:eastAsia="es-CR"/>
-        </w:rPr>
-        <w:t>cached</w:t>
-      </w:r>
-      <w:proofErr w:type="spellEnd"/>
-      <w:r>
-        <w:rPr>
-          <w:rFonts w:ascii="Arial" w:eastAsia="Times New Roman" w:hAnsi="Arial" w:cs="Arial"/>
-          <w:color w:val="1C3643"/>
-          <w:sz w:val="24"/>
-          <w:szCs w:val="24"/>
-          <w:lang w:eastAsia="es-CR"/>
-        </w:rPr>
-        <w:t xml:space="preserve">: Mueve los archivos que le indiquemos al estado </w:t>
-      </w:r>
-      <w:proofErr w:type="spellStart"/>
-      <w:r>
-        <w:rPr>
-          <w:rFonts w:ascii="Arial" w:eastAsia="Times New Roman" w:hAnsi="Arial" w:cs="Arial"/>
-          <w:color w:val="1C3643"/>
-          <w:sz w:val="24"/>
-          <w:szCs w:val="24"/>
-          <w:lang w:eastAsia="es-CR"/>
-        </w:rPr>
-        <w:t>Untracked</w:t>
-      </w:r>
-      <w:proofErr w:type="spellEnd"/>
+        <w:t>reset</w:t>
+      </w:r>
+      <w:proofErr w:type="spellEnd"/>
+      <w:r>
+        <w:rPr>
+          <w:rFonts w:ascii="Arial" w:eastAsia="Times New Roman" w:hAnsi="Arial" w:cs="Arial"/>
+          <w:color w:val="1C3643"/>
+          <w:sz w:val="24"/>
+          <w:szCs w:val="24"/>
+          <w:lang w:eastAsia="es-CR"/>
+        </w:rPr>
+        <w:t xml:space="preserve"> </w:t>
+      </w:r>
+      <w:proofErr w:type="spellStart"/>
+      <w:proofErr w:type="gramStart"/>
+      <w:r>
+        <w:rPr>
+          <w:rFonts w:ascii="Arial" w:eastAsia="Times New Roman" w:hAnsi="Arial" w:cs="Arial"/>
+          <w:color w:val="1C3643"/>
+          <w:sz w:val="24"/>
+          <w:szCs w:val="24"/>
+          <w:lang w:eastAsia="es-CR"/>
+        </w:rPr>
+        <w:t>nombredelcomit</w:t>
+      </w:r>
+      <w:proofErr w:type="spellEnd"/>
+      <w:r>
+        <w:rPr>
+          <w:rFonts w:ascii="Arial" w:eastAsia="Times New Roman" w:hAnsi="Arial" w:cs="Arial"/>
+          <w:color w:val="1C3643"/>
+          <w:sz w:val="24"/>
+          <w:szCs w:val="24"/>
+          <w:lang w:eastAsia="es-CR"/>
+        </w:rPr>
+        <w:t xml:space="preserve">  --</w:t>
+      </w:r>
+      <w:proofErr w:type="spellStart"/>
+      <w:proofErr w:type="gramEnd"/>
+      <w:r>
+        <w:rPr>
+          <w:rFonts w:ascii="Arial" w:eastAsia="Times New Roman" w:hAnsi="Arial" w:cs="Arial"/>
+          <w:color w:val="1C3643"/>
+          <w:sz w:val="24"/>
+          <w:szCs w:val="24"/>
+          <w:lang w:eastAsia="es-CR"/>
+        </w:rPr>
+        <w:t>hard</w:t>
+      </w:r>
+      <w:proofErr w:type="spellEnd"/>
+      <w:r>
+        <w:rPr>
+          <w:rFonts w:ascii="Arial" w:eastAsia="Times New Roman" w:hAnsi="Arial" w:cs="Arial"/>
+          <w:color w:val="1C3643"/>
+          <w:sz w:val="24"/>
+          <w:szCs w:val="24"/>
+          <w:lang w:eastAsia="es-CR"/>
+        </w:rPr>
+        <w:t xml:space="preserve"> vuelve al estado del </w:t>
+      </w:r>
+      <w:proofErr w:type="spellStart"/>
+      <w:r>
+        <w:rPr>
+          <w:rFonts w:ascii="Arial" w:eastAsia="Times New Roman" w:hAnsi="Arial" w:cs="Arial"/>
+          <w:color w:val="1C3643"/>
+          <w:sz w:val="24"/>
+          <w:szCs w:val="24"/>
+          <w:lang w:eastAsia="es-CR"/>
+        </w:rPr>
+        <w:t>commit</w:t>
+      </w:r>
+      <w:proofErr w:type="spellEnd"/>
+      <w:r>
+        <w:rPr>
+          <w:rFonts w:ascii="Arial" w:eastAsia="Times New Roman" w:hAnsi="Arial" w:cs="Arial"/>
+          <w:color w:val="1C3643"/>
+          <w:sz w:val="24"/>
+          <w:szCs w:val="24"/>
+          <w:lang w:eastAsia="es-CR"/>
+        </w:rPr>
+        <w:t xml:space="preserve"> deseado borra lo nuevo para volver al </w:t>
+      </w:r>
+      <w:proofErr w:type="spellStart"/>
+      <w:r>
+        <w:rPr>
+          <w:rFonts w:ascii="Arial" w:eastAsia="Times New Roman" w:hAnsi="Arial" w:cs="Arial"/>
+          <w:color w:val="1C3643"/>
+          <w:sz w:val="24"/>
+          <w:szCs w:val="24"/>
+          <w:lang w:eastAsia="es-CR"/>
+        </w:rPr>
+        <w:t>ultimo</w:t>
+      </w:r>
+      <w:proofErr w:type="spellEnd"/>
+      <w:r>
+        <w:rPr>
+          <w:rFonts w:ascii="Arial" w:eastAsia="Times New Roman" w:hAnsi="Arial" w:cs="Arial"/>
+          <w:color w:val="1C3643"/>
+          <w:sz w:val="24"/>
+          <w:szCs w:val="24"/>
+          <w:lang w:eastAsia="es-CR"/>
+        </w:rPr>
+        <w:t xml:space="preserve"> </w:t>
+      </w:r>
+      <w:proofErr w:type="spellStart"/>
+      <w:r>
+        <w:rPr>
+          <w:rFonts w:ascii="Arial" w:eastAsia="Times New Roman" w:hAnsi="Arial" w:cs="Arial"/>
+          <w:color w:val="1C3643"/>
+          <w:sz w:val="24"/>
+          <w:szCs w:val="24"/>
+          <w:lang w:eastAsia="es-CR"/>
+        </w:rPr>
+        <w:t>commit</w:t>
+      </w:r>
+      <w:proofErr w:type="spellEnd"/>
+      <w:r>
+        <w:rPr>
+          <w:rFonts w:ascii="Arial" w:eastAsia="Times New Roman" w:hAnsi="Arial" w:cs="Arial"/>
+          <w:color w:val="1C3643"/>
+          <w:sz w:val="24"/>
+          <w:szCs w:val="24"/>
+          <w:lang w:eastAsia="es-CR"/>
+        </w:rPr>
+        <w:t>.</w:t>
+      </w:r>
+      <w:bookmarkStart w:id="0" w:name="_GoBack"/>
+      <w:bookmarkEnd w:id="0"/>
     </w:p>
     <w:p>
       <w:pPr>
@@ -10207,19 +10657,31 @@
           <w:szCs w:val="24"/>
           <w:lang w:eastAsia="es-CR"/>
         </w:rPr>
-        <w:t>force</w:t>
-      </w:r>
-      <w:proofErr w:type="spellEnd"/>
-      <w:r>
-        <w:rPr>
-          <w:rFonts w:ascii="Arial" w:eastAsia="Times New Roman" w:hAnsi="Arial" w:cs="Arial"/>
-          <w:color w:val="1C3643"/>
-          <w:sz w:val="24"/>
-          <w:szCs w:val="24"/>
-          <w:lang w:eastAsia="es-CR"/>
-        </w:rPr>
-        <w:t>: Elimina los archivos de Git y del disco duro. Git guarda el registro de la existencia de los archivos, por lo que podremos recuperarlos si es necesario (pero debemos usar comandos más avanzados)</w:t>
-      </w:r>
+        <w:t>cached</w:t>
+      </w:r>
+      <w:proofErr w:type="spellEnd"/>
+      <w:r>
+        <w:rPr>
+          <w:rFonts w:ascii="Arial" w:eastAsia="Times New Roman" w:hAnsi="Arial" w:cs="Arial"/>
+          <w:color w:val="1C3643"/>
+          <w:sz w:val="24"/>
+          <w:szCs w:val="24"/>
+          <w:lang w:eastAsia="es-CR"/>
+        </w:rPr>
+        <w:t xml:space="preserve">: Mueve los archivos que le indiquemos al estado </w:t>
+      </w:r>
+      <w:proofErr w:type="spellStart"/>
+      <w:r>
+        <w:rPr>
+          <w:rFonts w:ascii="Arial" w:eastAsia="Times New Roman" w:hAnsi="Arial" w:cs="Arial"/>
+          <w:color w:val="1C3643"/>
+          <w:sz w:val="24"/>
+          <w:szCs w:val="24"/>
+          <w:lang w:eastAsia="es-CR"/>
+        </w:rPr>
+        <w:t>Untracked</w:t>
+      </w:r>
+      <w:proofErr w:type="spellEnd"/>
     </w:p>
     <w:p>
       <w:pPr>
@@ -10261,7 +10723,116 @@
           <w:szCs w:val="24"/>
           <w:lang w:eastAsia="es-CR"/>
         </w:rPr>
-        <w:t xml:space="preserve"> show nos muestra los cambios que han existido sobre un archivo y es muy útil para detectar cuándo se produjeron ciertos cambios, qué se rompió y cómo lo podemos solucionar. Pero podemos ser más detallados</w:t>
+        <w:t xml:space="preserve"> </w:t>
+      </w:r>
+      <w:proofErr w:type="spellStart"/>
+      <w:r>
+        <w:rPr>
+          <w:rFonts w:ascii="Arial" w:eastAsia="Times New Roman" w:hAnsi="Arial" w:cs="Arial"/>
+          <w:color w:val="1C3643"/>
+          <w:sz w:val="24"/>
+          <w:szCs w:val="24"/>
+          <w:lang w:eastAsia="es-CR"/>
+        </w:rPr>
+        <w:t>rm</w:t>
+      </w:r>
+      <w:proofErr w:type="spellEnd"/>
+      <w:r>
+        <w:rPr>
+          <w:rFonts w:ascii="Arial" w:eastAsia="Times New Roman" w:hAnsi="Arial" w:cs="Arial"/>
+          <w:color w:val="1C3643"/>
+          <w:sz w:val="24"/>
+          <w:szCs w:val="24"/>
+          <w:lang w:eastAsia="es-CR"/>
+        </w:rPr>
+        <w:t xml:space="preserve"> --</w:t>
+      </w:r>
+      <w:proofErr w:type="spellStart"/>
+      <w:r>
+        <w:rPr>
+          <w:rFonts w:ascii="Arial" w:eastAsia="Times New Roman" w:hAnsi="Arial" w:cs="Arial"/>
+          <w:color w:val="1C3643"/>
+          <w:sz w:val="24"/>
+          <w:szCs w:val="24"/>
+          <w:lang w:eastAsia="es-CR"/>
+        </w:rPr>
+        <w:t>force</w:t>
+      </w:r>
+      <w:proofErr w:type="spellEnd"/>
+      <w:r>
+        <w:rPr>
+          <w:rFonts w:ascii="Arial" w:eastAsia="Times New Roman" w:hAnsi="Arial" w:cs="Arial"/>
+          <w:color w:val="1C3643"/>
+          <w:sz w:val="24"/>
+          <w:szCs w:val="24"/>
+          <w:lang w:eastAsia="es-CR"/>
+        </w:rPr>
+        <w:t>: Elimina los archivos de Git y del disco duro. Git guarda el registro de la existencia de los archivos, por lo que podremos recuperarlos si es necesario (pero debemos usar comandos más avanzados)</w:t>
+      </w:r>
+    </w:p>
+    <w:p>
+      <w:pPr>
+        <w:rPr>
+          <w:rFonts w:ascii="Arial" w:eastAsia="Times New Roman" w:hAnsi="Arial" w:cs="Arial"/>
+          <w:color w:val="1C3643"/>
+          <w:sz w:val="24"/>
+          <w:szCs w:val="24"/>
+          <w:lang w:eastAsia="es-CR"/>
+        </w:rPr>
+      </w:pPr>
+      <w:r>
+        <w:rPr>
+          <w:rFonts w:ascii="Arial" w:eastAsia="Times New Roman" w:hAnsi="Arial" w:cs="Arial"/>
+          <w:color w:val="1C3643"/>
+          <w:sz w:val="24"/>
+          <w:szCs w:val="24"/>
+          <w:lang w:eastAsia="es-CR"/>
+        </w:rPr>
+        <w:t xml:space="preserve">$ </w:t>
+      </w:r>
+      <w:proofErr w:type="spellStart"/>
+      <w:r>
+        <w:rPr>
+          <w:rFonts w:ascii="Arial" w:eastAsia="Times New Roman" w:hAnsi="Arial" w:cs="Arial"/>
+          <w:color w:val="1C3643"/>
+          <w:sz w:val="24"/>
+          <w:szCs w:val="24"/>
+          <w:lang w:eastAsia="es-CR"/>
+        </w:rPr>
+        <w:t>git</w:t>
+      </w:r>
+      <w:proofErr w:type="spellEnd"/>
+      <w:r>
+        <w:rPr>
+          <w:rFonts w:ascii="Arial" w:eastAsia="Times New Roman" w:hAnsi="Arial" w:cs="Arial"/>
+          <w:color w:val="1C3643"/>
+          <w:sz w:val="24"/>
+          <w:szCs w:val="24"/>
+          <w:lang w:eastAsia="es-CR"/>
+        </w:rPr>
+        <w:t xml:space="preserve"> </w:t>
+      </w:r>
+      <w:proofErr w:type="gramStart"/>
+      <w:r>
+        <w:rPr>
+          <w:rFonts w:ascii="Arial" w:eastAsia="Times New Roman" w:hAnsi="Arial" w:cs="Arial"/>
+          <w:color w:val="1C3643"/>
+          <w:sz w:val="24"/>
+          <w:szCs w:val="24"/>
+          <w:lang w:eastAsia="es-CR"/>
+        </w:rPr>
+        <w:t>show</w:t>
+      </w:r>
+      <w:proofErr w:type="gramEnd"/>
+      <w:r>
+        <w:rPr>
+          <w:rFonts w:ascii="Arial" w:eastAsia="Times New Roman" w:hAnsi="Arial" w:cs="Arial"/>
+          <w:color w:val="1C3643"/>
+          <w:sz w:val="24"/>
+          <w:szCs w:val="24"/>
+          <w:lang w:eastAsia="es-CR"/>
+        </w:rPr>
+        <w:t xml:space="preserve"> nos muestra los cambios que han existido sobre un archivo y es muy útil para detectar cuándo se produjeron ciertos cambios, qué se rompió y cómo lo podemos solucionar. Pero podemos ser más detallados</w:t>
       </w:r>
     </w:p>
     <w:p>
@@ -10454,8 +11025,17 @@
           <w:rFonts w:ascii="Arial" w:hAnsi="Arial" w:cs="Arial"/>
           <w:color w:val="1C3643"/>
         </w:rPr>
-        <w:t>CREAR RAMAS EN MASTER</w:t>
-      </w:r>
+        <w:t xml:space="preserve">CREAR RAMAS EN </w:t>
+      </w:r>
+      <w:proofErr w:type="gramStart"/>
+      <w:r>
+        <w:rPr>
+          <w:rFonts w:ascii="Arial" w:hAnsi="Arial" w:cs="Arial"/>
+          <w:color w:val="1C3643"/>
+        </w:rPr>
+        <w:t>MASTER</w:t>
+      </w:r>
+      <w:proofErr w:type="gramEnd"/>
       <w:r>
         <w:rPr>
           <w:rFonts w:ascii="Arial" w:hAnsi="Arial" w:cs="Arial"/>
@@ -10696,7 +11276,23 @@
           <w:rFonts w:ascii="Arial" w:hAnsi="Arial" w:cs="Arial"/>
           <w:color w:val="1C3643"/>
         </w:rPr>
-        <w:t>FUSIONAR MASTER CON OTRA RAMA</w:t>
+        <w:t xml:space="preserve">FUSIONAR </w:t>
+      </w:r>
+      <w:proofErr w:type="gramStart"/>
+      <w:r>
+        <w:rPr>
+          <w:rFonts w:ascii="Arial" w:hAnsi="Arial" w:cs="Arial"/>
+          <w:color w:val="1C3643"/>
+        </w:rPr>
+        <w:t>MASTER</w:t>
+      </w:r>
+      <w:proofErr w:type="gramEnd"/>
+      <w:r>
+        <w:rPr>
+          <w:rFonts w:ascii="Arial" w:hAnsi="Arial" w:cs="Arial"/>
+          <w:color w:val="1C3643"/>
+        </w:rPr>
+        <w:t xml:space="preserve"> CON OTRA RAMA</w:t>
       </w:r>
       <w:r>
         <w:rPr>
@@ -10983,6 +11579,7 @@
         <w:t xml:space="preserve"> </w:t>
       </w:r>
       <w:proofErr w:type="spellStart"/>
+      <w:proofErr w:type="gramStart"/>
       <w:r>
         <w:rPr>
           <w:rFonts w:ascii="Arial" w:eastAsia="Times New Roman" w:hAnsi="Arial" w:cs="Arial"/>
@@ -11004,6 +11601,7 @@
         </w:rPr>
         <w:t xml:space="preserve"> .</w:t>
       </w:r>
+      <w:proofErr w:type="gramEnd"/>
     </w:p>
     <w:p>
       <w:pPr>
@@ -11166,8 +11764,20 @@
           <w:szCs w:val="24"/>
           <w:lang w:eastAsia="es-CR"/>
         </w:rPr>
-        <w:t xml:space="preserve"> master</w:t>
-      </w:r>
+        <w:t xml:space="preserve"> </w:t>
+      </w:r>
+      <w:proofErr w:type="gramStart"/>
+      <w:r>
+        <w:rPr>
+          <w:rFonts w:ascii="Arial" w:eastAsia="Times New Roman" w:hAnsi="Arial" w:cs="Arial"/>
+          <w:color w:val="1C3643"/>
+          <w:sz w:val="24"/>
+          <w:szCs w:val="24"/>
+          <w:lang w:eastAsia="es-CR"/>
+        </w:rPr>
+        <w:t>master</w:t>
+      </w:r>
+      <w:proofErr w:type="gramEnd"/>
     </w:p>
     <w:p>
       <w:pPr>
@@ -11276,8 +11886,6 @@
         </w:rPr>
         <w:t>url</w:t>
       </w:r>
-      <w:bookmarkStart w:id="0" w:name="_GoBack"/>
-      <w:bookmarkEnd w:id="0"/>
       <w:proofErr w:type="spellEnd"/>
     </w:p>
     <w:p>
@@ -11761,7 +12369,7 @@
       </w:pPr>
     </w:pPrDefault>
   </w:docDefaults>
-  <w:latentStyles w:defLockedState="0" w:defUIPriority="99" w:defSemiHidden="0" w:defUnhideWhenUsed="0" w:defQFormat="0" w:count="377">
+  <w:latentStyles w:defLockedState="0" w:defUIPriority="99" w:defSemiHidden="0" w:defUnhideWhenUsed="0" w:defQFormat="0" w:count="376">
     <w:lsdException w:name="Normal" w:uiPriority="0" w:qFormat="1"/>
     <w:lsdException w:name="heading 1" w:uiPriority="9" w:qFormat="1"/>
     <w:lsdException w:name="heading 2" w:semiHidden="1" w:uiPriority="9" w:unhideWhenUsed="1" w:qFormat="1"/>
@@ -12138,7 +12746,6 @@
     <w:lsdException w:name="Hashtag" w:semiHidden="1" w:unhideWhenUsed="1"/>
     <w:lsdException w:name="Unresolved Mention" w:semiHidden="1" w:unhideWhenUsed="1"/>
     <w:lsdException w:name="Smart Link" w:semiHidden="1" w:unhideWhenUsed="1"/>
-    <w:lsdException w:name="Smart Link Error" w:semiHidden="1" w:unhideWhenUsed="1"/>
   </w:latentStyles>
   <w:style w:type="paragraph" w:default="1" w:styleId="Normal">
     <w:name w:val="Normal"/>

</xml_diff>

<commit_message>
Se agregaron documentos del curso de productividad y algunos comandos para el curso de git
</commit_message>
<xml_diff>
--- a/Git/Comandos compañeros Git Platzi.docx
+++ b/Git/Comandos compañeros Git Platzi.docx
@@ -9113,1021 +9113,6 @@
     <w:p>
       <w:pPr>
         <w:rPr>
-          <w:rFonts w:ascii="Arial" w:eastAsia="Times New Roman" w:hAnsi="Arial" w:cs="Arial"/>
-          <w:color w:val="1C3643"/>
-          <w:sz w:val="24"/>
-          <w:szCs w:val="24"/>
-          <w:lang w:eastAsia="es-CR"/>
-        </w:rPr>
-      </w:pPr>
-      <w:r>
-        <w:rPr>
-          <w:rFonts w:ascii="Arial" w:eastAsia="Times New Roman" w:hAnsi="Arial" w:cs="Arial"/>
-          <w:color w:val="1C3643"/>
-          <w:sz w:val="24"/>
-          <w:szCs w:val="24"/>
-          <w:lang w:eastAsia="es-CR"/>
-        </w:rPr>
-        <w:t xml:space="preserve">$ </w:t>
-      </w:r>
-      <w:proofErr w:type="spellStart"/>
-      <w:r>
-        <w:rPr>
-          <w:rFonts w:ascii="Arial" w:eastAsia="Times New Roman" w:hAnsi="Arial" w:cs="Arial"/>
-          <w:color w:val="1C3643"/>
-          <w:sz w:val="24"/>
-          <w:szCs w:val="24"/>
-          <w:lang w:eastAsia="es-CR"/>
-        </w:rPr>
-        <w:t>git</w:t>
-      </w:r>
-      <w:proofErr w:type="spellEnd"/>
-      <w:r>
-        <w:rPr>
-          <w:rFonts w:ascii="Arial" w:eastAsia="Times New Roman" w:hAnsi="Arial" w:cs="Arial"/>
-          <w:color w:val="1C3643"/>
-          <w:sz w:val="24"/>
-          <w:szCs w:val="24"/>
-          <w:lang w:eastAsia="es-CR"/>
-        </w:rPr>
-        <w:t xml:space="preserve"> </w:t>
-      </w:r>
-      <w:proofErr w:type="spellStart"/>
-      <w:r>
-        <w:rPr>
-          <w:rFonts w:ascii="Arial" w:eastAsia="Times New Roman" w:hAnsi="Arial" w:cs="Arial"/>
-          <w:color w:val="1C3643"/>
-          <w:sz w:val="24"/>
-          <w:szCs w:val="24"/>
-          <w:lang w:eastAsia="es-CR"/>
-        </w:rPr>
-        <w:t>init</w:t>
-      </w:r>
-      <w:proofErr w:type="spellEnd"/>
-      <w:r>
-        <w:rPr>
-          <w:rFonts w:ascii="Arial" w:eastAsia="Times New Roman" w:hAnsi="Arial" w:cs="Arial"/>
-          <w:color w:val="1C3643"/>
-          <w:sz w:val="24"/>
-          <w:szCs w:val="24"/>
-          <w:lang w:eastAsia="es-CR"/>
-        </w:rPr>
-        <w:t xml:space="preserve"> - Inicializa un repositorio local</w:t>
-      </w:r>
-    </w:p>
-    <w:p>
-      <w:pPr>
-        <w:rPr>
-          <w:rFonts w:ascii="Arial" w:eastAsia="Times New Roman" w:hAnsi="Arial" w:cs="Arial"/>
-          <w:color w:val="1C3643"/>
-          <w:sz w:val="24"/>
-          <w:szCs w:val="24"/>
-          <w:lang w:eastAsia="es-CR"/>
-        </w:rPr>
-      </w:pPr>
-      <w:r>
-        <w:rPr>
-          <w:rFonts w:ascii="Arial" w:eastAsia="Times New Roman" w:hAnsi="Arial" w:cs="Arial"/>
-          <w:color w:val="1C3643"/>
-          <w:sz w:val="24"/>
-          <w:szCs w:val="24"/>
-          <w:lang w:eastAsia="es-CR"/>
-        </w:rPr>
-        <w:t xml:space="preserve">$ </w:t>
-      </w:r>
-      <w:proofErr w:type="spellStart"/>
-      <w:r>
-        <w:rPr>
-          <w:rFonts w:ascii="Arial" w:eastAsia="Times New Roman" w:hAnsi="Arial" w:cs="Arial"/>
-          <w:color w:val="1C3643"/>
-          <w:sz w:val="24"/>
-          <w:szCs w:val="24"/>
-          <w:lang w:eastAsia="es-CR"/>
-        </w:rPr>
-        <w:t>git</w:t>
-      </w:r>
-      <w:proofErr w:type="spellEnd"/>
-      <w:r>
-        <w:rPr>
-          <w:rFonts w:ascii="Arial" w:eastAsia="Times New Roman" w:hAnsi="Arial" w:cs="Arial"/>
-          <w:color w:val="1C3643"/>
-          <w:sz w:val="24"/>
-          <w:szCs w:val="24"/>
-          <w:lang w:eastAsia="es-CR"/>
-        </w:rPr>
-        <w:t xml:space="preserve"> </w:t>
-      </w:r>
-      <w:proofErr w:type="gramStart"/>
-      <w:r>
-        <w:rPr>
-          <w:rFonts w:ascii="Arial" w:eastAsia="Times New Roman" w:hAnsi="Arial" w:cs="Arial"/>
-          <w:color w:val="1C3643"/>
-          <w:sz w:val="24"/>
-          <w:szCs w:val="24"/>
-          <w:lang w:eastAsia="es-CR"/>
-        </w:rPr>
-        <w:t>status</w:t>
-      </w:r>
-      <w:proofErr w:type="gramEnd"/>
-      <w:r>
-        <w:rPr>
-          <w:rFonts w:ascii="Arial" w:eastAsia="Times New Roman" w:hAnsi="Arial" w:cs="Arial"/>
-          <w:color w:val="1C3643"/>
-          <w:sz w:val="24"/>
-          <w:szCs w:val="24"/>
-          <w:lang w:eastAsia="es-CR"/>
-        </w:rPr>
-        <w:t>: Nos permite ver el estado de todos nuestros archivos y carpetas</w:t>
-      </w:r>
-    </w:p>
-    <w:p>
-      <w:pPr>
-        <w:rPr>
-          <w:rFonts w:ascii="Arial" w:eastAsia="Times New Roman" w:hAnsi="Arial" w:cs="Arial"/>
-          <w:color w:val="1C3643"/>
-          <w:sz w:val="24"/>
-          <w:szCs w:val="24"/>
-          <w:lang w:eastAsia="es-CR"/>
-        </w:rPr>
-      </w:pPr>
-      <w:r>
-        <w:rPr>
-          <w:rFonts w:ascii="Arial" w:eastAsia="Times New Roman" w:hAnsi="Arial" w:cs="Arial"/>
-          <w:color w:val="1C3643"/>
-          <w:sz w:val="24"/>
-          <w:szCs w:val="24"/>
-          <w:lang w:eastAsia="es-CR"/>
-        </w:rPr>
-        <w:t xml:space="preserve">$ </w:t>
-      </w:r>
-      <w:proofErr w:type="spellStart"/>
-      <w:r>
-        <w:rPr>
-          <w:rFonts w:ascii="Arial" w:eastAsia="Times New Roman" w:hAnsi="Arial" w:cs="Arial"/>
-          <w:color w:val="1C3643"/>
-          <w:sz w:val="24"/>
-          <w:szCs w:val="24"/>
-          <w:lang w:eastAsia="es-CR"/>
-        </w:rPr>
-        <w:t>git</w:t>
-      </w:r>
-      <w:proofErr w:type="spellEnd"/>
-      <w:r>
-        <w:rPr>
-          <w:rFonts w:ascii="Arial" w:eastAsia="Times New Roman" w:hAnsi="Arial" w:cs="Arial"/>
-          <w:color w:val="1C3643"/>
-          <w:sz w:val="24"/>
-          <w:szCs w:val="24"/>
-          <w:lang w:eastAsia="es-CR"/>
-        </w:rPr>
-        <w:t xml:space="preserve"> </w:t>
-      </w:r>
-      <w:proofErr w:type="spellStart"/>
-      <w:r>
-        <w:rPr>
-          <w:rFonts w:ascii="Arial" w:eastAsia="Times New Roman" w:hAnsi="Arial" w:cs="Arial"/>
-          <w:color w:val="1C3643"/>
-          <w:sz w:val="24"/>
-          <w:szCs w:val="24"/>
-          <w:lang w:eastAsia="es-CR"/>
-        </w:rPr>
-        <w:t>add</w:t>
-      </w:r>
-      <w:proofErr w:type="spellEnd"/>
-      <w:r>
-        <w:rPr>
-          <w:rFonts w:ascii="Arial" w:eastAsia="Times New Roman" w:hAnsi="Arial" w:cs="Arial"/>
-          <w:color w:val="1C3643"/>
-          <w:sz w:val="24"/>
-          <w:szCs w:val="24"/>
-          <w:lang w:eastAsia="es-CR"/>
-        </w:rPr>
-        <w:t xml:space="preserve">: Nos ayuda a mover archivos del </w:t>
-      </w:r>
-      <w:proofErr w:type="spellStart"/>
-      <w:r>
-        <w:rPr>
-          <w:rFonts w:ascii="Arial" w:eastAsia="Times New Roman" w:hAnsi="Arial" w:cs="Arial"/>
-          <w:color w:val="1C3643"/>
-          <w:sz w:val="24"/>
-          <w:szCs w:val="24"/>
-          <w:lang w:eastAsia="es-CR"/>
-        </w:rPr>
-        <w:t>Untracked</w:t>
-      </w:r>
-      <w:proofErr w:type="spellEnd"/>
-      <w:r>
-        <w:rPr>
-          <w:rFonts w:ascii="Arial" w:eastAsia="Times New Roman" w:hAnsi="Arial" w:cs="Arial"/>
-          <w:color w:val="1C3643"/>
-          <w:sz w:val="24"/>
-          <w:szCs w:val="24"/>
-          <w:lang w:eastAsia="es-CR"/>
-        </w:rPr>
-        <w:t xml:space="preserve"> o </w:t>
-      </w:r>
-      <w:proofErr w:type="spellStart"/>
-      <w:r>
-        <w:rPr>
-          <w:rFonts w:ascii="Arial" w:eastAsia="Times New Roman" w:hAnsi="Arial" w:cs="Arial"/>
-          <w:color w:val="1C3643"/>
-          <w:sz w:val="24"/>
-          <w:szCs w:val="24"/>
-          <w:lang w:eastAsia="es-CR"/>
-        </w:rPr>
-        <w:t>Unstaged</w:t>
-      </w:r>
-      <w:proofErr w:type="spellEnd"/>
-      <w:r>
-        <w:rPr>
-          <w:rFonts w:ascii="Arial" w:eastAsia="Times New Roman" w:hAnsi="Arial" w:cs="Arial"/>
-          <w:color w:val="1C3643"/>
-          <w:sz w:val="24"/>
-          <w:szCs w:val="24"/>
-          <w:lang w:eastAsia="es-CR"/>
-        </w:rPr>
-        <w:t xml:space="preserve"> al estado </w:t>
-      </w:r>
-      <w:proofErr w:type="spellStart"/>
-      <w:r>
-        <w:rPr>
-          <w:rFonts w:ascii="Arial" w:eastAsia="Times New Roman" w:hAnsi="Arial" w:cs="Arial"/>
-          <w:color w:val="1C3643"/>
-          <w:sz w:val="24"/>
-          <w:szCs w:val="24"/>
-          <w:lang w:eastAsia="es-CR"/>
-        </w:rPr>
-        <w:t>Staged</w:t>
-      </w:r>
-      <w:proofErr w:type="spellEnd"/>
-    </w:p>
-    <w:p>
-      <w:pPr>
-        <w:rPr>
-          <w:rFonts w:ascii="Arial" w:eastAsia="Times New Roman" w:hAnsi="Arial" w:cs="Arial"/>
-          <w:color w:val="1C3643"/>
-          <w:sz w:val="24"/>
-          <w:szCs w:val="24"/>
-          <w:lang w:eastAsia="es-CR"/>
-        </w:rPr>
-      </w:pPr>
-      <w:r>
-        <w:rPr>
-          <w:rFonts w:ascii="Arial" w:eastAsia="Times New Roman" w:hAnsi="Arial" w:cs="Arial"/>
-          <w:color w:val="1C3643"/>
-          <w:sz w:val="24"/>
-          <w:szCs w:val="24"/>
-          <w:lang w:eastAsia="es-CR"/>
-        </w:rPr>
-        <w:t xml:space="preserve">$ </w:t>
-      </w:r>
-      <w:proofErr w:type="spellStart"/>
-      <w:r>
-        <w:rPr>
-          <w:rFonts w:ascii="Arial" w:eastAsia="Times New Roman" w:hAnsi="Arial" w:cs="Arial"/>
-          <w:color w:val="1C3643"/>
-          <w:sz w:val="24"/>
-          <w:szCs w:val="24"/>
-          <w:lang w:eastAsia="es-CR"/>
-        </w:rPr>
-        <w:t>git</w:t>
-      </w:r>
-      <w:proofErr w:type="spellEnd"/>
-      <w:r>
-        <w:rPr>
-          <w:rFonts w:ascii="Arial" w:eastAsia="Times New Roman" w:hAnsi="Arial" w:cs="Arial"/>
-          <w:color w:val="1C3643"/>
-          <w:sz w:val="24"/>
-          <w:szCs w:val="24"/>
-          <w:lang w:eastAsia="es-CR"/>
-        </w:rPr>
-        <w:t xml:space="preserve"> </w:t>
-      </w:r>
-      <w:proofErr w:type="spellStart"/>
-      <w:r>
-        <w:rPr>
-          <w:rFonts w:ascii="Arial" w:eastAsia="Times New Roman" w:hAnsi="Arial" w:cs="Arial"/>
-          <w:color w:val="1C3643"/>
-          <w:sz w:val="24"/>
-          <w:szCs w:val="24"/>
-          <w:lang w:eastAsia="es-CR"/>
-        </w:rPr>
-        <w:t>commit</w:t>
-      </w:r>
-      <w:proofErr w:type="spellEnd"/>
-      <w:r>
-        <w:rPr>
-          <w:rFonts w:ascii="Arial" w:eastAsia="Times New Roman" w:hAnsi="Arial" w:cs="Arial"/>
-          <w:color w:val="1C3643"/>
-          <w:sz w:val="24"/>
-          <w:szCs w:val="24"/>
-          <w:lang w:eastAsia="es-CR"/>
-        </w:rPr>
-        <w:t xml:space="preserve">: Nos ayuda a mover archivos de </w:t>
-      </w:r>
-      <w:proofErr w:type="spellStart"/>
-      <w:r>
-        <w:rPr>
-          <w:rFonts w:ascii="Arial" w:eastAsia="Times New Roman" w:hAnsi="Arial" w:cs="Arial"/>
-          <w:color w:val="1C3643"/>
-          <w:sz w:val="24"/>
-          <w:szCs w:val="24"/>
-          <w:lang w:eastAsia="es-CR"/>
-        </w:rPr>
-        <w:t>Unstaged</w:t>
-      </w:r>
-      <w:proofErr w:type="spellEnd"/>
-      <w:r>
-        <w:rPr>
-          <w:rFonts w:ascii="Arial" w:eastAsia="Times New Roman" w:hAnsi="Arial" w:cs="Arial"/>
-          <w:color w:val="1C3643"/>
-          <w:sz w:val="24"/>
-          <w:szCs w:val="24"/>
-          <w:lang w:eastAsia="es-CR"/>
-        </w:rPr>
-        <w:t xml:space="preserve"> a </w:t>
-      </w:r>
-      <w:proofErr w:type="spellStart"/>
-      <w:r>
-        <w:rPr>
-          <w:rFonts w:ascii="Arial" w:eastAsia="Times New Roman" w:hAnsi="Arial" w:cs="Arial"/>
-          <w:color w:val="1C3643"/>
-          <w:sz w:val="24"/>
-          <w:szCs w:val="24"/>
-          <w:lang w:eastAsia="es-CR"/>
-        </w:rPr>
-        <w:t>Staged</w:t>
-      </w:r>
-      <w:proofErr w:type="spellEnd"/>
-      <w:r>
-        <w:rPr>
-          <w:rFonts w:ascii="Arial" w:eastAsia="Times New Roman" w:hAnsi="Arial" w:cs="Arial"/>
-          <w:color w:val="1C3643"/>
-          <w:sz w:val="24"/>
-          <w:szCs w:val="24"/>
-          <w:lang w:eastAsia="es-CR"/>
-        </w:rPr>
-        <w:t>. Esta es una ocasión especial, los archivos han sido guardado o actualizados en el repositorio. Git nos pedirá que dejemos un mensaje para recordar los cambios que hicimos y podemos usar el argumento -m para escribirlo (</w:t>
-      </w:r>
-      <w:proofErr w:type="spellStart"/>
-      <w:r>
-        <w:rPr>
-          <w:rFonts w:ascii="Arial" w:eastAsia="Times New Roman" w:hAnsi="Arial" w:cs="Arial"/>
-          <w:color w:val="1C3643"/>
-          <w:sz w:val="24"/>
-          <w:szCs w:val="24"/>
-          <w:lang w:eastAsia="es-CR"/>
-        </w:rPr>
-        <w:t>git</w:t>
-      </w:r>
-      <w:proofErr w:type="spellEnd"/>
-      <w:r>
-        <w:rPr>
-          <w:rFonts w:ascii="Arial" w:eastAsia="Times New Roman" w:hAnsi="Arial" w:cs="Arial"/>
-          <w:color w:val="1C3643"/>
-          <w:sz w:val="24"/>
-          <w:szCs w:val="24"/>
-          <w:lang w:eastAsia="es-CR"/>
-        </w:rPr>
-        <w:t xml:space="preserve"> </w:t>
-      </w:r>
-      <w:proofErr w:type="spellStart"/>
-      <w:r>
-        <w:rPr>
-          <w:rFonts w:ascii="Arial" w:eastAsia="Times New Roman" w:hAnsi="Arial" w:cs="Arial"/>
-          <w:color w:val="1C3643"/>
-          <w:sz w:val="24"/>
-          <w:szCs w:val="24"/>
-          <w:lang w:eastAsia="es-CR"/>
-        </w:rPr>
-        <w:t>commit</w:t>
-      </w:r>
-      <w:proofErr w:type="spellEnd"/>
-      <w:r>
-        <w:rPr>
-          <w:rFonts w:ascii="Arial" w:eastAsia="Times New Roman" w:hAnsi="Arial" w:cs="Arial"/>
-          <w:color w:val="1C3643"/>
-          <w:sz w:val="24"/>
-          <w:szCs w:val="24"/>
-          <w:lang w:eastAsia="es-CR"/>
-        </w:rPr>
-        <w:t xml:space="preserve"> -m “mensaje”)</w:t>
-      </w:r>
-    </w:p>
-    <w:p>
-      <w:pPr>
-        <w:rPr>
-          <w:rFonts w:ascii="Arial" w:eastAsia="Times New Roman" w:hAnsi="Arial" w:cs="Arial"/>
-          <w:color w:val="1C3643"/>
-          <w:sz w:val="24"/>
-          <w:szCs w:val="24"/>
-          <w:lang w:eastAsia="es-CR"/>
-        </w:rPr>
-      </w:pPr>
-      <w:r>
-        <w:rPr>
-          <w:rFonts w:ascii="Arial" w:eastAsia="Times New Roman" w:hAnsi="Arial" w:cs="Arial"/>
-          <w:color w:val="1C3643"/>
-          <w:sz w:val="24"/>
-          <w:szCs w:val="24"/>
-          <w:lang w:eastAsia="es-CR"/>
-        </w:rPr>
-        <w:t xml:space="preserve">$ </w:t>
-      </w:r>
-      <w:proofErr w:type="spellStart"/>
-      <w:r>
-        <w:rPr>
-          <w:rFonts w:ascii="Arial" w:eastAsia="Times New Roman" w:hAnsi="Arial" w:cs="Arial"/>
-          <w:color w:val="1C3643"/>
-          <w:sz w:val="24"/>
-          <w:szCs w:val="24"/>
-          <w:lang w:eastAsia="es-CR"/>
-        </w:rPr>
-        <w:t>git</w:t>
-      </w:r>
-      <w:proofErr w:type="spellEnd"/>
-      <w:r>
-        <w:rPr>
-          <w:rFonts w:ascii="Arial" w:eastAsia="Times New Roman" w:hAnsi="Arial" w:cs="Arial"/>
-          <w:color w:val="1C3643"/>
-          <w:sz w:val="24"/>
-          <w:szCs w:val="24"/>
-          <w:lang w:eastAsia="es-CR"/>
-        </w:rPr>
-        <w:t xml:space="preserve"> </w:t>
-      </w:r>
-      <w:proofErr w:type="spellStart"/>
-      <w:r>
-        <w:rPr>
-          <w:rFonts w:ascii="Arial" w:eastAsia="Times New Roman" w:hAnsi="Arial" w:cs="Arial"/>
-          <w:color w:val="1C3643"/>
-          <w:sz w:val="24"/>
-          <w:szCs w:val="24"/>
-          <w:lang w:eastAsia="es-CR"/>
-        </w:rPr>
-        <w:t>remote</w:t>
-      </w:r>
-      <w:proofErr w:type="spellEnd"/>
-      <w:r>
-        <w:rPr>
-          <w:rFonts w:ascii="Arial" w:eastAsia="Times New Roman" w:hAnsi="Arial" w:cs="Arial"/>
-          <w:color w:val="1C3643"/>
-          <w:sz w:val="24"/>
-          <w:szCs w:val="24"/>
-          <w:lang w:eastAsia="es-CR"/>
-        </w:rPr>
-        <w:t xml:space="preserve"> </w:t>
-      </w:r>
-      <w:proofErr w:type="spellStart"/>
-      <w:r>
-        <w:rPr>
-          <w:rFonts w:ascii="Arial" w:eastAsia="Times New Roman" w:hAnsi="Arial" w:cs="Arial"/>
-          <w:color w:val="1C3643"/>
-          <w:sz w:val="24"/>
-          <w:szCs w:val="24"/>
-          <w:lang w:eastAsia="es-CR"/>
-        </w:rPr>
-        <w:t>add</w:t>
-      </w:r>
-      <w:proofErr w:type="spellEnd"/>
-      <w:r>
-        <w:rPr>
-          <w:rFonts w:ascii="Arial" w:eastAsia="Times New Roman" w:hAnsi="Arial" w:cs="Arial"/>
-          <w:color w:val="1C3643"/>
-          <w:sz w:val="24"/>
-          <w:szCs w:val="24"/>
-          <w:lang w:eastAsia="es-CR"/>
-        </w:rPr>
-        <w:t xml:space="preserve"> </w:t>
-      </w:r>
-      <w:proofErr w:type="spellStart"/>
-      <w:r>
-        <w:rPr>
-          <w:rFonts w:ascii="Arial" w:eastAsia="Times New Roman" w:hAnsi="Arial" w:cs="Arial"/>
-          <w:color w:val="1C3643"/>
-          <w:sz w:val="24"/>
-          <w:szCs w:val="24"/>
-          <w:lang w:eastAsia="es-CR"/>
-        </w:rPr>
-        <w:t>origin</w:t>
-      </w:r>
-      <w:proofErr w:type="spellEnd"/>
-      <w:r>
-        <w:rPr>
-          <w:rFonts w:ascii="Arial" w:eastAsia="Times New Roman" w:hAnsi="Arial" w:cs="Arial"/>
-          <w:color w:val="1C3643"/>
-          <w:sz w:val="24"/>
-          <w:szCs w:val="24"/>
-          <w:lang w:eastAsia="es-CR"/>
-        </w:rPr>
-        <w:t xml:space="preserve"> (</w:t>
-      </w:r>
-      <w:proofErr w:type="spellStart"/>
-      <w:r>
-        <w:rPr>
-          <w:rFonts w:ascii="Arial" w:eastAsia="Times New Roman" w:hAnsi="Arial" w:cs="Arial"/>
-          <w:color w:val="1C3643"/>
-          <w:sz w:val="24"/>
-          <w:szCs w:val="24"/>
-          <w:lang w:eastAsia="es-CR"/>
-        </w:rPr>
-        <w:t>url</w:t>
-      </w:r>
-      <w:proofErr w:type="spellEnd"/>
-      <w:r>
-        <w:rPr>
-          <w:rFonts w:ascii="Arial" w:eastAsia="Times New Roman" w:hAnsi="Arial" w:cs="Arial"/>
-          <w:color w:val="1C3643"/>
-          <w:sz w:val="24"/>
-          <w:szCs w:val="24"/>
-          <w:lang w:eastAsia="es-CR"/>
-        </w:rPr>
-        <w:t>)</w:t>
-      </w:r>
-    </w:p>
-    <w:p>
-      <w:pPr>
-        <w:rPr>
-          <w:rFonts w:ascii="Arial" w:eastAsia="Times New Roman" w:hAnsi="Arial" w:cs="Arial"/>
-          <w:color w:val="1C3643"/>
-          <w:sz w:val="24"/>
-          <w:szCs w:val="24"/>
-          <w:lang w:eastAsia="es-CR"/>
-        </w:rPr>
-      </w:pPr>
-      <w:r>
-        <w:rPr>
-          <w:rFonts w:ascii="Arial" w:eastAsia="Times New Roman" w:hAnsi="Arial" w:cs="Arial"/>
-          <w:color w:val="1C3643"/>
-          <w:sz w:val="24"/>
-          <w:szCs w:val="24"/>
-          <w:lang w:eastAsia="es-CR"/>
-        </w:rPr>
-        <w:t xml:space="preserve">$ </w:t>
-      </w:r>
-      <w:proofErr w:type="spellStart"/>
-      <w:r>
-        <w:rPr>
-          <w:rFonts w:ascii="Arial" w:eastAsia="Times New Roman" w:hAnsi="Arial" w:cs="Arial"/>
-          <w:color w:val="1C3643"/>
-          <w:sz w:val="24"/>
-          <w:szCs w:val="24"/>
-          <w:lang w:eastAsia="es-CR"/>
-        </w:rPr>
-        <w:t>git</w:t>
-      </w:r>
-      <w:proofErr w:type="spellEnd"/>
-      <w:r>
-        <w:rPr>
-          <w:rFonts w:ascii="Arial" w:eastAsia="Times New Roman" w:hAnsi="Arial" w:cs="Arial"/>
-          <w:color w:val="1C3643"/>
-          <w:sz w:val="24"/>
-          <w:szCs w:val="24"/>
-          <w:lang w:eastAsia="es-CR"/>
-        </w:rPr>
-        <w:t xml:space="preserve"> </w:t>
-      </w:r>
-      <w:proofErr w:type="spellStart"/>
-      <w:r>
-        <w:rPr>
-          <w:rFonts w:ascii="Arial" w:eastAsia="Times New Roman" w:hAnsi="Arial" w:cs="Arial"/>
-          <w:color w:val="1C3643"/>
-          <w:sz w:val="24"/>
-          <w:szCs w:val="24"/>
-          <w:lang w:eastAsia="es-CR"/>
-        </w:rPr>
-        <w:t>remote</w:t>
-      </w:r>
-      <w:proofErr w:type="spellEnd"/>
-      <w:r>
-        <w:rPr>
-          <w:rFonts w:ascii="Arial" w:eastAsia="Times New Roman" w:hAnsi="Arial" w:cs="Arial"/>
-          <w:color w:val="1C3643"/>
-          <w:sz w:val="24"/>
-          <w:szCs w:val="24"/>
-          <w:lang w:eastAsia="es-CR"/>
-        </w:rPr>
-        <w:t xml:space="preserve"> -</w:t>
-      </w:r>
-      <w:proofErr w:type="gramStart"/>
-      <w:r>
-        <w:rPr>
-          <w:rFonts w:ascii="Arial" w:eastAsia="Times New Roman" w:hAnsi="Arial" w:cs="Arial"/>
-          <w:color w:val="1C3643"/>
-          <w:sz w:val="24"/>
-          <w:szCs w:val="24"/>
-          <w:lang w:eastAsia="es-CR"/>
-        </w:rPr>
-        <w:t>v(</w:t>
-      </w:r>
-      <w:proofErr w:type="gramEnd"/>
-      <w:r>
-        <w:rPr>
-          <w:rFonts w:ascii="Arial" w:eastAsia="Times New Roman" w:hAnsi="Arial" w:cs="Arial"/>
-          <w:color w:val="1C3643"/>
-          <w:sz w:val="24"/>
-          <w:szCs w:val="24"/>
-          <w:lang w:eastAsia="es-CR"/>
-        </w:rPr>
-        <w:t xml:space="preserve">es </w:t>
-      </w:r>
-      <w:proofErr w:type="spellStart"/>
-      <w:r>
-        <w:rPr>
-          <w:rFonts w:ascii="Arial" w:eastAsia="Times New Roman" w:hAnsi="Arial" w:cs="Arial"/>
-          <w:color w:val="1C3643"/>
-          <w:sz w:val="24"/>
-          <w:szCs w:val="24"/>
-          <w:lang w:eastAsia="es-CR"/>
-        </w:rPr>
-        <w:t>verval</w:t>
-      </w:r>
-      <w:proofErr w:type="spellEnd"/>
-      <w:r>
-        <w:rPr>
-          <w:rFonts w:ascii="Arial" w:eastAsia="Times New Roman" w:hAnsi="Arial" w:cs="Arial"/>
-          <w:color w:val="1C3643"/>
-          <w:sz w:val="24"/>
-          <w:szCs w:val="24"/>
-          <w:lang w:eastAsia="es-CR"/>
-        </w:rPr>
-        <w:t>)</w:t>
-      </w:r>
-    </w:p>
-    <w:p>
-      <w:pPr>
-        <w:rPr>
-          <w:rFonts w:ascii="Arial" w:eastAsia="Times New Roman" w:hAnsi="Arial" w:cs="Arial"/>
-          <w:color w:val="1C3643"/>
-          <w:sz w:val="24"/>
-          <w:szCs w:val="24"/>
-          <w:lang w:eastAsia="es-CR"/>
-        </w:rPr>
-      </w:pPr>
-      <w:r>
-        <w:rPr>
-          <w:rFonts w:ascii="Arial" w:eastAsia="Times New Roman" w:hAnsi="Arial" w:cs="Arial"/>
-          <w:color w:val="1C3643"/>
-          <w:sz w:val="24"/>
-          <w:szCs w:val="24"/>
-          <w:lang w:eastAsia="es-CR"/>
-        </w:rPr>
-        <w:t xml:space="preserve">$ </w:t>
-      </w:r>
-      <w:proofErr w:type="spellStart"/>
-      <w:r>
-        <w:rPr>
-          <w:rFonts w:ascii="Arial" w:eastAsia="Times New Roman" w:hAnsi="Arial" w:cs="Arial"/>
-          <w:color w:val="1C3643"/>
-          <w:sz w:val="24"/>
-          <w:szCs w:val="24"/>
-          <w:lang w:eastAsia="es-CR"/>
-        </w:rPr>
-        <w:t>git</w:t>
-      </w:r>
-      <w:proofErr w:type="spellEnd"/>
-      <w:r>
-        <w:rPr>
-          <w:rFonts w:ascii="Arial" w:eastAsia="Times New Roman" w:hAnsi="Arial" w:cs="Arial"/>
-          <w:color w:val="1C3643"/>
-          <w:sz w:val="24"/>
-          <w:szCs w:val="24"/>
-          <w:lang w:eastAsia="es-CR"/>
-        </w:rPr>
-        <w:t xml:space="preserve"> </w:t>
-      </w:r>
-      <w:proofErr w:type="spellStart"/>
-      <w:r>
-        <w:rPr>
-          <w:rFonts w:ascii="Arial" w:eastAsia="Times New Roman" w:hAnsi="Arial" w:cs="Arial"/>
-          <w:color w:val="1C3643"/>
-          <w:sz w:val="24"/>
-          <w:szCs w:val="24"/>
-          <w:lang w:eastAsia="es-CR"/>
-        </w:rPr>
-        <w:t>pull</w:t>
-      </w:r>
-      <w:proofErr w:type="spellEnd"/>
-      <w:r>
-        <w:rPr>
-          <w:rFonts w:ascii="Arial" w:eastAsia="Times New Roman" w:hAnsi="Arial" w:cs="Arial"/>
-          <w:color w:val="1C3643"/>
-          <w:sz w:val="24"/>
-          <w:szCs w:val="24"/>
-          <w:lang w:eastAsia="es-CR"/>
-        </w:rPr>
-        <w:t xml:space="preserve"> </w:t>
-      </w:r>
-      <w:proofErr w:type="spellStart"/>
-      <w:r>
-        <w:rPr>
-          <w:rFonts w:ascii="Arial" w:eastAsia="Times New Roman" w:hAnsi="Arial" w:cs="Arial"/>
-          <w:color w:val="1C3643"/>
-          <w:sz w:val="24"/>
-          <w:szCs w:val="24"/>
-          <w:lang w:eastAsia="es-CR"/>
-        </w:rPr>
-        <w:t>origin</w:t>
-      </w:r>
-      <w:proofErr w:type="spellEnd"/>
-      <w:r>
-        <w:rPr>
-          <w:rFonts w:ascii="Arial" w:eastAsia="Times New Roman" w:hAnsi="Arial" w:cs="Arial"/>
-          <w:color w:val="1C3643"/>
-          <w:sz w:val="24"/>
-          <w:szCs w:val="24"/>
-          <w:lang w:eastAsia="es-CR"/>
-        </w:rPr>
-        <w:t xml:space="preserve"> </w:t>
-      </w:r>
-      <w:proofErr w:type="gramStart"/>
-      <w:r>
-        <w:rPr>
-          <w:rFonts w:ascii="Arial" w:eastAsia="Times New Roman" w:hAnsi="Arial" w:cs="Arial"/>
-          <w:color w:val="1C3643"/>
-          <w:sz w:val="24"/>
-          <w:szCs w:val="24"/>
-          <w:lang w:eastAsia="es-CR"/>
-        </w:rPr>
-        <w:t>master</w:t>
-      </w:r>
-      <w:proofErr w:type="gramEnd"/>
-      <w:r>
-        <w:rPr>
-          <w:rFonts w:ascii="Arial" w:eastAsia="Times New Roman" w:hAnsi="Arial" w:cs="Arial"/>
-          <w:color w:val="1C3643"/>
-          <w:sz w:val="24"/>
-          <w:szCs w:val="24"/>
-          <w:lang w:eastAsia="es-CR"/>
-        </w:rPr>
-        <w:t xml:space="preserve"> --</w:t>
-      </w:r>
-      <w:proofErr w:type="spellStart"/>
-      <w:r>
-        <w:rPr>
-          <w:rFonts w:ascii="Arial" w:eastAsia="Times New Roman" w:hAnsi="Arial" w:cs="Arial"/>
-          <w:color w:val="1C3643"/>
-          <w:sz w:val="24"/>
-          <w:szCs w:val="24"/>
-          <w:lang w:eastAsia="es-CR"/>
-        </w:rPr>
-        <w:t>allow</w:t>
-      </w:r>
-      <w:proofErr w:type="spellEnd"/>
-      <w:r>
-        <w:rPr>
-          <w:rFonts w:ascii="Arial" w:eastAsia="Times New Roman" w:hAnsi="Arial" w:cs="Arial"/>
-          <w:color w:val="1C3643"/>
-          <w:sz w:val="24"/>
-          <w:szCs w:val="24"/>
-          <w:lang w:eastAsia="es-CR"/>
-        </w:rPr>
-        <w:t>-</w:t>
-      </w:r>
-      <w:proofErr w:type="spellStart"/>
-      <w:r>
-        <w:rPr>
-          <w:rFonts w:ascii="Arial" w:eastAsia="Times New Roman" w:hAnsi="Arial" w:cs="Arial"/>
-          <w:color w:val="1C3643"/>
-          <w:sz w:val="24"/>
-          <w:szCs w:val="24"/>
-          <w:lang w:eastAsia="es-CR"/>
-        </w:rPr>
-        <w:t>unrelated</w:t>
-      </w:r>
-      <w:proofErr w:type="spellEnd"/>
-      <w:r>
-        <w:rPr>
-          <w:rFonts w:ascii="Arial" w:eastAsia="Times New Roman" w:hAnsi="Arial" w:cs="Arial"/>
-          <w:color w:val="1C3643"/>
-          <w:sz w:val="24"/>
-          <w:szCs w:val="24"/>
-          <w:lang w:eastAsia="es-CR"/>
-        </w:rPr>
-        <w:t>-histories</w:t>
-      </w:r>
-    </w:p>
-    <w:p>
-      <w:pPr>
-        <w:rPr>
-          <w:rFonts w:ascii="Arial" w:eastAsia="Times New Roman" w:hAnsi="Arial" w:cs="Arial"/>
-          <w:color w:val="1C3643"/>
-          <w:sz w:val="24"/>
-          <w:szCs w:val="24"/>
-          <w:lang w:eastAsia="es-CR"/>
-        </w:rPr>
-      </w:pPr>
-      <w:r>
-        <w:rPr>
-          <w:rFonts w:ascii="Arial" w:eastAsia="Times New Roman" w:hAnsi="Arial" w:cs="Arial"/>
-          <w:color w:val="1C3643"/>
-          <w:sz w:val="24"/>
-          <w:szCs w:val="24"/>
-          <w:lang w:eastAsia="es-CR"/>
-        </w:rPr>
-        <w:t xml:space="preserve">$ </w:t>
-      </w:r>
-      <w:proofErr w:type="spellStart"/>
-      <w:r>
-        <w:rPr>
-          <w:rFonts w:ascii="Arial" w:eastAsia="Times New Roman" w:hAnsi="Arial" w:cs="Arial"/>
-          <w:color w:val="1C3643"/>
-          <w:sz w:val="24"/>
-          <w:szCs w:val="24"/>
-          <w:lang w:eastAsia="es-CR"/>
-        </w:rPr>
-        <w:t>git</w:t>
-      </w:r>
-      <w:proofErr w:type="spellEnd"/>
-      <w:r>
-        <w:rPr>
-          <w:rFonts w:ascii="Arial" w:eastAsia="Times New Roman" w:hAnsi="Arial" w:cs="Arial"/>
-          <w:color w:val="1C3643"/>
-          <w:sz w:val="24"/>
-          <w:szCs w:val="24"/>
-          <w:lang w:eastAsia="es-CR"/>
-        </w:rPr>
-        <w:t xml:space="preserve"> </w:t>
-      </w:r>
-      <w:proofErr w:type="spellStart"/>
-      <w:r>
-        <w:rPr>
-          <w:rFonts w:ascii="Arial" w:eastAsia="Times New Roman" w:hAnsi="Arial" w:cs="Arial"/>
-          <w:color w:val="1C3643"/>
-          <w:sz w:val="24"/>
-          <w:szCs w:val="24"/>
-          <w:lang w:eastAsia="es-CR"/>
-        </w:rPr>
-        <w:t>pull</w:t>
-      </w:r>
-      <w:proofErr w:type="spellEnd"/>
-      <w:r>
-        <w:rPr>
-          <w:rFonts w:ascii="Arial" w:eastAsia="Times New Roman" w:hAnsi="Arial" w:cs="Arial"/>
-          <w:color w:val="1C3643"/>
-          <w:sz w:val="24"/>
-          <w:szCs w:val="24"/>
-          <w:lang w:eastAsia="es-CR"/>
-        </w:rPr>
-        <w:t xml:space="preserve"> </w:t>
-      </w:r>
-      <w:proofErr w:type="spellStart"/>
-      <w:r>
-        <w:rPr>
-          <w:rFonts w:ascii="Arial" w:eastAsia="Times New Roman" w:hAnsi="Arial" w:cs="Arial"/>
-          <w:color w:val="1C3643"/>
-          <w:sz w:val="24"/>
-          <w:szCs w:val="24"/>
-          <w:lang w:eastAsia="es-CR"/>
-        </w:rPr>
-        <w:t>origin</w:t>
-      </w:r>
-      <w:proofErr w:type="spellEnd"/>
-      <w:r>
-        <w:rPr>
-          <w:rFonts w:ascii="Arial" w:eastAsia="Times New Roman" w:hAnsi="Arial" w:cs="Arial"/>
-          <w:color w:val="1C3643"/>
-          <w:sz w:val="24"/>
-          <w:szCs w:val="24"/>
-          <w:lang w:eastAsia="es-CR"/>
-        </w:rPr>
-        <w:t xml:space="preserve"> </w:t>
-      </w:r>
-      <w:proofErr w:type="gramStart"/>
-      <w:r>
-        <w:rPr>
-          <w:rFonts w:ascii="Arial" w:eastAsia="Times New Roman" w:hAnsi="Arial" w:cs="Arial"/>
-          <w:color w:val="1C3643"/>
-          <w:sz w:val="24"/>
-          <w:szCs w:val="24"/>
-          <w:lang w:eastAsia="es-CR"/>
-        </w:rPr>
-        <w:t>master</w:t>
-      </w:r>
-      <w:proofErr w:type="gramEnd"/>
-      <w:r>
-        <w:rPr>
-          <w:rFonts w:ascii="Arial" w:eastAsia="Times New Roman" w:hAnsi="Arial" w:cs="Arial"/>
-          <w:color w:val="1C3643"/>
-          <w:sz w:val="24"/>
-          <w:szCs w:val="24"/>
-          <w:lang w:eastAsia="es-CR"/>
-        </w:rPr>
-        <w:t xml:space="preserve"> (Descarga cambios)</w:t>
-      </w:r>
-    </w:p>
-    <w:p>
-      <w:pPr>
-        <w:rPr>
-          <w:rFonts w:ascii="Arial" w:eastAsia="Times New Roman" w:hAnsi="Arial" w:cs="Arial"/>
-          <w:color w:val="1C3643"/>
-          <w:sz w:val="24"/>
-          <w:szCs w:val="24"/>
-          <w:lang w:eastAsia="es-CR"/>
-        </w:rPr>
-      </w:pPr>
-      <w:r>
-        <w:rPr>
-          <w:rFonts w:ascii="Arial" w:eastAsia="Times New Roman" w:hAnsi="Arial" w:cs="Arial"/>
-          <w:color w:val="1C3643"/>
-          <w:sz w:val="24"/>
-          <w:szCs w:val="24"/>
-          <w:lang w:eastAsia="es-CR"/>
-        </w:rPr>
-        <w:t xml:space="preserve">$ </w:t>
-      </w:r>
-      <w:proofErr w:type="spellStart"/>
-      <w:r>
-        <w:rPr>
-          <w:rFonts w:ascii="Arial" w:eastAsia="Times New Roman" w:hAnsi="Arial" w:cs="Arial"/>
-          <w:color w:val="1C3643"/>
-          <w:sz w:val="24"/>
-          <w:szCs w:val="24"/>
-          <w:lang w:eastAsia="es-CR"/>
-        </w:rPr>
-        <w:t>git</w:t>
-      </w:r>
-      <w:proofErr w:type="spellEnd"/>
-      <w:r>
-        <w:rPr>
-          <w:rFonts w:ascii="Arial" w:eastAsia="Times New Roman" w:hAnsi="Arial" w:cs="Arial"/>
-          <w:color w:val="1C3643"/>
-          <w:sz w:val="24"/>
-          <w:szCs w:val="24"/>
-          <w:lang w:eastAsia="es-CR"/>
-        </w:rPr>
-        <w:t xml:space="preserve"> </w:t>
-      </w:r>
-      <w:proofErr w:type="spellStart"/>
-      <w:r>
-        <w:rPr>
-          <w:rFonts w:ascii="Arial" w:eastAsia="Times New Roman" w:hAnsi="Arial" w:cs="Arial"/>
-          <w:color w:val="1C3643"/>
-          <w:sz w:val="24"/>
-          <w:szCs w:val="24"/>
-          <w:lang w:eastAsia="es-CR"/>
-        </w:rPr>
-        <w:t>push</w:t>
-      </w:r>
-      <w:proofErr w:type="spellEnd"/>
-      <w:r>
-        <w:rPr>
-          <w:rFonts w:ascii="Arial" w:eastAsia="Times New Roman" w:hAnsi="Arial" w:cs="Arial"/>
-          <w:color w:val="1C3643"/>
-          <w:sz w:val="24"/>
-          <w:szCs w:val="24"/>
-          <w:lang w:eastAsia="es-CR"/>
-        </w:rPr>
-        <w:t xml:space="preserve"> (</w:t>
-      </w:r>
-      <w:proofErr w:type="spellStart"/>
-      <w:r>
-        <w:rPr>
-          <w:rFonts w:ascii="Arial" w:eastAsia="Times New Roman" w:hAnsi="Arial" w:cs="Arial"/>
-          <w:color w:val="1C3643"/>
-          <w:sz w:val="24"/>
-          <w:szCs w:val="24"/>
-          <w:lang w:eastAsia="es-CR"/>
-        </w:rPr>
-        <w:t>origin</w:t>
-      </w:r>
-      <w:proofErr w:type="spellEnd"/>
-      <w:r>
-        <w:rPr>
-          <w:rFonts w:ascii="Arial" w:eastAsia="Times New Roman" w:hAnsi="Arial" w:cs="Arial"/>
-          <w:color w:val="1C3643"/>
-          <w:sz w:val="24"/>
-          <w:szCs w:val="24"/>
-          <w:lang w:eastAsia="es-CR"/>
-        </w:rPr>
-        <w:t>) (</w:t>
-      </w:r>
-      <w:proofErr w:type="gramStart"/>
-      <w:r>
-        <w:rPr>
-          <w:rFonts w:ascii="Arial" w:eastAsia="Times New Roman" w:hAnsi="Arial" w:cs="Arial"/>
-          <w:color w:val="1C3643"/>
-          <w:sz w:val="24"/>
-          <w:szCs w:val="24"/>
-          <w:lang w:eastAsia="es-CR"/>
-        </w:rPr>
-        <w:t>master</w:t>
-      </w:r>
-      <w:proofErr w:type="gramEnd"/>
-      <w:r>
-        <w:rPr>
-          <w:rFonts w:ascii="Arial" w:eastAsia="Times New Roman" w:hAnsi="Arial" w:cs="Arial"/>
-          <w:color w:val="1C3643"/>
-          <w:sz w:val="24"/>
-          <w:szCs w:val="24"/>
-          <w:lang w:eastAsia="es-CR"/>
-        </w:rPr>
-        <w:t>) (Sube Cambios)</w:t>
-      </w:r>
-    </w:p>
-    <w:p>
-      <w:pPr>
-        <w:rPr>
           <w:color w:val="00B050"/>
           <w:sz w:val="36"/>
           <w:szCs w:val="36"/>
@@ -10141,7 +9126,7 @@
           <w:szCs w:val="36"/>
           <w:lang w:val="es-ES"/>
         </w:rPr>
-        <w:t>Otros</w:t>
+        <w:t>Repositorio sin REDME</w:t>
       </w:r>
     </w:p>
     <w:p>
@@ -10184,30 +9169,30 @@
           <w:szCs w:val="24"/>
           <w:lang w:eastAsia="es-CR"/>
         </w:rPr>
-        <w:t xml:space="preserve"> log</w:t>
-      </w:r>
-      <w:r>
-        <w:rPr>
-          <w:rFonts w:ascii="Arial" w:eastAsia="Times New Roman" w:hAnsi="Arial" w:cs="Arial"/>
-          <w:color w:val="1C3643"/>
-          <w:sz w:val="24"/>
-          <w:szCs w:val="24"/>
-          <w:lang w:eastAsia="es-CR"/>
-        </w:rPr>
-        <w:t xml:space="preserve"> muestra información y historial de los </w:t>
-      </w:r>
-      <w:proofErr w:type="spellStart"/>
-      <w:r>
-        <w:rPr>
-          <w:rFonts w:ascii="Arial" w:eastAsia="Times New Roman" w:hAnsi="Arial" w:cs="Arial"/>
-          <w:color w:val="1C3643"/>
-          <w:sz w:val="24"/>
-          <w:szCs w:val="24"/>
-          <w:lang w:eastAsia="es-CR"/>
-        </w:rPr>
-        <w:t>commits</w:t>
-      </w:r>
-      <w:proofErr w:type="spellEnd"/>
+        <w:t xml:space="preserve"> </w:t>
+      </w:r>
+      <w:proofErr w:type="spellStart"/>
+      <w:r>
+        <w:rPr>
+          <w:rFonts w:ascii="Arial" w:eastAsia="Times New Roman" w:hAnsi="Arial" w:cs="Arial"/>
+          <w:color w:val="1C3643"/>
+          <w:sz w:val="24"/>
+          <w:szCs w:val="24"/>
+          <w:lang w:eastAsia="es-CR"/>
+        </w:rPr>
+        <w:t>init</w:t>
+      </w:r>
+      <w:proofErr w:type="spellEnd"/>
+      <w:r>
+        <w:rPr>
+          <w:rFonts w:ascii="Arial" w:eastAsia="Times New Roman" w:hAnsi="Arial" w:cs="Arial"/>
+          <w:color w:val="1C3643"/>
+          <w:sz w:val="24"/>
+          <w:szCs w:val="24"/>
+          <w:lang w:eastAsia="es-CR"/>
+        </w:rPr>
+        <w:t xml:space="preserve"> - Inicializa un repositorio local</w:t>
+      </w:r>
     </w:p>
     <w:p>
       <w:pPr>
@@ -10227,17 +9212,7 @@
           <w:szCs w:val="24"/>
           <w:lang w:eastAsia="es-CR"/>
         </w:rPr>
-        <w:t>$</w:t>
-      </w:r>
-      <w:r>
-        <w:rPr>
-          <w:rFonts w:ascii="Arial" w:eastAsia="Times New Roman" w:hAnsi="Arial" w:cs="Arial"/>
-          <w:color w:val="1C3643"/>
-          <w:sz w:val="24"/>
-          <w:szCs w:val="24"/>
-          <w:lang w:eastAsia="es-CR"/>
-        </w:rPr>
-        <w:t xml:space="preserve"> </w:t>
+        <w:t xml:space="preserve">$ </w:t>
       </w:r>
       <w:proofErr w:type="spellStart"/>
       <w:r>
@@ -10270,18 +9245,84 @@
           <w:szCs w:val="24"/>
           <w:lang w:eastAsia="es-CR"/>
         </w:rPr>
-        <w:t>diff</w:t>
-      </w:r>
-      <w:proofErr w:type="spellEnd"/>
-      <w:r>
-        <w:rPr>
-          <w:rFonts w:ascii="Arial" w:eastAsia="Times New Roman" w:hAnsi="Arial" w:cs="Arial"/>
-          <w:color w:val="1C3643"/>
-          <w:sz w:val="24"/>
-          <w:szCs w:val="24"/>
-          <w:lang w:eastAsia="es-CR"/>
-        </w:rPr>
-        <w:t>: permite comparar entre las versiones de los archivos modificados</w:t>
+        <w:t>remote</w:t>
+      </w:r>
+      <w:proofErr w:type="spellEnd"/>
+      <w:r>
+        <w:rPr>
+          <w:rFonts w:ascii="Arial" w:eastAsia="Times New Roman" w:hAnsi="Arial" w:cs="Arial"/>
+          <w:color w:val="1C3643"/>
+          <w:sz w:val="24"/>
+          <w:szCs w:val="24"/>
+          <w:lang w:eastAsia="es-CR"/>
+        </w:rPr>
+        <w:t xml:space="preserve"> </w:t>
+      </w:r>
+      <w:proofErr w:type="spellStart"/>
+      <w:r>
+        <w:rPr>
+          <w:rFonts w:ascii="Arial" w:eastAsia="Times New Roman" w:hAnsi="Arial" w:cs="Arial"/>
+          <w:color w:val="1C3643"/>
+          <w:sz w:val="24"/>
+          <w:szCs w:val="24"/>
+          <w:lang w:eastAsia="es-CR"/>
+        </w:rPr>
+        <w:t>add</w:t>
+      </w:r>
+      <w:proofErr w:type="spellEnd"/>
+      <w:r>
+        <w:rPr>
+          <w:rFonts w:ascii="Arial" w:eastAsia="Times New Roman" w:hAnsi="Arial" w:cs="Arial"/>
+          <w:color w:val="1C3643"/>
+          <w:sz w:val="24"/>
+          <w:szCs w:val="24"/>
+          <w:lang w:eastAsia="es-CR"/>
+        </w:rPr>
+        <w:t xml:space="preserve"> </w:t>
+      </w:r>
+      <w:proofErr w:type="spellStart"/>
+      <w:r>
+        <w:rPr>
+          <w:rFonts w:ascii="Arial" w:eastAsia="Times New Roman" w:hAnsi="Arial" w:cs="Arial"/>
+          <w:color w:val="1C3643"/>
+          <w:sz w:val="24"/>
+          <w:szCs w:val="24"/>
+          <w:lang w:eastAsia="es-CR"/>
+        </w:rPr>
+        <w:t>origin</w:t>
+      </w:r>
+      <w:proofErr w:type="spellEnd"/>
+      <w:r>
+        <w:rPr>
+          <w:rFonts w:ascii="Arial" w:eastAsia="Times New Roman" w:hAnsi="Arial" w:cs="Arial"/>
+          <w:color w:val="1C3643"/>
+          <w:sz w:val="24"/>
+          <w:szCs w:val="24"/>
+          <w:lang w:eastAsia="es-CR"/>
+        </w:rPr>
+        <w:t xml:space="preserve"> (</w:t>
+      </w:r>
+      <w:proofErr w:type="spellStart"/>
+      <w:r>
+        <w:rPr>
+          <w:rFonts w:ascii="Arial" w:eastAsia="Times New Roman" w:hAnsi="Arial" w:cs="Arial"/>
+          <w:color w:val="1C3643"/>
+          <w:sz w:val="24"/>
+          <w:szCs w:val="24"/>
+          <w:lang w:eastAsia="es-CR"/>
+        </w:rPr>
+        <w:t>url</w:t>
+      </w:r>
+      <w:proofErr w:type="spellEnd"/>
+      <w:r>
+        <w:rPr>
+          <w:rFonts w:ascii="Arial" w:eastAsia="Times New Roman" w:hAnsi="Arial" w:cs="Arial"/>
+          <w:color w:val="1C3643"/>
+          <w:sz w:val="24"/>
+          <w:szCs w:val="24"/>
+          <w:lang w:eastAsia="es-CR"/>
+        </w:rPr>
+        <w:t>)</w:t>
       </w:r>
     </w:p>
     <w:p>
@@ -10326,84 +9367,28 @@
         </w:rPr>
         <w:t xml:space="preserve"> </w:t>
       </w:r>
-      <w:proofErr w:type="spellStart"/>
-      <w:r>
-        <w:rPr>
-          <w:rFonts w:ascii="Arial" w:eastAsia="Times New Roman" w:hAnsi="Arial" w:cs="Arial"/>
-          <w:color w:val="1C3643"/>
-          <w:sz w:val="24"/>
-          <w:szCs w:val="24"/>
-          <w:lang w:eastAsia="es-CR"/>
-        </w:rPr>
-        <w:t>reset</w:t>
-      </w:r>
-      <w:proofErr w:type="spellEnd"/>
-      <w:r>
-        <w:rPr>
-          <w:rFonts w:ascii="Arial" w:eastAsia="Times New Roman" w:hAnsi="Arial" w:cs="Arial"/>
-          <w:color w:val="1C3643"/>
-          <w:sz w:val="24"/>
-          <w:szCs w:val="24"/>
-          <w:lang w:eastAsia="es-CR"/>
-        </w:rPr>
-        <w:t xml:space="preserve"> HEAD: Nos ayuda a sacar archivos del estado </w:t>
-      </w:r>
-      <w:proofErr w:type="spellStart"/>
-      <w:r>
-        <w:rPr>
-          <w:rFonts w:ascii="Arial" w:eastAsia="Times New Roman" w:hAnsi="Arial" w:cs="Arial"/>
-          <w:color w:val="1C3643"/>
-          <w:sz w:val="24"/>
-          <w:szCs w:val="24"/>
-          <w:lang w:eastAsia="es-CR"/>
-        </w:rPr>
-        <w:t>Staged</w:t>
-      </w:r>
-      <w:proofErr w:type="spellEnd"/>
-      <w:r>
-        <w:rPr>
-          <w:rFonts w:ascii="Arial" w:eastAsia="Times New Roman" w:hAnsi="Arial" w:cs="Arial"/>
-          <w:color w:val="1C3643"/>
-          <w:sz w:val="24"/>
-          <w:szCs w:val="24"/>
-          <w:lang w:eastAsia="es-CR"/>
-        </w:rPr>
-        <w:t xml:space="preserve"> para devolverlos a su estado anterior. Si los archivos venían de </w:t>
-      </w:r>
-      <w:proofErr w:type="spellStart"/>
-      <w:r>
-        <w:rPr>
-          <w:rFonts w:ascii="Arial" w:eastAsia="Times New Roman" w:hAnsi="Arial" w:cs="Arial"/>
-          <w:color w:val="1C3643"/>
-          <w:sz w:val="24"/>
-          <w:szCs w:val="24"/>
-          <w:lang w:eastAsia="es-CR"/>
-        </w:rPr>
-        <w:t>Unstaged</w:t>
-      </w:r>
-      <w:proofErr w:type="spellEnd"/>
-      <w:r>
-        <w:rPr>
-          <w:rFonts w:ascii="Arial" w:eastAsia="Times New Roman" w:hAnsi="Arial" w:cs="Arial"/>
-          <w:color w:val="1C3643"/>
-          <w:sz w:val="24"/>
-          <w:szCs w:val="24"/>
-          <w:lang w:eastAsia="es-CR"/>
-        </w:rPr>
-        <w:t xml:space="preserve">, vuelven allí. Y lo mismo se venían de </w:t>
-      </w:r>
-      <w:proofErr w:type="spellStart"/>
-      <w:r>
-        <w:rPr>
-          <w:rFonts w:ascii="Arial" w:eastAsia="Times New Roman" w:hAnsi="Arial" w:cs="Arial"/>
-          <w:color w:val="1C3643"/>
-          <w:sz w:val="24"/>
-          <w:szCs w:val="24"/>
-          <w:lang w:eastAsia="es-CR"/>
-        </w:rPr>
-        <w:t>Untracked</w:t>
-      </w:r>
-      <w:proofErr w:type="spellEnd"/>
+      <w:proofErr w:type="gramStart"/>
+      <w:r>
+        <w:rPr>
+          <w:rFonts w:ascii="Arial" w:eastAsia="Times New Roman" w:hAnsi="Arial" w:cs="Arial"/>
+          <w:color w:val="1C3643"/>
+          <w:sz w:val="24"/>
+          <w:szCs w:val="24"/>
+          <w:lang w:eastAsia="es-CR"/>
+        </w:rPr>
+        <w:t>status</w:t>
+      </w:r>
+      <w:proofErr w:type="gramEnd"/>
+      <w:r>
+        <w:rPr>
+          <w:rFonts w:ascii="Arial" w:eastAsia="Times New Roman" w:hAnsi="Arial" w:cs="Arial"/>
+          <w:color w:val="1C3643"/>
+          <w:sz w:val="24"/>
+          <w:szCs w:val="24"/>
+          <w:lang w:eastAsia="es-CR"/>
+        </w:rPr>
+        <w:t>: Nos permite ver el estado de todos nuestros archivos y carpetas</w:t>
+      </w:r>
     </w:p>
     <w:p>
       <w:pPr>
@@ -10456,133 +9441,75 @@
           <w:szCs w:val="24"/>
           <w:lang w:eastAsia="es-CR"/>
         </w:rPr>
-        <w:t>reset</w:t>
-      </w:r>
-      <w:proofErr w:type="spellEnd"/>
-      <w:r>
-        <w:rPr>
-          <w:rFonts w:ascii="Arial" w:eastAsia="Times New Roman" w:hAnsi="Arial" w:cs="Arial"/>
-          <w:color w:val="1C3643"/>
-          <w:sz w:val="24"/>
-          <w:szCs w:val="24"/>
-          <w:lang w:eastAsia="es-CR"/>
-        </w:rPr>
-        <w:t xml:space="preserve"> </w:t>
-      </w:r>
-      <w:proofErr w:type="spellStart"/>
-      <w:proofErr w:type="gramStart"/>
-      <w:r>
-        <w:rPr>
-          <w:rFonts w:ascii="Arial" w:eastAsia="Times New Roman" w:hAnsi="Arial" w:cs="Arial"/>
-          <w:color w:val="1C3643"/>
-          <w:sz w:val="24"/>
-          <w:szCs w:val="24"/>
-          <w:lang w:eastAsia="es-CR"/>
-        </w:rPr>
-        <w:t>nombredelcomit</w:t>
-      </w:r>
-      <w:proofErr w:type="spellEnd"/>
-      <w:r>
-        <w:rPr>
-          <w:rFonts w:ascii="Arial" w:eastAsia="Times New Roman" w:hAnsi="Arial" w:cs="Arial"/>
-          <w:color w:val="1C3643"/>
-          <w:sz w:val="24"/>
-          <w:szCs w:val="24"/>
-          <w:lang w:eastAsia="es-CR"/>
-        </w:rPr>
-        <w:t xml:space="preserve">  --</w:t>
-      </w:r>
-      <w:proofErr w:type="spellStart"/>
-      <w:proofErr w:type="gramEnd"/>
-      <w:r>
-        <w:rPr>
-          <w:rFonts w:ascii="Arial" w:eastAsia="Times New Roman" w:hAnsi="Arial" w:cs="Arial"/>
-          <w:color w:val="1C3643"/>
-          <w:sz w:val="24"/>
-          <w:szCs w:val="24"/>
-          <w:lang w:eastAsia="es-CR"/>
-        </w:rPr>
-        <w:t>hard</w:t>
-      </w:r>
-      <w:proofErr w:type="spellEnd"/>
-      <w:r>
-        <w:rPr>
-          <w:rFonts w:ascii="Arial" w:eastAsia="Times New Roman" w:hAnsi="Arial" w:cs="Arial"/>
-          <w:color w:val="1C3643"/>
-          <w:sz w:val="24"/>
-          <w:szCs w:val="24"/>
-          <w:lang w:eastAsia="es-CR"/>
-        </w:rPr>
-        <w:t xml:space="preserve"> vuelve al estado del </w:t>
-      </w:r>
-      <w:proofErr w:type="spellStart"/>
-      <w:r>
-        <w:rPr>
-          <w:rFonts w:ascii="Arial" w:eastAsia="Times New Roman" w:hAnsi="Arial" w:cs="Arial"/>
-          <w:color w:val="1C3643"/>
-          <w:sz w:val="24"/>
-          <w:szCs w:val="24"/>
-          <w:lang w:eastAsia="es-CR"/>
-        </w:rPr>
-        <w:t>commit</w:t>
-      </w:r>
-      <w:proofErr w:type="spellEnd"/>
-      <w:r>
-        <w:rPr>
-          <w:rFonts w:ascii="Arial" w:eastAsia="Times New Roman" w:hAnsi="Arial" w:cs="Arial"/>
-          <w:color w:val="1C3643"/>
-          <w:sz w:val="24"/>
-          <w:szCs w:val="24"/>
-          <w:lang w:eastAsia="es-CR"/>
-        </w:rPr>
-        <w:t xml:space="preserve"> deseado borra lo nuevo para volver al </w:t>
-      </w:r>
-      <w:proofErr w:type="spellStart"/>
-      <w:r>
-        <w:rPr>
-          <w:rFonts w:ascii="Arial" w:eastAsia="Times New Roman" w:hAnsi="Arial" w:cs="Arial"/>
-          <w:color w:val="1C3643"/>
-          <w:sz w:val="24"/>
-          <w:szCs w:val="24"/>
-          <w:lang w:eastAsia="es-CR"/>
-        </w:rPr>
-        <w:t>ultimo</w:t>
-      </w:r>
-      <w:proofErr w:type="spellEnd"/>
-      <w:r>
-        <w:rPr>
-          <w:rFonts w:ascii="Arial" w:eastAsia="Times New Roman" w:hAnsi="Arial" w:cs="Arial"/>
-          <w:color w:val="1C3643"/>
-          <w:sz w:val="24"/>
-          <w:szCs w:val="24"/>
-          <w:lang w:eastAsia="es-CR"/>
-        </w:rPr>
-        <w:t xml:space="preserve"> </w:t>
-      </w:r>
-      <w:proofErr w:type="spellStart"/>
-      <w:r>
-        <w:rPr>
-          <w:rFonts w:ascii="Arial" w:eastAsia="Times New Roman" w:hAnsi="Arial" w:cs="Arial"/>
-          <w:color w:val="1C3643"/>
-          <w:sz w:val="24"/>
-          <w:szCs w:val="24"/>
-          <w:lang w:eastAsia="es-CR"/>
-        </w:rPr>
-        <w:t>commit</w:t>
-      </w:r>
-      <w:proofErr w:type="spellEnd"/>
-      <w:r>
-        <w:rPr>
-          <w:rFonts w:ascii="Arial" w:eastAsia="Times New Roman" w:hAnsi="Arial" w:cs="Arial"/>
-          <w:color w:val="1C3643"/>
-          <w:sz w:val="24"/>
-          <w:szCs w:val="24"/>
-          <w:lang w:eastAsia="es-CR"/>
-        </w:rPr>
-        <w:t>.</w:t>
-      </w:r>
-      <w:bookmarkStart w:id="0" w:name="_GoBack"/>
-      <w:bookmarkEnd w:id="0"/>
+        <w:t>add</w:t>
+      </w:r>
+      <w:proofErr w:type="spellEnd"/>
+      <w:r>
+        <w:rPr>
+          <w:rFonts w:ascii="Arial" w:eastAsia="Times New Roman" w:hAnsi="Arial" w:cs="Arial"/>
+          <w:color w:val="1C3643"/>
+          <w:sz w:val="24"/>
+          <w:szCs w:val="24"/>
+          <w:lang w:eastAsia="es-CR"/>
+        </w:rPr>
+        <w:t xml:space="preserve">: Nos ayuda a mover archivos del </w:t>
+      </w:r>
+      <w:proofErr w:type="spellStart"/>
+      <w:r>
+        <w:rPr>
+          <w:rFonts w:ascii="Arial" w:eastAsia="Times New Roman" w:hAnsi="Arial" w:cs="Arial"/>
+          <w:color w:val="1C3643"/>
+          <w:sz w:val="24"/>
+          <w:szCs w:val="24"/>
+          <w:lang w:eastAsia="es-CR"/>
+        </w:rPr>
+        <w:t>Untracked</w:t>
+      </w:r>
+      <w:proofErr w:type="spellEnd"/>
+      <w:r>
+        <w:rPr>
+          <w:rFonts w:ascii="Arial" w:eastAsia="Times New Roman" w:hAnsi="Arial" w:cs="Arial"/>
+          <w:color w:val="1C3643"/>
+          <w:sz w:val="24"/>
+          <w:szCs w:val="24"/>
+          <w:lang w:eastAsia="es-CR"/>
+        </w:rPr>
+        <w:t xml:space="preserve"> o </w:t>
+      </w:r>
+      <w:proofErr w:type="spellStart"/>
+      <w:r>
+        <w:rPr>
+          <w:rFonts w:ascii="Arial" w:eastAsia="Times New Roman" w:hAnsi="Arial" w:cs="Arial"/>
+          <w:color w:val="1C3643"/>
+          <w:sz w:val="24"/>
+          <w:szCs w:val="24"/>
+          <w:lang w:eastAsia="es-CR"/>
+        </w:rPr>
+        <w:t>Unstaged</w:t>
+      </w:r>
+      <w:proofErr w:type="spellEnd"/>
+      <w:r>
+        <w:rPr>
+          <w:rFonts w:ascii="Arial" w:eastAsia="Times New Roman" w:hAnsi="Arial" w:cs="Arial"/>
+          <w:color w:val="1C3643"/>
+          <w:sz w:val="24"/>
+          <w:szCs w:val="24"/>
+          <w:lang w:eastAsia="es-CR"/>
+        </w:rPr>
+        <w:t xml:space="preserve"> al estado </w:t>
+      </w:r>
+      <w:proofErr w:type="spellStart"/>
+      <w:r>
+        <w:rPr>
+          <w:rFonts w:ascii="Arial" w:eastAsia="Times New Roman" w:hAnsi="Arial" w:cs="Arial"/>
+          <w:color w:val="1C3643"/>
+          <w:sz w:val="24"/>
+          <w:szCs w:val="24"/>
+          <w:lang w:eastAsia="es-CR"/>
+        </w:rPr>
+        <w:t>Staged</w:t>
+      </w:r>
+      <w:proofErr w:type="spellEnd"/>
     </w:p>
     <w:p>
       <w:pPr>
@@ -10635,53 +9562,107 @@
           <w:szCs w:val="24"/>
           <w:lang w:eastAsia="es-CR"/>
         </w:rPr>
-        <w:t>rm</w:t>
-      </w:r>
-      <w:proofErr w:type="spellEnd"/>
-      <w:r>
-        <w:rPr>
-          <w:rFonts w:ascii="Arial" w:eastAsia="Times New Roman" w:hAnsi="Arial" w:cs="Arial"/>
-          <w:color w:val="1C3643"/>
-          <w:sz w:val="24"/>
-          <w:szCs w:val="24"/>
-          <w:lang w:eastAsia="es-CR"/>
-        </w:rPr>
-        <w:t xml:space="preserve"> --</w:t>
-      </w:r>
-      <w:proofErr w:type="spellStart"/>
-      <w:r>
-        <w:rPr>
-          <w:rFonts w:ascii="Arial" w:eastAsia="Times New Roman" w:hAnsi="Arial" w:cs="Arial"/>
-          <w:color w:val="1C3643"/>
-          <w:sz w:val="24"/>
-          <w:szCs w:val="24"/>
-          <w:lang w:eastAsia="es-CR"/>
-        </w:rPr>
-        <w:t>cached</w:t>
-      </w:r>
-      <w:proofErr w:type="spellEnd"/>
-      <w:r>
-        <w:rPr>
-          <w:rFonts w:ascii="Arial" w:eastAsia="Times New Roman" w:hAnsi="Arial" w:cs="Arial"/>
-          <w:color w:val="1C3643"/>
-          <w:sz w:val="24"/>
-          <w:szCs w:val="24"/>
-          <w:lang w:eastAsia="es-CR"/>
-        </w:rPr>
-        <w:t xml:space="preserve">: Mueve los archivos que le indiquemos al estado </w:t>
-      </w:r>
-      <w:proofErr w:type="spellStart"/>
-      <w:r>
-        <w:rPr>
-          <w:rFonts w:ascii="Arial" w:eastAsia="Times New Roman" w:hAnsi="Arial" w:cs="Arial"/>
-          <w:color w:val="1C3643"/>
-          <w:sz w:val="24"/>
-          <w:szCs w:val="24"/>
-          <w:lang w:eastAsia="es-CR"/>
-        </w:rPr>
-        <w:t>Untracked</w:t>
-      </w:r>
-      <w:proofErr w:type="spellEnd"/>
+        <w:t>commit</w:t>
+      </w:r>
+      <w:proofErr w:type="spellEnd"/>
+      <w:r>
+        <w:rPr>
+          <w:rFonts w:ascii="Arial" w:eastAsia="Times New Roman" w:hAnsi="Arial" w:cs="Arial"/>
+          <w:color w:val="1C3643"/>
+          <w:sz w:val="24"/>
+          <w:szCs w:val="24"/>
+          <w:lang w:eastAsia="es-CR"/>
+        </w:rPr>
+        <w:t xml:space="preserve">: Nos ayuda a mover archivos de </w:t>
+      </w:r>
+      <w:proofErr w:type="spellStart"/>
+      <w:r>
+        <w:rPr>
+          <w:rFonts w:ascii="Arial" w:eastAsia="Times New Roman" w:hAnsi="Arial" w:cs="Arial"/>
+          <w:color w:val="1C3643"/>
+          <w:sz w:val="24"/>
+          <w:szCs w:val="24"/>
+          <w:lang w:eastAsia="es-CR"/>
+        </w:rPr>
+        <w:t>Unstaged</w:t>
+      </w:r>
+      <w:proofErr w:type="spellEnd"/>
+      <w:r>
+        <w:rPr>
+          <w:rFonts w:ascii="Arial" w:eastAsia="Times New Roman" w:hAnsi="Arial" w:cs="Arial"/>
+          <w:color w:val="1C3643"/>
+          <w:sz w:val="24"/>
+          <w:szCs w:val="24"/>
+          <w:lang w:eastAsia="es-CR"/>
+        </w:rPr>
+        <w:t xml:space="preserve"> a </w:t>
+      </w:r>
+      <w:proofErr w:type="spellStart"/>
+      <w:r>
+        <w:rPr>
+          <w:rFonts w:ascii="Arial" w:eastAsia="Times New Roman" w:hAnsi="Arial" w:cs="Arial"/>
+          <w:color w:val="1C3643"/>
+          <w:sz w:val="24"/>
+          <w:szCs w:val="24"/>
+          <w:lang w:eastAsia="es-CR"/>
+        </w:rPr>
+        <w:t>Staged</w:t>
+      </w:r>
+      <w:proofErr w:type="spellEnd"/>
+      <w:r>
+        <w:rPr>
+          <w:rFonts w:ascii="Arial" w:eastAsia="Times New Roman" w:hAnsi="Arial" w:cs="Arial"/>
+          <w:color w:val="1C3643"/>
+          <w:sz w:val="24"/>
+          <w:szCs w:val="24"/>
+          <w:lang w:eastAsia="es-CR"/>
+        </w:rPr>
+        <w:t>. Esta es una ocasión especial, los archivos han sido guardado o actualizados en el repositorio. Git nos pedirá que dejemos un mensaje para recordar los cambios que hicimos y podemos usar el argumento -m para escribirlo (</w:t>
+      </w:r>
+      <w:proofErr w:type="spellStart"/>
+      <w:r>
+        <w:rPr>
+          <w:rFonts w:ascii="Arial" w:eastAsia="Times New Roman" w:hAnsi="Arial" w:cs="Arial"/>
+          <w:color w:val="1C3643"/>
+          <w:sz w:val="24"/>
+          <w:szCs w:val="24"/>
+          <w:lang w:eastAsia="es-CR"/>
+        </w:rPr>
+        <w:t>git</w:t>
+      </w:r>
+      <w:proofErr w:type="spellEnd"/>
+      <w:r>
+        <w:rPr>
+          <w:rFonts w:ascii="Arial" w:eastAsia="Times New Roman" w:hAnsi="Arial" w:cs="Arial"/>
+          <w:color w:val="1C3643"/>
+          <w:sz w:val="24"/>
+          <w:szCs w:val="24"/>
+          <w:lang w:eastAsia="es-CR"/>
+        </w:rPr>
+        <w:t xml:space="preserve"> </w:t>
+      </w:r>
+      <w:proofErr w:type="spellStart"/>
+      <w:r>
+        <w:rPr>
+          <w:rFonts w:ascii="Arial" w:eastAsia="Times New Roman" w:hAnsi="Arial" w:cs="Arial"/>
+          <w:color w:val="1C3643"/>
+          <w:sz w:val="24"/>
+          <w:szCs w:val="24"/>
+          <w:lang w:eastAsia="es-CR"/>
+        </w:rPr>
+        <w:t>commit</w:t>
+      </w:r>
+      <w:proofErr w:type="spellEnd"/>
+      <w:r>
+        <w:rPr>
+          <w:rFonts w:ascii="Arial" w:eastAsia="Times New Roman" w:hAnsi="Arial" w:cs="Arial"/>
+          <w:color w:val="1C3643"/>
+          <w:sz w:val="24"/>
+          <w:szCs w:val="24"/>
+          <w:lang w:eastAsia="es-CR"/>
+        </w:rPr>
+        <w:t xml:space="preserve"> -m “mensaje”)</w:t>
+      </w:r>
     </w:p>
     <w:p>
       <w:pPr>
@@ -10734,105 +9715,99 @@
           <w:szCs w:val="24"/>
           <w:lang w:eastAsia="es-CR"/>
         </w:rPr>
-        <w:t>rm</w:t>
-      </w:r>
-      <w:proofErr w:type="spellEnd"/>
-      <w:r>
-        <w:rPr>
-          <w:rFonts w:ascii="Arial" w:eastAsia="Times New Roman" w:hAnsi="Arial" w:cs="Arial"/>
-          <w:color w:val="1C3643"/>
-          <w:sz w:val="24"/>
-          <w:szCs w:val="24"/>
-          <w:lang w:eastAsia="es-CR"/>
-        </w:rPr>
-        <w:t xml:space="preserve"> --</w:t>
-      </w:r>
-      <w:proofErr w:type="spellStart"/>
-      <w:r>
-        <w:rPr>
-          <w:rFonts w:ascii="Arial" w:eastAsia="Times New Roman" w:hAnsi="Arial" w:cs="Arial"/>
-          <w:color w:val="1C3643"/>
-          <w:sz w:val="24"/>
-          <w:szCs w:val="24"/>
-          <w:lang w:eastAsia="es-CR"/>
-        </w:rPr>
-        <w:t>force</w:t>
-      </w:r>
-      <w:proofErr w:type="spellEnd"/>
-      <w:r>
-        <w:rPr>
-          <w:rFonts w:ascii="Arial" w:eastAsia="Times New Roman" w:hAnsi="Arial" w:cs="Arial"/>
-          <w:color w:val="1C3643"/>
-          <w:sz w:val="24"/>
-          <w:szCs w:val="24"/>
-          <w:lang w:eastAsia="es-CR"/>
-        </w:rPr>
-        <w:t>: Elimina los archivos de Git y del disco duro. Git guarda el registro de la existencia de los archivos, por lo que podremos recuperarlos si es necesario (pero debemos usar comandos más avanzados)</w:t>
+        <w:t>push</w:t>
+      </w:r>
+      <w:proofErr w:type="spellEnd"/>
+      <w:r>
+        <w:rPr>
+          <w:rFonts w:ascii="Arial" w:eastAsia="Times New Roman" w:hAnsi="Arial" w:cs="Arial"/>
+          <w:color w:val="1C3643"/>
+          <w:sz w:val="24"/>
+          <w:szCs w:val="24"/>
+          <w:lang w:eastAsia="es-CR"/>
+        </w:rPr>
+        <w:t xml:space="preserve"> (</w:t>
+      </w:r>
+      <w:proofErr w:type="spellStart"/>
+      <w:r>
+        <w:rPr>
+          <w:rFonts w:ascii="Arial" w:eastAsia="Times New Roman" w:hAnsi="Arial" w:cs="Arial"/>
+          <w:color w:val="1C3643"/>
+          <w:sz w:val="24"/>
+          <w:szCs w:val="24"/>
+          <w:lang w:eastAsia="es-CR"/>
+        </w:rPr>
+        <w:t>origin</w:t>
+      </w:r>
+      <w:proofErr w:type="spellEnd"/>
+      <w:r>
+        <w:rPr>
+          <w:rFonts w:ascii="Arial" w:eastAsia="Times New Roman" w:hAnsi="Arial" w:cs="Arial"/>
+          <w:color w:val="1C3643"/>
+          <w:sz w:val="24"/>
+          <w:szCs w:val="24"/>
+          <w:lang w:eastAsia="es-CR"/>
+        </w:rPr>
+        <w:t>) (</w:t>
+      </w:r>
+      <w:proofErr w:type="gramStart"/>
+      <w:r>
+        <w:rPr>
+          <w:rFonts w:ascii="Arial" w:eastAsia="Times New Roman" w:hAnsi="Arial" w:cs="Arial"/>
+          <w:color w:val="1C3643"/>
+          <w:sz w:val="24"/>
+          <w:szCs w:val="24"/>
+          <w:lang w:eastAsia="es-CR"/>
+        </w:rPr>
+        <w:t>master</w:t>
+      </w:r>
+      <w:proofErr w:type="gramEnd"/>
+      <w:r>
+        <w:rPr>
+          <w:rFonts w:ascii="Arial" w:eastAsia="Times New Roman" w:hAnsi="Arial" w:cs="Arial"/>
+          <w:color w:val="1C3643"/>
+          <w:sz w:val="24"/>
+          <w:szCs w:val="24"/>
+          <w:lang w:eastAsia="es-CR"/>
+        </w:rPr>
+        <w:t>) (Sube Cambios)</w:t>
       </w:r>
     </w:p>
     <w:p>
       <w:pPr>
         <w:rPr>
-          <w:rFonts w:ascii="Arial" w:eastAsia="Times New Roman" w:hAnsi="Arial" w:cs="Arial"/>
-          <w:color w:val="1C3643"/>
-          <w:sz w:val="24"/>
-          <w:szCs w:val="24"/>
-          <w:lang w:eastAsia="es-CR"/>
+          <w:color w:val="00B050"/>
+          <w:sz w:val="36"/>
+          <w:szCs w:val="36"/>
+          <w:lang w:val="es-ES"/>
         </w:rPr>
       </w:pPr>
       <w:r>
         <w:rPr>
-          <w:rFonts w:ascii="Arial" w:eastAsia="Times New Roman" w:hAnsi="Arial" w:cs="Arial"/>
-          <w:color w:val="1C3643"/>
-          <w:sz w:val="24"/>
-          <w:szCs w:val="24"/>
-          <w:lang w:eastAsia="es-CR"/>
-        </w:rPr>
-        <w:t xml:space="preserve">$ </w:t>
-      </w:r>
-      <w:proofErr w:type="spellStart"/>
-      <w:r>
-        <w:rPr>
-          <w:rFonts w:ascii="Arial" w:eastAsia="Times New Roman" w:hAnsi="Arial" w:cs="Arial"/>
-          <w:color w:val="1C3643"/>
-          <w:sz w:val="24"/>
-          <w:szCs w:val="24"/>
-          <w:lang w:eastAsia="es-CR"/>
-        </w:rPr>
-        <w:t>git</w:t>
-      </w:r>
-      <w:proofErr w:type="spellEnd"/>
-      <w:r>
-        <w:rPr>
-          <w:rFonts w:ascii="Arial" w:eastAsia="Times New Roman" w:hAnsi="Arial" w:cs="Arial"/>
-          <w:color w:val="1C3643"/>
-          <w:sz w:val="24"/>
-          <w:szCs w:val="24"/>
-          <w:lang w:eastAsia="es-CR"/>
-        </w:rPr>
-        <w:t xml:space="preserve"> </w:t>
-      </w:r>
-      <w:proofErr w:type="gramStart"/>
-      <w:r>
-        <w:rPr>
-          <w:rFonts w:ascii="Arial" w:eastAsia="Times New Roman" w:hAnsi="Arial" w:cs="Arial"/>
-          <w:color w:val="1C3643"/>
-          <w:sz w:val="24"/>
-          <w:szCs w:val="24"/>
-          <w:lang w:eastAsia="es-CR"/>
-        </w:rPr>
-        <w:t>show</w:t>
-      </w:r>
-      <w:proofErr w:type="gramEnd"/>
-      <w:r>
-        <w:rPr>
-          <w:rFonts w:ascii="Arial" w:eastAsia="Times New Roman" w:hAnsi="Arial" w:cs="Arial"/>
-          <w:color w:val="1C3643"/>
-          <w:sz w:val="24"/>
-          <w:szCs w:val="24"/>
-          <w:lang w:eastAsia="es-CR"/>
-        </w:rPr>
-        <w:t xml:space="preserve"> nos muestra los cambios que han existido sobre un archivo y es muy útil para detectar cuándo se produjeron ciertos cambios, qué se rompió y cómo lo podemos solucionar. Pero podemos ser más detallados</w:t>
+          <w:color w:val="00B050"/>
+          <w:sz w:val="36"/>
+          <w:szCs w:val="36"/>
+          <w:lang w:val="es-ES"/>
+        </w:rPr>
+        <w:t xml:space="preserve">Repositorio </w:t>
+      </w:r>
+      <w:r>
+        <w:rPr>
+          <w:color w:val="00B050"/>
+          <w:sz w:val="36"/>
+          <w:szCs w:val="36"/>
+          <w:lang w:val="es-ES"/>
+        </w:rPr>
+        <w:t>con</w:t>
+      </w:r>
+      <w:r>
+        <w:rPr>
+          <w:color w:val="00B050"/>
+          <w:sz w:val="36"/>
+          <w:szCs w:val="36"/>
+          <w:lang w:val="es-ES"/>
+        </w:rPr>
+        <w:t xml:space="preserve"> REDME</w:t>
       </w:r>
     </w:p>
     <w:p>
@@ -10886,40 +9861,18 @@
           <w:szCs w:val="24"/>
           <w:lang w:eastAsia="es-CR"/>
         </w:rPr>
-        <w:t>checkout</w:t>
-      </w:r>
-      <w:proofErr w:type="spellEnd"/>
-      <w:r>
-        <w:rPr>
-          <w:rFonts w:ascii="Arial" w:eastAsia="Times New Roman" w:hAnsi="Arial" w:cs="Arial"/>
-          <w:color w:val="1C3643"/>
-          <w:sz w:val="24"/>
-          <w:szCs w:val="24"/>
-          <w:lang w:eastAsia="es-CR"/>
-        </w:rPr>
-        <w:t xml:space="preserve"> + ID del </w:t>
-      </w:r>
-      <w:proofErr w:type="spellStart"/>
-      <w:r>
-        <w:rPr>
-          <w:rFonts w:ascii="Arial" w:eastAsia="Times New Roman" w:hAnsi="Arial" w:cs="Arial"/>
-          <w:color w:val="1C3643"/>
-          <w:sz w:val="24"/>
-          <w:szCs w:val="24"/>
-          <w:lang w:eastAsia="es-CR"/>
-        </w:rPr>
-        <w:t>commit</w:t>
-      </w:r>
-      <w:proofErr w:type="spellEnd"/>
-      <w:r>
-        <w:rPr>
-          <w:rFonts w:ascii="Arial" w:eastAsia="Times New Roman" w:hAnsi="Arial" w:cs="Arial"/>
-          <w:color w:val="1C3643"/>
-          <w:sz w:val="24"/>
-          <w:szCs w:val="24"/>
-          <w:lang w:eastAsia="es-CR"/>
-        </w:rPr>
-        <w:t xml:space="preserve"> nos permite viajar en el tiempo. Podemos volver a cualquier versión anterior de un archivo específico o incluso del proyecto entero. Esta también es la forma de crear ramas y movernos entre ellas. PELIGRO puede ser peligroso</w:t>
+        <w:t>init</w:t>
+      </w:r>
+      <w:proofErr w:type="spellEnd"/>
+      <w:r>
+        <w:rPr>
+          <w:rFonts w:ascii="Arial" w:eastAsia="Times New Roman" w:hAnsi="Arial" w:cs="Arial"/>
+          <w:color w:val="1C3643"/>
+          <w:sz w:val="24"/>
+          <w:szCs w:val="24"/>
+          <w:lang w:eastAsia="es-CR"/>
+        </w:rPr>
+        <w:t xml:space="preserve"> - Inicializa un repositorio local</w:t>
       </w:r>
     </w:p>
     <w:p>
@@ -10940,7 +9893,1533 @@
           <w:szCs w:val="24"/>
           <w:lang w:eastAsia="es-CR"/>
         </w:rPr>
+        <w:t xml:space="preserve">$ </w:t>
+      </w:r>
+      <w:proofErr w:type="spellStart"/>
+      <w:r>
+        <w:rPr>
+          <w:rFonts w:ascii="Arial" w:eastAsia="Times New Roman" w:hAnsi="Arial" w:cs="Arial"/>
+          <w:color w:val="1C3643"/>
+          <w:sz w:val="24"/>
+          <w:szCs w:val="24"/>
+          <w:lang w:eastAsia="es-CR"/>
+        </w:rPr>
+        <w:t>git</w:t>
+      </w:r>
+      <w:proofErr w:type="spellEnd"/>
+      <w:r>
+        <w:rPr>
+          <w:rFonts w:ascii="Arial" w:eastAsia="Times New Roman" w:hAnsi="Arial" w:cs="Arial"/>
+          <w:color w:val="1C3643"/>
+          <w:sz w:val="24"/>
+          <w:szCs w:val="24"/>
+          <w:lang w:eastAsia="es-CR"/>
+        </w:rPr>
+        <w:t xml:space="preserve"> </w:t>
+      </w:r>
+      <w:proofErr w:type="spellStart"/>
+      <w:r>
+        <w:rPr>
+          <w:rFonts w:ascii="Arial" w:eastAsia="Times New Roman" w:hAnsi="Arial" w:cs="Arial"/>
+          <w:color w:val="1C3643"/>
+          <w:sz w:val="24"/>
+          <w:szCs w:val="24"/>
+          <w:lang w:eastAsia="es-CR"/>
+        </w:rPr>
+        <w:t>remote</w:t>
+      </w:r>
+      <w:proofErr w:type="spellEnd"/>
+      <w:r>
+        <w:rPr>
+          <w:rFonts w:ascii="Arial" w:eastAsia="Times New Roman" w:hAnsi="Arial" w:cs="Arial"/>
+          <w:color w:val="1C3643"/>
+          <w:sz w:val="24"/>
+          <w:szCs w:val="24"/>
+          <w:lang w:eastAsia="es-CR"/>
+        </w:rPr>
+        <w:t xml:space="preserve"> </w:t>
+      </w:r>
+      <w:proofErr w:type="spellStart"/>
+      <w:r>
+        <w:rPr>
+          <w:rFonts w:ascii="Arial" w:eastAsia="Times New Roman" w:hAnsi="Arial" w:cs="Arial"/>
+          <w:color w:val="1C3643"/>
+          <w:sz w:val="24"/>
+          <w:szCs w:val="24"/>
+          <w:lang w:eastAsia="es-CR"/>
+        </w:rPr>
+        <w:t>add</w:t>
+      </w:r>
+      <w:proofErr w:type="spellEnd"/>
+      <w:r>
+        <w:rPr>
+          <w:rFonts w:ascii="Arial" w:eastAsia="Times New Roman" w:hAnsi="Arial" w:cs="Arial"/>
+          <w:color w:val="1C3643"/>
+          <w:sz w:val="24"/>
+          <w:szCs w:val="24"/>
+          <w:lang w:eastAsia="es-CR"/>
+        </w:rPr>
+        <w:t xml:space="preserve"> </w:t>
+      </w:r>
+      <w:proofErr w:type="spellStart"/>
+      <w:r>
+        <w:rPr>
+          <w:rFonts w:ascii="Arial" w:eastAsia="Times New Roman" w:hAnsi="Arial" w:cs="Arial"/>
+          <w:color w:val="1C3643"/>
+          <w:sz w:val="24"/>
+          <w:szCs w:val="24"/>
+          <w:lang w:eastAsia="es-CR"/>
+        </w:rPr>
+        <w:t>origin</w:t>
+      </w:r>
+      <w:proofErr w:type="spellEnd"/>
+      <w:r>
+        <w:rPr>
+          <w:rFonts w:ascii="Arial" w:eastAsia="Times New Roman" w:hAnsi="Arial" w:cs="Arial"/>
+          <w:color w:val="1C3643"/>
+          <w:sz w:val="24"/>
+          <w:szCs w:val="24"/>
+          <w:lang w:eastAsia="es-CR"/>
+        </w:rPr>
+        <w:t xml:space="preserve"> (</w:t>
+      </w:r>
+      <w:proofErr w:type="spellStart"/>
+      <w:r>
+        <w:rPr>
+          <w:rFonts w:ascii="Arial" w:eastAsia="Times New Roman" w:hAnsi="Arial" w:cs="Arial"/>
+          <w:color w:val="1C3643"/>
+          <w:sz w:val="24"/>
+          <w:szCs w:val="24"/>
+          <w:lang w:eastAsia="es-CR"/>
+        </w:rPr>
+        <w:t>url</w:t>
+      </w:r>
+      <w:proofErr w:type="spellEnd"/>
+      <w:r>
+        <w:rPr>
+          <w:rFonts w:ascii="Arial" w:eastAsia="Times New Roman" w:hAnsi="Arial" w:cs="Arial"/>
+          <w:color w:val="1C3643"/>
+          <w:sz w:val="24"/>
+          <w:szCs w:val="24"/>
+          <w:lang w:eastAsia="es-CR"/>
+        </w:rPr>
+        <w:t>)</w:t>
+      </w:r>
+    </w:p>
+    <w:p>
+      <w:pPr>
+        <w:rPr>
+          <w:rFonts w:ascii="Arial" w:eastAsia="Times New Roman" w:hAnsi="Arial" w:cs="Arial"/>
+          <w:color w:val="1C3643"/>
+          <w:sz w:val="24"/>
+          <w:szCs w:val="24"/>
+          <w:lang w:eastAsia="es-CR"/>
+        </w:rPr>
+      </w:pPr>
+      <w:r>
+        <w:rPr>
+          <w:rFonts w:ascii="Arial" w:eastAsia="Times New Roman" w:hAnsi="Arial" w:cs="Arial"/>
+          <w:color w:val="1C3643"/>
+          <w:sz w:val="24"/>
+          <w:szCs w:val="24"/>
+          <w:lang w:eastAsia="es-CR"/>
+        </w:rPr>
+        <w:t xml:space="preserve">$ </w:t>
+      </w:r>
+      <w:proofErr w:type="spellStart"/>
+      <w:r>
+        <w:rPr>
+          <w:rFonts w:ascii="Arial" w:eastAsia="Times New Roman" w:hAnsi="Arial" w:cs="Arial"/>
+          <w:color w:val="1C3643"/>
+          <w:sz w:val="24"/>
+          <w:szCs w:val="24"/>
+          <w:lang w:eastAsia="es-CR"/>
+        </w:rPr>
+        <w:t>git</w:t>
+      </w:r>
+      <w:proofErr w:type="spellEnd"/>
+      <w:r>
+        <w:rPr>
+          <w:rFonts w:ascii="Arial" w:eastAsia="Times New Roman" w:hAnsi="Arial" w:cs="Arial"/>
+          <w:color w:val="1C3643"/>
+          <w:sz w:val="24"/>
+          <w:szCs w:val="24"/>
+          <w:lang w:eastAsia="es-CR"/>
+        </w:rPr>
+        <w:t xml:space="preserve"> </w:t>
+      </w:r>
+      <w:proofErr w:type="spellStart"/>
+      <w:r>
+        <w:rPr>
+          <w:rFonts w:ascii="Arial" w:eastAsia="Times New Roman" w:hAnsi="Arial" w:cs="Arial"/>
+          <w:color w:val="1C3643"/>
+          <w:sz w:val="24"/>
+          <w:szCs w:val="24"/>
+          <w:lang w:eastAsia="es-CR"/>
+        </w:rPr>
+        <w:t>remote</w:t>
+      </w:r>
+      <w:proofErr w:type="spellEnd"/>
+      <w:r>
+        <w:rPr>
+          <w:rFonts w:ascii="Arial" w:eastAsia="Times New Roman" w:hAnsi="Arial" w:cs="Arial"/>
+          <w:color w:val="1C3643"/>
+          <w:sz w:val="24"/>
+          <w:szCs w:val="24"/>
+          <w:lang w:eastAsia="es-CR"/>
+        </w:rPr>
+        <w:t xml:space="preserve"> -</w:t>
+      </w:r>
+      <w:proofErr w:type="gramStart"/>
+      <w:r>
+        <w:rPr>
+          <w:rFonts w:ascii="Arial" w:eastAsia="Times New Roman" w:hAnsi="Arial" w:cs="Arial"/>
+          <w:color w:val="1C3643"/>
+          <w:sz w:val="24"/>
+          <w:szCs w:val="24"/>
+          <w:lang w:eastAsia="es-CR"/>
+        </w:rPr>
+        <w:t>v(</w:t>
+      </w:r>
+      <w:proofErr w:type="gramEnd"/>
+      <w:r>
+        <w:rPr>
+          <w:rFonts w:ascii="Arial" w:eastAsia="Times New Roman" w:hAnsi="Arial" w:cs="Arial"/>
+          <w:color w:val="1C3643"/>
+          <w:sz w:val="24"/>
+          <w:szCs w:val="24"/>
+          <w:lang w:eastAsia="es-CR"/>
+        </w:rPr>
+        <w:t xml:space="preserve">es </w:t>
+      </w:r>
+      <w:proofErr w:type="spellStart"/>
+      <w:r>
+        <w:rPr>
+          <w:rFonts w:ascii="Arial" w:eastAsia="Times New Roman" w:hAnsi="Arial" w:cs="Arial"/>
+          <w:color w:val="1C3643"/>
+          <w:sz w:val="24"/>
+          <w:szCs w:val="24"/>
+          <w:lang w:eastAsia="es-CR"/>
+        </w:rPr>
+        <w:t>verval</w:t>
+      </w:r>
+      <w:proofErr w:type="spellEnd"/>
+      <w:r>
+        <w:rPr>
+          <w:rFonts w:ascii="Arial" w:eastAsia="Times New Roman" w:hAnsi="Arial" w:cs="Arial"/>
+          <w:color w:val="1C3643"/>
+          <w:sz w:val="24"/>
+          <w:szCs w:val="24"/>
+          <w:lang w:eastAsia="es-CR"/>
+        </w:rPr>
+        <w:t>)</w:t>
+      </w:r>
+    </w:p>
+    <w:p>
+      <w:pPr>
+        <w:rPr>
+          <w:rFonts w:ascii="Arial" w:eastAsia="Times New Roman" w:hAnsi="Arial" w:cs="Arial"/>
+          <w:color w:val="1C3643"/>
+          <w:sz w:val="24"/>
+          <w:szCs w:val="24"/>
+          <w:lang w:eastAsia="es-CR"/>
+        </w:rPr>
+      </w:pPr>
+      <w:r>
+        <w:rPr>
+          <w:rFonts w:ascii="Arial" w:eastAsia="Times New Roman" w:hAnsi="Arial" w:cs="Arial"/>
+          <w:color w:val="1C3643"/>
+          <w:sz w:val="24"/>
+          <w:szCs w:val="24"/>
+          <w:lang w:eastAsia="es-CR"/>
+        </w:rPr>
+        <w:t xml:space="preserve">$ </w:t>
+      </w:r>
+      <w:proofErr w:type="spellStart"/>
+      <w:r>
+        <w:rPr>
+          <w:rFonts w:ascii="Arial" w:eastAsia="Times New Roman" w:hAnsi="Arial" w:cs="Arial"/>
+          <w:color w:val="1C3643"/>
+          <w:sz w:val="24"/>
+          <w:szCs w:val="24"/>
+          <w:lang w:eastAsia="es-CR"/>
+        </w:rPr>
+        <w:t>git</w:t>
+      </w:r>
+      <w:proofErr w:type="spellEnd"/>
+      <w:r>
+        <w:rPr>
+          <w:rFonts w:ascii="Arial" w:eastAsia="Times New Roman" w:hAnsi="Arial" w:cs="Arial"/>
+          <w:color w:val="1C3643"/>
+          <w:sz w:val="24"/>
+          <w:szCs w:val="24"/>
+          <w:lang w:eastAsia="es-CR"/>
+        </w:rPr>
+        <w:t xml:space="preserve"> </w:t>
+      </w:r>
+      <w:proofErr w:type="spellStart"/>
+      <w:r>
+        <w:rPr>
+          <w:rFonts w:ascii="Arial" w:eastAsia="Times New Roman" w:hAnsi="Arial" w:cs="Arial"/>
+          <w:color w:val="1C3643"/>
+          <w:sz w:val="24"/>
+          <w:szCs w:val="24"/>
+          <w:lang w:eastAsia="es-CR"/>
+        </w:rPr>
+        <w:t>pull</w:t>
+      </w:r>
+      <w:proofErr w:type="spellEnd"/>
+      <w:r>
+        <w:rPr>
+          <w:rFonts w:ascii="Arial" w:eastAsia="Times New Roman" w:hAnsi="Arial" w:cs="Arial"/>
+          <w:color w:val="1C3643"/>
+          <w:sz w:val="24"/>
+          <w:szCs w:val="24"/>
+          <w:lang w:eastAsia="es-CR"/>
+        </w:rPr>
+        <w:t xml:space="preserve"> </w:t>
+      </w:r>
+      <w:proofErr w:type="spellStart"/>
+      <w:r>
+        <w:rPr>
+          <w:rFonts w:ascii="Arial" w:eastAsia="Times New Roman" w:hAnsi="Arial" w:cs="Arial"/>
+          <w:color w:val="1C3643"/>
+          <w:sz w:val="24"/>
+          <w:szCs w:val="24"/>
+          <w:lang w:eastAsia="es-CR"/>
+        </w:rPr>
+        <w:t>origin</w:t>
+      </w:r>
+      <w:proofErr w:type="spellEnd"/>
+      <w:r>
+        <w:rPr>
+          <w:rFonts w:ascii="Arial" w:eastAsia="Times New Roman" w:hAnsi="Arial" w:cs="Arial"/>
+          <w:color w:val="1C3643"/>
+          <w:sz w:val="24"/>
+          <w:szCs w:val="24"/>
+          <w:lang w:eastAsia="es-CR"/>
+        </w:rPr>
+        <w:t xml:space="preserve"> </w:t>
+      </w:r>
+      <w:proofErr w:type="gramStart"/>
+      <w:r>
+        <w:rPr>
+          <w:rFonts w:ascii="Arial" w:eastAsia="Times New Roman" w:hAnsi="Arial" w:cs="Arial"/>
+          <w:color w:val="1C3643"/>
+          <w:sz w:val="24"/>
+          <w:szCs w:val="24"/>
+          <w:lang w:eastAsia="es-CR"/>
+        </w:rPr>
+        <w:t>master</w:t>
+      </w:r>
+      <w:proofErr w:type="gramEnd"/>
+      <w:r>
+        <w:rPr>
+          <w:rFonts w:ascii="Arial" w:eastAsia="Times New Roman" w:hAnsi="Arial" w:cs="Arial"/>
+          <w:color w:val="1C3643"/>
+          <w:sz w:val="24"/>
+          <w:szCs w:val="24"/>
+          <w:lang w:eastAsia="es-CR"/>
+        </w:rPr>
+        <w:t xml:space="preserve"> --</w:t>
+      </w:r>
+      <w:proofErr w:type="spellStart"/>
+      <w:r>
+        <w:rPr>
+          <w:rFonts w:ascii="Arial" w:eastAsia="Times New Roman" w:hAnsi="Arial" w:cs="Arial"/>
+          <w:color w:val="1C3643"/>
+          <w:sz w:val="24"/>
+          <w:szCs w:val="24"/>
+          <w:lang w:eastAsia="es-CR"/>
+        </w:rPr>
+        <w:t>allow</w:t>
+      </w:r>
+      <w:proofErr w:type="spellEnd"/>
+      <w:r>
+        <w:rPr>
+          <w:rFonts w:ascii="Arial" w:eastAsia="Times New Roman" w:hAnsi="Arial" w:cs="Arial"/>
+          <w:color w:val="1C3643"/>
+          <w:sz w:val="24"/>
+          <w:szCs w:val="24"/>
+          <w:lang w:eastAsia="es-CR"/>
+        </w:rPr>
+        <w:t>-</w:t>
+      </w:r>
+      <w:proofErr w:type="spellStart"/>
+      <w:r>
+        <w:rPr>
+          <w:rFonts w:ascii="Arial" w:eastAsia="Times New Roman" w:hAnsi="Arial" w:cs="Arial"/>
+          <w:color w:val="1C3643"/>
+          <w:sz w:val="24"/>
+          <w:szCs w:val="24"/>
+          <w:lang w:eastAsia="es-CR"/>
+        </w:rPr>
+        <w:t>unrelated</w:t>
+      </w:r>
+      <w:proofErr w:type="spellEnd"/>
+      <w:r>
+        <w:rPr>
+          <w:rFonts w:ascii="Arial" w:eastAsia="Times New Roman" w:hAnsi="Arial" w:cs="Arial"/>
+          <w:color w:val="1C3643"/>
+          <w:sz w:val="24"/>
+          <w:szCs w:val="24"/>
+          <w:lang w:eastAsia="es-CR"/>
+        </w:rPr>
+        <w:t>-histories</w:t>
+      </w:r>
+      <w:r>
+        <w:rPr>
+          <w:rFonts w:ascii="Arial" w:eastAsia="Times New Roman" w:hAnsi="Arial" w:cs="Arial"/>
+          <w:color w:val="1C3643"/>
+          <w:sz w:val="24"/>
+          <w:szCs w:val="24"/>
+          <w:lang w:eastAsia="es-CR"/>
+        </w:rPr>
+        <w:t xml:space="preserve"> fusiona lo que viene con lo que tengo</w:t>
+      </w:r>
+    </w:p>
+    <w:p>
+      <w:pPr>
+        <w:rPr>
+          <w:rFonts w:ascii="Arial" w:eastAsia="Times New Roman" w:hAnsi="Arial" w:cs="Arial"/>
+          <w:color w:val="1C3643"/>
+          <w:sz w:val="24"/>
+          <w:szCs w:val="24"/>
+          <w:lang w:eastAsia="es-CR"/>
+        </w:rPr>
+      </w:pPr>
+      <w:r>
+        <w:rPr>
+          <w:rFonts w:ascii="Arial" w:eastAsia="Times New Roman" w:hAnsi="Arial" w:cs="Arial"/>
+          <w:color w:val="1C3643"/>
+          <w:sz w:val="24"/>
+          <w:szCs w:val="24"/>
+          <w:lang w:eastAsia="es-CR"/>
+        </w:rPr>
+        <w:t xml:space="preserve">$ </w:t>
+      </w:r>
+      <w:proofErr w:type="spellStart"/>
+      <w:r>
+        <w:rPr>
+          <w:rFonts w:ascii="Arial" w:eastAsia="Times New Roman" w:hAnsi="Arial" w:cs="Arial"/>
+          <w:color w:val="1C3643"/>
+          <w:sz w:val="24"/>
+          <w:szCs w:val="24"/>
+          <w:lang w:eastAsia="es-CR"/>
+        </w:rPr>
+        <w:t>git</w:t>
+      </w:r>
+      <w:proofErr w:type="spellEnd"/>
+      <w:r>
+        <w:rPr>
+          <w:rFonts w:ascii="Arial" w:eastAsia="Times New Roman" w:hAnsi="Arial" w:cs="Arial"/>
+          <w:color w:val="1C3643"/>
+          <w:sz w:val="24"/>
+          <w:szCs w:val="24"/>
+          <w:lang w:eastAsia="es-CR"/>
+        </w:rPr>
+        <w:t xml:space="preserve"> </w:t>
+      </w:r>
+      <w:proofErr w:type="spellStart"/>
+      <w:r>
+        <w:rPr>
+          <w:rFonts w:ascii="Arial" w:eastAsia="Times New Roman" w:hAnsi="Arial" w:cs="Arial"/>
+          <w:color w:val="1C3643"/>
+          <w:sz w:val="24"/>
+          <w:szCs w:val="24"/>
+          <w:lang w:eastAsia="es-CR"/>
+        </w:rPr>
+        <w:t>pull</w:t>
+      </w:r>
+      <w:proofErr w:type="spellEnd"/>
+      <w:r>
+        <w:rPr>
+          <w:rFonts w:ascii="Arial" w:eastAsia="Times New Roman" w:hAnsi="Arial" w:cs="Arial"/>
+          <w:color w:val="1C3643"/>
+          <w:sz w:val="24"/>
+          <w:szCs w:val="24"/>
+          <w:lang w:eastAsia="es-CR"/>
+        </w:rPr>
+        <w:t xml:space="preserve"> </w:t>
+      </w:r>
+      <w:proofErr w:type="spellStart"/>
+      <w:r>
+        <w:rPr>
+          <w:rFonts w:ascii="Arial" w:eastAsia="Times New Roman" w:hAnsi="Arial" w:cs="Arial"/>
+          <w:color w:val="1C3643"/>
+          <w:sz w:val="24"/>
+          <w:szCs w:val="24"/>
+          <w:lang w:eastAsia="es-CR"/>
+        </w:rPr>
+        <w:t>origin</w:t>
+      </w:r>
+      <w:proofErr w:type="spellEnd"/>
+      <w:r>
+        <w:rPr>
+          <w:rFonts w:ascii="Arial" w:eastAsia="Times New Roman" w:hAnsi="Arial" w:cs="Arial"/>
+          <w:color w:val="1C3643"/>
+          <w:sz w:val="24"/>
+          <w:szCs w:val="24"/>
+          <w:lang w:eastAsia="es-CR"/>
+        </w:rPr>
+        <w:t xml:space="preserve"> </w:t>
+      </w:r>
+      <w:proofErr w:type="gramStart"/>
+      <w:r>
+        <w:rPr>
+          <w:rFonts w:ascii="Arial" w:eastAsia="Times New Roman" w:hAnsi="Arial" w:cs="Arial"/>
+          <w:color w:val="1C3643"/>
+          <w:sz w:val="24"/>
+          <w:szCs w:val="24"/>
+          <w:lang w:eastAsia="es-CR"/>
+        </w:rPr>
+        <w:t>master</w:t>
+      </w:r>
+      <w:proofErr w:type="gramEnd"/>
+      <w:r>
+        <w:rPr>
+          <w:rFonts w:ascii="Arial" w:eastAsia="Times New Roman" w:hAnsi="Arial" w:cs="Arial"/>
+          <w:color w:val="1C3643"/>
+          <w:sz w:val="24"/>
+          <w:szCs w:val="24"/>
+          <w:lang w:eastAsia="es-CR"/>
+        </w:rPr>
+        <w:t xml:space="preserve"> (Descarga cambios)</w:t>
+      </w:r>
+    </w:p>
+    <w:p>
+      <w:pPr>
+        <w:rPr>
+          <w:rFonts w:ascii="Arial" w:eastAsia="Times New Roman" w:hAnsi="Arial" w:cs="Arial"/>
+          <w:color w:val="1C3643"/>
+          <w:sz w:val="24"/>
+          <w:szCs w:val="24"/>
+          <w:lang w:eastAsia="es-CR"/>
+        </w:rPr>
+      </w:pPr>
+      <w:r>
+        <w:rPr>
+          <w:rFonts w:ascii="Arial" w:eastAsia="Times New Roman" w:hAnsi="Arial" w:cs="Arial"/>
+          <w:color w:val="1C3643"/>
+          <w:sz w:val="24"/>
+          <w:szCs w:val="24"/>
+          <w:lang w:eastAsia="es-CR"/>
+        </w:rPr>
+        <w:t xml:space="preserve">$ </w:t>
+      </w:r>
+      <w:proofErr w:type="spellStart"/>
+      <w:r>
+        <w:rPr>
+          <w:rFonts w:ascii="Arial" w:eastAsia="Times New Roman" w:hAnsi="Arial" w:cs="Arial"/>
+          <w:color w:val="1C3643"/>
+          <w:sz w:val="24"/>
+          <w:szCs w:val="24"/>
+          <w:lang w:eastAsia="es-CR"/>
+        </w:rPr>
+        <w:t>git</w:t>
+      </w:r>
+      <w:proofErr w:type="spellEnd"/>
+      <w:r>
+        <w:rPr>
+          <w:rFonts w:ascii="Arial" w:eastAsia="Times New Roman" w:hAnsi="Arial" w:cs="Arial"/>
+          <w:color w:val="1C3643"/>
+          <w:sz w:val="24"/>
+          <w:szCs w:val="24"/>
+          <w:lang w:eastAsia="es-CR"/>
+        </w:rPr>
+        <w:t xml:space="preserve"> </w:t>
+      </w:r>
+      <w:proofErr w:type="gramStart"/>
+      <w:r>
+        <w:rPr>
+          <w:rFonts w:ascii="Arial" w:eastAsia="Times New Roman" w:hAnsi="Arial" w:cs="Arial"/>
+          <w:color w:val="1C3643"/>
+          <w:sz w:val="24"/>
+          <w:szCs w:val="24"/>
+          <w:lang w:eastAsia="es-CR"/>
+        </w:rPr>
+        <w:t>status</w:t>
+      </w:r>
+      <w:proofErr w:type="gramEnd"/>
+    </w:p>
+    <w:p>
+      <w:pPr>
+        <w:rPr>
+          <w:rFonts w:ascii="Arial" w:eastAsia="Times New Roman" w:hAnsi="Arial" w:cs="Arial"/>
+          <w:color w:val="1C3643"/>
+          <w:sz w:val="24"/>
+          <w:szCs w:val="24"/>
+          <w:lang w:eastAsia="es-CR"/>
+        </w:rPr>
+      </w:pPr>
+      <w:r>
+        <w:rPr>
+          <w:rFonts w:ascii="Arial" w:eastAsia="Times New Roman" w:hAnsi="Arial" w:cs="Arial"/>
+          <w:color w:val="1C3643"/>
+          <w:sz w:val="24"/>
+          <w:szCs w:val="24"/>
+          <w:lang w:eastAsia="es-CR"/>
+        </w:rPr>
+        <w:t xml:space="preserve">$ </w:t>
+      </w:r>
+      <w:proofErr w:type="spellStart"/>
+      <w:r>
+        <w:rPr>
+          <w:rFonts w:ascii="Arial" w:eastAsia="Times New Roman" w:hAnsi="Arial" w:cs="Arial"/>
+          <w:color w:val="1C3643"/>
+          <w:sz w:val="24"/>
+          <w:szCs w:val="24"/>
+          <w:lang w:eastAsia="es-CR"/>
+        </w:rPr>
+        <w:t>git</w:t>
+      </w:r>
+      <w:proofErr w:type="spellEnd"/>
+      <w:r>
+        <w:rPr>
+          <w:rFonts w:ascii="Arial" w:eastAsia="Times New Roman" w:hAnsi="Arial" w:cs="Arial"/>
+          <w:color w:val="1C3643"/>
+          <w:sz w:val="24"/>
+          <w:szCs w:val="24"/>
+          <w:lang w:eastAsia="es-CR"/>
+        </w:rPr>
+        <w:t xml:space="preserve"> </w:t>
+      </w:r>
+      <w:proofErr w:type="spellStart"/>
+      <w:r>
+        <w:rPr>
+          <w:rFonts w:ascii="Arial" w:eastAsia="Times New Roman" w:hAnsi="Arial" w:cs="Arial"/>
+          <w:color w:val="1C3643"/>
+          <w:sz w:val="24"/>
+          <w:szCs w:val="24"/>
+          <w:lang w:eastAsia="es-CR"/>
+        </w:rPr>
+        <w:t>commit</w:t>
+      </w:r>
+      <w:proofErr w:type="spellEnd"/>
+    </w:p>
+    <w:p>
+      <w:pPr>
+        <w:rPr>
+          <w:rFonts w:ascii="Arial" w:eastAsia="Times New Roman" w:hAnsi="Arial" w:cs="Arial"/>
+          <w:color w:val="1C3643"/>
+          <w:sz w:val="24"/>
+          <w:szCs w:val="24"/>
+          <w:lang w:eastAsia="es-CR"/>
+        </w:rPr>
+      </w:pPr>
+      <w:r>
+        <w:rPr>
+          <w:rFonts w:ascii="Arial" w:eastAsia="Times New Roman" w:hAnsi="Arial" w:cs="Arial"/>
+          <w:color w:val="1C3643"/>
+          <w:sz w:val="24"/>
+          <w:szCs w:val="24"/>
+          <w:lang w:eastAsia="es-CR"/>
+        </w:rPr>
+        <w:t xml:space="preserve">$ </w:t>
+      </w:r>
+      <w:proofErr w:type="spellStart"/>
+      <w:r>
+        <w:rPr>
+          <w:rFonts w:ascii="Arial" w:eastAsia="Times New Roman" w:hAnsi="Arial" w:cs="Arial"/>
+          <w:color w:val="1C3643"/>
+          <w:sz w:val="24"/>
+          <w:szCs w:val="24"/>
+          <w:lang w:eastAsia="es-CR"/>
+        </w:rPr>
+        <w:t>git</w:t>
+      </w:r>
+      <w:proofErr w:type="spellEnd"/>
+      <w:r>
+        <w:rPr>
+          <w:rFonts w:ascii="Arial" w:eastAsia="Times New Roman" w:hAnsi="Arial" w:cs="Arial"/>
+          <w:color w:val="1C3643"/>
+          <w:sz w:val="24"/>
+          <w:szCs w:val="24"/>
+          <w:lang w:eastAsia="es-CR"/>
+        </w:rPr>
+        <w:t xml:space="preserve"> </w:t>
+      </w:r>
+      <w:proofErr w:type="spellStart"/>
+      <w:r>
+        <w:rPr>
+          <w:rFonts w:ascii="Arial" w:eastAsia="Times New Roman" w:hAnsi="Arial" w:cs="Arial"/>
+          <w:color w:val="1C3643"/>
+          <w:sz w:val="24"/>
+          <w:szCs w:val="24"/>
+          <w:lang w:eastAsia="es-CR"/>
+        </w:rPr>
+        <w:t>push</w:t>
+      </w:r>
+      <w:proofErr w:type="spellEnd"/>
+      <w:r>
+        <w:rPr>
+          <w:rFonts w:ascii="Arial" w:eastAsia="Times New Roman" w:hAnsi="Arial" w:cs="Arial"/>
+          <w:color w:val="1C3643"/>
+          <w:sz w:val="24"/>
+          <w:szCs w:val="24"/>
+          <w:lang w:eastAsia="es-CR"/>
+        </w:rPr>
+        <w:t xml:space="preserve"> (</w:t>
+      </w:r>
+      <w:proofErr w:type="spellStart"/>
+      <w:r>
+        <w:rPr>
+          <w:rFonts w:ascii="Arial" w:eastAsia="Times New Roman" w:hAnsi="Arial" w:cs="Arial"/>
+          <w:color w:val="1C3643"/>
+          <w:sz w:val="24"/>
+          <w:szCs w:val="24"/>
+          <w:lang w:eastAsia="es-CR"/>
+        </w:rPr>
+        <w:t>origin</w:t>
+      </w:r>
+      <w:proofErr w:type="spellEnd"/>
+      <w:r>
+        <w:rPr>
+          <w:rFonts w:ascii="Arial" w:eastAsia="Times New Roman" w:hAnsi="Arial" w:cs="Arial"/>
+          <w:color w:val="1C3643"/>
+          <w:sz w:val="24"/>
+          <w:szCs w:val="24"/>
+          <w:lang w:eastAsia="es-CR"/>
+        </w:rPr>
+        <w:t>) (</w:t>
+      </w:r>
+      <w:proofErr w:type="gramStart"/>
+      <w:r>
+        <w:rPr>
+          <w:rFonts w:ascii="Arial" w:eastAsia="Times New Roman" w:hAnsi="Arial" w:cs="Arial"/>
+          <w:color w:val="1C3643"/>
+          <w:sz w:val="24"/>
+          <w:szCs w:val="24"/>
+          <w:lang w:eastAsia="es-CR"/>
+        </w:rPr>
+        <w:t>master</w:t>
+      </w:r>
+      <w:proofErr w:type="gramEnd"/>
+      <w:r>
+        <w:rPr>
+          <w:rFonts w:ascii="Arial" w:eastAsia="Times New Roman" w:hAnsi="Arial" w:cs="Arial"/>
+          <w:color w:val="1C3643"/>
+          <w:sz w:val="24"/>
+          <w:szCs w:val="24"/>
+          <w:lang w:eastAsia="es-CR"/>
+        </w:rPr>
+        <w:t>) (Sube Cambios)</w:t>
+      </w:r>
+    </w:p>
+    <w:p>
+      <w:pPr>
+        <w:rPr>
+          <w:color w:val="00B050"/>
+          <w:sz w:val="36"/>
+          <w:szCs w:val="36"/>
+          <w:lang w:val="es-ES"/>
+        </w:rPr>
+      </w:pPr>
+      <w:r>
+        <w:rPr>
+          <w:color w:val="00B050"/>
+          <w:sz w:val="36"/>
+          <w:szCs w:val="36"/>
+          <w:lang w:val="es-ES"/>
+        </w:rPr>
+        <w:t>Otros</w:t>
+      </w:r>
+    </w:p>
+    <w:p>
+      <w:pPr>
+        <w:rPr>
+          <w:rFonts w:ascii="Arial" w:eastAsia="Times New Roman" w:hAnsi="Arial" w:cs="Arial"/>
+          <w:color w:val="1C3643"/>
+          <w:sz w:val="24"/>
+          <w:szCs w:val="24"/>
+          <w:lang w:eastAsia="es-CR"/>
+        </w:rPr>
+      </w:pPr>
+      <w:r>
+        <w:rPr>
+          <w:rFonts w:ascii="Arial" w:eastAsia="Times New Roman" w:hAnsi="Arial" w:cs="Arial"/>
+          <w:color w:val="1C3643"/>
+          <w:sz w:val="24"/>
+          <w:szCs w:val="24"/>
+          <w:lang w:eastAsia="es-CR"/>
+        </w:rPr>
+        <w:t xml:space="preserve">$ </w:t>
+      </w:r>
+      <w:proofErr w:type="spellStart"/>
+      <w:r>
+        <w:rPr>
+          <w:rFonts w:ascii="Arial" w:eastAsia="Times New Roman" w:hAnsi="Arial" w:cs="Arial"/>
+          <w:color w:val="1C3643"/>
+          <w:sz w:val="24"/>
+          <w:szCs w:val="24"/>
+          <w:lang w:eastAsia="es-CR"/>
+        </w:rPr>
+        <w:t>git</w:t>
+      </w:r>
+      <w:proofErr w:type="spellEnd"/>
+      <w:r>
+        <w:rPr>
+          <w:rFonts w:ascii="Arial" w:eastAsia="Times New Roman" w:hAnsi="Arial" w:cs="Arial"/>
+          <w:color w:val="1C3643"/>
+          <w:sz w:val="24"/>
+          <w:szCs w:val="24"/>
+          <w:lang w:eastAsia="es-CR"/>
+        </w:rPr>
+        <w:t xml:space="preserve"> log</w:t>
+      </w:r>
+      <w:r>
+        <w:rPr>
+          <w:rFonts w:ascii="Arial" w:eastAsia="Times New Roman" w:hAnsi="Arial" w:cs="Arial"/>
+          <w:color w:val="1C3643"/>
+          <w:sz w:val="24"/>
+          <w:szCs w:val="24"/>
+          <w:lang w:eastAsia="es-CR"/>
+        </w:rPr>
+        <w:t xml:space="preserve"> muestra información y historial de los </w:t>
+      </w:r>
+      <w:proofErr w:type="spellStart"/>
+      <w:r>
+        <w:rPr>
+          <w:rFonts w:ascii="Arial" w:eastAsia="Times New Roman" w:hAnsi="Arial" w:cs="Arial"/>
+          <w:color w:val="1C3643"/>
+          <w:sz w:val="24"/>
+          <w:szCs w:val="24"/>
+          <w:lang w:eastAsia="es-CR"/>
+        </w:rPr>
+        <w:t>commits</w:t>
+      </w:r>
+      <w:proofErr w:type="spellEnd"/>
+    </w:p>
+    <w:p>
+      <w:pPr>
+        <w:rPr>
+          <w:rFonts w:ascii="Arial" w:eastAsia="Times New Roman" w:hAnsi="Arial" w:cs="Arial"/>
+          <w:color w:val="1C3643"/>
+          <w:sz w:val="24"/>
+          <w:szCs w:val="24"/>
+          <w:lang w:eastAsia="es-CR"/>
+        </w:rPr>
+      </w:pPr>
+      <w:r>
+        <w:rPr>
+          <w:rFonts w:ascii="Arial" w:eastAsia="Times New Roman" w:hAnsi="Arial" w:cs="Arial"/>
+          <w:color w:val="1C3643"/>
+          <w:sz w:val="24"/>
+          <w:szCs w:val="24"/>
+          <w:lang w:eastAsia="es-CR"/>
+        </w:rPr>
+        <w:t>$</w:t>
+      </w:r>
+      <w:r>
+        <w:rPr>
+          <w:rFonts w:ascii="Arial" w:eastAsia="Times New Roman" w:hAnsi="Arial" w:cs="Arial"/>
+          <w:color w:val="1C3643"/>
+          <w:sz w:val="24"/>
+          <w:szCs w:val="24"/>
+          <w:lang w:eastAsia="es-CR"/>
+        </w:rPr>
+        <w:t xml:space="preserve"> </w:t>
+      </w:r>
+      <w:proofErr w:type="spellStart"/>
+      <w:r>
+        <w:rPr>
+          <w:rFonts w:ascii="Arial" w:eastAsia="Times New Roman" w:hAnsi="Arial" w:cs="Arial"/>
+          <w:color w:val="1C3643"/>
+          <w:sz w:val="24"/>
+          <w:szCs w:val="24"/>
+          <w:lang w:eastAsia="es-CR"/>
+        </w:rPr>
+        <w:t>git</w:t>
+      </w:r>
+      <w:proofErr w:type="spellEnd"/>
+      <w:r>
+        <w:rPr>
+          <w:rFonts w:ascii="Arial" w:eastAsia="Times New Roman" w:hAnsi="Arial" w:cs="Arial"/>
+          <w:color w:val="1C3643"/>
+          <w:sz w:val="24"/>
+          <w:szCs w:val="24"/>
+          <w:lang w:eastAsia="es-CR"/>
+        </w:rPr>
+        <w:t xml:space="preserve"> </w:t>
+      </w:r>
+      <w:proofErr w:type="spellStart"/>
+      <w:r>
+        <w:rPr>
+          <w:rFonts w:ascii="Arial" w:eastAsia="Times New Roman" w:hAnsi="Arial" w:cs="Arial"/>
+          <w:color w:val="1C3643"/>
+          <w:sz w:val="24"/>
+          <w:szCs w:val="24"/>
+          <w:lang w:eastAsia="es-CR"/>
+        </w:rPr>
+        <w:t>diff</w:t>
+      </w:r>
+      <w:proofErr w:type="spellEnd"/>
+      <w:r>
+        <w:rPr>
+          <w:rFonts w:ascii="Arial" w:eastAsia="Times New Roman" w:hAnsi="Arial" w:cs="Arial"/>
+          <w:color w:val="1C3643"/>
+          <w:sz w:val="24"/>
+          <w:szCs w:val="24"/>
+          <w:lang w:eastAsia="es-CR"/>
+        </w:rPr>
+        <w:t>: permite comparar entre las versiones de los archivos modificados</w:t>
+      </w:r>
+    </w:p>
+    <w:p>
+      <w:pPr>
+        <w:rPr>
+          <w:rFonts w:ascii="Arial" w:eastAsia="Times New Roman" w:hAnsi="Arial" w:cs="Arial"/>
+          <w:color w:val="1C3643"/>
+          <w:sz w:val="24"/>
+          <w:szCs w:val="24"/>
+          <w:lang w:eastAsia="es-CR"/>
+        </w:rPr>
+      </w:pPr>
+      <w:r>
+        <w:rPr>
+          <w:rFonts w:ascii="Arial" w:eastAsia="Times New Roman" w:hAnsi="Arial" w:cs="Arial"/>
+          <w:color w:val="1C3643"/>
+          <w:sz w:val="24"/>
+          <w:szCs w:val="24"/>
+          <w:lang w:eastAsia="es-CR"/>
+        </w:rPr>
+        <w:t xml:space="preserve">$ </w:t>
+      </w:r>
+      <w:proofErr w:type="spellStart"/>
+      <w:r>
+        <w:rPr>
+          <w:rFonts w:ascii="Arial" w:eastAsia="Times New Roman" w:hAnsi="Arial" w:cs="Arial"/>
+          <w:color w:val="1C3643"/>
+          <w:sz w:val="24"/>
+          <w:szCs w:val="24"/>
+          <w:lang w:eastAsia="es-CR"/>
+        </w:rPr>
+        <w:t>git</w:t>
+      </w:r>
+      <w:proofErr w:type="spellEnd"/>
+      <w:r>
+        <w:rPr>
+          <w:rFonts w:ascii="Arial" w:eastAsia="Times New Roman" w:hAnsi="Arial" w:cs="Arial"/>
+          <w:color w:val="1C3643"/>
+          <w:sz w:val="24"/>
+          <w:szCs w:val="24"/>
+          <w:lang w:eastAsia="es-CR"/>
+        </w:rPr>
+        <w:t xml:space="preserve"> </w:t>
+      </w:r>
+      <w:proofErr w:type="spellStart"/>
+      <w:r>
+        <w:rPr>
+          <w:rFonts w:ascii="Arial" w:eastAsia="Times New Roman" w:hAnsi="Arial" w:cs="Arial"/>
+          <w:color w:val="1C3643"/>
+          <w:sz w:val="24"/>
+          <w:szCs w:val="24"/>
+          <w:lang w:eastAsia="es-CR"/>
+        </w:rPr>
+        <w:t>reset</w:t>
+      </w:r>
+      <w:proofErr w:type="spellEnd"/>
+      <w:r>
+        <w:rPr>
+          <w:rFonts w:ascii="Arial" w:eastAsia="Times New Roman" w:hAnsi="Arial" w:cs="Arial"/>
+          <w:color w:val="1C3643"/>
+          <w:sz w:val="24"/>
+          <w:szCs w:val="24"/>
+          <w:lang w:eastAsia="es-CR"/>
+        </w:rPr>
+        <w:t xml:space="preserve"> HEAD: Nos ayuda a sacar archivos del estado </w:t>
+      </w:r>
+      <w:proofErr w:type="spellStart"/>
+      <w:r>
+        <w:rPr>
+          <w:rFonts w:ascii="Arial" w:eastAsia="Times New Roman" w:hAnsi="Arial" w:cs="Arial"/>
+          <w:color w:val="1C3643"/>
+          <w:sz w:val="24"/>
+          <w:szCs w:val="24"/>
+          <w:lang w:eastAsia="es-CR"/>
+        </w:rPr>
+        <w:t>Staged</w:t>
+      </w:r>
+      <w:proofErr w:type="spellEnd"/>
+      <w:r>
+        <w:rPr>
+          <w:rFonts w:ascii="Arial" w:eastAsia="Times New Roman" w:hAnsi="Arial" w:cs="Arial"/>
+          <w:color w:val="1C3643"/>
+          <w:sz w:val="24"/>
+          <w:szCs w:val="24"/>
+          <w:lang w:eastAsia="es-CR"/>
+        </w:rPr>
+        <w:t xml:space="preserve"> para devolverlos a su estado anterior. Si los archivos venían de </w:t>
+      </w:r>
+      <w:proofErr w:type="spellStart"/>
+      <w:r>
+        <w:rPr>
+          <w:rFonts w:ascii="Arial" w:eastAsia="Times New Roman" w:hAnsi="Arial" w:cs="Arial"/>
+          <w:color w:val="1C3643"/>
+          <w:sz w:val="24"/>
+          <w:szCs w:val="24"/>
+          <w:lang w:eastAsia="es-CR"/>
+        </w:rPr>
+        <w:t>Unstaged</w:t>
+      </w:r>
+      <w:proofErr w:type="spellEnd"/>
+      <w:r>
+        <w:rPr>
+          <w:rFonts w:ascii="Arial" w:eastAsia="Times New Roman" w:hAnsi="Arial" w:cs="Arial"/>
+          <w:color w:val="1C3643"/>
+          <w:sz w:val="24"/>
+          <w:szCs w:val="24"/>
+          <w:lang w:eastAsia="es-CR"/>
+        </w:rPr>
+        <w:t xml:space="preserve">, vuelven allí. Y lo mismo se venían de </w:t>
+      </w:r>
+      <w:proofErr w:type="spellStart"/>
+      <w:r>
+        <w:rPr>
+          <w:rFonts w:ascii="Arial" w:eastAsia="Times New Roman" w:hAnsi="Arial" w:cs="Arial"/>
+          <w:color w:val="1C3643"/>
+          <w:sz w:val="24"/>
+          <w:szCs w:val="24"/>
+          <w:lang w:eastAsia="es-CR"/>
+        </w:rPr>
+        <w:t>Untracked</w:t>
+      </w:r>
+      <w:proofErr w:type="spellEnd"/>
+    </w:p>
+    <w:p>
+      <w:pPr>
+        <w:rPr>
+          <w:rFonts w:ascii="Arial" w:eastAsia="Times New Roman" w:hAnsi="Arial" w:cs="Arial"/>
+          <w:color w:val="1C3643"/>
+          <w:sz w:val="24"/>
+          <w:szCs w:val="24"/>
+          <w:lang w:eastAsia="es-CR"/>
+        </w:rPr>
+      </w:pPr>
+      <w:r>
+        <w:rPr>
+          <w:rFonts w:ascii="Arial" w:eastAsia="Times New Roman" w:hAnsi="Arial" w:cs="Arial"/>
+          <w:color w:val="1C3643"/>
+          <w:sz w:val="24"/>
+          <w:szCs w:val="24"/>
+          <w:lang w:eastAsia="es-CR"/>
+        </w:rPr>
+        <w:t xml:space="preserve">$ </w:t>
+      </w:r>
+      <w:proofErr w:type="spellStart"/>
+      <w:r>
+        <w:rPr>
+          <w:rFonts w:ascii="Arial" w:eastAsia="Times New Roman" w:hAnsi="Arial" w:cs="Arial"/>
+          <w:color w:val="1C3643"/>
+          <w:sz w:val="24"/>
+          <w:szCs w:val="24"/>
+          <w:lang w:eastAsia="es-CR"/>
+        </w:rPr>
+        <w:t>git</w:t>
+      </w:r>
+      <w:proofErr w:type="spellEnd"/>
+      <w:r>
+        <w:rPr>
+          <w:rFonts w:ascii="Arial" w:eastAsia="Times New Roman" w:hAnsi="Arial" w:cs="Arial"/>
+          <w:color w:val="1C3643"/>
+          <w:sz w:val="24"/>
+          <w:szCs w:val="24"/>
+          <w:lang w:eastAsia="es-CR"/>
+        </w:rPr>
+        <w:t xml:space="preserve"> </w:t>
+      </w:r>
+      <w:proofErr w:type="spellStart"/>
+      <w:r>
+        <w:rPr>
+          <w:rFonts w:ascii="Arial" w:eastAsia="Times New Roman" w:hAnsi="Arial" w:cs="Arial"/>
+          <w:color w:val="1C3643"/>
+          <w:sz w:val="24"/>
+          <w:szCs w:val="24"/>
+          <w:lang w:eastAsia="es-CR"/>
+        </w:rPr>
+        <w:t>reset</w:t>
+      </w:r>
+      <w:proofErr w:type="spellEnd"/>
+      <w:r>
+        <w:rPr>
+          <w:rFonts w:ascii="Arial" w:eastAsia="Times New Roman" w:hAnsi="Arial" w:cs="Arial"/>
+          <w:color w:val="1C3643"/>
+          <w:sz w:val="24"/>
+          <w:szCs w:val="24"/>
+          <w:lang w:eastAsia="es-CR"/>
+        </w:rPr>
+        <w:t xml:space="preserve"> </w:t>
+      </w:r>
+      <w:proofErr w:type="spellStart"/>
+      <w:proofErr w:type="gramStart"/>
+      <w:r>
+        <w:rPr>
+          <w:rFonts w:ascii="Arial" w:eastAsia="Times New Roman" w:hAnsi="Arial" w:cs="Arial"/>
+          <w:color w:val="1C3643"/>
+          <w:sz w:val="24"/>
+          <w:szCs w:val="24"/>
+          <w:lang w:eastAsia="es-CR"/>
+        </w:rPr>
+        <w:t>nombredelcomit</w:t>
+      </w:r>
+      <w:proofErr w:type="spellEnd"/>
+      <w:r>
+        <w:rPr>
+          <w:rFonts w:ascii="Arial" w:eastAsia="Times New Roman" w:hAnsi="Arial" w:cs="Arial"/>
+          <w:color w:val="1C3643"/>
+          <w:sz w:val="24"/>
+          <w:szCs w:val="24"/>
+          <w:lang w:eastAsia="es-CR"/>
+        </w:rPr>
+        <w:t xml:space="preserve">  --</w:t>
+      </w:r>
+      <w:proofErr w:type="spellStart"/>
+      <w:proofErr w:type="gramEnd"/>
+      <w:r>
+        <w:rPr>
+          <w:rFonts w:ascii="Arial" w:eastAsia="Times New Roman" w:hAnsi="Arial" w:cs="Arial"/>
+          <w:color w:val="1C3643"/>
+          <w:sz w:val="24"/>
+          <w:szCs w:val="24"/>
+          <w:lang w:eastAsia="es-CR"/>
+        </w:rPr>
+        <w:t>hard</w:t>
+      </w:r>
+      <w:proofErr w:type="spellEnd"/>
+      <w:r>
+        <w:rPr>
+          <w:rFonts w:ascii="Arial" w:eastAsia="Times New Roman" w:hAnsi="Arial" w:cs="Arial"/>
+          <w:color w:val="1C3643"/>
+          <w:sz w:val="24"/>
+          <w:szCs w:val="24"/>
+          <w:lang w:eastAsia="es-CR"/>
+        </w:rPr>
+        <w:t xml:space="preserve"> vuelve al estado del </w:t>
+      </w:r>
+      <w:proofErr w:type="spellStart"/>
+      <w:r>
+        <w:rPr>
+          <w:rFonts w:ascii="Arial" w:eastAsia="Times New Roman" w:hAnsi="Arial" w:cs="Arial"/>
+          <w:color w:val="1C3643"/>
+          <w:sz w:val="24"/>
+          <w:szCs w:val="24"/>
+          <w:lang w:eastAsia="es-CR"/>
+        </w:rPr>
+        <w:t>commit</w:t>
+      </w:r>
+      <w:proofErr w:type="spellEnd"/>
+      <w:r>
+        <w:rPr>
+          <w:rFonts w:ascii="Arial" w:eastAsia="Times New Roman" w:hAnsi="Arial" w:cs="Arial"/>
+          <w:color w:val="1C3643"/>
+          <w:sz w:val="24"/>
+          <w:szCs w:val="24"/>
+          <w:lang w:eastAsia="es-CR"/>
+        </w:rPr>
+        <w:t xml:space="preserve"> deseado borra lo nuevo para volver al </w:t>
+      </w:r>
+      <w:proofErr w:type="spellStart"/>
+      <w:r>
+        <w:rPr>
+          <w:rFonts w:ascii="Arial" w:eastAsia="Times New Roman" w:hAnsi="Arial" w:cs="Arial"/>
+          <w:color w:val="1C3643"/>
+          <w:sz w:val="24"/>
+          <w:szCs w:val="24"/>
+          <w:lang w:eastAsia="es-CR"/>
+        </w:rPr>
+        <w:t>ultimo</w:t>
+      </w:r>
+      <w:proofErr w:type="spellEnd"/>
+      <w:r>
+        <w:rPr>
+          <w:rFonts w:ascii="Arial" w:eastAsia="Times New Roman" w:hAnsi="Arial" w:cs="Arial"/>
+          <w:color w:val="1C3643"/>
+          <w:sz w:val="24"/>
+          <w:szCs w:val="24"/>
+          <w:lang w:eastAsia="es-CR"/>
+        </w:rPr>
+        <w:t xml:space="preserve"> </w:t>
+      </w:r>
+      <w:proofErr w:type="spellStart"/>
+      <w:r>
+        <w:rPr>
+          <w:rFonts w:ascii="Arial" w:eastAsia="Times New Roman" w:hAnsi="Arial" w:cs="Arial"/>
+          <w:color w:val="1C3643"/>
+          <w:sz w:val="24"/>
+          <w:szCs w:val="24"/>
+          <w:lang w:eastAsia="es-CR"/>
+        </w:rPr>
+        <w:t>commit</w:t>
+      </w:r>
+      <w:proofErr w:type="spellEnd"/>
+      <w:r>
+        <w:rPr>
+          <w:rFonts w:ascii="Arial" w:eastAsia="Times New Roman" w:hAnsi="Arial" w:cs="Arial"/>
+          <w:color w:val="1C3643"/>
+          <w:sz w:val="24"/>
+          <w:szCs w:val="24"/>
+          <w:lang w:eastAsia="es-CR"/>
+        </w:rPr>
+        <w:t>.</w:t>
+      </w:r>
+    </w:p>
+    <w:p>
+      <w:pPr>
+        <w:rPr>
+          <w:rFonts w:ascii="Arial" w:eastAsia="Times New Roman" w:hAnsi="Arial" w:cs="Arial"/>
+          <w:color w:val="1C3643"/>
+          <w:sz w:val="24"/>
+          <w:szCs w:val="24"/>
+          <w:lang w:eastAsia="es-CR"/>
+        </w:rPr>
+      </w:pPr>
+      <w:r>
+        <w:rPr>
+          <w:rFonts w:ascii="Arial" w:eastAsia="Times New Roman" w:hAnsi="Arial" w:cs="Arial"/>
+          <w:color w:val="1C3643"/>
+          <w:sz w:val="24"/>
+          <w:szCs w:val="24"/>
+          <w:lang w:eastAsia="es-CR"/>
+        </w:rPr>
         <w:lastRenderedPageBreak/>
+        <w:t xml:space="preserve">$ </w:t>
+      </w:r>
+      <w:proofErr w:type="spellStart"/>
+      <w:r>
+        <w:rPr>
+          <w:rFonts w:ascii="Arial" w:eastAsia="Times New Roman" w:hAnsi="Arial" w:cs="Arial"/>
+          <w:color w:val="1C3643"/>
+          <w:sz w:val="24"/>
+          <w:szCs w:val="24"/>
+          <w:lang w:eastAsia="es-CR"/>
+        </w:rPr>
+        <w:t>git</w:t>
+      </w:r>
+      <w:proofErr w:type="spellEnd"/>
+      <w:r>
+        <w:rPr>
+          <w:rFonts w:ascii="Arial" w:eastAsia="Times New Roman" w:hAnsi="Arial" w:cs="Arial"/>
+          <w:color w:val="1C3643"/>
+          <w:sz w:val="24"/>
+          <w:szCs w:val="24"/>
+          <w:lang w:eastAsia="es-CR"/>
+        </w:rPr>
+        <w:t xml:space="preserve"> </w:t>
+      </w:r>
+      <w:proofErr w:type="spellStart"/>
+      <w:r>
+        <w:rPr>
+          <w:rFonts w:ascii="Arial" w:eastAsia="Times New Roman" w:hAnsi="Arial" w:cs="Arial"/>
+          <w:color w:val="1C3643"/>
+          <w:sz w:val="24"/>
+          <w:szCs w:val="24"/>
+          <w:lang w:eastAsia="es-CR"/>
+        </w:rPr>
+        <w:t>rm</w:t>
+      </w:r>
+      <w:proofErr w:type="spellEnd"/>
+      <w:r>
+        <w:rPr>
+          <w:rFonts w:ascii="Arial" w:eastAsia="Times New Roman" w:hAnsi="Arial" w:cs="Arial"/>
+          <w:color w:val="1C3643"/>
+          <w:sz w:val="24"/>
+          <w:szCs w:val="24"/>
+          <w:lang w:eastAsia="es-CR"/>
+        </w:rPr>
+        <w:t xml:space="preserve"> --</w:t>
+      </w:r>
+      <w:proofErr w:type="spellStart"/>
+      <w:r>
+        <w:rPr>
+          <w:rFonts w:ascii="Arial" w:eastAsia="Times New Roman" w:hAnsi="Arial" w:cs="Arial"/>
+          <w:color w:val="1C3643"/>
+          <w:sz w:val="24"/>
+          <w:szCs w:val="24"/>
+          <w:lang w:eastAsia="es-CR"/>
+        </w:rPr>
+        <w:t>cached</w:t>
+      </w:r>
+      <w:proofErr w:type="spellEnd"/>
+      <w:r>
+        <w:rPr>
+          <w:rFonts w:ascii="Arial" w:eastAsia="Times New Roman" w:hAnsi="Arial" w:cs="Arial"/>
+          <w:color w:val="1C3643"/>
+          <w:sz w:val="24"/>
+          <w:szCs w:val="24"/>
+          <w:lang w:eastAsia="es-CR"/>
+        </w:rPr>
+        <w:t xml:space="preserve">: Mueve los archivos que le indiquemos al estado </w:t>
+      </w:r>
+      <w:proofErr w:type="spellStart"/>
+      <w:r>
+        <w:rPr>
+          <w:rFonts w:ascii="Arial" w:eastAsia="Times New Roman" w:hAnsi="Arial" w:cs="Arial"/>
+          <w:color w:val="1C3643"/>
+          <w:sz w:val="24"/>
+          <w:szCs w:val="24"/>
+          <w:lang w:eastAsia="es-CR"/>
+        </w:rPr>
+        <w:t>Untracked</w:t>
+      </w:r>
+      <w:proofErr w:type="spellEnd"/>
+    </w:p>
+    <w:p>
+      <w:pPr>
+        <w:rPr>
+          <w:rFonts w:ascii="Arial" w:eastAsia="Times New Roman" w:hAnsi="Arial" w:cs="Arial"/>
+          <w:color w:val="1C3643"/>
+          <w:sz w:val="24"/>
+          <w:szCs w:val="24"/>
+          <w:lang w:eastAsia="es-CR"/>
+        </w:rPr>
+      </w:pPr>
+      <w:r>
+        <w:rPr>
+          <w:rFonts w:ascii="Arial" w:eastAsia="Times New Roman" w:hAnsi="Arial" w:cs="Arial"/>
+          <w:color w:val="1C3643"/>
+          <w:sz w:val="24"/>
+          <w:szCs w:val="24"/>
+          <w:lang w:eastAsia="es-CR"/>
+        </w:rPr>
+        <w:t xml:space="preserve">$ </w:t>
+      </w:r>
+      <w:proofErr w:type="spellStart"/>
+      <w:r>
+        <w:rPr>
+          <w:rFonts w:ascii="Arial" w:eastAsia="Times New Roman" w:hAnsi="Arial" w:cs="Arial"/>
+          <w:color w:val="1C3643"/>
+          <w:sz w:val="24"/>
+          <w:szCs w:val="24"/>
+          <w:lang w:eastAsia="es-CR"/>
+        </w:rPr>
+        <w:t>git</w:t>
+      </w:r>
+      <w:proofErr w:type="spellEnd"/>
+      <w:r>
+        <w:rPr>
+          <w:rFonts w:ascii="Arial" w:eastAsia="Times New Roman" w:hAnsi="Arial" w:cs="Arial"/>
+          <w:color w:val="1C3643"/>
+          <w:sz w:val="24"/>
+          <w:szCs w:val="24"/>
+          <w:lang w:eastAsia="es-CR"/>
+        </w:rPr>
+        <w:t xml:space="preserve"> </w:t>
+      </w:r>
+      <w:proofErr w:type="spellStart"/>
+      <w:r>
+        <w:rPr>
+          <w:rFonts w:ascii="Arial" w:eastAsia="Times New Roman" w:hAnsi="Arial" w:cs="Arial"/>
+          <w:color w:val="1C3643"/>
+          <w:sz w:val="24"/>
+          <w:szCs w:val="24"/>
+          <w:lang w:eastAsia="es-CR"/>
+        </w:rPr>
+        <w:t>rm</w:t>
+      </w:r>
+      <w:proofErr w:type="spellEnd"/>
+      <w:r>
+        <w:rPr>
+          <w:rFonts w:ascii="Arial" w:eastAsia="Times New Roman" w:hAnsi="Arial" w:cs="Arial"/>
+          <w:color w:val="1C3643"/>
+          <w:sz w:val="24"/>
+          <w:szCs w:val="24"/>
+          <w:lang w:eastAsia="es-CR"/>
+        </w:rPr>
+        <w:t xml:space="preserve"> --</w:t>
+      </w:r>
+      <w:proofErr w:type="spellStart"/>
+      <w:r>
+        <w:rPr>
+          <w:rFonts w:ascii="Arial" w:eastAsia="Times New Roman" w:hAnsi="Arial" w:cs="Arial"/>
+          <w:color w:val="1C3643"/>
+          <w:sz w:val="24"/>
+          <w:szCs w:val="24"/>
+          <w:lang w:eastAsia="es-CR"/>
+        </w:rPr>
+        <w:t>force</w:t>
+      </w:r>
+      <w:proofErr w:type="spellEnd"/>
+      <w:r>
+        <w:rPr>
+          <w:rFonts w:ascii="Arial" w:eastAsia="Times New Roman" w:hAnsi="Arial" w:cs="Arial"/>
+          <w:color w:val="1C3643"/>
+          <w:sz w:val="24"/>
+          <w:szCs w:val="24"/>
+          <w:lang w:eastAsia="es-CR"/>
+        </w:rPr>
+        <w:t>: Elimina los archivos de Git y del disco duro. Git guarda el registro de la existencia de los archivos, por lo que podremos recuperarlos si es necesario (pero debemos usar comandos más avanzados)</w:t>
+      </w:r>
+    </w:p>
+    <w:p>
+      <w:pPr>
+        <w:rPr>
+          <w:rFonts w:ascii="Arial" w:eastAsia="Times New Roman" w:hAnsi="Arial" w:cs="Arial"/>
+          <w:color w:val="1C3643"/>
+          <w:sz w:val="24"/>
+          <w:szCs w:val="24"/>
+          <w:lang w:eastAsia="es-CR"/>
+        </w:rPr>
+      </w:pPr>
+      <w:r>
+        <w:rPr>
+          <w:rFonts w:ascii="Arial" w:eastAsia="Times New Roman" w:hAnsi="Arial" w:cs="Arial"/>
+          <w:color w:val="1C3643"/>
+          <w:sz w:val="24"/>
+          <w:szCs w:val="24"/>
+          <w:lang w:eastAsia="es-CR"/>
+        </w:rPr>
+        <w:t xml:space="preserve">$ </w:t>
+      </w:r>
+      <w:proofErr w:type="spellStart"/>
+      <w:r>
+        <w:rPr>
+          <w:rFonts w:ascii="Arial" w:eastAsia="Times New Roman" w:hAnsi="Arial" w:cs="Arial"/>
+          <w:color w:val="1C3643"/>
+          <w:sz w:val="24"/>
+          <w:szCs w:val="24"/>
+          <w:lang w:eastAsia="es-CR"/>
+        </w:rPr>
+        <w:t>git</w:t>
+      </w:r>
+      <w:proofErr w:type="spellEnd"/>
+      <w:r>
+        <w:rPr>
+          <w:rFonts w:ascii="Arial" w:eastAsia="Times New Roman" w:hAnsi="Arial" w:cs="Arial"/>
+          <w:color w:val="1C3643"/>
+          <w:sz w:val="24"/>
+          <w:szCs w:val="24"/>
+          <w:lang w:eastAsia="es-CR"/>
+        </w:rPr>
+        <w:t xml:space="preserve"> </w:t>
+      </w:r>
+      <w:proofErr w:type="gramStart"/>
+      <w:r>
+        <w:rPr>
+          <w:rFonts w:ascii="Arial" w:eastAsia="Times New Roman" w:hAnsi="Arial" w:cs="Arial"/>
+          <w:color w:val="1C3643"/>
+          <w:sz w:val="24"/>
+          <w:szCs w:val="24"/>
+          <w:lang w:eastAsia="es-CR"/>
+        </w:rPr>
+        <w:t>show</w:t>
+      </w:r>
+      <w:proofErr w:type="gramEnd"/>
+      <w:r>
+        <w:rPr>
+          <w:rFonts w:ascii="Arial" w:eastAsia="Times New Roman" w:hAnsi="Arial" w:cs="Arial"/>
+          <w:color w:val="1C3643"/>
+          <w:sz w:val="24"/>
+          <w:szCs w:val="24"/>
+          <w:lang w:eastAsia="es-CR"/>
+        </w:rPr>
+        <w:t xml:space="preserve"> nos muestra los cambios que han existido sobre un archivo y es muy útil para detectar cuándo se produjeron ciertos cambios, qué se rompió y cómo lo podemos solucionar. Pero podemos ser más detallados</w:t>
+      </w:r>
+    </w:p>
+    <w:p>
+      <w:pPr>
+        <w:rPr>
+          <w:rFonts w:ascii="Arial" w:eastAsia="Times New Roman" w:hAnsi="Arial" w:cs="Arial"/>
+          <w:color w:val="1C3643"/>
+          <w:sz w:val="24"/>
+          <w:szCs w:val="24"/>
+          <w:lang w:eastAsia="es-CR"/>
+        </w:rPr>
+      </w:pPr>
+      <w:r>
+        <w:rPr>
+          <w:rFonts w:ascii="Arial" w:eastAsia="Times New Roman" w:hAnsi="Arial" w:cs="Arial"/>
+          <w:color w:val="1C3643"/>
+          <w:sz w:val="24"/>
+          <w:szCs w:val="24"/>
+          <w:lang w:eastAsia="es-CR"/>
+        </w:rPr>
+        <w:t xml:space="preserve">$ </w:t>
+      </w:r>
+      <w:proofErr w:type="spellStart"/>
+      <w:r>
+        <w:rPr>
+          <w:rFonts w:ascii="Arial" w:eastAsia="Times New Roman" w:hAnsi="Arial" w:cs="Arial"/>
+          <w:color w:val="1C3643"/>
+          <w:sz w:val="24"/>
+          <w:szCs w:val="24"/>
+          <w:lang w:eastAsia="es-CR"/>
+        </w:rPr>
+        <w:t>git</w:t>
+      </w:r>
+      <w:proofErr w:type="spellEnd"/>
+      <w:r>
+        <w:rPr>
+          <w:rFonts w:ascii="Arial" w:eastAsia="Times New Roman" w:hAnsi="Arial" w:cs="Arial"/>
+          <w:color w:val="1C3643"/>
+          <w:sz w:val="24"/>
+          <w:szCs w:val="24"/>
+          <w:lang w:eastAsia="es-CR"/>
+        </w:rPr>
+        <w:t xml:space="preserve"> </w:t>
+      </w:r>
+      <w:proofErr w:type="spellStart"/>
+      <w:r>
+        <w:rPr>
+          <w:rFonts w:ascii="Arial" w:eastAsia="Times New Roman" w:hAnsi="Arial" w:cs="Arial"/>
+          <w:color w:val="1C3643"/>
+          <w:sz w:val="24"/>
+          <w:szCs w:val="24"/>
+          <w:lang w:eastAsia="es-CR"/>
+        </w:rPr>
+        <w:t>checkout</w:t>
+      </w:r>
+      <w:proofErr w:type="spellEnd"/>
+      <w:r>
+        <w:rPr>
+          <w:rFonts w:ascii="Arial" w:eastAsia="Times New Roman" w:hAnsi="Arial" w:cs="Arial"/>
+          <w:color w:val="1C3643"/>
+          <w:sz w:val="24"/>
+          <w:szCs w:val="24"/>
+          <w:lang w:eastAsia="es-CR"/>
+        </w:rPr>
+        <w:t xml:space="preserve"> + ID del </w:t>
+      </w:r>
+      <w:proofErr w:type="spellStart"/>
+      <w:r>
+        <w:rPr>
+          <w:rFonts w:ascii="Arial" w:eastAsia="Times New Roman" w:hAnsi="Arial" w:cs="Arial"/>
+          <w:color w:val="1C3643"/>
+          <w:sz w:val="24"/>
+          <w:szCs w:val="24"/>
+          <w:lang w:eastAsia="es-CR"/>
+        </w:rPr>
+        <w:t>commit</w:t>
+      </w:r>
+      <w:proofErr w:type="spellEnd"/>
+      <w:r>
+        <w:rPr>
+          <w:rFonts w:ascii="Arial" w:eastAsia="Times New Roman" w:hAnsi="Arial" w:cs="Arial"/>
+          <w:color w:val="1C3643"/>
+          <w:sz w:val="24"/>
+          <w:szCs w:val="24"/>
+          <w:lang w:eastAsia="es-CR"/>
+        </w:rPr>
+        <w:t xml:space="preserve"> nos permite viajar en el tiempo. Podemos volver a cualquier versión anterior de un archivo específico o incluso del proyecto entero. Esta también es la forma de crear ramas y movernos entre ellas. PELIGRO puede ser peligroso</w:t>
+      </w:r>
+    </w:p>
+    <w:p>
+      <w:pPr>
+        <w:rPr>
+          <w:rFonts w:ascii="Arial" w:eastAsia="Times New Roman" w:hAnsi="Arial" w:cs="Arial"/>
+          <w:color w:val="1C3643"/>
+          <w:sz w:val="24"/>
+          <w:szCs w:val="24"/>
+          <w:lang w:eastAsia="es-CR"/>
+        </w:rPr>
+      </w:pPr>
+      <w:r>
+        <w:rPr>
+          <w:rFonts w:ascii="Arial" w:eastAsia="Times New Roman" w:hAnsi="Arial" w:cs="Arial"/>
+          <w:color w:val="1C3643"/>
+          <w:sz w:val="24"/>
+          <w:szCs w:val="24"/>
+          <w:lang w:eastAsia="es-CR"/>
+        </w:rPr>
         <w:t xml:space="preserve">$ </w:t>
       </w:r>
       <w:proofErr w:type="spellStart"/>
@@ -11260,6 +11739,8 @@
           <w:color w:val="1C3643"/>
         </w:rPr>
       </w:pPr>
+      <w:bookmarkStart w:id="0" w:name="_GoBack"/>
+      <w:bookmarkEnd w:id="0"/>
     </w:p>
     <w:p>
       <w:pPr>
@@ -11408,6 +11889,72 @@
     </w:p>
     <w:p>
       <w:pPr>
+        <w:pStyle w:val="NormalWeb"/>
+        <w:shd w:val="clear" w:color="auto" w:fill="F3F3F6"/>
+        <w:spacing w:before="0" w:beforeAutospacing="0" w:after="0" w:afterAutospacing="0"/>
+        <w:rPr>
+          <w:rFonts w:ascii="Arial" w:hAnsi="Arial" w:cs="Arial"/>
+          <w:color w:val="1C3643"/>
+        </w:rPr>
+      </w:pPr>
+      <w:r>
+        <w:rPr>
+          <w:rFonts w:ascii="Arial" w:hAnsi="Arial" w:cs="Arial"/>
+          <w:color w:val="1C3643"/>
+        </w:rPr>
+        <w:t xml:space="preserve">Si da error se deben hacer los cambios luego se hace un </w:t>
+      </w:r>
+      <w:proofErr w:type="spellStart"/>
+      <w:r>
+        <w:rPr>
+          <w:rFonts w:ascii="Arial" w:hAnsi="Arial" w:cs="Arial"/>
+          <w:color w:val="1C3643"/>
+        </w:rPr>
+        <w:t>comit</w:t>
+      </w:r>
+      <w:proofErr w:type="spellEnd"/>
+      <w:r>
+        <w:rPr>
+          <w:rFonts w:ascii="Arial" w:hAnsi="Arial" w:cs="Arial"/>
+          <w:color w:val="1C3643"/>
+        </w:rPr>
+        <w:t xml:space="preserve"> se suben los cambios y luego se </w:t>
+      </w:r>
+      <w:proofErr w:type="spellStart"/>
+      <w:r>
+        <w:rPr>
+          <w:rFonts w:ascii="Arial" w:hAnsi="Arial" w:cs="Arial"/>
+          <w:color w:val="1C3643"/>
+        </w:rPr>
+        <w:t>vuleve</w:t>
+      </w:r>
+      <w:proofErr w:type="spellEnd"/>
+      <w:r>
+        <w:rPr>
+          <w:rFonts w:ascii="Arial" w:hAnsi="Arial" w:cs="Arial"/>
+          <w:color w:val="1C3643"/>
+        </w:rPr>
+        <w:t xml:space="preserve"> a hacer el </w:t>
+      </w:r>
+      <w:proofErr w:type="spellStart"/>
+      <w:r>
+        <w:rPr>
+          <w:rFonts w:ascii="Arial" w:hAnsi="Arial" w:cs="Arial"/>
+          <w:color w:val="1C3643"/>
+        </w:rPr>
+        <w:t>merge</w:t>
+      </w:r>
+      <w:proofErr w:type="spellEnd"/>
+      <w:r>
+        <w:rPr>
+          <w:rFonts w:ascii="Arial" w:hAnsi="Arial" w:cs="Arial"/>
+          <w:color w:val="1C3643"/>
+        </w:rPr>
+        <w:t>.</w:t>
+      </w:r>
+    </w:p>
+    <w:p>
+      <w:pPr>
         <w:rPr>
           <w:rFonts w:ascii="Arial" w:eastAsia="Times New Roman" w:hAnsi="Arial" w:cs="Arial"/>
           <w:color w:val="1C3643"/>
@@ -11829,6 +12376,7 @@
           <w:szCs w:val="24"/>
           <w:lang w:eastAsia="es-CR"/>
         </w:rPr>
+        <w:lastRenderedPageBreak/>
         <w:t xml:space="preserve">Se va a la carpeta donde se quiera guardar </w:t>
       </w:r>
     </w:p>
@@ -12032,6 +12580,505 @@
         <w:t>pull</w:t>
       </w:r>
       <w:proofErr w:type="spellEnd"/>
+    </w:p>
+    <w:p>
+      <w:pPr>
+        <w:rPr>
+          <w:rFonts w:ascii="Arial" w:eastAsia="Times New Roman" w:hAnsi="Arial" w:cs="Arial"/>
+          <w:color w:val="1C3643"/>
+          <w:sz w:val="24"/>
+          <w:szCs w:val="24"/>
+          <w:lang w:eastAsia="es-CR"/>
+        </w:rPr>
+      </w:pPr>
+    </w:p>
+    <w:p>
+      <w:pPr>
+        <w:rPr>
+          <w:rFonts w:ascii="Arial" w:eastAsia="Times New Roman" w:hAnsi="Arial" w:cs="Arial"/>
+          <w:color w:val="1C3643"/>
+          <w:sz w:val="24"/>
+          <w:szCs w:val="24"/>
+          <w:lang w:eastAsia="es-CR"/>
+        </w:rPr>
+      </w:pPr>
+    </w:p>
+    <w:p>
+      <w:pPr>
+        <w:rPr>
+          <w:color w:val="00B050"/>
+          <w:sz w:val="36"/>
+          <w:szCs w:val="36"/>
+          <w:lang w:val="es-ES"/>
+        </w:rPr>
+      </w:pPr>
+      <w:r>
+        <w:rPr>
+          <w:color w:val="00B050"/>
+          <w:sz w:val="36"/>
+          <w:szCs w:val="36"/>
+          <w:lang w:val="es-ES"/>
+        </w:rPr>
+        <w:t xml:space="preserve">Llaves </w:t>
+      </w:r>
+      <w:r>
+        <w:rPr>
+          <w:color w:val="00B050"/>
+          <w:sz w:val="36"/>
+          <w:szCs w:val="36"/>
+          <w:lang w:val="es-ES"/>
+        </w:rPr>
+        <w:t>públicas</w:t>
+      </w:r>
+      <w:r>
+        <w:rPr>
+          <w:color w:val="00B050"/>
+          <w:sz w:val="36"/>
+          <w:szCs w:val="36"/>
+          <w:lang w:val="es-ES"/>
+        </w:rPr>
+        <w:t xml:space="preserve"> y privadas</w:t>
+      </w:r>
+    </w:p>
+    <w:p>
+      <w:pPr>
+        <w:rPr>
+          <w:rFonts w:ascii="Arial" w:eastAsia="Times New Roman" w:hAnsi="Arial" w:cs="Arial"/>
+          <w:color w:val="1C3643"/>
+          <w:sz w:val="24"/>
+          <w:szCs w:val="24"/>
+          <w:lang w:eastAsia="es-CR"/>
+        </w:rPr>
+      </w:pPr>
+      <w:proofErr w:type="spellStart"/>
+      <w:r>
+        <w:rPr>
+          <w:rFonts w:ascii="Arial" w:eastAsia="Times New Roman" w:hAnsi="Arial" w:cs="Arial"/>
+          <w:color w:val="1C3643"/>
+          <w:sz w:val="24"/>
+          <w:szCs w:val="24"/>
+          <w:lang w:eastAsia="es-CR"/>
+        </w:rPr>
+        <w:t>ssh-keygen</w:t>
+      </w:r>
+      <w:proofErr w:type="spellEnd"/>
+      <w:r>
+        <w:rPr>
+          <w:rFonts w:ascii="Arial" w:eastAsia="Times New Roman" w:hAnsi="Arial" w:cs="Arial"/>
+          <w:color w:val="1C3643"/>
+          <w:sz w:val="24"/>
+          <w:szCs w:val="24"/>
+          <w:lang w:eastAsia="es-CR"/>
+        </w:rPr>
+        <w:t xml:space="preserve"> -t </w:t>
+      </w:r>
+      <w:proofErr w:type="spellStart"/>
+      <w:r>
+        <w:rPr>
+          <w:rFonts w:ascii="Arial" w:eastAsia="Times New Roman" w:hAnsi="Arial" w:cs="Arial"/>
+          <w:color w:val="1C3643"/>
+          <w:sz w:val="24"/>
+          <w:szCs w:val="24"/>
+          <w:lang w:eastAsia="es-CR"/>
+        </w:rPr>
+        <w:t>rsa</w:t>
+      </w:r>
+      <w:proofErr w:type="spellEnd"/>
+      <w:r>
+        <w:rPr>
+          <w:rFonts w:ascii="Arial" w:eastAsia="Times New Roman" w:hAnsi="Arial" w:cs="Arial"/>
+          <w:color w:val="1C3643"/>
+          <w:sz w:val="24"/>
+          <w:szCs w:val="24"/>
+          <w:lang w:eastAsia="es-CR"/>
+        </w:rPr>
+        <w:t xml:space="preserve"> -b 4096</w:t>
+      </w:r>
+      <w:r>
+        <w:rPr>
+          <w:rFonts w:ascii="Arial" w:eastAsia="Times New Roman" w:hAnsi="Arial" w:cs="Arial"/>
+          <w:color w:val="1C3643"/>
+          <w:sz w:val="24"/>
+          <w:szCs w:val="24"/>
+          <w:lang w:eastAsia="es-CR"/>
+        </w:rPr>
+        <w:t xml:space="preserve"> </w:t>
+      </w:r>
+      <w:r>
+        <w:rPr>
+          <w:rFonts w:ascii="Arial" w:eastAsia="Times New Roman" w:hAnsi="Arial" w:cs="Arial"/>
+          <w:color w:val="1C3643"/>
+          <w:sz w:val="24"/>
+          <w:szCs w:val="24"/>
+          <w:lang w:eastAsia="es-CR"/>
+        </w:rPr>
+        <w:t>-C</w:t>
+      </w:r>
+      <w:r>
+        <w:rPr>
+          <w:rFonts w:ascii="Arial" w:eastAsia="Times New Roman" w:hAnsi="Arial" w:cs="Arial"/>
+          <w:color w:val="1C3643"/>
+          <w:sz w:val="24"/>
+          <w:szCs w:val="24"/>
+          <w:lang w:eastAsia="es-CR"/>
+        </w:rPr>
+        <w:t xml:space="preserve"> </w:t>
+      </w:r>
+      <w:r>
+        <w:rPr>
+          <w:rFonts w:ascii="Arial" w:eastAsia="Times New Roman" w:hAnsi="Arial" w:cs="Arial"/>
+          <w:color w:val="1C3643"/>
+          <w:sz w:val="24"/>
+          <w:szCs w:val="24"/>
+          <w:lang w:eastAsia="es-CR"/>
+        </w:rPr>
+        <w:t>“</w:t>
+      </w:r>
+      <w:hyperlink r:id="rId8" w:history="1">
+        <w:r>
+          <w:rPr>
+            <w:rStyle w:val="Hipervnculo"/>
+            <w:rFonts w:ascii="Arial" w:eastAsia="Times New Roman" w:hAnsi="Arial" w:cs="Arial"/>
+            <w:sz w:val="24"/>
+            <w:szCs w:val="24"/>
+            <w:lang w:eastAsia="es-CR"/>
+          </w:rPr>
+          <w:t>youremail@example.com</w:t>
+        </w:r>
+      </w:hyperlink>
+      <w:r>
+        <w:rPr>
+          <w:rFonts w:ascii="Arial" w:eastAsia="Times New Roman" w:hAnsi="Arial" w:cs="Arial"/>
+          <w:color w:val="1C3643"/>
+          <w:sz w:val="24"/>
+          <w:szCs w:val="24"/>
+          <w:lang w:eastAsia="es-CR"/>
+        </w:rPr>
+        <w:t>”</w:t>
+      </w:r>
+    </w:p>
+    <w:p>
+      <w:pPr>
+        <w:rPr>
+          <w:rFonts w:ascii="Arial" w:eastAsia="Times New Roman" w:hAnsi="Arial" w:cs="Arial"/>
+          <w:color w:val="1C3643"/>
+          <w:sz w:val="24"/>
+          <w:szCs w:val="24"/>
+          <w:lang w:eastAsia="es-CR"/>
+        </w:rPr>
+      </w:pPr>
+      <w:r>
+        <w:rPr>
+          <w:rFonts w:ascii="Arial" w:eastAsia="Times New Roman" w:hAnsi="Arial" w:cs="Arial"/>
+          <w:color w:val="1C3643"/>
+          <w:sz w:val="24"/>
+          <w:szCs w:val="24"/>
+          <w:lang w:eastAsia="es-CR"/>
+        </w:rPr>
+        <w:t xml:space="preserve">luego se le asigna una contraseña </w:t>
+      </w:r>
+    </w:p>
+    <w:p>
+      <w:pPr>
+        <w:rPr>
+          <w:rFonts w:ascii="Arial" w:eastAsia="Times New Roman" w:hAnsi="Arial" w:cs="Arial"/>
+          <w:color w:val="1C3643"/>
+          <w:sz w:val="24"/>
+          <w:szCs w:val="24"/>
+          <w:lang w:eastAsia="es-CR"/>
+        </w:rPr>
+      </w:pPr>
+      <w:r>
+        <w:rPr>
+          <w:rFonts w:ascii="Arial" w:eastAsia="Times New Roman" w:hAnsi="Arial" w:cs="Arial"/>
+          <w:color w:val="1C3643"/>
+          <w:sz w:val="24"/>
+          <w:szCs w:val="24"/>
+          <w:lang w:eastAsia="es-CR"/>
+        </w:rPr>
+        <w:t>Posterior se verifica que el archivo .</w:t>
+      </w:r>
+      <w:proofErr w:type="spellStart"/>
+      <w:r>
+        <w:rPr>
+          <w:rFonts w:ascii="Arial" w:eastAsia="Times New Roman" w:hAnsi="Arial" w:cs="Arial"/>
+          <w:color w:val="1C3643"/>
+          <w:sz w:val="24"/>
+          <w:szCs w:val="24"/>
+          <w:lang w:eastAsia="es-CR"/>
+        </w:rPr>
+        <w:t>ssh</w:t>
+      </w:r>
+      <w:proofErr w:type="spellEnd"/>
+      <w:r>
+        <w:rPr>
+          <w:rFonts w:ascii="Arial" w:eastAsia="Times New Roman" w:hAnsi="Arial" w:cs="Arial"/>
+          <w:color w:val="1C3643"/>
+          <w:sz w:val="24"/>
+          <w:szCs w:val="24"/>
+          <w:lang w:eastAsia="es-CR"/>
+        </w:rPr>
+        <w:t xml:space="preserve"> se creo</w:t>
+      </w:r>
+    </w:p>
+    <w:p>
+      <w:pPr>
+        <w:rPr>
+          <w:rFonts w:ascii="Arial" w:eastAsia="Times New Roman" w:hAnsi="Arial" w:cs="Arial"/>
+          <w:color w:val="1C3643"/>
+          <w:sz w:val="24"/>
+          <w:szCs w:val="24"/>
+          <w:lang w:eastAsia="es-CR"/>
+        </w:rPr>
+      </w:pPr>
+      <w:r>
+        <w:rPr>
+          <w:rFonts w:ascii="Arial" w:eastAsia="Times New Roman" w:hAnsi="Arial" w:cs="Arial"/>
+          <w:color w:val="1C3643"/>
+          <w:sz w:val="24"/>
+          <w:szCs w:val="24"/>
+          <w:lang w:eastAsia="es-CR"/>
+        </w:rPr>
+        <w:t xml:space="preserve">Se copia la llave publica </w:t>
+      </w:r>
+    </w:p>
+    <w:p>
+      <w:pPr>
+        <w:rPr>
+          <w:rFonts w:ascii="Arial" w:eastAsia="Times New Roman" w:hAnsi="Arial" w:cs="Arial"/>
+          <w:color w:val="1C3643"/>
+          <w:sz w:val="24"/>
+          <w:szCs w:val="24"/>
+          <w:lang w:eastAsia="es-CR"/>
+        </w:rPr>
+      </w:pPr>
+      <w:r>
+        <w:rPr>
+          <w:rFonts w:ascii="Arial" w:eastAsia="Times New Roman" w:hAnsi="Arial" w:cs="Arial"/>
+          <w:color w:val="1C3643"/>
+          <w:sz w:val="24"/>
+          <w:szCs w:val="24"/>
+          <w:lang w:eastAsia="es-CR"/>
+        </w:rPr>
+        <w:t xml:space="preserve">Se dirige a la consola </w:t>
+      </w:r>
+    </w:p>
+    <w:p>
+      <w:pPr>
+        <w:rPr>
+          <w:rFonts w:ascii="Arial" w:eastAsia="Times New Roman" w:hAnsi="Arial" w:cs="Arial"/>
+          <w:color w:val="1C3643"/>
+          <w:sz w:val="24"/>
+          <w:szCs w:val="24"/>
+          <w:lang w:eastAsia="es-CR"/>
+        </w:rPr>
+      </w:pPr>
+      <w:r>
+        <w:rPr>
+          <w:rFonts w:ascii="Arial" w:eastAsia="Times New Roman" w:hAnsi="Arial" w:cs="Arial"/>
+          <w:color w:val="1C3643"/>
+          <w:sz w:val="24"/>
+          <w:szCs w:val="24"/>
+          <w:lang w:eastAsia="es-CR"/>
+        </w:rPr>
+        <w:t xml:space="preserve">Se </w:t>
+      </w:r>
+      <w:proofErr w:type="spellStart"/>
+      <w:r>
+        <w:rPr>
+          <w:rFonts w:ascii="Arial" w:eastAsia="Times New Roman" w:hAnsi="Arial" w:cs="Arial"/>
+          <w:color w:val="1C3643"/>
+          <w:sz w:val="24"/>
+          <w:szCs w:val="24"/>
+          <w:lang w:eastAsia="es-CR"/>
+        </w:rPr>
+        <w:t>intro</w:t>
+      </w:r>
+      <w:proofErr w:type="spellEnd"/>
+      <w:r>
+        <w:rPr>
+          <w:rFonts w:ascii="Arial" w:eastAsia="Times New Roman" w:hAnsi="Arial" w:cs="Arial"/>
+          <w:color w:val="1C3643"/>
+          <w:sz w:val="24"/>
+          <w:szCs w:val="24"/>
+          <w:lang w:eastAsia="es-CR"/>
+        </w:rPr>
+        <w:t xml:space="preserve"> duce el comando </w:t>
+      </w:r>
+      <w:proofErr w:type="spellStart"/>
+      <w:r>
+        <w:rPr>
+          <w:rFonts w:ascii="Arial" w:eastAsia="Times New Roman" w:hAnsi="Arial" w:cs="Arial"/>
+          <w:color w:val="1C3643"/>
+          <w:sz w:val="24"/>
+          <w:szCs w:val="24"/>
+          <w:lang w:eastAsia="es-CR"/>
+        </w:rPr>
+        <w:t>eval</w:t>
+      </w:r>
+      <w:proofErr w:type="spellEnd"/>
+      <w:r>
+        <w:rPr>
+          <w:rFonts w:ascii="Arial" w:eastAsia="Times New Roman" w:hAnsi="Arial" w:cs="Arial"/>
+          <w:color w:val="1C3643"/>
+          <w:sz w:val="24"/>
+          <w:szCs w:val="24"/>
+          <w:lang w:eastAsia="es-CR"/>
+        </w:rPr>
+        <w:t xml:space="preserve"> $(</w:t>
+      </w:r>
+      <w:proofErr w:type="spellStart"/>
+      <w:r>
+        <w:rPr>
+          <w:rFonts w:ascii="Arial" w:eastAsia="Times New Roman" w:hAnsi="Arial" w:cs="Arial"/>
+          <w:color w:val="1C3643"/>
+          <w:sz w:val="24"/>
+          <w:szCs w:val="24"/>
+          <w:lang w:eastAsia="es-CR"/>
+        </w:rPr>
+        <w:t>ssh-agent</w:t>
+      </w:r>
+      <w:proofErr w:type="spellEnd"/>
+      <w:r>
+        <w:rPr>
+          <w:rFonts w:ascii="Arial" w:eastAsia="Times New Roman" w:hAnsi="Arial" w:cs="Arial"/>
+          <w:color w:val="1C3643"/>
+          <w:sz w:val="24"/>
+          <w:szCs w:val="24"/>
+          <w:lang w:eastAsia="es-CR"/>
+        </w:rPr>
+        <w:t xml:space="preserve"> - s)</w:t>
+      </w:r>
+      <w:r>
+        <w:rPr>
+          <w:rFonts w:ascii="Arial" w:eastAsia="Times New Roman" w:hAnsi="Arial" w:cs="Arial"/>
+          <w:color w:val="1C3643"/>
+          <w:sz w:val="24"/>
+          <w:szCs w:val="24"/>
+          <w:lang w:eastAsia="es-CR"/>
+        </w:rPr>
+        <w:t xml:space="preserve"> que verifica que el servidor </w:t>
+      </w:r>
+      <w:proofErr w:type="spellStart"/>
+      <w:r>
+        <w:rPr>
+          <w:rFonts w:ascii="Arial" w:eastAsia="Times New Roman" w:hAnsi="Arial" w:cs="Arial"/>
+          <w:color w:val="1C3643"/>
+          <w:sz w:val="24"/>
+          <w:szCs w:val="24"/>
+          <w:lang w:eastAsia="es-CR"/>
+        </w:rPr>
+        <w:t>ssh</w:t>
+      </w:r>
+      <w:proofErr w:type="spellEnd"/>
+      <w:r>
+        <w:rPr>
+          <w:rFonts w:ascii="Arial" w:eastAsia="Times New Roman" w:hAnsi="Arial" w:cs="Arial"/>
+          <w:color w:val="1C3643"/>
+          <w:sz w:val="24"/>
+          <w:szCs w:val="24"/>
+          <w:lang w:eastAsia="es-CR"/>
+        </w:rPr>
+        <w:t xml:space="preserve"> este activo</w:t>
+      </w:r>
+    </w:p>
+    <w:p>
+      <w:pPr>
+        <w:rPr>
+          <w:rFonts w:ascii="Arial" w:eastAsia="Times New Roman" w:hAnsi="Arial" w:cs="Arial"/>
+          <w:color w:val="1C3643"/>
+          <w:sz w:val="24"/>
+          <w:szCs w:val="24"/>
+          <w:lang w:eastAsia="es-CR"/>
+        </w:rPr>
+      </w:pPr>
+      <w:proofErr w:type="spellStart"/>
+      <w:r>
+        <w:rPr>
+          <w:rFonts w:ascii="Arial" w:eastAsia="Times New Roman" w:hAnsi="Arial" w:cs="Arial"/>
+          <w:color w:val="1C3643"/>
+          <w:sz w:val="24"/>
+          <w:szCs w:val="24"/>
+          <w:lang w:eastAsia="es-CR"/>
+        </w:rPr>
+        <w:t>ssh-add</w:t>
+      </w:r>
+      <w:proofErr w:type="spellEnd"/>
+      <w:r>
+        <w:rPr>
+          <w:rFonts w:ascii="Arial" w:eastAsia="Times New Roman" w:hAnsi="Arial" w:cs="Arial"/>
+          <w:color w:val="1C3643"/>
+          <w:sz w:val="24"/>
+          <w:szCs w:val="24"/>
+          <w:lang w:eastAsia="es-CR"/>
+        </w:rPr>
+        <w:t xml:space="preserve"> ~/.</w:t>
+      </w:r>
+      <w:proofErr w:type="spellStart"/>
+      <w:r>
+        <w:rPr>
+          <w:rFonts w:ascii="Arial" w:eastAsia="Times New Roman" w:hAnsi="Arial" w:cs="Arial"/>
+          <w:color w:val="1C3643"/>
+          <w:sz w:val="24"/>
+          <w:szCs w:val="24"/>
+          <w:lang w:eastAsia="es-CR"/>
+        </w:rPr>
+        <w:t>ssh</w:t>
+      </w:r>
+      <w:proofErr w:type="spellEnd"/>
+      <w:r>
+        <w:rPr>
+          <w:rFonts w:ascii="Arial" w:eastAsia="Times New Roman" w:hAnsi="Arial" w:cs="Arial"/>
+          <w:color w:val="1C3643"/>
+          <w:sz w:val="24"/>
+          <w:szCs w:val="24"/>
+          <w:lang w:eastAsia="es-CR"/>
+        </w:rPr>
+        <w:t>/</w:t>
+      </w:r>
+      <w:proofErr w:type="spellStart"/>
+      <w:r>
+        <w:rPr>
+          <w:rFonts w:ascii="Arial" w:eastAsia="Times New Roman" w:hAnsi="Arial" w:cs="Arial"/>
+          <w:color w:val="1C3643"/>
+          <w:sz w:val="24"/>
+          <w:szCs w:val="24"/>
+          <w:lang w:eastAsia="es-CR"/>
+        </w:rPr>
+        <w:t>id_rsa</w:t>
+      </w:r>
+      <w:proofErr w:type="spellEnd"/>
+      <w:r>
+        <w:rPr>
+          <w:rFonts w:ascii="Arial" w:eastAsia="Times New Roman" w:hAnsi="Arial" w:cs="Arial"/>
+          <w:color w:val="1C3643"/>
+          <w:sz w:val="24"/>
+          <w:szCs w:val="24"/>
+          <w:lang w:eastAsia="es-CR"/>
+        </w:rPr>
+        <w:t xml:space="preserve"> </w:t>
+      </w:r>
+      <w:r>
+        <w:rPr>
+          <w:rFonts w:ascii="Arial" w:eastAsia="Times New Roman" w:hAnsi="Arial" w:cs="Arial"/>
+          <w:color w:val="1C3643"/>
+          <w:sz w:val="24"/>
+          <w:szCs w:val="24"/>
+          <w:lang w:eastAsia="es-CR"/>
+        </w:rPr>
+        <w:t>Agregar la llave al sistema o servidor</w:t>
+      </w:r>
+    </w:p>
+    <w:p>
+      <w:pPr>
+        <w:rPr>
+          <w:rFonts w:ascii="Arial" w:eastAsia="Times New Roman" w:hAnsi="Arial" w:cs="Arial"/>
+          <w:color w:val="1C3643"/>
+          <w:sz w:val="24"/>
+          <w:szCs w:val="24"/>
+          <w:lang w:eastAsia="es-CR"/>
+        </w:rPr>
+      </w:pPr>
     </w:p>
     <w:sectPr>
       <w:pgSz w:w="12240" w:h="15840"/>
@@ -12799,7 +13846,6 @@
     <w:name w:val="Hyperlink"/>
     <w:basedOn w:val="Fuentedeprrafopredeter"/>
     <w:uiPriority w:val="99"/>
-    <w:semiHidden/>
     <w:unhideWhenUsed/>
     <w:rsid w:val="003D14EB"/>
     <w:rPr>
@@ -12816,6 +13862,28 @@
     <w:rPr>
       <w:b/>
       <w:bCs/>
+    </w:rPr>
+  </w:style>
+  <w:style w:type="character" w:styleId="Mencinsinresolver">
+    <w:name w:val="Unresolved Mention"/>
+    <w:basedOn w:val="Fuentedeprrafopredeter"/>
+    <w:uiPriority w:val="99"/>
+    <w:semiHidden/>
+    <w:unhideWhenUsed/>
+    <w:rsid w:val="00074F32"/>
+    <w:rPr>
+      <w:color w:val="605E5C"/>
+      <w:shd w:val="clear" w:color="auto" w:fill="E1DFDD"/>
+    </w:rPr>
+  </w:style>
+  <w:style w:type="character" w:styleId="Textodelmarcadordeposicin">
+    <w:name w:val="Placeholder Text"/>
+    <w:basedOn w:val="Fuentedeprrafopredeter"/>
+    <w:uiPriority w:val="99"/>
+    <w:semiHidden/>
+    <w:rsid w:val="00913073"/>
+    <w:rPr>
+      <w:color w:val="808080"/>
     </w:rPr>
   </w:style>
 </w:styles>

</xml_diff>

<commit_message>
Agregando el manejo de llaves
</commit_message>
<xml_diff>
--- a/Git/Comandos compañeros Git Platzi.docx
+++ b/Git/Comandos compañeros Git Platzi.docx
@@ -144,29 +144,7 @@
           <w:szCs w:val="24"/>
           <w:lang w:eastAsia="es-CR"/>
         </w:rPr>
-        <w:t xml:space="preserve"> </w:t>
-      </w:r>
-      <w:proofErr w:type="gramStart"/>
-      <w:r>
-        <w:rPr>
-          <w:rFonts w:ascii="Arial" w:eastAsia="Times New Roman" w:hAnsi="Arial" w:cs="Arial"/>
-          <w:color w:val="1C3643"/>
-          <w:sz w:val="24"/>
-          <w:szCs w:val="24"/>
-          <w:lang w:eastAsia="es-CR"/>
-        </w:rPr>
-        <w:t>status</w:t>
-      </w:r>
-      <w:proofErr w:type="gramEnd"/>
-      <w:r>
-        <w:rPr>
-          <w:rFonts w:ascii="Arial" w:eastAsia="Times New Roman" w:hAnsi="Arial" w:cs="Arial"/>
-          <w:color w:val="1C3643"/>
-          <w:sz w:val="24"/>
-          <w:szCs w:val="24"/>
-          <w:lang w:eastAsia="es-CR"/>
-        </w:rPr>
-        <w:t>: Nos permite ver el estado de todos nuestros archivos y carpetas.</w:t>
+        <w:t xml:space="preserve"> status: Nos permite ver el estado de todos nuestros archivos y carpetas.</w:t>
       </w:r>
     </w:p>
     <w:p>
@@ -1044,29 +1022,7 @@
           <w:szCs w:val="24"/>
           <w:lang w:eastAsia="es-CR"/>
         </w:rPr>
-        <w:t xml:space="preserve"> </w:t>
-      </w:r>
-      <w:proofErr w:type="gramStart"/>
-      <w:r>
-        <w:rPr>
-          <w:rFonts w:ascii="Arial" w:eastAsia="Times New Roman" w:hAnsi="Arial" w:cs="Arial"/>
-          <w:color w:val="1C3643"/>
-          <w:sz w:val="24"/>
-          <w:szCs w:val="24"/>
-          <w:lang w:eastAsia="es-CR"/>
-        </w:rPr>
-        <w:t>show</w:t>
-      </w:r>
-      <w:proofErr w:type="gramEnd"/>
-      <w:r>
-        <w:rPr>
-          <w:rFonts w:ascii="Arial" w:eastAsia="Times New Roman" w:hAnsi="Arial" w:cs="Arial"/>
-          <w:color w:val="1C3643"/>
-          <w:sz w:val="24"/>
-          <w:szCs w:val="24"/>
-          <w:lang w:eastAsia="es-CR"/>
-        </w:rPr>
-        <w:t xml:space="preserve"> nos muestra los cambios que han existido sobre un archivo y es muy útil para detectar cuándo se produjeron ciertos cambios, qué se rompió y cómo lo podemos solucionar. Pero podemos ser más detallados.</w:t>
+        <w:t xml:space="preserve"> show nos muestra los cambios que han existido sobre un archivo y es muy útil para detectar cuándo se produjeron ciertos cambios, qué se rompió y cómo lo podemos solucionar. Pero podemos ser más detallados.</w:t>
       </w:r>
     </w:p>
     <w:p>
@@ -1270,29 +1226,7 @@
           <w:szCs w:val="24"/>
           <w:lang w:eastAsia="es-CR"/>
         </w:rPr>
-        <w:t xml:space="preserve"> para que podamos aplicar nuestros últimos </w:t>
-      </w:r>
-      <w:proofErr w:type="gramStart"/>
-      <w:r>
-        <w:rPr>
-          <w:rFonts w:ascii="Arial" w:eastAsia="Times New Roman" w:hAnsi="Arial" w:cs="Arial"/>
-          <w:color w:val="1C3643"/>
-          <w:sz w:val="24"/>
-          <w:szCs w:val="24"/>
-          <w:lang w:eastAsia="es-CR"/>
-        </w:rPr>
-        <w:t>cambios</w:t>
-      </w:r>
-      <w:proofErr w:type="gramEnd"/>
-      <w:r>
-        <w:rPr>
-          <w:rFonts w:ascii="Arial" w:eastAsia="Times New Roman" w:hAnsi="Arial" w:cs="Arial"/>
-          <w:color w:val="1C3643"/>
-          <w:sz w:val="24"/>
-          <w:szCs w:val="24"/>
-          <w:lang w:eastAsia="es-CR"/>
-        </w:rPr>
-        <w:t xml:space="preserve"> pero desde un </w:t>
+        <w:t xml:space="preserve"> para que podamos aplicar nuestros últimos cambios pero desde un </w:t>
       </w:r>
       <w:proofErr w:type="spellStart"/>
       <w:r>
@@ -2189,29 +2123,7 @@
           <w:szCs w:val="24"/>
           <w:lang w:eastAsia="es-CR"/>
         </w:rPr>
-        <w:t xml:space="preserve"> --</w:t>
-      </w:r>
-      <w:proofErr w:type="gramStart"/>
-      <w:r>
-        <w:rPr>
-          <w:rFonts w:ascii="Arial" w:eastAsia="Times New Roman" w:hAnsi="Arial" w:cs="Arial"/>
-          <w:color w:val="1C3643"/>
-          <w:sz w:val="24"/>
-          <w:szCs w:val="24"/>
-          <w:lang w:eastAsia="es-CR"/>
-        </w:rPr>
-        <w:t>show</w:t>
-      </w:r>
-      <w:proofErr w:type="gramEnd"/>
-      <w:r>
-        <w:rPr>
-          <w:rFonts w:ascii="Arial" w:eastAsia="Times New Roman" w:hAnsi="Arial" w:cs="Arial"/>
-          <w:color w:val="1C3643"/>
-          <w:sz w:val="24"/>
-          <w:szCs w:val="24"/>
-          <w:lang w:eastAsia="es-CR"/>
-        </w:rPr>
-        <w:t>-</w:t>
+        <w:t xml:space="preserve"> --show-</w:t>
       </w:r>
       <w:proofErr w:type="spellStart"/>
       <w:r>
@@ -2502,29 +2414,7 @@
           <w:szCs w:val="24"/>
           <w:lang w:eastAsia="es-CR"/>
         </w:rPr>
-        <w:t xml:space="preserve"> </w:t>
-      </w:r>
-      <w:proofErr w:type="gramStart"/>
-      <w:r>
-        <w:rPr>
-          <w:rFonts w:ascii="Arial" w:eastAsia="Times New Roman" w:hAnsi="Arial" w:cs="Arial"/>
-          <w:color w:val="1C3643"/>
-          <w:sz w:val="24"/>
-          <w:szCs w:val="24"/>
-          <w:lang w:eastAsia="es-CR"/>
-        </w:rPr>
-        <w:t>status</w:t>
-      </w:r>
-      <w:proofErr w:type="gramEnd"/>
-      <w:r>
-        <w:rPr>
-          <w:rFonts w:ascii="Arial" w:eastAsia="Times New Roman" w:hAnsi="Arial" w:cs="Arial"/>
-          <w:color w:val="1C3643"/>
-          <w:sz w:val="24"/>
-          <w:szCs w:val="24"/>
-          <w:lang w:eastAsia="es-CR"/>
-        </w:rPr>
-        <w:t xml:space="preserve"> </w:t>
+        <w:t xml:space="preserve"> status </w:t>
       </w:r>
       <w:proofErr w:type="spellStart"/>
       <w:r>
@@ -3433,20 +3323,8 @@
           <w:szCs w:val="24"/>
           <w:lang w:eastAsia="es-CR"/>
         </w:rPr>
-        <w:t xml:space="preserve"> </w:t>
-      </w:r>
-      <w:proofErr w:type="gramStart"/>
-      <w:r>
-        <w:rPr>
-          <w:rFonts w:ascii="Arial" w:eastAsia="Times New Roman" w:hAnsi="Arial" w:cs="Arial"/>
-          <w:color w:val="1C3643"/>
-          <w:sz w:val="24"/>
-          <w:szCs w:val="24"/>
-          <w:lang w:eastAsia="es-CR"/>
-        </w:rPr>
-        <w:t>show</w:t>
-      </w:r>
-      <w:proofErr w:type="gramEnd"/>
+        <w:t xml:space="preserve"> show</w:t>
+      </w:r>
     </w:p>
     <w:p>
       <w:pPr>
@@ -3490,29 +3368,7 @@
           <w:szCs w:val="24"/>
           <w:lang w:eastAsia="es-CR"/>
         </w:rPr>
-        <w:t xml:space="preserve"> </w:t>
-      </w:r>
-      <w:proofErr w:type="gramStart"/>
-      <w:r>
-        <w:rPr>
-          <w:rFonts w:ascii="Arial" w:eastAsia="Times New Roman" w:hAnsi="Arial" w:cs="Arial"/>
-          <w:color w:val="1C3643"/>
-          <w:sz w:val="24"/>
-          <w:szCs w:val="24"/>
-          <w:lang w:eastAsia="es-CR"/>
-        </w:rPr>
-        <w:t>show</w:t>
-      </w:r>
-      <w:proofErr w:type="gramEnd"/>
-      <w:r>
-        <w:rPr>
-          <w:rFonts w:ascii="Arial" w:eastAsia="Times New Roman" w:hAnsi="Arial" w:cs="Arial"/>
-          <w:color w:val="1C3643"/>
-          <w:sz w:val="24"/>
-          <w:szCs w:val="24"/>
-          <w:lang w:eastAsia="es-CR"/>
-        </w:rPr>
-        <w:t xml:space="preserve"> </w:t>
+        <w:t xml:space="preserve"> show </w:t>
       </w:r>
       <w:proofErr w:type="spellStart"/>
       <w:r>
@@ -5444,29 +5300,7 @@
           <w:szCs w:val="24"/>
           <w:lang w:eastAsia="es-CR"/>
         </w:rPr>
-        <w:t xml:space="preserve"> </w:t>
-      </w:r>
-      <w:proofErr w:type="gramStart"/>
-      <w:r>
-        <w:rPr>
-          <w:rFonts w:ascii="Arial" w:eastAsia="Times New Roman" w:hAnsi="Arial" w:cs="Arial"/>
-          <w:color w:val="1C3643"/>
-          <w:sz w:val="24"/>
-          <w:szCs w:val="24"/>
-          <w:lang w:eastAsia="es-CR"/>
-        </w:rPr>
-        <w:t>status</w:t>
-      </w:r>
-      <w:proofErr w:type="gramEnd"/>
-      <w:r>
-        <w:rPr>
-          <w:rFonts w:ascii="Arial" w:eastAsia="Times New Roman" w:hAnsi="Arial" w:cs="Arial"/>
-          <w:color w:val="1C3643"/>
-          <w:sz w:val="24"/>
-          <w:szCs w:val="24"/>
-          <w:lang w:eastAsia="es-CR"/>
-        </w:rPr>
-        <w:t xml:space="preserve"> </w:t>
+        <w:t xml:space="preserve"> status </w:t>
       </w:r>
       <w:proofErr w:type="spellStart"/>
       <w:r>
@@ -7248,18 +7082,8 @@
           <w:rFonts w:ascii="Arial" w:hAnsi="Arial" w:cs="Arial"/>
           <w:color w:val="1C3643"/>
         </w:rPr>
-        <w:t xml:space="preserve">CREAR RAMAS EN </w:t>
-      </w:r>
-      <w:proofErr w:type="gramStart"/>
-      <w:r>
-        <w:rPr>
-          <w:rStyle w:val="Textoennegrita"/>
-          <w:rFonts w:ascii="Arial" w:hAnsi="Arial" w:cs="Arial"/>
-          <w:color w:val="1C3643"/>
-        </w:rPr>
-        <w:t>MASTER</w:t>
-      </w:r>
-      <w:proofErr w:type="gramEnd"/>
+        <w:t>CREAR RAMAS EN MASTER</w:t>
+      </w:r>
       <w:r>
         <w:rPr>
           <w:rFonts w:ascii="Arial" w:hAnsi="Arial" w:cs="Arial"/>
@@ -7389,25 +7213,7 @@
           <w:rFonts w:ascii="Arial" w:hAnsi="Arial" w:cs="Arial"/>
           <w:color w:val="1C3643"/>
         </w:rPr>
-        <w:t xml:space="preserve">FUSIONAR </w:t>
-      </w:r>
-      <w:proofErr w:type="gramStart"/>
-      <w:r>
-        <w:rPr>
-          <w:rStyle w:val="Textoennegrita"/>
-          <w:rFonts w:ascii="Arial" w:hAnsi="Arial" w:cs="Arial"/>
-          <w:color w:val="1C3643"/>
-        </w:rPr>
-        <w:t>MASTER</w:t>
-      </w:r>
-      <w:proofErr w:type="gramEnd"/>
-      <w:r>
-        <w:rPr>
-          <w:rStyle w:val="Textoennegrita"/>
-          <w:rFonts w:ascii="Arial" w:hAnsi="Arial" w:cs="Arial"/>
-          <w:color w:val="1C3643"/>
-        </w:rPr>
-        <w:t xml:space="preserve"> CON OTRA RAMA</w:t>
+        <w:t>FUSIONAR MASTER CON OTRA RAMA</w:t>
       </w:r>
       <w:r>
         <w:rPr>
@@ -7722,29 +7528,7 @@
           <w:szCs w:val="24"/>
           <w:lang w:eastAsia="es-CR"/>
         </w:rPr>
-        <w:t xml:space="preserve"> </w:t>
-      </w:r>
-      <w:proofErr w:type="gramStart"/>
-      <w:r>
-        <w:rPr>
-          <w:rFonts w:ascii="Arial" w:eastAsia="Times New Roman" w:hAnsi="Arial" w:cs="Arial"/>
-          <w:color w:val="1C3643"/>
-          <w:sz w:val="24"/>
-          <w:szCs w:val="24"/>
-          <w:lang w:eastAsia="es-CR"/>
-        </w:rPr>
-        <w:t>status</w:t>
-      </w:r>
-      <w:proofErr w:type="gramEnd"/>
-      <w:r>
-        <w:rPr>
-          <w:rFonts w:ascii="Arial" w:eastAsia="Times New Roman" w:hAnsi="Arial" w:cs="Arial"/>
-          <w:color w:val="1C3643"/>
-          <w:sz w:val="24"/>
-          <w:szCs w:val="24"/>
-          <w:lang w:eastAsia="es-CR"/>
-        </w:rPr>
-        <w:t>: Nos permite ver el estado de todos nuestros archivos y carpetas.</w:t>
+        <w:t xml:space="preserve"> status: Nos permite ver el estado de todos nuestros archivos y carpetas.</w:t>
       </w:r>
     </w:p>
     <w:p>
@@ -8622,29 +8406,7 @@
           <w:szCs w:val="24"/>
           <w:lang w:eastAsia="es-CR"/>
         </w:rPr>
-        <w:t xml:space="preserve"> </w:t>
-      </w:r>
-      <w:proofErr w:type="gramStart"/>
-      <w:r>
-        <w:rPr>
-          <w:rFonts w:ascii="Arial" w:eastAsia="Times New Roman" w:hAnsi="Arial" w:cs="Arial"/>
-          <w:color w:val="1C3643"/>
-          <w:sz w:val="24"/>
-          <w:szCs w:val="24"/>
-          <w:lang w:eastAsia="es-CR"/>
-        </w:rPr>
-        <w:t>show</w:t>
-      </w:r>
-      <w:proofErr w:type="gramEnd"/>
-      <w:r>
-        <w:rPr>
-          <w:rFonts w:ascii="Arial" w:eastAsia="Times New Roman" w:hAnsi="Arial" w:cs="Arial"/>
-          <w:color w:val="1C3643"/>
-          <w:sz w:val="24"/>
-          <w:szCs w:val="24"/>
-          <w:lang w:eastAsia="es-CR"/>
-        </w:rPr>
-        <w:t xml:space="preserve"> nos muestra los cambios que han existido sobre un archivo y es muy útil para detectar cuándo se produjeron ciertos cambios, qué se rompió y cómo lo podemos solucionar. Pero podemos ser más detallados.</w:t>
+        <w:t xml:space="preserve"> show nos muestra los cambios que han existido sobre un archivo y es muy útil para detectar cuándo se produjeron ciertos cambios, qué se rompió y cómo lo podemos solucionar. Pero podemos ser más detallados.</w:t>
       </w:r>
     </w:p>
     <w:p>
@@ -8848,29 +8610,7 @@
           <w:szCs w:val="24"/>
           <w:lang w:eastAsia="es-CR"/>
         </w:rPr>
-        <w:t xml:space="preserve"> para que podamos aplicar nuestros últimos </w:t>
-      </w:r>
-      <w:proofErr w:type="gramStart"/>
-      <w:r>
-        <w:rPr>
-          <w:rFonts w:ascii="Arial" w:eastAsia="Times New Roman" w:hAnsi="Arial" w:cs="Arial"/>
-          <w:color w:val="1C3643"/>
-          <w:sz w:val="24"/>
-          <w:szCs w:val="24"/>
-          <w:lang w:eastAsia="es-CR"/>
-        </w:rPr>
-        <w:t>cambios</w:t>
-      </w:r>
-      <w:proofErr w:type="gramEnd"/>
-      <w:r>
-        <w:rPr>
-          <w:rFonts w:ascii="Arial" w:eastAsia="Times New Roman" w:hAnsi="Arial" w:cs="Arial"/>
-          <w:color w:val="1C3643"/>
-          <w:sz w:val="24"/>
-          <w:szCs w:val="24"/>
-          <w:lang w:eastAsia="es-CR"/>
-        </w:rPr>
-        <w:t xml:space="preserve"> pero desde un </w:t>
+        <w:t xml:space="preserve"> para que podamos aplicar nuestros últimos cambios pero desde un </w:t>
       </w:r>
       <w:proofErr w:type="spellStart"/>
       <w:r>
@@ -9365,29 +9105,7 @@
           <w:szCs w:val="24"/>
           <w:lang w:eastAsia="es-CR"/>
         </w:rPr>
-        <w:t xml:space="preserve"> </w:t>
-      </w:r>
-      <w:proofErr w:type="gramStart"/>
-      <w:r>
-        <w:rPr>
-          <w:rFonts w:ascii="Arial" w:eastAsia="Times New Roman" w:hAnsi="Arial" w:cs="Arial"/>
-          <w:color w:val="1C3643"/>
-          <w:sz w:val="24"/>
-          <w:szCs w:val="24"/>
-          <w:lang w:eastAsia="es-CR"/>
-        </w:rPr>
-        <w:t>status</w:t>
-      </w:r>
-      <w:proofErr w:type="gramEnd"/>
-      <w:r>
-        <w:rPr>
-          <w:rFonts w:ascii="Arial" w:eastAsia="Times New Roman" w:hAnsi="Arial" w:cs="Arial"/>
-          <w:color w:val="1C3643"/>
-          <w:sz w:val="24"/>
-          <w:szCs w:val="24"/>
-          <w:lang w:eastAsia="es-CR"/>
-        </w:rPr>
-        <w:t>: Nos permite ver el estado de todos nuestros archivos y carpetas</w:t>
+        <w:t xml:space="preserve"> status: Nos permite ver el estado de todos nuestros archivos y carpetas</w:t>
       </w:r>
     </w:p>
     <w:p>
@@ -9748,29 +9466,7 @@
           <w:szCs w:val="24"/>
           <w:lang w:eastAsia="es-CR"/>
         </w:rPr>
-        <w:t>) (</w:t>
-      </w:r>
-      <w:proofErr w:type="gramStart"/>
-      <w:r>
-        <w:rPr>
-          <w:rFonts w:ascii="Arial" w:eastAsia="Times New Roman" w:hAnsi="Arial" w:cs="Arial"/>
-          <w:color w:val="1C3643"/>
-          <w:sz w:val="24"/>
-          <w:szCs w:val="24"/>
-          <w:lang w:eastAsia="es-CR"/>
-        </w:rPr>
-        <w:t>master</w:t>
-      </w:r>
-      <w:proofErr w:type="gramEnd"/>
-      <w:r>
-        <w:rPr>
-          <w:rFonts w:ascii="Arial" w:eastAsia="Times New Roman" w:hAnsi="Arial" w:cs="Arial"/>
-          <w:color w:val="1C3643"/>
-          <w:sz w:val="24"/>
-          <w:szCs w:val="24"/>
-          <w:lang w:eastAsia="es-CR"/>
-        </w:rPr>
-        <w:t>) (Sube Cambios)</w:t>
+        <w:t>) (master) (Sube Cambios)</w:t>
       </w:r>
     </w:p>
     <w:p>
@@ -9789,17 +9485,714 @@
           <w:szCs w:val="36"/>
           <w:lang w:val="es-ES"/>
         </w:rPr>
-        <w:t xml:space="preserve">Repositorio </w:t>
-      </w:r>
-      <w:r>
+        <w:t>Repositorio con REDME</w:t>
+      </w:r>
+    </w:p>
+    <w:p>
+      <w:pPr>
+        <w:rPr>
+          <w:rFonts w:ascii="Arial" w:eastAsia="Times New Roman" w:hAnsi="Arial" w:cs="Arial"/>
+          <w:color w:val="1C3643"/>
+          <w:sz w:val="24"/>
+          <w:szCs w:val="24"/>
+          <w:lang w:eastAsia="es-CR"/>
+        </w:rPr>
+      </w:pPr>
+      <w:r>
+        <w:rPr>
+          <w:rFonts w:ascii="Arial" w:eastAsia="Times New Roman" w:hAnsi="Arial" w:cs="Arial"/>
+          <w:color w:val="1C3643"/>
+          <w:sz w:val="24"/>
+          <w:szCs w:val="24"/>
+          <w:lang w:eastAsia="es-CR"/>
+        </w:rPr>
+        <w:t xml:space="preserve">$ </w:t>
+      </w:r>
+      <w:proofErr w:type="spellStart"/>
+      <w:r>
+        <w:rPr>
+          <w:rFonts w:ascii="Arial" w:eastAsia="Times New Roman" w:hAnsi="Arial" w:cs="Arial"/>
+          <w:color w:val="1C3643"/>
+          <w:sz w:val="24"/>
+          <w:szCs w:val="24"/>
+          <w:lang w:eastAsia="es-CR"/>
+        </w:rPr>
+        <w:t>git</w:t>
+      </w:r>
+      <w:proofErr w:type="spellEnd"/>
+      <w:r>
+        <w:rPr>
+          <w:rFonts w:ascii="Arial" w:eastAsia="Times New Roman" w:hAnsi="Arial" w:cs="Arial"/>
+          <w:color w:val="1C3643"/>
+          <w:sz w:val="24"/>
+          <w:szCs w:val="24"/>
+          <w:lang w:eastAsia="es-CR"/>
+        </w:rPr>
+        <w:t xml:space="preserve"> </w:t>
+      </w:r>
+      <w:proofErr w:type="spellStart"/>
+      <w:r>
+        <w:rPr>
+          <w:rFonts w:ascii="Arial" w:eastAsia="Times New Roman" w:hAnsi="Arial" w:cs="Arial"/>
+          <w:color w:val="1C3643"/>
+          <w:sz w:val="24"/>
+          <w:szCs w:val="24"/>
+          <w:lang w:eastAsia="es-CR"/>
+        </w:rPr>
+        <w:t>init</w:t>
+      </w:r>
+      <w:proofErr w:type="spellEnd"/>
+      <w:r>
+        <w:rPr>
+          <w:rFonts w:ascii="Arial" w:eastAsia="Times New Roman" w:hAnsi="Arial" w:cs="Arial"/>
+          <w:color w:val="1C3643"/>
+          <w:sz w:val="24"/>
+          <w:szCs w:val="24"/>
+          <w:lang w:eastAsia="es-CR"/>
+        </w:rPr>
+        <w:t xml:space="preserve"> - Inicializa un repositorio local</w:t>
+      </w:r>
+    </w:p>
+    <w:p>
+      <w:pPr>
+        <w:rPr>
+          <w:rFonts w:ascii="Arial" w:eastAsia="Times New Roman" w:hAnsi="Arial" w:cs="Arial"/>
+          <w:color w:val="1C3643"/>
+          <w:sz w:val="24"/>
+          <w:szCs w:val="24"/>
+          <w:lang w:eastAsia="es-CR"/>
+        </w:rPr>
+      </w:pPr>
+      <w:r>
+        <w:rPr>
+          <w:rFonts w:ascii="Arial" w:eastAsia="Times New Roman" w:hAnsi="Arial" w:cs="Arial"/>
+          <w:color w:val="1C3643"/>
+          <w:sz w:val="24"/>
+          <w:szCs w:val="24"/>
+          <w:lang w:eastAsia="es-CR"/>
+        </w:rPr>
+        <w:t xml:space="preserve">$ </w:t>
+      </w:r>
+      <w:proofErr w:type="spellStart"/>
+      <w:r>
+        <w:rPr>
+          <w:rFonts w:ascii="Arial" w:eastAsia="Times New Roman" w:hAnsi="Arial" w:cs="Arial"/>
+          <w:color w:val="1C3643"/>
+          <w:sz w:val="24"/>
+          <w:szCs w:val="24"/>
+          <w:lang w:eastAsia="es-CR"/>
+        </w:rPr>
+        <w:t>git</w:t>
+      </w:r>
+      <w:proofErr w:type="spellEnd"/>
+      <w:r>
+        <w:rPr>
+          <w:rFonts w:ascii="Arial" w:eastAsia="Times New Roman" w:hAnsi="Arial" w:cs="Arial"/>
+          <w:color w:val="1C3643"/>
+          <w:sz w:val="24"/>
+          <w:szCs w:val="24"/>
+          <w:lang w:eastAsia="es-CR"/>
+        </w:rPr>
+        <w:t xml:space="preserve"> </w:t>
+      </w:r>
+      <w:proofErr w:type="spellStart"/>
+      <w:r>
+        <w:rPr>
+          <w:rFonts w:ascii="Arial" w:eastAsia="Times New Roman" w:hAnsi="Arial" w:cs="Arial"/>
+          <w:color w:val="1C3643"/>
+          <w:sz w:val="24"/>
+          <w:szCs w:val="24"/>
+          <w:lang w:eastAsia="es-CR"/>
+        </w:rPr>
+        <w:t>remote</w:t>
+      </w:r>
+      <w:proofErr w:type="spellEnd"/>
+      <w:r>
+        <w:rPr>
+          <w:rFonts w:ascii="Arial" w:eastAsia="Times New Roman" w:hAnsi="Arial" w:cs="Arial"/>
+          <w:color w:val="1C3643"/>
+          <w:sz w:val="24"/>
+          <w:szCs w:val="24"/>
+          <w:lang w:eastAsia="es-CR"/>
+        </w:rPr>
+        <w:t xml:space="preserve"> </w:t>
+      </w:r>
+      <w:proofErr w:type="spellStart"/>
+      <w:r>
+        <w:rPr>
+          <w:rFonts w:ascii="Arial" w:eastAsia="Times New Roman" w:hAnsi="Arial" w:cs="Arial"/>
+          <w:color w:val="1C3643"/>
+          <w:sz w:val="24"/>
+          <w:szCs w:val="24"/>
+          <w:lang w:eastAsia="es-CR"/>
+        </w:rPr>
+        <w:t>add</w:t>
+      </w:r>
+      <w:proofErr w:type="spellEnd"/>
+      <w:r>
+        <w:rPr>
+          <w:rFonts w:ascii="Arial" w:eastAsia="Times New Roman" w:hAnsi="Arial" w:cs="Arial"/>
+          <w:color w:val="1C3643"/>
+          <w:sz w:val="24"/>
+          <w:szCs w:val="24"/>
+          <w:lang w:eastAsia="es-CR"/>
+        </w:rPr>
+        <w:t xml:space="preserve"> </w:t>
+      </w:r>
+      <w:proofErr w:type="spellStart"/>
+      <w:r>
+        <w:rPr>
+          <w:rFonts w:ascii="Arial" w:eastAsia="Times New Roman" w:hAnsi="Arial" w:cs="Arial"/>
+          <w:color w:val="1C3643"/>
+          <w:sz w:val="24"/>
+          <w:szCs w:val="24"/>
+          <w:lang w:eastAsia="es-CR"/>
+        </w:rPr>
+        <w:t>origin</w:t>
+      </w:r>
+      <w:proofErr w:type="spellEnd"/>
+      <w:r>
+        <w:rPr>
+          <w:rFonts w:ascii="Arial" w:eastAsia="Times New Roman" w:hAnsi="Arial" w:cs="Arial"/>
+          <w:color w:val="1C3643"/>
+          <w:sz w:val="24"/>
+          <w:szCs w:val="24"/>
+          <w:lang w:eastAsia="es-CR"/>
+        </w:rPr>
+        <w:t xml:space="preserve"> (</w:t>
+      </w:r>
+      <w:proofErr w:type="spellStart"/>
+      <w:r>
+        <w:rPr>
+          <w:rFonts w:ascii="Arial" w:eastAsia="Times New Roman" w:hAnsi="Arial" w:cs="Arial"/>
+          <w:color w:val="1C3643"/>
+          <w:sz w:val="24"/>
+          <w:szCs w:val="24"/>
+          <w:lang w:eastAsia="es-CR"/>
+        </w:rPr>
+        <w:t>url</w:t>
+      </w:r>
+      <w:proofErr w:type="spellEnd"/>
+      <w:r>
+        <w:rPr>
+          <w:rFonts w:ascii="Arial" w:eastAsia="Times New Roman" w:hAnsi="Arial" w:cs="Arial"/>
+          <w:color w:val="1C3643"/>
+          <w:sz w:val="24"/>
+          <w:szCs w:val="24"/>
+          <w:lang w:eastAsia="es-CR"/>
+        </w:rPr>
+        <w:t>)</w:t>
+      </w:r>
+    </w:p>
+    <w:p>
+      <w:pPr>
+        <w:rPr>
+          <w:rFonts w:ascii="Arial" w:eastAsia="Times New Roman" w:hAnsi="Arial" w:cs="Arial"/>
+          <w:color w:val="1C3643"/>
+          <w:sz w:val="24"/>
+          <w:szCs w:val="24"/>
+          <w:lang w:eastAsia="es-CR"/>
+        </w:rPr>
+      </w:pPr>
+      <w:r>
+        <w:rPr>
+          <w:rFonts w:ascii="Arial" w:eastAsia="Times New Roman" w:hAnsi="Arial" w:cs="Arial"/>
+          <w:color w:val="1C3643"/>
+          <w:sz w:val="24"/>
+          <w:szCs w:val="24"/>
+          <w:lang w:eastAsia="es-CR"/>
+        </w:rPr>
+        <w:t xml:space="preserve">$ </w:t>
+      </w:r>
+      <w:proofErr w:type="spellStart"/>
+      <w:r>
+        <w:rPr>
+          <w:rFonts w:ascii="Arial" w:eastAsia="Times New Roman" w:hAnsi="Arial" w:cs="Arial"/>
+          <w:color w:val="1C3643"/>
+          <w:sz w:val="24"/>
+          <w:szCs w:val="24"/>
+          <w:lang w:eastAsia="es-CR"/>
+        </w:rPr>
+        <w:t>git</w:t>
+      </w:r>
+      <w:proofErr w:type="spellEnd"/>
+      <w:r>
+        <w:rPr>
+          <w:rFonts w:ascii="Arial" w:eastAsia="Times New Roman" w:hAnsi="Arial" w:cs="Arial"/>
+          <w:color w:val="1C3643"/>
+          <w:sz w:val="24"/>
+          <w:szCs w:val="24"/>
+          <w:lang w:eastAsia="es-CR"/>
+        </w:rPr>
+        <w:t xml:space="preserve"> </w:t>
+      </w:r>
+      <w:proofErr w:type="spellStart"/>
+      <w:r>
+        <w:rPr>
+          <w:rFonts w:ascii="Arial" w:eastAsia="Times New Roman" w:hAnsi="Arial" w:cs="Arial"/>
+          <w:color w:val="1C3643"/>
+          <w:sz w:val="24"/>
+          <w:szCs w:val="24"/>
+          <w:lang w:eastAsia="es-CR"/>
+        </w:rPr>
+        <w:t>remote</w:t>
+      </w:r>
+      <w:proofErr w:type="spellEnd"/>
+      <w:r>
+        <w:rPr>
+          <w:rFonts w:ascii="Arial" w:eastAsia="Times New Roman" w:hAnsi="Arial" w:cs="Arial"/>
+          <w:color w:val="1C3643"/>
+          <w:sz w:val="24"/>
+          <w:szCs w:val="24"/>
+          <w:lang w:eastAsia="es-CR"/>
+        </w:rPr>
+        <w:t xml:space="preserve"> -v(es </w:t>
+      </w:r>
+      <w:proofErr w:type="spellStart"/>
+      <w:r>
+        <w:rPr>
+          <w:rFonts w:ascii="Arial" w:eastAsia="Times New Roman" w:hAnsi="Arial" w:cs="Arial"/>
+          <w:color w:val="1C3643"/>
+          <w:sz w:val="24"/>
+          <w:szCs w:val="24"/>
+          <w:lang w:eastAsia="es-CR"/>
+        </w:rPr>
+        <w:t>verval</w:t>
+      </w:r>
+      <w:proofErr w:type="spellEnd"/>
+      <w:r>
+        <w:rPr>
+          <w:rFonts w:ascii="Arial" w:eastAsia="Times New Roman" w:hAnsi="Arial" w:cs="Arial"/>
+          <w:color w:val="1C3643"/>
+          <w:sz w:val="24"/>
+          <w:szCs w:val="24"/>
+          <w:lang w:eastAsia="es-CR"/>
+        </w:rPr>
+        <w:t>)</w:t>
+      </w:r>
+    </w:p>
+    <w:p>
+      <w:pPr>
+        <w:rPr>
+          <w:rFonts w:ascii="Arial" w:eastAsia="Times New Roman" w:hAnsi="Arial" w:cs="Arial"/>
+          <w:color w:val="1C3643"/>
+          <w:sz w:val="24"/>
+          <w:szCs w:val="24"/>
+          <w:lang w:eastAsia="es-CR"/>
+        </w:rPr>
+      </w:pPr>
+      <w:r>
+        <w:rPr>
+          <w:rFonts w:ascii="Arial" w:eastAsia="Times New Roman" w:hAnsi="Arial" w:cs="Arial"/>
+          <w:color w:val="1C3643"/>
+          <w:sz w:val="24"/>
+          <w:szCs w:val="24"/>
+          <w:lang w:eastAsia="es-CR"/>
+        </w:rPr>
+        <w:t xml:space="preserve">$ </w:t>
+      </w:r>
+      <w:proofErr w:type="spellStart"/>
+      <w:r>
+        <w:rPr>
+          <w:rFonts w:ascii="Arial" w:eastAsia="Times New Roman" w:hAnsi="Arial" w:cs="Arial"/>
+          <w:color w:val="1C3643"/>
+          <w:sz w:val="24"/>
+          <w:szCs w:val="24"/>
+          <w:lang w:eastAsia="es-CR"/>
+        </w:rPr>
+        <w:t>git</w:t>
+      </w:r>
+      <w:proofErr w:type="spellEnd"/>
+      <w:r>
+        <w:rPr>
+          <w:rFonts w:ascii="Arial" w:eastAsia="Times New Roman" w:hAnsi="Arial" w:cs="Arial"/>
+          <w:color w:val="1C3643"/>
+          <w:sz w:val="24"/>
+          <w:szCs w:val="24"/>
+          <w:lang w:eastAsia="es-CR"/>
+        </w:rPr>
+        <w:t xml:space="preserve"> </w:t>
+      </w:r>
+      <w:proofErr w:type="spellStart"/>
+      <w:r>
+        <w:rPr>
+          <w:rFonts w:ascii="Arial" w:eastAsia="Times New Roman" w:hAnsi="Arial" w:cs="Arial"/>
+          <w:color w:val="1C3643"/>
+          <w:sz w:val="24"/>
+          <w:szCs w:val="24"/>
+          <w:lang w:eastAsia="es-CR"/>
+        </w:rPr>
+        <w:t>pull</w:t>
+      </w:r>
+      <w:proofErr w:type="spellEnd"/>
+      <w:r>
+        <w:rPr>
+          <w:rFonts w:ascii="Arial" w:eastAsia="Times New Roman" w:hAnsi="Arial" w:cs="Arial"/>
+          <w:color w:val="1C3643"/>
+          <w:sz w:val="24"/>
+          <w:szCs w:val="24"/>
+          <w:lang w:eastAsia="es-CR"/>
+        </w:rPr>
+        <w:t xml:space="preserve"> </w:t>
+      </w:r>
+      <w:proofErr w:type="spellStart"/>
+      <w:r>
+        <w:rPr>
+          <w:rFonts w:ascii="Arial" w:eastAsia="Times New Roman" w:hAnsi="Arial" w:cs="Arial"/>
+          <w:color w:val="1C3643"/>
+          <w:sz w:val="24"/>
+          <w:szCs w:val="24"/>
+          <w:lang w:eastAsia="es-CR"/>
+        </w:rPr>
+        <w:t>origin</w:t>
+      </w:r>
+      <w:proofErr w:type="spellEnd"/>
+      <w:r>
+        <w:rPr>
+          <w:rFonts w:ascii="Arial" w:eastAsia="Times New Roman" w:hAnsi="Arial" w:cs="Arial"/>
+          <w:color w:val="1C3643"/>
+          <w:sz w:val="24"/>
+          <w:szCs w:val="24"/>
+          <w:lang w:eastAsia="es-CR"/>
+        </w:rPr>
+        <w:t xml:space="preserve"> master --</w:t>
+      </w:r>
+      <w:proofErr w:type="spellStart"/>
+      <w:r>
+        <w:rPr>
+          <w:rFonts w:ascii="Arial" w:eastAsia="Times New Roman" w:hAnsi="Arial" w:cs="Arial"/>
+          <w:color w:val="1C3643"/>
+          <w:sz w:val="24"/>
+          <w:szCs w:val="24"/>
+          <w:lang w:eastAsia="es-CR"/>
+        </w:rPr>
+        <w:t>allow</w:t>
+      </w:r>
+      <w:proofErr w:type="spellEnd"/>
+      <w:r>
+        <w:rPr>
+          <w:rFonts w:ascii="Arial" w:eastAsia="Times New Roman" w:hAnsi="Arial" w:cs="Arial"/>
+          <w:color w:val="1C3643"/>
+          <w:sz w:val="24"/>
+          <w:szCs w:val="24"/>
+          <w:lang w:eastAsia="es-CR"/>
+        </w:rPr>
+        <w:t>-</w:t>
+      </w:r>
+      <w:proofErr w:type="spellStart"/>
+      <w:r>
+        <w:rPr>
+          <w:rFonts w:ascii="Arial" w:eastAsia="Times New Roman" w:hAnsi="Arial" w:cs="Arial"/>
+          <w:color w:val="1C3643"/>
+          <w:sz w:val="24"/>
+          <w:szCs w:val="24"/>
+          <w:lang w:eastAsia="es-CR"/>
+        </w:rPr>
+        <w:t>unrelated</w:t>
+      </w:r>
+      <w:proofErr w:type="spellEnd"/>
+      <w:r>
+        <w:rPr>
+          <w:rFonts w:ascii="Arial" w:eastAsia="Times New Roman" w:hAnsi="Arial" w:cs="Arial"/>
+          <w:color w:val="1C3643"/>
+          <w:sz w:val="24"/>
+          <w:szCs w:val="24"/>
+          <w:lang w:eastAsia="es-CR"/>
+        </w:rPr>
+        <w:t>-histories</w:t>
+      </w:r>
+      <w:r>
+        <w:rPr>
+          <w:rFonts w:ascii="Arial" w:eastAsia="Times New Roman" w:hAnsi="Arial" w:cs="Arial"/>
+          <w:color w:val="1C3643"/>
+          <w:sz w:val="24"/>
+          <w:szCs w:val="24"/>
+          <w:lang w:eastAsia="es-CR"/>
+        </w:rPr>
+        <w:t xml:space="preserve"> fusiona lo que viene con lo que tengo</w:t>
+      </w:r>
+    </w:p>
+    <w:p>
+      <w:pPr>
+        <w:rPr>
+          <w:rFonts w:ascii="Arial" w:eastAsia="Times New Roman" w:hAnsi="Arial" w:cs="Arial"/>
+          <w:color w:val="1C3643"/>
+          <w:sz w:val="24"/>
+          <w:szCs w:val="24"/>
+          <w:lang w:eastAsia="es-CR"/>
+        </w:rPr>
+      </w:pPr>
+      <w:r>
+        <w:rPr>
+          <w:rFonts w:ascii="Arial" w:eastAsia="Times New Roman" w:hAnsi="Arial" w:cs="Arial"/>
+          <w:color w:val="1C3643"/>
+          <w:sz w:val="24"/>
+          <w:szCs w:val="24"/>
+          <w:lang w:eastAsia="es-CR"/>
+        </w:rPr>
+        <w:t xml:space="preserve">$ </w:t>
+      </w:r>
+      <w:proofErr w:type="spellStart"/>
+      <w:r>
+        <w:rPr>
+          <w:rFonts w:ascii="Arial" w:eastAsia="Times New Roman" w:hAnsi="Arial" w:cs="Arial"/>
+          <w:color w:val="1C3643"/>
+          <w:sz w:val="24"/>
+          <w:szCs w:val="24"/>
+          <w:lang w:eastAsia="es-CR"/>
+        </w:rPr>
+        <w:t>git</w:t>
+      </w:r>
+      <w:proofErr w:type="spellEnd"/>
+      <w:r>
+        <w:rPr>
+          <w:rFonts w:ascii="Arial" w:eastAsia="Times New Roman" w:hAnsi="Arial" w:cs="Arial"/>
+          <w:color w:val="1C3643"/>
+          <w:sz w:val="24"/>
+          <w:szCs w:val="24"/>
+          <w:lang w:eastAsia="es-CR"/>
+        </w:rPr>
+        <w:t xml:space="preserve"> </w:t>
+      </w:r>
+      <w:proofErr w:type="spellStart"/>
+      <w:r>
+        <w:rPr>
+          <w:rFonts w:ascii="Arial" w:eastAsia="Times New Roman" w:hAnsi="Arial" w:cs="Arial"/>
+          <w:color w:val="1C3643"/>
+          <w:sz w:val="24"/>
+          <w:szCs w:val="24"/>
+          <w:lang w:eastAsia="es-CR"/>
+        </w:rPr>
+        <w:t>pull</w:t>
+      </w:r>
+      <w:proofErr w:type="spellEnd"/>
+      <w:r>
+        <w:rPr>
+          <w:rFonts w:ascii="Arial" w:eastAsia="Times New Roman" w:hAnsi="Arial" w:cs="Arial"/>
+          <w:color w:val="1C3643"/>
+          <w:sz w:val="24"/>
+          <w:szCs w:val="24"/>
+          <w:lang w:eastAsia="es-CR"/>
+        </w:rPr>
+        <w:t xml:space="preserve"> </w:t>
+      </w:r>
+      <w:proofErr w:type="spellStart"/>
+      <w:r>
+        <w:rPr>
+          <w:rFonts w:ascii="Arial" w:eastAsia="Times New Roman" w:hAnsi="Arial" w:cs="Arial"/>
+          <w:color w:val="1C3643"/>
+          <w:sz w:val="24"/>
+          <w:szCs w:val="24"/>
+          <w:lang w:eastAsia="es-CR"/>
+        </w:rPr>
+        <w:t>origin</w:t>
+      </w:r>
+      <w:proofErr w:type="spellEnd"/>
+      <w:r>
+        <w:rPr>
+          <w:rFonts w:ascii="Arial" w:eastAsia="Times New Roman" w:hAnsi="Arial" w:cs="Arial"/>
+          <w:color w:val="1C3643"/>
+          <w:sz w:val="24"/>
+          <w:szCs w:val="24"/>
+          <w:lang w:eastAsia="es-CR"/>
+        </w:rPr>
+        <w:t xml:space="preserve"> master (Descarga cambios)</w:t>
+      </w:r>
+    </w:p>
+    <w:p>
+      <w:pPr>
+        <w:rPr>
+          <w:rFonts w:ascii="Arial" w:eastAsia="Times New Roman" w:hAnsi="Arial" w:cs="Arial"/>
+          <w:color w:val="1C3643"/>
+          <w:sz w:val="24"/>
+          <w:szCs w:val="24"/>
+          <w:lang w:eastAsia="es-CR"/>
+        </w:rPr>
+      </w:pPr>
+      <w:r>
+        <w:rPr>
+          <w:rFonts w:ascii="Arial" w:eastAsia="Times New Roman" w:hAnsi="Arial" w:cs="Arial"/>
+          <w:color w:val="1C3643"/>
+          <w:sz w:val="24"/>
+          <w:szCs w:val="24"/>
+          <w:lang w:eastAsia="es-CR"/>
+        </w:rPr>
+        <w:t xml:space="preserve">$ </w:t>
+      </w:r>
+      <w:proofErr w:type="spellStart"/>
+      <w:r>
+        <w:rPr>
+          <w:rFonts w:ascii="Arial" w:eastAsia="Times New Roman" w:hAnsi="Arial" w:cs="Arial"/>
+          <w:color w:val="1C3643"/>
+          <w:sz w:val="24"/>
+          <w:szCs w:val="24"/>
+          <w:lang w:eastAsia="es-CR"/>
+        </w:rPr>
+        <w:t>git</w:t>
+      </w:r>
+      <w:proofErr w:type="spellEnd"/>
+      <w:r>
+        <w:rPr>
+          <w:rFonts w:ascii="Arial" w:eastAsia="Times New Roman" w:hAnsi="Arial" w:cs="Arial"/>
+          <w:color w:val="1C3643"/>
+          <w:sz w:val="24"/>
+          <w:szCs w:val="24"/>
+          <w:lang w:eastAsia="es-CR"/>
+        </w:rPr>
+        <w:t xml:space="preserve"> status</w:t>
+      </w:r>
+    </w:p>
+    <w:p>
+      <w:pPr>
+        <w:rPr>
+          <w:rFonts w:ascii="Arial" w:eastAsia="Times New Roman" w:hAnsi="Arial" w:cs="Arial"/>
+          <w:color w:val="1C3643"/>
+          <w:sz w:val="24"/>
+          <w:szCs w:val="24"/>
+          <w:lang w:eastAsia="es-CR"/>
+        </w:rPr>
+      </w:pPr>
+      <w:r>
+        <w:rPr>
+          <w:rFonts w:ascii="Arial" w:eastAsia="Times New Roman" w:hAnsi="Arial" w:cs="Arial"/>
+          <w:color w:val="1C3643"/>
+          <w:sz w:val="24"/>
+          <w:szCs w:val="24"/>
+          <w:lang w:eastAsia="es-CR"/>
+        </w:rPr>
+        <w:t xml:space="preserve">$ </w:t>
+      </w:r>
+      <w:proofErr w:type="spellStart"/>
+      <w:r>
+        <w:rPr>
+          <w:rFonts w:ascii="Arial" w:eastAsia="Times New Roman" w:hAnsi="Arial" w:cs="Arial"/>
+          <w:color w:val="1C3643"/>
+          <w:sz w:val="24"/>
+          <w:szCs w:val="24"/>
+          <w:lang w:eastAsia="es-CR"/>
+        </w:rPr>
+        <w:t>git</w:t>
+      </w:r>
+      <w:proofErr w:type="spellEnd"/>
+      <w:r>
+        <w:rPr>
+          <w:rFonts w:ascii="Arial" w:eastAsia="Times New Roman" w:hAnsi="Arial" w:cs="Arial"/>
+          <w:color w:val="1C3643"/>
+          <w:sz w:val="24"/>
+          <w:szCs w:val="24"/>
+          <w:lang w:eastAsia="es-CR"/>
+        </w:rPr>
+        <w:t xml:space="preserve"> </w:t>
+      </w:r>
+      <w:proofErr w:type="spellStart"/>
+      <w:r>
+        <w:rPr>
+          <w:rFonts w:ascii="Arial" w:eastAsia="Times New Roman" w:hAnsi="Arial" w:cs="Arial"/>
+          <w:color w:val="1C3643"/>
+          <w:sz w:val="24"/>
+          <w:szCs w:val="24"/>
+          <w:lang w:eastAsia="es-CR"/>
+        </w:rPr>
+        <w:t>commit</w:t>
+      </w:r>
+      <w:proofErr w:type="spellEnd"/>
+    </w:p>
+    <w:p>
+      <w:pPr>
+        <w:rPr>
+          <w:rFonts w:ascii="Arial" w:eastAsia="Times New Roman" w:hAnsi="Arial" w:cs="Arial"/>
+          <w:color w:val="1C3643"/>
+          <w:sz w:val="24"/>
+          <w:szCs w:val="24"/>
+          <w:lang w:eastAsia="es-CR"/>
+        </w:rPr>
+      </w:pPr>
+      <w:r>
+        <w:rPr>
+          <w:rFonts w:ascii="Arial" w:eastAsia="Times New Roman" w:hAnsi="Arial" w:cs="Arial"/>
+          <w:color w:val="1C3643"/>
+          <w:sz w:val="24"/>
+          <w:szCs w:val="24"/>
+          <w:lang w:eastAsia="es-CR"/>
+        </w:rPr>
+        <w:t xml:space="preserve">$ </w:t>
+      </w:r>
+      <w:proofErr w:type="spellStart"/>
+      <w:r>
+        <w:rPr>
+          <w:rFonts w:ascii="Arial" w:eastAsia="Times New Roman" w:hAnsi="Arial" w:cs="Arial"/>
+          <w:color w:val="1C3643"/>
+          <w:sz w:val="24"/>
+          <w:szCs w:val="24"/>
+          <w:lang w:eastAsia="es-CR"/>
+        </w:rPr>
+        <w:t>git</w:t>
+      </w:r>
+      <w:proofErr w:type="spellEnd"/>
+      <w:r>
+        <w:rPr>
+          <w:rFonts w:ascii="Arial" w:eastAsia="Times New Roman" w:hAnsi="Arial" w:cs="Arial"/>
+          <w:color w:val="1C3643"/>
+          <w:sz w:val="24"/>
+          <w:szCs w:val="24"/>
+          <w:lang w:eastAsia="es-CR"/>
+        </w:rPr>
+        <w:t xml:space="preserve"> </w:t>
+      </w:r>
+      <w:proofErr w:type="spellStart"/>
+      <w:r>
+        <w:rPr>
+          <w:rFonts w:ascii="Arial" w:eastAsia="Times New Roman" w:hAnsi="Arial" w:cs="Arial"/>
+          <w:color w:val="1C3643"/>
+          <w:sz w:val="24"/>
+          <w:szCs w:val="24"/>
+          <w:lang w:eastAsia="es-CR"/>
+        </w:rPr>
+        <w:t>push</w:t>
+      </w:r>
+      <w:proofErr w:type="spellEnd"/>
+      <w:r>
+        <w:rPr>
+          <w:rFonts w:ascii="Arial" w:eastAsia="Times New Roman" w:hAnsi="Arial" w:cs="Arial"/>
+          <w:color w:val="1C3643"/>
+          <w:sz w:val="24"/>
+          <w:szCs w:val="24"/>
+          <w:lang w:eastAsia="es-CR"/>
+        </w:rPr>
+        <w:t xml:space="preserve"> (</w:t>
+      </w:r>
+      <w:proofErr w:type="spellStart"/>
+      <w:r>
+        <w:rPr>
+          <w:rFonts w:ascii="Arial" w:eastAsia="Times New Roman" w:hAnsi="Arial" w:cs="Arial"/>
+          <w:color w:val="1C3643"/>
+          <w:sz w:val="24"/>
+          <w:szCs w:val="24"/>
+          <w:lang w:eastAsia="es-CR"/>
+        </w:rPr>
+        <w:t>origin</w:t>
+      </w:r>
+      <w:proofErr w:type="spellEnd"/>
+      <w:r>
+        <w:rPr>
+          <w:rFonts w:ascii="Arial" w:eastAsia="Times New Roman" w:hAnsi="Arial" w:cs="Arial"/>
+          <w:color w:val="1C3643"/>
+          <w:sz w:val="24"/>
+          <w:szCs w:val="24"/>
+          <w:lang w:eastAsia="es-CR"/>
+        </w:rPr>
+        <w:t>) (master) (Sube Cambios)</w:t>
+      </w:r>
+    </w:p>
+    <w:p>
+      <w:pPr>
         <w:rPr>
           <w:color w:val="00B050"/>
           <w:sz w:val="36"/>
           <w:szCs w:val="36"/>
           <w:lang w:val="es-ES"/>
         </w:rPr>
-        <w:t>con</w:t>
-      </w:r>
+      </w:pPr>
       <w:r>
         <w:rPr>
           <w:color w:val="00B050"/>
@@ -9807,7 +10200,7 @@
           <w:szCs w:val="36"/>
           <w:lang w:val="es-ES"/>
         </w:rPr>
-        <w:t xml:space="preserve"> REDME</w:t>
+        <w:t>Otros</w:t>
       </w:r>
     </w:p>
     <w:p>
@@ -9850,30 +10243,30 @@
           <w:szCs w:val="24"/>
           <w:lang w:eastAsia="es-CR"/>
         </w:rPr>
-        <w:t xml:space="preserve"> </w:t>
-      </w:r>
-      <w:proofErr w:type="spellStart"/>
-      <w:r>
-        <w:rPr>
-          <w:rFonts w:ascii="Arial" w:eastAsia="Times New Roman" w:hAnsi="Arial" w:cs="Arial"/>
-          <w:color w:val="1C3643"/>
-          <w:sz w:val="24"/>
-          <w:szCs w:val="24"/>
-          <w:lang w:eastAsia="es-CR"/>
-        </w:rPr>
-        <w:t>init</w:t>
-      </w:r>
-      <w:proofErr w:type="spellEnd"/>
-      <w:r>
-        <w:rPr>
-          <w:rFonts w:ascii="Arial" w:eastAsia="Times New Roman" w:hAnsi="Arial" w:cs="Arial"/>
-          <w:color w:val="1C3643"/>
-          <w:sz w:val="24"/>
-          <w:szCs w:val="24"/>
-          <w:lang w:eastAsia="es-CR"/>
-        </w:rPr>
-        <w:t xml:space="preserve"> - Inicializa un repositorio local</w:t>
-      </w:r>
+        <w:t xml:space="preserve"> log</w:t>
+      </w:r>
+      <w:r>
+        <w:rPr>
+          <w:rFonts w:ascii="Arial" w:eastAsia="Times New Roman" w:hAnsi="Arial" w:cs="Arial"/>
+          <w:color w:val="1C3643"/>
+          <w:sz w:val="24"/>
+          <w:szCs w:val="24"/>
+          <w:lang w:eastAsia="es-CR"/>
+        </w:rPr>
+        <w:t xml:space="preserve"> muestra información y historial de los </w:t>
+      </w:r>
+      <w:proofErr w:type="spellStart"/>
+      <w:r>
+        <w:rPr>
+          <w:rFonts w:ascii="Arial" w:eastAsia="Times New Roman" w:hAnsi="Arial" w:cs="Arial"/>
+          <w:color w:val="1C3643"/>
+          <w:sz w:val="24"/>
+          <w:szCs w:val="24"/>
+          <w:lang w:eastAsia="es-CR"/>
+        </w:rPr>
+        <w:t>commits</w:t>
+      </w:r>
+      <w:proofErr w:type="spellEnd"/>
     </w:p>
     <w:p>
       <w:pPr>
@@ -9893,7 +10286,17 @@
           <w:szCs w:val="24"/>
           <w:lang w:eastAsia="es-CR"/>
         </w:rPr>
-        <w:t xml:space="preserve">$ </w:t>
+        <w:t>$</w:t>
+      </w:r>
+      <w:r>
+        <w:rPr>
+          <w:rFonts w:ascii="Arial" w:eastAsia="Times New Roman" w:hAnsi="Arial" w:cs="Arial"/>
+          <w:color w:val="1C3643"/>
+          <w:sz w:val="24"/>
+          <w:szCs w:val="24"/>
+          <w:lang w:eastAsia="es-CR"/>
+        </w:rPr>
+        <w:t xml:space="preserve"> </w:t>
       </w:r>
       <w:proofErr w:type="spellStart"/>
       <w:r>
@@ -9926,84 +10329,18 @@
           <w:szCs w:val="24"/>
           <w:lang w:eastAsia="es-CR"/>
         </w:rPr>
-        <w:t>remote</w:t>
-      </w:r>
-      <w:proofErr w:type="spellEnd"/>
-      <w:r>
-        <w:rPr>
-          <w:rFonts w:ascii="Arial" w:eastAsia="Times New Roman" w:hAnsi="Arial" w:cs="Arial"/>
-          <w:color w:val="1C3643"/>
-          <w:sz w:val="24"/>
-          <w:szCs w:val="24"/>
-          <w:lang w:eastAsia="es-CR"/>
-        </w:rPr>
-        <w:t xml:space="preserve"> </w:t>
-      </w:r>
-      <w:proofErr w:type="spellStart"/>
-      <w:r>
-        <w:rPr>
-          <w:rFonts w:ascii="Arial" w:eastAsia="Times New Roman" w:hAnsi="Arial" w:cs="Arial"/>
-          <w:color w:val="1C3643"/>
-          <w:sz w:val="24"/>
-          <w:szCs w:val="24"/>
-          <w:lang w:eastAsia="es-CR"/>
-        </w:rPr>
-        <w:t>add</w:t>
-      </w:r>
-      <w:proofErr w:type="spellEnd"/>
-      <w:r>
-        <w:rPr>
-          <w:rFonts w:ascii="Arial" w:eastAsia="Times New Roman" w:hAnsi="Arial" w:cs="Arial"/>
-          <w:color w:val="1C3643"/>
-          <w:sz w:val="24"/>
-          <w:szCs w:val="24"/>
-          <w:lang w:eastAsia="es-CR"/>
-        </w:rPr>
-        <w:t xml:space="preserve"> </w:t>
-      </w:r>
-      <w:proofErr w:type="spellStart"/>
-      <w:r>
-        <w:rPr>
-          <w:rFonts w:ascii="Arial" w:eastAsia="Times New Roman" w:hAnsi="Arial" w:cs="Arial"/>
-          <w:color w:val="1C3643"/>
-          <w:sz w:val="24"/>
-          <w:szCs w:val="24"/>
-          <w:lang w:eastAsia="es-CR"/>
-        </w:rPr>
-        <w:t>origin</w:t>
-      </w:r>
-      <w:proofErr w:type="spellEnd"/>
-      <w:r>
-        <w:rPr>
-          <w:rFonts w:ascii="Arial" w:eastAsia="Times New Roman" w:hAnsi="Arial" w:cs="Arial"/>
-          <w:color w:val="1C3643"/>
-          <w:sz w:val="24"/>
-          <w:szCs w:val="24"/>
-          <w:lang w:eastAsia="es-CR"/>
-        </w:rPr>
-        <w:t xml:space="preserve"> (</w:t>
-      </w:r>
-      <w:proofErr w:type="spellStart"/>
-      <w:r>
-        <w:rPr>
-          <w:rFonts w:ascii="Arial" w:eastAsia="Times New Roman" w:hAnsi="Arial" w:cs="Arial"/>
-          <w:color w:val="1C3643"/>
-          <w:sz w:val="24"/>
-          <w:szCs w:val="24"/>
-          <w:lang w:eastAsia="es-CR"/>
-        </w:rPr>
-        <w:t>url</w:t>
-      </w:r>
-      <w:proofErr w:type="spellEnd"/>
-      <w:r>
-        <w:rPr>
-          <w:rFonts w:ascii="Arial" w:eastAsia="Times New Roman" w:hAnsi="Arial" w:cs="Arial"/>
-          <w:color w:val="1C3643"/>
-          <w:sz w:val="24"/>
-          <w:szCs w:val="24"/>
-          <w:lang w:eastAsia="es-CR"/>
-        </w:rPr>
-        <w:t>)</w:t>
+        <w:t>diff</w:t>
+      </w:r>
+      <w:proofErr w:type="spellEnd"/>
+      <w:r>
+        <w:rPr>
+          <w:rFonts w:ascii="Arial" w:eastAsia="Times New Roman" w:hAnsi="Arial" w:cs="Arial"/>
+          <w:color w:val="1C3643"/>
+          <w:sz w:val="24"/>
+          <w:szCs w:val="24"/>
+          <w:lang w:eastAsia="es-CR"/>
+        </w:rPr>
+        <w:t>: permite comparar entre las versiones de los archivos modificados</w:t>
       </w:r>
     </w:p>
     <w:p>
@@ -10057,63 +10394,75 @@
           <w:szCs w:val="24"/>
           <w:lang w:eastAsia="es-CR"/>
         </w:rPr>
-        <w:t>remote</w:t>
-      </w:r>
-      <w:proofErr w:type="spellEnd"/>
-      <w:r>
-        <w:rPr>
-          <w:rFonts w:ascii="Arial" w:eastAsia="Times New Roman" w:hAnsi="Arial" w:cs="Arial"/>
-          <w:color w:val="1C3643"/>
-          <w:sz w:val="24"/>
-          <w:szCs w:val="24"/>
-          <w:lang w:eastAsia="es-CR"/>
-        </w:rPr>
-        <w:t xml:space="preserve"> -</w:t>
-      </w:r>
-      <w:proofErr w:type="gramStart"/>
-      <w:r>
-        <w:rPr>
-          <w:rFonts w:ascii="Arial" w:eastAsia="Times New Roman" w:hAnsi="Arial" w:cs="Arial"/>
-          <w:color w:val="1C3643"/>
-          <w:sz w:val="24"/>
-          <w:szCs w:val="24"/>
-          <w:lang w:eastAsia="es-CR"/>
-        </w:rPr>
-        <w:t>v(</w:t>
-      </w:r>
-      <w:proofErr w:type="gramEnd"/>
-      <w:r>
-        <w:rPr>
-          <w:rFonts w:ascii="Arial" w:eastAsia="Times New Roman" w:hAnsi="Arial" w:cs="Arial"/>
-          <w:color w:val="1C3643"/>
-          <w:sz w:val="24"/>
-          <w:szCs w:val="24"/>
-          <w:lang w:eastAsia="es-CR"/>
-        </w:rPr>
-        <w:t xml:space="preserve">es </w:t>
-      </w:r>
-      <w:proofErr w:type="spellStart"/>
-      <w:r>
-        <w:rPr>
-          <w:rFonts w:ascii="Arial" w:eastAsia="Times New Roman" w:hAnsi="Arial" w:cs="Arial"/>
-          <w:color w:val="1C3643"/>
-          <w:sz w:val="24"/>
-          <w:szCs w:val="24"/>
-          <w:lang w:eastAsia="es-CR"/>
-        </w:rPr>
-        <w:t>verval</w:t>
-      </w:r>
-      <w:proofErr w:type="spellEnd"/>
-      <w:r>
-        <w:rPr>
-          <w:rFonts w:ascii="Arial" w:eastAsia="Times New Roman" w:hAnsi="Arial" w:cs="Arial"/>
-          <w:color w:val="1C3643"/>
-          <w:sz w:val="24"/>
-          <w:szCs w:val="24"/>
-          <w:lang w:eastAsia="es-CR"/>
-        </w:rPr>
-        <w:t>)</w:t>
-      </w:r>
+        <w:t>reset</w:t>
+      </w:r>
+      <w:proofErr w:type="spellEnd"/>
+      <w:r>
+        <w:rPr>
+          <w:rFonts w:ascii="Arial" w:eastAsia="Times New Roman" w:hAnsi="Arial" w:cs="Arial"/>
+          <w:color w:val="1C3643"/>
+          <w:sz w:val="24"/>
+          <w:szCs w:val="24"/>
+          <w:lang w:eastAsia="es-CR"/>
+        </w:rPr>
+        <w:t xml:space="preserve"> HEAD: Nos ayuda a sacar archivos del estado </w:t>
+      </w:r>
+      <w:proofErr w:type="spellStart"/>
+      <w:r>
+        <w:rPr>
+          <w:rFonts w:ascii="Arial" w:eastAsia="Times New Roman" w:hAnsi="Arial" w:cs="Arial"/>
+          <w:color w:val="1C3643"/>
+          <w:sz w:val="24"/>
+          <w:szCs w:val="24"/>
+          <w:lang w:eastAsia="es-CR"/>
+        </w:rPr>
+        <w:t>Staged</w:t>
+      </w:r>
+      <w:proofErr w:type="spellEnd"/>
+      <w:r>
+        <w:rPr>
+          <w:rFonts w:ascii="Arial" w:eastAsia="Times New Roman" w:hAnsi="Arial" w:cs="Arial"/>
+          <w:color w:val="1C3643"/>
+          <w:sz w:val="24"/>
+          <w:szCs w:val="24"/>
+          <w:lang w:eastAsia="es-CR"/>
+        </w:rPr>
+        <w:t xml:space="preserve"> para devolverlos a su estado anterior. Si los archivos venían de </w:t>
+      </w:r>
+      <w:proofErr w:type="spellStart"/>
+      <w:r>
+        <w:rPr>
+          <w:rFonts w:ascii="Arial" w:eastAsia="Times New Roman" w:hAnsi="Arial" w:cs="Arial"/>
+          <w:color w:val="1C3643"/>
+          <w:sz w:val="24"/>
+          <w:szCs w:val="24"/>
+          <w:lang w:eastAsia="es-CR"/>
+        </w:rPr>
+        <w:t>Unstaged</w:t>
+      </w:r>
+      <w:proofErr w:type="spellEnd"/>
+      <w:r>
+        <w:rPr>
+          <w:rFonts w:ascii="Arial" w:eastAsia="Times New Roman" w:hAnsi="Arial" w:cs="Arial"/>
+          <w:color w:val="1C3643"/>
+          <w:sz w:val="24"/>
+          <w:szCs w:val="24"/>
+          <w:lang w:eastAsia="es-CR"/>
+        </w:rPr>
+        <w:t xml:space="preserve">, vuelven allí. Y lo mismo se venían de </w:t>
+      </w:r>
+      <w:proofErr w:type="spellStart"/>
+      <w:r>
+        <w:rPr>
+          <w:rFonts w:ascii="Arial" w:eastAsia="Times New Roman" w:hAnsi="Arial" w:cs="Arial"/>
+          <w:color w:val="1C3643"/>
+          <w:sz w:val="24"/>
+          <w:szCs w:val="24"/>
+          <w:lang w:eastAsia="es-CR"/>
+        </w:rPr>
+        <w:t>Untracked</w:t>
+      </w:r>
+      <w:proofErr w:type="spellEnd"/>
     </w:p>
     <w:p>
       <w:pPr>
@@ -10166,116 +10515,128 @@
           <w:szCs w:val="24"/>
           <w:lang w:eastAsia="es-CR"/>
         </w:rPr>
-        <w:t>pull</w:t>
-      </w:r>
-      <w:proofErr w:type="spellEnd"/>
-      <w:r>
-        <w:rPr>
-          <w:rFonts w:ascii="Arial" w:eastAsia="Times New Roman" w:hAnsi="Arial" w:cs="Arial"/>
-          <w:color w:val="1C3643"/>
-          <w:sz w:val="24"/>
-          <w:szCs w:val="24"/>
-          <w:lang w:eastAsia="es-CR"/>
-        </w:rPr>
-        <w:t xml:space="preserve"> </w:t>
-      </w:r>
-      <w:proofErr w:type="spellStart"/>
-      <w:r>
-        <w:rPr>
-          <w:rFonts w:ascii="Arial" w:eastAsia="Times New Roman" w:hAnsi="Arial" w:cs="Arial"/>
-          <w:color w:val="1C3643"/>
-          <w:sz w:val="24"/>
-          <w:szCs w:val="24"/>
-          <w:lang w:eastAsia="es-CR"/>
-        </w:rPr>
-        <w:t>origin</w:t>
-      </w:r>
-      <w:proofErr w:type="spellEnd"/>
-      <w:r>
-        <w:rPr>
-          <w:rFonts w:ascii="Arial" w:eastAsia="Times New Roman" w:hAnsi="Arial" w:cs="Arial"/>
-          <w:color w:val="1C3643"/>
-          <w:sz w:val="24"/>
-          <w:szCs w:val="24"/>
-          <w:lang w:eastAsia="es-CR"/>
-        </w:rPr>
-        <w:t xml:space="preserve"> </w:t>
-      </w:r>
-      <w:proofErr w:type="gramStart"/>
-      <w:r>
-        <w:rPr>
-          <w:rFonts w:ascii="Arial" w:eastAsia="Times New Roman" w:hAnsi="Arial" w:cs="Arial"/>
-          <w:color w:val="1C3643"/>
-          <w:sz w:val="24"/>
-          <w:szCs w:val="24"/>
-          <w:lang w:eastAsia="es-CR"/>
-        </w:rPr>
-        <w:t>master</w:t>
-      </w:r>
-      <w:proofErr w:type="gramEnd"/>
-      <w:r>
-        <w:rPr>
-          <w:rFonts w:ascii="Arial" w:eastAsia="Times New Roman" w:hAnsi="Arial" w:cs="Arial"/>
-          <w:color w:val="1C3643"/>
-          <w:sz w:val="24"/>
-          <w:szCs w:val="24"/>
-          <w:lang w:eastAsia="es-CR"/>
-        </w:rPr>
-        <w:t xml:space="preserve"> --</w:t>
-      </w:r>
-      <w:proofErr w:type="spellStart"/>
-      <w:r>
-        <w:rPr>
-          <w:rFonts w:ascii="Arial" w:eastAsia="Times New Roman" w:hAnsi="Arial" w:cs="Arial"/>
-          <w:color w:val="1C3643"/>
-          <w:sz w:val="24"/>
-          <w:szCs w:val="24"/>
-          <w:lang w:eastAsia="es-CR"/>
-        </w:rPr>
-        <w:t>allow</w:t>
-      </w:r>
-      <w:proofErr w:type="spellEnd"/>
-      <w:r>
-        <w:rPr>
-          <w:rFonts w:ascii="Arial" w:eastAsia="Times New Roman" w:hAnsi="Arial" w:cs="Arial"/>
-          <w:color w:val="1C3643"/>
-          <w:sz w:val="24"/>
-          <w:szCs w:val="24"/>
-          <w:lang w:eastAsia="es-CR"/>
-        </w:rPr>
-        <w:t>-</w:t>
-      </w:r>
-      <w:proofErr w:type="spellStart"/>
-      <w:r>
-        <w:rPr>
-          <w:rFonts w:ascii="Arial" w:eastAsia="Times New Roman" w:hAnsi="Arial" w:cs="Arial"/>
-          <w:color w:val="1C3643"/>
-          <w:sz w:val="24"/>
-          <w:szCs w:val="24"/>
-          <w:lang w:eastAsia="es-CR"/>
-        </w:rPr>
-        <w:t>unrelated</w:t>
-      </w:r>
-      <w:proofErr w:type="spellEnd"/>
-      <w:r>
-        <w:rPr>
-          <w:rFonts w:ascii="Arial" w:eastAsia="Times New Roman" w:hAnsi="Arial" w:cs="Arial"/>
-          <w:color w:val="1C3643"/>
-          <w:sz w:val="24"/>
-          <w:szCs w:val="24"/>
-          <w:lang w:eastAsia="es-CR"/>
-        </w:rPr>
-        <w:t>-histories</w:t>
-      </w:r>
-      <w:r>
-        <w:rPr>
-          <w:rFonts w:ascii="Arial" w:eastAsia="Times New Roman" w:hAnsi="Arial" w:cs="Arial"/>
-          <w:color w:val="1C3643"/>
-          <w:sz w:val="24"/>
-          <w:szCs w:val="24"/>
-          <w:lang w:eastAsia="es-CR"/>
-        </w:rPr>
-        <w:t xml:space="preserve"> fusiona lo que viene con lo que tengo</w:t>
+        <w:t>reset</w:t>
+      </w:r>
+      <w:proofErr w:type="spellEnd"/>
+      <w:r>
+        <w:rPr>
+          <w:rFonts w:ascii="Arial" w:eastAsia="Times New Roman" w:hAnsi="Arial" w:cs="Arial"/>
+          <w:color w:val="1C3643"/>
+          <w:sz w:val="24"/>
+          <w:szCs w:val="24"/>
+          <w:lang w:eastAsia="es-CR"/>
+        </w:rPr>
+        <w:t xml:space="preserve"> </w:t>
+      </w:r>
+      <w:proofErr w:type="spellStart"/>
+      <w:r>
+        <w:rPr>
+          <w:rFonts w:ascii="Arial" w:eastAsia="Times New Roman" w:hAnsi="Arial" w:cs="Arial"/>
+          <w:color w:val="1C3643"/>
+          <w:sz w:val="24"/>
+          <w:szCs w:val="24"/>
+          <w:lang w:eastAsia="es-CR"/>
+        </w:rPr>
+        <w:t>nombredelcomit</w:t>
+      </w:r>
+      <w:proofErr w:type="spellEnd"/>
+      <w:r>
+        <w:rPr>
+          <w:rFonts w:ascii="Arial" w:eastAsia="Times New Roman" w:hAnsi="Arial" w:cs="Arial"/>
+          <w:color w:val="1C3643"/>
+          <w:sz w:val="24"/>
+          <w:szCs w:val="24"/>
+          <w:lang w:eastAsia="es-CR"/>
+        </w:rPr>
+        <w:t xml:space="preserve">  --</w:t>
+      </w:r>
+      <w:proofErr w:type="spellStart"/>
+      <w:r>
+        <w:rPr>
+          <w:rFonts w:ascii="Arial" w:eastAsia="Times New Roman" w:hAnsi="Arial" w:cs="Arial"/>
+          <w:color w:val="1C3643"/>
+          <w:sz w:val="24"/>
+          <w:szCs w:val="24"/>
+          <w:lang w:eastAsia="es-CR"/>
+        </w:rPr>
+        <w:t>hard</w:t>
+      </w:r>
+      <w:proofErr w:type="spellEnd"/>
+      <w:r>
+        <w:rPr>
+          <w:rFonts w:ascii="Arial" w:eastAsia="Times New Roman" w:hAnsi="Arial" w:cs="Arial"/>
+          <w:color w:val="1C3643"/>
+          <w:sz w:val="24"/>
+          <w:szCs w:val="24"/>
+          <w:lang w:eastAsia="es-CR"/>
+        </w:rPr>
+        <w:t xml:space="preserve"> vuelve al estado del </w:t>
+      </w:r>
+      <w:proofErr w:type="spellStart"/>
+      <w:r>
+        <w:rPr>
+          <w:rFonts w:ascii="Arial" w:eastAsia="Times New Roman" w:hAnsi="Arial" w:cs="Arial"/>
+          <w:color w:val="1C3643"/>
+          <w:sz w:val="24"/>
+          <w:szCs w:val="24"/>
+          <w:lang w:eastAsia="es-CR"/>
+        </w:rPr>
+        <w:t>commit</w:t>
+      </w:r>
+      <w:proofErr w:type="spellEnd"/>
+      <w:r>
+        <w:rPr>
+          <w:rFonts w:ascii="Arial" w:eastAsia="Times New Roman" w:hAnsi="Arial" w:cs="Arial"/>
+          <w:color w:val="1C3643"/>
+          <w:sz w:val="24"/>
+          <w:szCs w:val="24"/>
+          <w:lang w:eastAsia="es-CR"/>
+        </w:rPr>
+        <w:t xml:space="preserve"> deseado borra lo nuevo para volver al </w:t>
+      </w:r>
+      <w:proofErr w:type="spellStart"/>
+      <w:r>
+        <w:rPr>
+          <w:rFonts w:ascii="Arial" w:eastAsia="Times New Roman" w:hAnsi="Arial" w:cs="Arial"/>
+          <w:color w:val="1C3643"/>
+          <w:sz w:val="24"/>
+          <w:szCs w:val="24"/>
+          <w:lang w:eastAsia="es-CR"/>
+        </w:rPr>
+        <w:t>ultimo</w:t>
+      </w:r>
+      <w:proofErr w:type="spellEnd"/>
+      <w:r>
+        <w:rPr>
+          <w:rFonts w:ascii="Arial" w:eastAsia="Times New Roman" w:hAnsi="Arial" w:cs="Arial"/>
+          <w:color w:val="1C3643"/>
+          <w:sz w:val="24"/>
+          <w:szCs w:val="24"/>
+          <w:lang w:eastAsia="es-CR"/>
+        </w:rPr>
+        <w:t xml:space="preserve"> </w:t>
+      </w:r>
+      <w:proofErr w:type="spellStart"/>
+      <w:r>
+        <w:rPr>
+          <w:rFonts w:ascii="Arial" w:eastAsia="Times New Roman" w:hAnsi="Arial" w:cs="Arial"/>
+          <w:color w:val="1C3643"/>
+          <w:sz w:val="24"/>
+          <w:szCs w:val="24"/>
+          <w:lang w:eastAsia="es-CR"/>
+        </w:rPr>
+        <w:t>commit</w:t>
+      </w:r>
+      <w:proofErr w:type="spellEnd"/>
+      <w:r>
+        <w:rPr>
+          <w:rFonts w:ascii="Arial" w:eastAsia="Times New Roman" w:hAnsi="Arial" w:cs="Arial"/>
+          <w:color w:val="1C3643"/>
+          <w:sz w:val="24"/>
+          <w:szCs w:val="24"/>
+          <w:lang w:eastAsia="es-CR"/>
+        </w:rPr>
+        <w:t>.</w:t>
       </w:r>
     </w:p>
     <w:p>
@@ -10296,6 +10657,7 @@
           <w:szCs w:val="24"/>
           <w:lang w:eastAsia="es-CR"/>
         </w:rPr>
+        <w:lastRenderedPageBreak/>
         <w:t xml:space="preserve">$ </w:t>
       </w:r>
       <w:proofErr w:type="spellStart"/>
@@ -10329,63 +10691,53 @@
           <w:szCs w:val="24"/>
           <w:lang w:eastAsia="es-CR"/>
         </w:rPr>
-        <w:t>pull</w:t>
-      </w:r>
-      <w:proofErr w:type="spellEnd"/>
-      <w:r>
-        <w:rPr>
-          <w:rFonts w:ascii="Arial" w:eastAsia="Times New Roman" w:hAnsi="Arial" w:cs="Arial"/>
-          <w:color w:val="1C3643"/>
-          <w:sz w:val="24"/>
-          <w:szCs w:val="24"/>
-          <w:lang w:eastAsia="es-CR"/>
-        </w:rPr>
-        <w:t xml:space="preserve"> </w:t>
-      </w:r>
-      <w:proofErr w:type="spellStart"/>
-      <w:r>
-        <w:rPr>
-          <w:rFonts w:ascii="Arial" w:eastAsia="Times New Roman" w:hAnsi="Arial" w:cs="Arial"/>
-          <w:color w:val="1C3643"/>
-          <w:sz w:val="24"/>
-          <w:szCs w:val="24"/>
-          <w:lang w:eastAsia="es-CR"/>
-        </w:rPr>
-        <w:t>origin</w:t>
-      </w:r>
-      <w:proofErr w:type="spellEnd"/>
-      <w:r>
-        <w:rPr>
-          <w:rFonts w:ascii="Arial" w:eastAsia="Times New Roman" w:hAnsi="Arial" w:cs="Arial"/>
-          <w:color w:val="1C3643"/>
-          <w:sz w:val="24"/>
-          <w:szCs w:val="24"/>
-          <w:lang w:eastAsia="es-CR"/>
-        </w:rPr>
-        <w:t xml:space="preserve"> </w:t>
-      </w:r>
-      <w:proofErr w:type="gramStart"/>
-      <w:r>
-        <w:rPr>
-          <w:rFonts w:ascii="Arial" w:eastAsia="Times New Roman" w:hAnsi="Arial" w:cs="Arial"/>
-          <w:color w:val="1C3643"/>
-          <w:sz w:val="24"/>
-          <w:szCs w:val="24"/>
-          <w:lang w:eastAsia="es-CR"/>
-        </w:rPr>
-        <w:t>master</w:t>
-      </w:r>
-      <w:proofErr w:type="gramEnd"/>
-      <w:r>
-        <w:rPr>
-          <w:rFonts w:ascii="Arial" w:eastAsia="Times New Roman" w:hAnsi="Arial" w:cs="Arial"/>
-          <w:color w:val="1C3643"/>
-          <w:sz w:val="24"/>
-          <w:szCs w:val="24"/>
-          <w:lang w:eastAsia="es-CR"/>
-        </w:rPr>
-        <w:t xml:space="preserve"> (Descarga cambios)</w:t>
-      </w:r>
+        <w:t>rm</w:t>
+      </w:r>
+      <w:proofErr w:type="spellEnd"/>
+      <w:r>
+        <w:rPr>
+          <w:rFonts w:ascii="Arial" w:eastAsia="Times New Roman" w:hAnsi="Arial" w:cs="Arial"/>
+          <w:color w:val="1C3643"/>
+          <w:sz w:val="24"/>
+          <w:szCs w:val="24"/>
+          <w:lang w:eastAsia="es-CR"/>
+        </w:rPr>
+        <w:t xml:space="preserve"> --</w:t>
+      </w:r>
+      <w:proofErr w:type="spellStart"/>
+      <w:r>
+        <w:rPr>
+          <w:rFonts w:ascii="Arial" w:eastAsia="Times New Roman" w:hAnsi="Arial" w:cs="Arial"/>
+          <w:color w:val="1C3643"/>
+          <w:sz w:val="24"/>
+          <w:szCs w:val="24"/>
+          <w:lang w:eastAsia="es-CR"/>
+        </w:rPr>
+        <w:t>cached</w:t>
+      </w:r>
+      <w:proofErr w:type="spellEnd"/>
+      <w:r>
+        <w:rPr>
+          <w:rFonts w:ascii="Arial" w:eastAsia="Times New Roman" w:hAnsi="Arial" w:cs="Arial"/>
+          <w:color w:val="1C3643"/>
+          <w:sz w:val="24"/>
+          <w:szCs w:val="24"/>
+          <w:lang w:eastAsia="es-CR"/>
+        </w:rPr>
+        <w:t xml:space="preserve">: Mueve los archivos que le indiquemos al estado </w:t>
+      </w:r>
+      <w:proofErr w:type="spellStart"/>
+      <w:r>
+        <w:rPr>
+          <w:rFonts w:ascii="Arial" w:eastAsia="Times New Roman" w:hAnsi="Arial" w:cs="Arial"/>
+          <w:color w:val="1C3643"/>
+          <w:sz w:val="24"/>
+          <w:szCs w:val="24"/>
+          <w:lang w:eastAsia="es-CR"/>
+        </w:rPr>
+        <w:t>Untracked</w:t>
+      </w:r>
+      <w:proofErr w:type="spellEnd"/>
     </w:p>
     <w:p>
       <w:pPr>
@@ -10429,18 +10781,50 @@
         </w:rPr>
         <w:t xml:space="preserve"> </w:t>
       </w:r>
-      <w:proofErr w:type="gramStart"/>
-      <w:r>
-        <w:rPr>
-          <w:rFonts w:ascii="Arial" w:eastAsia="Times New Roman" w:hAnsi="Arial" w:cs="Arial"/>
-          <w:color w:val="1C3643"/>
-          <w:sz w:val="24"/>
-          <w:szCs w:val="24"/>
-          <w:lang w:eastAsia="es-CR"/>
-        </w:rPr>
-        <w:t>status</w:t>
-      </w:r>
-      <w:proofErr w:type="gramEnd"/>
+      <w:proofErr w:type="spellStart"/>
+      <w:r>
+        <w:rPr>
+          <w:rFonts w:ascii="Arial" w:eastAsia="Times New Roman" w:hAnsi="Arial" w:cs="Arial"/>
+          <w:color w:val="1C3643"/>
+          <w:sz w:val="24"/>
+          <w:szCs w:val="24"/>
+          <w:lang w:eastAsia="es-CR"/>
+        </w:rPr>
+        <w:t>rm</w:t>
+      </w:r>
+      <w:proofErr w:type="spellEnd"/>
+      <w:r>
+        <w:rPr>
+          <w:rFonts w:ascii="Arial" w:eastAsia="Times New Roman" w:hAnsi="Arial" w:cs="Arial"/>
+          <w:color w:val="1C3643"/>
+          <w:sz w:val="24"/>
+          <w:szCs w:val="24"/>
+          <w:lang w:eastAsia="es-CR"/>
+        </w:rPr>
+        <w:t xml:space="preserve"> --</w:t>
+      </w:r>
+      <w:proofErr w:type="spellStart"/>
+      <w:r>
+        <w:rPr>
+          <w:rFonts w:ascii="Arial" w:eastAsia="Times New Roman" w:hAnsi="Arial" w:cs="Arial"/>
+          <w:color w:val="1C3643"/>
+          <w:sz w:val="24"/>
+          <w:szCs w:val="24"/>
+          <w:lang w:eastAsia="es-CR"/>
+        </w:rPr>
+        <w:t>force</w:t>
+      </w:r>
+      <w:proofErr w:type="spellEnd"/>
+      <w:r>
+        <w:rPr>
+          <w:rFonts w:ascii="Arial" w:eastAsia="Times New Roman" w:hAnsi="Arial" w:cs="Arial"/>
+          <w:color w:val="1C3643"/>
+          <w:sz w:val="24"/>
+          <w:szCs w:val="24"/>
+          <w:lang w:eastAsia="es-CR"/>
+        </w:rPr>
+        <w:t>: Elimina los archivos de Git y del disco duro. Git guarda el registro de la existencia de los archivos, por lo que podremos recuperarlos si es necesario (pero debemos usar comandos más avanzados)</w:t>
+      </w:r>
     </w:p>
     <w:p>
       <w:pPr>
@@ -10482,837 +10866,7 @@
           <w:szCs w:val="24"/>
           <w:lang w:eastAsia="es-CR"/>
         </w:rPr>
-        <w:t xml:space="preserve"> </w:t>
-      </w:r>
-      <w:proofErr w:type="spellStart"/>
-      <w:r>
-        <w:rPr>
-          <w:rFonts w:ascii="Arial" w:eastAsia="Times New Roman" w:hAnsi="Arial" w:cs="Arial"/>
-          <w:color w:val="1C3643"/>
-          <w:sz w:val="24"/>
-          <w:szCs w:val="24"/>
-          <w:lang w:eastAsia="es-CR"/>
-        </w:rPr>
-        <w:t>commit</w:t>
-      </w:r>
-      <w:proofErr w:type="spellEnd"/>
-    </w:p>
-    <w:p>
-      <w:pPr>
-        <w:rPr>
-          <w:rFonts w:ascii="Arial" w:eastAsia="Times New Roman" w:hAnsi="Arial" w:cs="Arial"/>
-          <w:color w:val="1C3643"/>
-          <w:sz w:val="24"/>
-          <w:szCs w:val="24"/>
-          <w:lang w:eastAsia="es-CR"/>
-        </w:rPr>
-      </w:pPr>
-      <w:r>
-        <w:rPr>
-          <w:rFonts w:ascii="Arial" w:eastAsia="Times New Roman" w:hAnsi="Arial" w:cs="Arial"/>
-          <w:color w:val="1C3643"/>
-          <w:sz w:val="24"/>
-          <w:szCs w:val="24"/>
-          <w:lang w:eastAsia="es-CR"/>
-        </w:rPr>
-        <w:t xml:space="preserve">$ </w:t>
-      </w:r>
-      <w:proofErr w:type="spellStart"/>
-      <w:r>
-        <w:rPr>
-          <w:rFonts w:ascii="Arial" w:eastAsia="Times New Roman" w:hAnsi="Arial" w:cs="Arial"/>
-          <w:color w:val="1C3643"/>
-          <w:sz w:val="24"/>
-          <w:szCs w:val="24"/>
-          <w:lang w:eastAsia="es-CR"/>
-        </w:rPr>
-        <w:t>git</w:t>
-      </w:r>
-      <w:proofErr w:type="spellEnd"/>
-      <w:r>
-        <w:rPr>
-          <w:rFonts w:ascii="Arial" w:eastAsia="Times New Roman" w:hAnsi="Arial" w:cs="Arial"/>
-          <w:color w:val="1C3643"/>
-          <w:sz w:val="24"/>
-          <w:szCs w:val="24"/>
-          <w:lang w:eastAsia="es-CR"/>
-        </w:rPr>
-        <w:t xml:space="preserve"> </w:t>
-      </w:r>
-      <w:proofErr w:type="spellStart"/>
-      <w:r>
-        <w:rPr>
-          <w:rFonts w:ascii="Arial" w:eastAsia="Times New Roman" w:hAnsi="Arial" w:cs="Arial"/>
-          <w:color w:val="1C3643"/>
-          <w:sz w:val="24"/>
-          <w:szCs w:val="24"/>
-          <w:lang w:eastAsia="es-CR"/>
-        </w:rPr>
-        <w:t>push</w:t>
-      </w:r>
-      <w:proofErr w:type="spellEnd"/>
-      <w:r>
-        <w:rPr>
-          <w:rFonts w:ascii="Arial" w:eastAsia="Times New Roman" w:hAnsi="Arial" w:cs="Arial"/>
-          <w:color w:val="1C3643"/>
-          <w:sz w:val="24"/>
-          <w:szCs w:val="24"/>
-          <w:lang w:eastAsia="es-CR"/>
-        </w:rPr>
-        <w:t xml:space="preserve"> (</w:t>
-      </w:r>
-      <w:proofErr w:type="spellStart"/>
-      <w:r>
-        <w:rPr>
-          <w:rFonts w:ascii="Arial" w:eastAsia="Times New Roman" w:hAnsi="Arial" w:cs="Arial"/>
-          <w:color w:val="1C3643"/>
-          <w:sz w:val="24"/>
-          <w:szCs w:val="24"/>
-          <w:lang w:eastAsia="es-CR"/>
-        </w:rPr>
-        <w:t>origin</w:t>
-      </w:r>
-      <w:proofErr w:type="spellEnd"/>
-      <w:r>
-        <w:rPr>
-          <w:rFonts w:ascii="Arial" w:eastAsia="Times New Roman" w:hAnsi="Arial" w:cs="Arial"/>
-          <w:color w:val="1C3643"/>
-          <w:sz w:val="24"/>
-          <w:szCs w:val="24"/>
-          <w:lang w:eastAsia="es-CR"/>
-        </w:rPr>
-        <w:t>) (</w:t>
-      </w:r>
-      <w:proofErr w:type="gramStart"/>
-      <w:r>
-        <w:rPr>
-          <w:rFonts w:ascii="Arial" w:eastAsia="Times New Roman" w:hAnsi="Arial" w:cs="Arial"/>
-          <w:color w:val="1C3643"/>
-          <w:sz w:val="24"/>
-          <w:szCs w:val="24"/>
-          <w:lang w:eastAsia="es-CR"/>
-        </w:rPr>
-        <w:t>master</w:t>
-      </w:r>
-      <w:proofErr w:type="gramEnd"/>
-      <w:r>
-        <w:rPr>
-          <w:rFonts w:ascii="Arial" w:eastAsia="Times New Roman" w:hAnsi="Arial" w:cs="Arial"/>
-          <w:color w:val="1C3643"/>
-          <w:sz w:val="24"/>
-          <w:szCs w:val="24"/>
-          <w:lang w:eastAsia="es-CR"/>
-        </w:rPr>
-        <w:t>) (Sube Cambios)</w:t>
-      </w:r>
-    </w:p>
-    <w:p>
-      <w:pPr>
-        <w:rPr>
-          <w:color w:val="00B050"/>
-          <w:sz w:val="36"/>
-          <w:szCs w:val="36"/>
-          <w:lang w:val="es-ES"/>
-        </w:rPr>
-      </w:pPr>
-      <w:r>
-        <w:rPr>
-          <w:color w:val="00B050"/>
-          <w:sz w:val="36"/>
-          <w:szCs w:val="36"/>
-          <w:lang w:val="es-ES"/>
-        </w:rPr>
-        <w:t>Otros</w:t>
-      </w:r>
-    </w:p>
-    <w:p>
-      <w:pPr>
-        <w:rPr>
-          <w:rFonts w:ascii="Arial" w:eastAsia="Times New Roman" w:hAnsi="Arial" w:cs="Arial"/>
-          <w:color w:val="1C3643"/>
-          <w:sz w:val="24"/>
-          <w:szCs w:val="24"/>
-          <w:lang w:eastAsia="es-CR"/>
-        </w:rPr>
-      </w:pPr>
-      <w:r>
-        <w:rPr>
-          <w:rFonts w:ascii="Arial" w:eastAsia="Times New Roman" w:hAnsi="Arial" w:cs="Arial"/>
-          <w:color w:val="1C3643"/>
-          <w:sz w:val="24"/>
-          <w:szCs w:val="24"/>
-          <w:lang w:eastAsia="es-CR"/>
-        </w:rPr>
-        <w:t xml:space="preserve">$ </w:t>
-      </w:r>
-      <w:proofErr w:type="spellStart"/>
-      <w:r>
-        <w:rPr>
-          <w:rFonts w:ascii="Arial" w:eastAsia="Times New Roman" w:hAnsi="Arial" w:cs="Arial"/>
-          <w:color w:val="1C3643"/>
-          <w:sz w:val="24"/>
-          <w:szCs w:val="24"/>
-          <w:lang w:eastAsia="es-CR"/>
-        </w:rPr>
-        <w:t>git</w:t>
-      </w:r>
-      <w:proofErr w:type="spellEnd"/>
-      <w:r>
-        <w:rPr>
-          <w:rFonts w:ascii="Arial" w:eastAsia="Times New Roman" w:hAnsi="Arial" w:cs="Arial"/>
-          <w:color w:val="1C3643"/>
-          <w:sz w:val="24"/>
-          <w:szCs w:val="24"/>
-          <w:lang w:eastAsia="es-CR"/>
-        </w:rPr>
-        <w:t xml:space="preserve"> log</w:t>
-      </w:r>
-      <w:r>
-        <w:rPr>
-          <w:rFonts w:ascii="Arial" w:eastAsia="Times New Roman" w:hAnsi="Arial" w:cs="Arial"/>
-          <w:color w:val="1C3643"/>
-          <w:sz w:val="24"/>
-          <w:szCs w:val="24"/>
-          <w:lang w:eastAsia="es-CR"/>
-        </w:rPr>
-        <w:t xml:space="preserve"> muestra información y historial de los </w:t>
-      </w:r>
-      <w:proofErr w:type="spellStart"/>
-      <w:r>
-        <w:rPr>
-          <w:rFonts w:ascii="Arial" w:eastAsia="Times New Roman" w:hAnsi="Arial" w:cs="Arial"/>
-          <w:color w:val="1C3643"/>
-          <w:sz w:val="24"/>
-          <w:szCs w:val="24"/>
-          <w:lang w:eastAsia="es-CR"/>
-        </w:rPr>
-        <w:t>commits</w:t>
-      </w:r>
-      <w:proofErr w:type="spellEnd"/>
-    </w:p>
-    <w:p>
-      <w:pPr>
-        <w:rPr>
-          <w:rFonts w:ascii="Arial" w:eastAsia="Times New Roman" w:hAnsi="Arial" w:cs="Arial"/>
-          <w:color w:val="1C3643"/>
-          <w:sz w:val="24"/>
-          <w:szCs w:val="24"/>
-          <w:lang w:eastAsia="es-CR"/>
-        </w:rPr>
-      </w:pPr>
-      <w:r>
-        <w:rPr>
-          <w:rFonts w:ascii="Arial" w:eastAsia="Times New Roman" w:hAnsi="Arial" w:cs="Arial"/>
-          <w:color w:val="1C3643"/>
-          <w:sz w:val="24"/>
-          <w:szCs w:val="24"/>
-          <w:lang w:eastAsia="es-CR"/>
-        </w:rPr>
-        <w:t>$</w:t>
-      </w:r>
-      <w:r>
-        <w:rPr>
-          <w:rFonts w:ascii="Arial" w:eastAsia="Times New Roman" w:hAnsi="Arial" w:cs="Arial"/>
-          <w:color w:val="1C3643"/>
-          <w:sz w:val="24"/>
-          <w:szCs w:val="24"/>
-          <w:lang w:eastAsia="es-CR"/>
-        </w:rPr>
-        <w:t xml:space="preserve"> </w:t>
-      </w:r>
-      <w:proofErr w:type="spellStart"/>
-      <w:r>
-        <w:rPr>
-          <w:rFonts w:ascii="Arial" w:eastAsia="Times New Roman" w:hAnsi="Arial" w:cs="Arial"/>
-          <w:color w:val="1C3643"/>
-          <w:sz w:val="24"/>
-          <w:szCs w:val="24"/>
-          <w:lang w:eastAsia="es-CR"/>
-        </w:rPr>
-        <w:t>git</w:t>
-      </w:r>
-      <w:proofErr w:type="spellEnd"/>
-      <w:r>
-        <w:rPr>
-          <w:rFonts w:ascii="Arial" w:eastAsia="Times New Roman" w:hAnsi="Arial" w:cs="Arial"/>
-          <w:color w:val="1C3643"/>
-          <w:sz w:val="24"/>
-          <w:szCs w:val="24"/>
-          <w:lang w:eastAsia="es-CR"/>
-        </w:rPr>
-        <w:t xml:space="preserve"> </w:t>
-      </w:r>
-      <w:proofErr w:type="spellStart"/>
-      <w:r>
-        <w:rPr>
-          <w:rFonts w:ascii="Arial" w:eastAsia="Times New Roman" w:hAnsi="Arial" w:cs="Arial"/>
-          <w:color w:val="1C3643"/>
-          <w:sz w:val="24"/>
-          <w:szCs w:val="24"/>
-          <w:lang w:eastAsia="es-CR"/>
-        </w:rPr>
-        <w:t>diff</w:t>
-      </w:r>
-      <w:proofErr w:type="spellEnd"/>
-      <w:r>
-        <w:rPr>
-          <w:rFonts w:ascii="Arial" w:eastAsia="Times New Roman" w:hAnsi="Arial" w:cs="Arial"/>
-          <w:color w:val="1C3643"/>
-          <w:sz w:val="24"/>
-          <w:szCs w:val="24"/>
-          <w:lang w:eastAsia="es-CR"/>
-        </w:rPr>
-        <w:t>: permite comparar entre las versiones de los archivos modificados</w:t>
-      </w:r>
-    </w:p>
-    <w:p>
-      <w:pPr>
-        <w:rPr>
-          <w:rFonts w:ascii="Arial" w:eastAsia="Times New Roman" w:hAnsi="Arial" w:cs="Arial"/>
-          <w:color w:val="1C3643"/>
-          <w:sz w:val="24"/>
-          <w:szCs w:val="24"/>
-          <w:lang w:eastAsia="es-CR"/>
-        </w:rPr>
-      </w:pPr>
-      <w:r>
-        <w:rPr>
-          <w:rFonts w:ascii="Arial" w:eastAsia="Times New Roman" w:hAnsi="Arial" w:cs="Arial"/>
-          <w:color w:val="1C3643"/>
-          <w:sz w:val="24"/>
-          <w:szCs w:val="24"/>
-          <w:lang w:eastAsia="es-CR"/>
-        </w:rPr>
-        <w:t xml:space="preserve">$ </w:t>
-      </w:r>
-      <w:proofErr w:type="spellStart"/>
-      <w:r>
-        <w:rPr>
-          <w:rFonts w:ascii="Arial" w:eastAsia="Times New Roman" w:hAnsi="Arial" w:cs="Arial"/>
-          <w:color w:val="1C3643"/>
-          <w:sz w:val="24"/>
-          <w:szCs w:val="24"/>
-          <w:lang w:eastAsia="es-CR"/>
-        </w:rPr>
-        <w:t>git</w:t>
-      </w:r>
-      <w:proofErr w:type="spellEnd"/>
-      <w:r>
-        <w:rPr>
-          <w:rFonts w:ascii="Arial" w:eastAsia="Times New Roman" w:hAnsi="Arial" w:cs="Arial"/>
-          <w:color w:val="1C3643"/>
-          <w:sz w:val="24"/>
-          <w:szCs w:val="24"/>
-          <w:lang w:eastAsia="es-CR"/>
-        </w:rPr>
-        <w:t xml:space="preserve"> </w:t>
-      </w:r>
-      <w:proofErr w:type="spellStart"/>
-      <w:r>
-        <w:rPr>
-          <w:rFonts w:ascii="Arial" w:eastAsia="Times New Roman" w:hAnsi="Arial" w:cs="Arial"/>
-          <w:color w:val="1C3643"/>
-          <w:sz w:val="24"/>
-          <w:szCs w:val="24"/>
-          <w:lang w:eastAsia="es-CR"/>
-        </w:rPr>
-        <w:t>reset</w:t>
-      </w:r>
-      <w:proofErr w:type="spellEnd"/>
-      <w:r>
-        <w:rPr>
-          <w:rFonts w:ascii="Arial" w:eastAsia="Times New Roman" w:hAnsi="Arial" w:cs="Arial"/>
-          <w:color w:val="1C3643"/>
-          <w:sz w:val="24"/>
-          <w:szCs w:val="24"/>
-          <w:lang w:eastAsia="es-CR"/>
-        </w:rPr>
-        <w:t xml:space="preserve"> HEAD: Nos ayuda a sacar archivos del estado </w:t>
-      </w:r>
-      <w:proofErr w:type="spellStart"/>
-      <w:r>
-        <w:rPr>
-          <w:rFonts w:ascii="Arial" w:eastAsia="Times New Roman" w:hAnsi="Arial" w:cs="Arial"/>
-          <w:color w:val="1C3643"/>
-          <w:sz w:val="24"/>
-          <w:szCs w:val="24"/>
-          <w:lang w:eastAsia="es-CR"/>
-        </w:rPr>
-        <w:t>Staged</w:t>
-      </w:r>
-      <w:proofErr w:type="spellEnd"/>
-      <w:r>
-        <w:rPr>
-          <w:rFonts w:ascii="Arial" w:eastAsia="Times New Roman" w:hAnsi="Arial" w:cs="Arial"/>
-          <w:color w:val="1C3643"/>
-          <w:sz w:val="24"/>
-          <w:szCs w:val="24"/>
-          <w:lang w:eastAsia="es-CR"/>
-        </w:rPr>
-        <w:t xml:space="preserve"> para devolverlos a su estado anterior. Si los archivos venían de </w:t>
-      </w:r>
-      <w:proofErr w:type="spellStart"/>
-      <w:r>
-        <w:rPr>
-          <w:rFonts w:ascii="Arial" w:eastAsia="Times New Roman" w:hAnsi="Arial" w:cs="Arial"/>
-          <w:color w:val="1C3643"/>
-          <w:sz w:val="24"/>
-          <w:szCs w:val="24"/>
-          <w:lang w:eastAsia="es-CR"/>
-        </w:rPr>
-        <w:t>Unstaged</w:t>
-      </w:r>
-      <w:proofErr w:type="spellEnd"/>
-      <w:r>
-        <w:rPr>
-          <w:rFonts w:ascii="Arial" w:eastAsia="Times New Roman" w:hAnsi="Arial" w:cs="Arial"/>
-          <w:color w:val="1C3643"/>
-          <w:sz w:val="24"/>
-          <w:szCs w:val="24"/>
-          <w:lang w:eastAsia="es-CR"/>
-        </w:rPr>
-        <w:t xml:space="preserve">, vuelven allí. Y lo mismo se venían de </w:t>
-      </w:r>
-      <w:proofErr w:type="spellStart"/>
-      <w:r>
-        <w:rPr>
-          <w:rFonts w:ascii="Arial" w:eastAsia="Times New Roman" w:hAnsi="Arial" w:cs="Arial"/>
-          <w:color w:val="1C3643"/>
-          <w:sz w:val="24"/>
-          <w:szCs w:val="24"/>
-          <w:lang w:eastAsia="es-CR"/>
-        </w:rPr>
-        <w:t>Untracked</w:t>
-      </w:r>
-      <w:proofErr w:type="spellEnd"/>
-    </w:p>
-    <w:p>
-      <w:pPr>
-        <w:rPr>
-          <w:rFonts w:ascii="Arial" w:eastAsia="Times New Roman" w:hAnsi="Arial" w:cs="Arial"/>
-          <w:color w:val="1C3643"/>
-          <w:sz w:val="24"/>
-          <w:szCs w:val="24"/>
-          <w:lang w:eastAsia="es-CR"/>
-        </w:rPr>
-      </w:pPr>
-      <w:r>
-        <w:rPr>
-          <w:rFonts w:ascii="Arial" w:eastAsia="Times New Roman" w:hAnsi="Arial" w:cs="Arial"/>
-          <w:color w:val="1C3643"/>
-          <w:sz w:val="24"/>
-          <w:szCs w:val="24"/>
-          <w:lang w:eastAsia="es-CR"/>
-        </w:rPr>
-        <w:t xml:space="preserve">$ </w:t>
-      </w:r>
-      <w:proofErr w:type="spellStart"/>
-      <w:r>
-        <w:rPr>
-          <w:rFonts w:ascii="Arial" w:eastAsia="Times New Roman" w:hAnsi="Arial" w:cs="Arial"/>
-          <w:color w:val="1C3643"/>
-          <w:sz w:val="24"/>
-          <w:szCs w:val="24"/>
-          <w:lang w:eastAsia="es-CR"/>
-        </w:rPr>
-        <w:t>git</w:t>
-      </w:r>
-      <w:proofErr w:type="spellEnd"/>
-      <w:r>
-        <w:rPr>
-          <w:rFonts w:ascii="Arial" w:eastAsia="Times New Roman" w:hAnsi="Arial" w:cs="Arial"/>
-          <w:color w:val="1C3643"/>
-          <w:sz w:val="24"/>
-          <w:szCs w:val="24"/>
-          <w:lang w:eastAsia="es-CR"/>
-        </w:rPr>
-        <w:t xml:space="preserve"> </w:t>
-      </w:r>
-      <w:proofErr w:type="spellStart"/>
-      <w:r>
-        <w:rPr>
-          <w:rFonts w:ascii="Arial" w:eastAsia="Times New Roman" w:hAnsi="Arial" w:cs="Arial"/>
-          <w:color w:val="1C3643"/>
-          <w:sz w:val="24"/>
-          <w:szCs w:val="24"/>
-          <w:lang w:eastAsia="es-CR"/>
-        </w:rPr>
-        <w:t>reset</w:t>
-      </w:r>
-      <w:proofErr w:type="spellEnd"/>
-      <w:r>
-        <w:rPr>
-          <w:rFonts w:ascii="Arial" w:eastAsia="Times New Roman" w:hAnsi="Arial" w:cs="Arial"/>
-          <w:color w:val="1C3643"/>
-          <w:sz w:val="24"/>
-          <w:szCs w:val="24"/>
-          <w:lang w:eastAsia="es-CR"/>
-        </w:rPr>
-        <w:t xml:space="preserve"> </w:t>
-      </w:r>
-      <w:proofErr w:type="spellStart"/>
-      <w:proofErr w:type="gramStart"/>
-      <w:r>
-        <w:rPr>
-          <w:rFonts w:ascii="Arial" w:eastAsia="Times New Roman" w:hAnsi="Arial" w:cs="Arial"/>
-          <w:color w:val="1C3643"/>
-          <w:sz w:val="24"/>
-          <w:szCs w:val="24"/>
-          <w:lang w:eastAsia="es-CR"/>
-        </w:rPr>
-        <w:t>nombredelcomit</w:t>
-      </w:r>
-      <w:proofErr w:type="spellEnd"/>
-      <w:r>
-        <w:rPr>
-          <w:rFonts w:ascii="Arial" w:eastAsia="Times New Roman" w:hAnsi="Arial" w:cs="Arial"/>
-          <w:color w:val="1C3643"/>
-          <w:sz w:val="24"/>
-          <w:szCs w:val="24"/>
-          <w:lang w:eastAsia="es-CR"/>
-        </w:rPr>
-        <w:t xml:space="preserve">  --</w:t>
-      </w:r>
-      <w:proofErr w:type="spellStart"/>
-      <w:proofErr w:type="gramEnd"/>
-      <w:r>
-        <w:rPr>
-          <w:rFonts w:ascii="Arial" w:eastAsia="Times New Roman" w:hAnsi="Arial" w:cs="Arial"/>
-          <w:color w:val="1C3643"/>
-          <w:sz w:val="24"/>
-          <w:szCs w:val="24"/>
-          <w:lang w:eastAsia="es-CR"/>
-        </w:rPr>
-        <w:t>hard</w:t>
-      </w:r>
-      <w:proofErr w:type="spellEnd"/>
-      <w:r>
-        <w:rPr>
-          <w:rFonts w:ascii="Arial" w:eastAsia="Times New Roman" w:hAnsi="Arial" w:cs="Arial"/>
-          <w:color w:val="1C3643"/>
-          <w:sz w:val="24"/>
-          <w:szCs w:val="24"/>
-          <w:lang w:eastAsia="es-CR"/>
-        </w:rPr>
-        <w:t xml:space="preserve"> vuelve al estado del </w:t>
-      </w:r>
-      <w:proofErr w:type="spellStart"/>
-      <w:r>
-        <w:rPr>
-          <w:rFonts w:ascii="Arial" w:eastAsia="Times New Roman" w:hAnsi="Arial" w:cs="Arial"/>
-          <w:color w:val="1C3643"/>
-          <w:sz w:val="24"/>
-          <w:szCs w:val="24"/>
-          <w:lang w:eastAsia="es-CR"/>
-        </w:rPr>
-        <w:t>commit</w:t>
-      </w:r>
-      <w:proofErr w:type="spellEnd"/>
-      <w:r>
-        <w:rPr>
-          <w:rFonts w:ascii="Arial" w:eastAsia="Times New Roman" w:hAnsi="Arial" w:cs="Arial"/>
-          <w:color w:val="1C3643"/>
-          <w:sz w:val="24"/>
-          <w:szCs w:val="24"/>
-          <w:lang w:eastAsia="es-CR"/>
-        </w:rPr>
-        <w:t xml:space="preserve"> deseado borra lo nuevo para volver al </w:t>
-      </w:r>
-      <w:proofErr w:type="spellStart"/>
-      <w:r>
-        <w:rPr>
-          <w:rFonts w:ascii="Arial" w:eastAsia="Times New Roman" w:hAnsi="Arial" w:cs="Arial"/>
-          <w:color w:val="1C3643"/>
-          <w:sz w:val="24"/>
-          <w:szCs w:val="24"/>
-          <w:lang w:eastAsia="es-CR"/>
-        </w:rPr>
-        <w:t>ultimo</w:t>
-      </w:r>
-      <w:proofErr w:type="spellEnd"/>
-      <w:r>
-        <w:rPr>
-          <w:rFonts w:ascii="Arial" w:eastAsia="Times New Roman" w:hAnsi="Arial" w:cs="Arial"/>
-          <w:color w:val="1C3643"/>
-          <w:sz w:val="24"/>
-          <w:szCs w:val="24"/>
-          <w:lang w:eastAsia="es-CR"/>
-        </w:rPr>
-        <w:t xml:space="preserve"> </w:t>
-      </w:r>
-      <w:proofErr w:type="spellStart"/>
-      <w:r>
-        <w:rPr>
-          <w:rFonts w:ascii="Arial" w:eastAsia="Times New Roman" w:hAnsi="Arial" w:cs="Arial"/>
-          <w:color w:val="1C3643"/>
-          <w:sz w:val="24"/>
-          <w:szCs w:val="24"/>
-          <w:lang w:eastAsia="es-CR"/>
-        </w:rPr>
-        <w:t>commit</w:t>
-      </w:r>
-      <w:proofErr w:type="spellEnd"/>
-      <w:r>
-        <w:rPr>
-          <w:rFonts w:ascii="Arial" w:eastAsia="Times New Roman" w:hAnsi="Arial" w:cs="Arial"/>
-          <w:color w:val="1C3643"/>
-          <w:sz w:val="24"/>
-          <w:szCs w:val="24"/>
-          <w:lang w:eastAsia="es-CR"/>
-        </w:rPr>
-        <w:t>.</w:t>
-      </w:r>
-    </w:p>
-    <w:p>
-      <w:pPr>
-        <w:rPr>
-          <w:rFonts w:ascii="Arial" w:eastAsia="Times New Roman" w:hAnsi="Arial" w:cs="Arial"/>
-          <w:color w:val="1C3643"/>
-          <w:sz w:val="24"/>
-          <w:szCs w:val="24"/>
-          <w:lang w:eastAsia="es-CR"/>
-        </w:rPr>
-      </w:pPr>
-      <w:r>
-        <w:rPr>
-          <w:rFonts w:ascii="Arial" w:eastAsia="Times New Roman" w:hAnsi="Arial" w:cs="Arial"/>
-          <w:color w:val="1C3643"/>
-          <w:sz w:val="24"/>
-          <w:szCs w:val="24"/>
-          <w:lang w:eastAsia="es-CR"/>
-        </w:rPr>
-        <w:lastRenderedPageBreak/>
-        <w:t xml:space="preserve">$ </w:t>
-      </w:r>
-      <w:proofErr w:type="spellStart"/>
-      <w:r>
-        <w:rPr>
-          <w:rFonts w:ascii="Arial" w:eastAsia="Times New Roman" w:hAnsi="Arial" w:cs="Arial"/>
-          <w:color w:val="1C3643"/>
-          <w:sz w:val="24"/>
-          <w:szCs w:val="24"/>
-          <w:lang w:eastAsia="es-CR"/>
-        </w:rPr>
-        <w:t>git</w:t>
-      </w:r>
-      <w:proofErr w:type="spellEnd"/>
-      <w:r>
-        <w:rPr>
-          <w:rFonts w:ascii="Arial" w:eastAsia="Times New Roman" w:hAnsi="Arial" w:cs="Arial"/>
-          <w:color w:val="1C3643"/>
-          <w:sz w:val="24"/>
-          <w:szCs w:val="24"/>
-          <w:lang w:eastAsia="es-CR"/>
-        </w:rPr>
-        <w:t xml:space="preserve"> </w:t>
-      </w:r>
-      <w:proofErr w:type="spellStart"/>
-      <w:r>
-        <w:rPr>
-          <w:rFonts w:ascii="Arial" w:eastAsia="Times New Roman" w:hAnsi="Arial" w:cs="Arial"/>
-          <w:color w:val="1C3643"/>
-          <w:sz w:val="24"/>
-          <w:szCs w:val="24"/>
-          <w:lang w:eastAsia="es-CR"/>
-        </w:rPr>
-        <w:t>rm</w:t>
-      </w:r>
-      <w:proofErr w:type="spellEnd"/>
-      <w:r>
-        <w:rPr>
-          <w:rFonts w:ascii="Arial" w:eastAsia="Times New Roman" w:hAnsi="Arial" w:cs="Arial"/>
-          <w:color w:val="1C3643"/>
-          <w:sz w:val="24"/>
-          <w:szCs w:val="24"/>
-          <w:lang w:eastAsia="es-CR"/>
-        </w:rPr>
-        <w:t xml:space="preserve"> --</w:t>
-      </w:r>
-      <w:proofErr w:type="spellStart"/>
-      <w:r>
-        <w:rPr>
-          <w:rFonts w:ascii="Arial" w:eastAsia="Times New Roman" w:hAnsi="Arial" w:cs="Arial"/>
-          <w:color w:val="1C3643"/>
-          <w:sz w:val="24"/>
-          <w:szCs w:val="24"/>
-          <w:lang w:eastAsia="es-CR"/>
-        </w:rPr>
-        <w:t>cached</w:t>
-      </w:r>
-      <w:proofErr w:type="spellEnd"/>
-      <w:r>
-        <w:rPr>
-          <w:rFonts w:ascii="Arial" w:eastAsia="Times New Roman" w:hAnsi="Arial" w:cs="Arial"/>
-          <w:color w:val="1C3643"/>
-          <w:sz w:val="24"/>
-          <w:szCs w:val="24"/>
-          <w:lang w:eastAsia="es-CR"/>
-        </w:rPr>
-        <w:t xml:space="preserve">: Mueve los archivos que le indiquemos al estado </w:t>
-      </w:r>
-      <w:proofErr w:type="spellStart"/>
-      <w:r>
-        <w:rPr>
-          <w:rFonts w:ascii="Arial" w:eastAsia="Times New Roman" w:hAnsi="Arial" w:cs="Arial"/>
-          <w:color w:val="1C3643"/>
-          <w:sz w:val="24"/>
-          <w:szCs w:val="24"/>
-          <w:lang w:eastAsia="es-CR"/>
-        </w:rPr>
-        <w:t>Untracked</w:t>
-      </w:r>
-      <w:proofErr w:type="spellEnd"/>
-    </w:p>
-    <w:p>
-      <w:pPr>
-        <w:rPr>
-          <w:rFonts w:ascii="Arial" w:eastAsia="Times New Roman" w:hAnsi="Arial" w:cs="Arial"/>
-          <w:color w:val="1C3643"/>
-          <w:sz w:val="24"/>
-          <w:szCs w:val="24"/>
-          <w:lang w:eastAsia="es-CR"/>
-        </w:rPr>
-      </w:pPr>
-      <w:r>
-        <w:rPr>
-          <w:rFonts w:ascii="Arial" w:eastAsia="Times New Roman" w:hAnsi="Arial" w:cs="Arial"/>
-          <w:color w:val="1C3643"/>
-          <w:sz w:val="24"/>
-          <w:szCs w:val="24"/>
-          <w:lang w:eastAsia="es-CR"/>
-        </w:rPr>
-        <w:t xml:space="preserve">$ </w:t>
-      </w:r>
-      <w:proofErr w:type="spellStart"/>
-      <w:r>
-        <w:rPr>
-          <w:rFonts w:ascii="Arial" w:eastAsia="Times New Roman" w:hAnsi="Arial" w:cs="Arial"/>
-          <w:color w:val="1C3643"/>
-          <w:sz w:val="24"/>
-          <w:szCs w:val="24"/>
-          <w:lang w:eastAsia="es-CR"/>
-        </w:rPr>
-        <w:t>git</w:t>
-      </w:r>
-      <w:proofErr w:type="spellEnd"/>
-      <w:r>
-        <w:rPr>
-          <w:rFonts w:ascii="Arial" w:eastAsia="Times New Roman" w:hAnsi="Arial" w:cs="Arial"/>
-          <w:color w:val="1C3643"/>
-          <w:sz w:val="24"/>
-          <w:szCs w:val="24"/>
-          <w:lang w:eastAsia="es-CR"/>
-        </w:rPr>
-        <w:t xml:space="preserve"> </w:t>
-      </w:r>
-      <w:proofErr w:type="spellStart"/>
-      <w:r>
-        <w:rPr>
-          <w:rFonts w:ascii="Arial" w:eastAsia="Times New Roman" w:hAnsi="Arial" w:cs="Arial"/>
-          <w:color w:val="1C3643"/>
-          <w:sz w:val="24"/>
-          <w:szCs w:val="24"/>
-          <w:lang w:eastAsia="es-CR"/>
-        </w:rPr>
-        <w:t>rm</w:t>
-      </w:r>
-      <w:proofErr w:type="spellEnd"/>
-      <w:r>
-        <w:rPr>
-          <w:rFonts w:ascii="Arial" w:eastAsia="Times New Roman" w:hAnsi="Arial" w:cs="Arial"/>
-          <w:color w:val="1C3643"/>
-          <w:sz w:val="24"/>
-          <w:szCs w:val="24"/>
-          <w:lang w:eastAsia="es-CR"/>
-        </w:rPr>
-        <w:t xml:space="preserve"> --</w:t>
-      </w:r>
-      <w:proofErr w:type="spellStart"/>
-      <w:r>
-        <w:rPr>
-          <w:rFonts w:ascii="Arial" w:eastAsia="Times New Roman" w:hAnsi="Arial" w:cs="Arial"/>
-          <w:color w:val="1C3643"/>
-          <w:sz w:val="24"/>
-          <w:szCs w:val="24"/>
-          <w:lang w:eastAsia="es-CR"/>
-        </w:rPr>
-        <w:t>force</w:t>
-      </w:r>
-      <w:proofErr w:type="spellEnd"/>
-      <w:r>
-        <w:rPr>
-          <w:rFonts w:ascii="Arial" w:eastAsia="Times New Roman" w:hAnsi="Arial" w:cs="Arial"/>
-          <w:color w:val="1C3643"/>
-          <w:sz w:val="24"/>
-          <w:szCs w:val="24"/>
-          <w:lang w:eastAsia="es-CR"/>
-        </w:rPr>
-        <w:t>: Elimina los archivos de Git y del disco duro. Git guarda el registro de la existencia de los archivos, por lo que podremos recuperarlos si es necesario (pero debemos usar comandos más avanzados)</w:t>
-      </w:r>
-    </w:p>
-    <w:p>
-      <w:pPr>
-        <w:rPr>
-          <w:rFonts w:ascii="Arial" w:eastAsia="Times New Roman" w:hAnsi="Arial" w:cs="Arial"/>
-          <w:color w:val="1C3643"/>
-          <w:sz w:val="24"/>
-          <w:szCs w:val="24"/>
-          <w:lang w:eastAsia="es-CR"/>
-        </w:rPr>
-      </w:pPr>
-      <w:r>
-        <w:rPr>
-          <w:rFonts w:ascii="Arial" w:eastAsia="Times New Roman" w:hAnsi="Arial" w:cs="Arial"/>
-          <w:color w:val="1C3643"/>
-          <w:sz w:val="24"/>
-          <w:szCs w:val="24"/>
-          <w:lang w:eastAsia="es-CR"/>
-        </w:rPr>
-        <w:t xml:space="preserve">$ </w:t>
-      </w:r>
-      <w:proofErr w:type="spellStart"/>
-      <w:r>
-        <w:rPr>
-          <w:rFonts w:ascii="Arial" w:eastAsia="Times New Roman" w:hAnsi="Arial" w:cs="Arial"/>
-          <w:color w:val="1C3643"/>
-          <w:sz w:val="24"/>
-          <w:szCs w:val="24"/>
-          <w:lang w:eastAsia="es-CR"/>
-        </w:rPr>
-        <w:t>git</w:t>
-      </w:r>
-      <w:proofErr w:type="spellEnd"/>
-      <w:r>
-        <w:rPr>
-          <w:rFonts w:ascii="Arial" w:eastAsia="Times New Roman" w:hAnsi="Arial" w:cs="Arial"/>
-          <w:color w:val="1C3643"/>
-          <w:sz w:val="24"/>
-          <w:szCs w:val="24"/>
-          <w:lang w:eastAsia="es-CR"/>
-        </w:rPr>
-        <w:t xml:space="preserve"> </w:t>
-      </w:r>
-      <w:proofErr w:type="gramStart"/>
-      <w:r>
-        <w:rPr>
-          <w:rFonts w:ascii="Arial" w:eastAsia="Times New Roman" w:hAnsi="Arial" w:cs="Arial"/>
-          <w:color w:val="1C3643"/>
-          <w:sz w:val="24"/>
-          <w:szCs w:val="24"/>
-          <w:lang w:eastAsia="es-CR"/>
-        </w:rPr>
-        <w:t>show</w:t>
-      </w:r>
-      <w:proofErr w:type="gramEnd"/>
-      <w:r>
-        <w:rPr>
-          <w:rFonts w:ascii="Arial" w:eastAsia="Times New Roman" w:hAnsi="Arial" w:cs="Arial"/>
-          <w:color w:val="1C3643"/>
-          <w:sz w:val="24"/>
-          <w:szCs w:val="24"/>
-          <w:lang w:eastAsia="es-CR"/>
-        </w:rPr>
-        <w:t xml:space="preserve"> nos muestra los cambios que han existido sobre un archivo y es muy útil para detectar cuándo se produjeron ciertos cambios, qué se rompió y cómo lo podemos solucionar. Pero podemos ser más detallados</w:t>
+        <w:t xml:space="preserve"> show nos muestra los cambios que han existido sobre un archivo y es muy útil para detectar cuándo se produjeron ciertos cambios, qué se rompió y cómo lo podemos solucionar. Pero podemos ser más detallados</w:t>
       </w:r>
     </w:p>
     <w:p>
@@ -11504,17 +11058,8 @@
           <w:rFonts w:ascii="Arial" w:hAnsi="Arial" w:cs="Arial"/>
           <w:color w:val="1C3643"/>
         </w:rPr>
-        <w:t xml:space="preserve">CREAR RAMAS EN </w:t>
-      </w:r>
-      <w:proofErr w:type="gramStart"/>
-      <w:r>
-        <w:rPr>
-          <w:rFonts w:ascii="Arial" w:hAnsi="Arial" w:cs="Arial"/>
-          <w:color w:val="1C3643"/>
-        </w:rPr>
-        <w:t>MASTER</w:t>
-      </w:r>
-      <w:proofErr w:type="gramEnd"/>
+        <w:t>CREAR RAMAS EN MASTER</w:t>
+      </w:r>
       <w:r>
         <w:rPr>
           <w:rFonts w:ascii="Arial" w:hAnsi="Arial" w:cs="Arial"/>
@@ -11739,8 +11284,6 @@
           <w:color w:val="1C3643"/>
         </w:rPr>
       </w:pPr>
-      <w:bookmarkStart w:id="0" w:name="_GoBack"/>
-      <w:bookmarkEnd w:id="0"/>
     </w:p>
     <w:p>
       <w:pPr>
@@ -11757,23 +11300,7 @@
           <w:rFonts w:ascii="Arial" w:hAnsi="Arial" w:cs="Arial"/>
           <w:color w:val="1C3643"/>
         </w:rPr>
-        <w:t xml:space="preserve">FUSIONAR </w:t>
-      </w:r>
-      <w:proofErr w:type="gramStart"/>
-      <w:r>
-        <w:rPr>
-          <w:rFonts w:ascii="Arial" w:hAnsi="Arial" w:cs="Arial"/>
-          <w:color w:val="1C3643"/>
-        </w:rPr>
-        <w:t>MASTER</w:t>
-      </w:r>
-      <w:proofErr w:type="gramEnd"/>
-      <w:r>
-        <w:rPr>
-          <w:rFonts w:ascii="Arial" w:hAnsi="Arial" w:cs="Arial"/>
-          <w:color w:val="1C3643"/>
-        </w:rPr>
-        <w:t xml:space="preserve"> CON OTRA RAMA</w:t>
+        <w:t>FUSIONAR MASTER CON OTRA RAMA</w:t>
       </w:r>
       <w:r>
         <w:rPr>
@@ -12126,7 +11653,6 @@
         <w:t xml:space="preserve"> </w:t>
       </w:r>
       <w:proofErr w:type="spellStart"/>
-      <w:proofErr w:type="gramStart"/>
       <w:r>
         <w:rPr>
           <w:rFonts w:ascii="Arial" w:eastAsia="Times New Roman" w:hAnsi="Arial" w:cs="Arial"/>
@@ -12148,7 +11674,6 @@
         </w:rPr>
         <w:t xml:space="preserve"> .</w:t>
       </w:r>
-      <w:proofErr w:type="gramEnd"/>
     </w:p>
     <w:p>
       <w:pPr>
@@ -12311,20 +11836,8 @@
           <w:szCs w:val="24"/>
           <w:lang w:eastAsia="es-CR"/>
         </w:rPr>
-        <w:t xml:space="preserve"> </w:t>
-      </w:r>
-      <w:proofErr w:type="gramStart"/>
-      <w:r>
-        <w:rPr>
-          <w:rFonts w:ascii="Arial" w:eastAsia="Times New Roman" w:hAnsi="Arial" w:cs="Arial"/>
-          <w:color w:val="1C3643"/>
-          <w:sz w:val="24"/>
-          <w:szCs w:val="24"/>
-          <w:lang w:eastAsia="es-CR"/>
-        </w:rPr>
-        <w:t>master</w:t>
-      </w:r>
-      <w:proofErr w:type="gramEnd"/>
+        <w:t xml:space="preserve"> master</w:t>
+      </w:r>
     </w:p>
     <w:p>
       <w:pPr>
@@ -12639,6 +12152,39 @@
         </w:rPr>
         <w:t xml:space="preserve"> y privadas</w:t>
       </w:r>
+    </w:p>
+    <w:p>
+      <w:pPr>
+        <w:rPr>
+          <w:rFonts w:ascii="Arial" w:eastAsia="Times New Roman" w:hAnsi="Arial" w:cs="Arial"/>
+          <w:color w:val="1C3643"/>
+          <w:sz w:val="24"/>
+          <w:szCs w:val="24"/>
+          <w:lang w:eastAsia="es-CR"/>
+        </w:rPr>
+      </w:pPr>
+      <w:r>
+        <w:rPr>
+          <w:rFonts w:ascii="Arial" w:eastAsia="Times New Roman" w:hAnsi="Arial" w:cs="Arial"/>
+          <w:color w:val="1C3643"/>
+          <w:sz w:val="24"/>
+          <w:szCs w:val="24"/>
+          <w:lang w:eastAsia="es-CR"/>
+        </w:rPr>
+        <w:t xml:space="preserve">En la carpeta base que se abre al abrir el </w:t>
+      </w:r>
+      <w:proofErr w:type="spellStart"/>
+      <w:r>
+        <w:rPr>
+          <w:rFonts w:ascii="Arial" w:eastAsia="Times New Roman" w:hAnsi="Arial" w:cs="Arial"/>
+          <w:color w:val="1C3643"/>
+          <w:sz w:val="24"/>
+          <w:szCs w:val="24"/>
+          <w:lang w:eastAsia="es-CR"/>
+        </w:rPr>
+        <w:t>gitbach</w:t>
+      </w:r>
+      <w:proofErr w:type="spellEnd"/>
     </w:p>
     <w:p>
       <w:pPr>
@@ -13066,8 +12612,449 @@
           <w:szCs w:val="24"/>
           <w:lang w:eastAsia="es-CR"/>
         </w:rPr>
-        <w:t>Agregar la llave al sistema o servidor</w:t>
-      </w:r>
+        <w:t>Agregar la llave</w:t>
+      </w:r>
+      <w:r>
+        <w:rPr>
+          <w:rFonts w:ascii="Arial" w:eastAsia="Times New Roman" w:hAnsi="Arial" w:cs="Arial"/>
+          <w:color w:val="1C3643"/>
+          <w:sz w:val="24"/>
+          <w:szCs w:val="24"/>
+          <w:lang w:eastAsia="es-CR"/>
+        </w:rPr>
+        <w:t xml:space="preserve"> privada</w:t>
+      </w:r>
+      <w:r>
+        <w:rPr>
+          <w:rFonts w:ascii="Arial" w:eastAsia="Times New Roman" w:hAnsi="Arial" w:cs="Arial"/>
+          <w:color w:val="1C3643"/>
+          <w:sz w:val="24"/>
+          <w:szCs w:val="24"/>
+          <w:lang w:eastAsia="es-CR"/>
+        </w:rPr>
+        <w:t xml:space="preserve"> al sistema o servidor</w:t>
+      </w:r>
+    </w:p>
+    <w:p>
+      <w:pPr>
+        <w:rPr>
+          <w:rFonts w:ascii="Arial" w:eastAsia="Times New Roman" w:hAnsi="Arial" w:cs="Arial"/>
+          <w:color w:val="1C3643"/>
+          <w:sz w:val="24"/>
+          <w:szCs w:val="24"/>
+          <w:lang w:eastAsia="es-CR"/>
+        </w:rPr>
+      </w:pPr>
+    </w:p>
+    <w:p>
+      <w:pPr>
+        <w:rPr>
+          <w:rFonts w:ascii="Arial" w:eastAsia="Times New Roman" w:hAnsi="Arial" w:cs="Arial"/>
+          <w:color w:val="1C3643"/>
+          <w:sz w:val="24"/>
+          <w:szCs w:val="24"/>
+          <w:lang w:eastAsia="es-CR"/>
+        </w:rPr>
+      </w:pPr>
+    </w:p>
+    <w:p>
+      <w:pPr>
+        <w:rPr>
+          <w:rFonts w:ascii="Arial" w:eastAsia="Times New Roman" w:hAnsi="Arial" w:cs="Arial"/>
+          <w:color w:val="1C3643"/>
+          <w:sz w:val="24"/>
+          <w:szCs w:val="24"/>
+          <w:lang w:eastAsia="es-CR"/>
+        </w:rPr>
+      </w:pPr>
+      <w:r>
+        <w:rPr>
+          <w:rFonts w:ascii="Arial" w:eastAsia="Times New Roman" w:hAnsi="Arial" w:cs="Arial"/>
+          <w:color w:val="1C3643"/>
+          <w:sz w:val="24"/>
+          <w:szCs w:val="24"/>
+          <w:lang w:eastAsia="es-CR"/>
+        </w:rPr>
+        <w:t xml:space="preserve">Luego </w:t>
+      </w:r>
+      <w:r>
+        <w:rPr>
+          <w:rFonts w:ascii="Arial" w:eastAsia="Times New Roman" w:hAnsi="Arial" w:cs="Arial"/>
+          <w:color w:val="1C3643"/>
+          <w:sz w:val="24"/>
+          <w:szCs w:val="24"/>
+          <w:lang w:eastAsia="es-CR"/>
+        </w:rPr>
+        <w:t xml:space="preserve">se copia la llave publica, no s dirigimos al </w:t>
+      </w:r>
+      <w:proofErr w:type="spellStart"/>
+      <w:r>
+        <w:rPr>
+          <w:rFonts w:ascii="Arial" w:eastAsia="Times New Roman" w:hAnsi="Arial" w:cs="Arial"/>
+          <w:color w:val="1C3643"/>
+          <w:sz w:val="24"/>
+          <w:szCs w:val="24"/>
+          <w:lang w:eastAsia="es-CR"/>
+        </w:rPr>
+        <w:t>github</w:t>
+      </w:r>
+      <w:proofErr w:type="spellEnd"/>
+      <w:r>
+        <w:rPr>
+          <w:rFonts w:ascii="Arial" w:eastAsia="Times New Roman" w:hAnsi="Arial" w:cs="Arial"/>
+          <w:color w:val="1C3643"/>
+          <w:sz w:val="24"/>
+          <w:szCs w:val="24"/>
+          <w:lang w:eastAsia="es-CR"/>
+        </w:rPr>
+        <w:t xml:space="preserve"> en la sección de </w:t>
+      </w:r>
+      <w:proofErr w:type="spellStart"/>
+      <w:r>
+        <w:rPr>
+          <w:rFonts w:ascii="Arial" w:eastAsia="Times New Roman" w:hAnsi="Arial" w:cs="Arial"/>
+          <w:color w:val="1C3643"/>
+          <w:sz w:val="24"/>
+          <w:szCs w:val="24"/>
+          <w:lang w:eastAsia="es-CR"/>
+        </w:rPr>
+        <w:t>serttings</w:t>
+      </w:r>
+      <w:proofErr w:type="spellEnd"/>
+      <w:r>
+        <w:rPr>
+          <w:rFonts w:ascii="Arial" w:eastAsia="Times New Roman" w:hAnsi="Arial" w:cs="Arial"/>
+          <w:color w:val="1C3643"/>
+          <w:sz w:val="24"/>
+          <w:szCs w:val="24"/>
+          <w:lang w:eastAsia="es-CR"/>
+        </w:rPr>
+        <w:t xml:space="preserve"> </w:t>
+      </w:r>
+      <w:proofErr w:type="spellStart"/>
+      <w:r>
+        <w:rPr>
+          <w:rFonts w:ascii="Arial" w:eastAsia="Times New Roman" w:hAnsi="Arial" w:cs="Arial"/>
+          <w:color w:val="1C3643"/>
+          <w:sz w:val="24"/>
+          <w:szCs w:val="24"/>
+          <w:lang w:eastAsia="es-CR"/>
+        </w:rPr>
+        <w:t>profile</w:t>
+      </w:r>
+      <w:proofErr w:type="spellEnd"/>
+      <w:r>
+        <w:rPr>
+          <w:rFonts w:ascii="Arial" w:eastAsia="Times New Roman" w:hAnsi="Arial" w:cs="Arial"/>
+          <w:color w:val="1C3643"/>
+          <w:sz w:val="24"/>
+          <w:szCs w:val="24"/>
+          <w:lang w:eastAsia="es-CR"/>
+        </w:rPr>
+        <w:t xml:space="preserve"> buscamos las llaves </w:t>
+      </w:r>
+      <w:proofErr w:type="spellStart"/>
+      <w:r>
+        <w:rPr>
+          <w:rFonts w:ascii="Arial" w:eastAsia="Times New Roman" w:hAnsi="Arial" w:cs="Arial"/>
+          <w:color w:val="1C3643"/>
+          <w:sz w:val="24"/>
+          <w:szCs w:val="24"/>
+          <w:lang w:eastAsia="es-CR"/>
+        </w:rPr>
+        <w:t>ssh</w:t>
+      </w:r>
+      <w:proofErr w:type="spellEnd"/>
+      <w:r>
+        <w:rPr>
+          <w:rFonts w:ascii="Arial" w:eastAsia="Times New Roman" w:hAnsi="Arial" w:cs="Arial"/>
+          <w:color w:val="1C3643"/>
+          <w:sz w:val="24"/>
+          <w:szCs w:val="24"/>
+          <w:lang w:eastAsia="es-CR"/>
+        </w:rPr>
+        <w:t xml:space="preserve"> se crea una nueva y se pega la llave publica </w:t>
+      </w:r>
+    </w:p>
+    <w:p>
+      <w:pPr>
+        <w:rPr>
+          <w:rFonts w:ascii="Arial" w:eastAsia="Times New Roman" w:hAnsi="Arial" w:cs="Arial"/>
+          <w:color w:val="1C3643"/>
+          <w:sz w:val="24"/>
+          <w:szCs w:val="24"/>
+          <w:lang w:eastAsia="es-CR"/>
+        </w:rPr>
+      </w:pPr>
+      <w:r>
+        <w:rPr>
+          <w:rFonts w:ascii="Arial" w:eastAsia="Times New Roman" w:hAnsi="Arial" w:cs="Arial"/>
+          <w:color w:val="1C3643"/>
+          <w:sz w:val="24"/>
+          <w:szCs w:val="24"/>
+          <w:lang w:eastAsia="es-CR"/>
+        </w:rPr>
+        <w:t xml:space="preserve">Posteriormente nos dirigimos al repositorio deseado y copiamos el </w:t>
+      </w:r>
+      <w:proofErr w:type="spellStart"/>
+      <w:r>
+        <w:rPr>
+          <w:rFonts w:ascii="Arial" w:eastAsia="Times New Roman" w:hAnsi="Arial" w:cs="Arial"/>
+          <w:color w:val="1C3643"/>
+          <w:sz w:val="24"/>
+          <w:szCs w:val="24"/>
+          <w:lang w:eastAsia="es-CR"/>
+        </w:rPr>
+        <w:t>ssh</w:t>
+      </w:r>
+      <w:proofErr w:type="spellEnd"/>
+      <w:r>
+        <w:rPr>
+          <w:rFonts w:ascii="Arial" w:eastAsia="Times New Roman" w:hAnsi="Arial" w:cs="Arial"/>
+          <w:color w:val="1C3643"/>
+          <w:sz w:val="24"/>
+          <w:szCs w:val="24"/>
+          <w:lang w:eastAsia="es-CR"/>
+        </w:rPr>
+        <w:t xml:space="preserve"> </w:t>
+      </w:r>
+    </w:p>
+    <w:p>
+      <w:pPr>
+        <w:rPr>
+          <w:rFonts w:ascii="Arial" w:eastAsia="Times New Roman" w:hAnsi="Arial" w:cs="Arial"/>
+          <w:color w:val="1C3643"/>
+          <w:sz w:val="24"/>
+          <w:szCs w:val="24"/>
+          <w:lang w:eastAsia="es-CR"/>
+        </w:rPr>
+      </w:pPr>
+      <w:r>
+        <w:rPr>
+          <w:rFonts w:ascii="Arial" w:eastAsia="Times New Roman" w:hAnsi="Arial" w:cs="Arial"/>
+          <w:color w:val="1C3643"/>
+          <w:sz w:val="24"/>
+          <w:szCs w:val="24"/>
+          <w:lang w:eastAsia="es-CR"/>
+        </w:rPr>
+        <w:t>En consola escribimos el comando</w:t>
+      </w:r>
+      <w:r>
+        <w:rPr>
+          <w:rFonts w:ascii="Arial" w:eastAsia="Times New Roman" w:hAnsi="Arial" w:cs="Arial"/>
+          <w:color w:val="1C3643"/>
+          <w:sz w:val="24"/>
+          <w:szCs w:val="24"/>
+          <w:lang w:eastAsia="es-CR"/>
+        </w:rPr>
+        <w:t xml:space="preserve"> al proyecto</w:t>
+      </w:r>
+      <w:r>
+        <w:rPr>
+          <w:rFonts w:ascii="Arial" w:eastAsia="Times New Roman" w:hAnsi="Arial" w:cs="Arial"/>
+          <w:color w:val="1C3643"/>
+          <w:sz w:val="24"/>
+          <w:szCs w:val="24"/>
+          <w:lang w:eastAsia="es-CR"/>
+        </w:rPr>
+        <w:t>:</w:t>
+      </w:r>
+    </w:p>
+    <w:p>
+      <w:pPr>
+        <w:rPr>
+          <w:rFonts w:ascii="Arial" w:eastAsia="Times New Roman" w:hAnsi="Arial" w:cs="Arial"/>
+          <w:color w:val="1C3643"/>
+          <w:sz w:val="24"/>
+          <w:szCs w:val="24"/>
+          <w:lang w:eastAsia="es-CR"/>
+        </w:rPr>
+      </w:pPr>
+      <w:r>
+        <w:rPr>
+          <w:rFonts w:ascii="Arial" w:eastAsia="Times New Roman" w:hAnsi="Arial" w:cs="Arial"/>
+          <w:color w:val="1C3643"/>
+          <w:sz w:val="24"/>
+          <w:szCs w:val="24"/>
+          <w:lang w:eastAsia="es-CR"/>
+        </w:rPr>
+        <w:t xml:space="preserve">Git </w:t>
+      </w:r>
+      <w:proofErr w:type="spellStart"/>
+      <w:r>
+        <w:rPr>
+          <w:rFonts w:ascii="Arial" w:eastAsia="Times New Roman" w:hAnsi="Arial" w:cs="Arial"/>
+          <w:color w:val="1C3643"/>
+          <w:sz w:val="24"/>
+          <w:szCs w:val="24"/>
+          <w:lang w:eastAsia="es-CR"/>
+        </w:rPr>
+        <w:t>remote</w:t>
+      </w:r>
+      <w:proofErr w:type="spellEnd"/>
+      <w:r>
+        <w:rPr>
+          <w:rFonts w:ascii="Arial" w:eastAsia="Times New Roman" w:hAnsi="Arial" w:cs="Arial"/>
+          <w:color w:val="1C3643"/>
+          <w:sz w:val="24"/>
+          <w:szCs w:val="24"/>
+          <w:lang w:eastAsia="es-CR"/>
+        </w:rPr>
+        <w:t xml:space="preserve"> </w:t>
+      </w:r>
+      <w:r>
+        <w:rPr>
+          <w:rFonts w:ascii="Arial" w:eastAsia="Times New Roman" w:hAnsi="Arial" w:cs="Arial"/>
+          <w:color w:val="1C3643"/>
+          <w:sz w:val="24"/>
+          <w:szCs w:val="24"/>
+          <w:lang w:eastAsia="es-CR"/>
+        </w:rPr>
+        <w:t>-</w:t>
+      </w:r>
+      <w:r>
+        <w:rPr>
+          <w:rFonts w:ascii="Arial" w:eastAsia="Times New Roman" w:hAnsi="Arial" w:cs="Arial"/>
+          <w:color w:val="1C3643"/>
+          <w:sz w:val="24"/>
+          <w:szCs w:val="24"/>
+          <w:lang w:eastAsia="es-CR"/>
+        </w:rPr>
+        <w:t xml:space="preserve">v </w:t>
+      </w:r>
+      <w:r>
+        <w:rPr>
+          <w:rFonts w:ascii="Arial" w:eastAsia="Times New Roman" w:hAnsi="Arial" w:cs="Arial"/>
+          <w:color w:val="1C3643"/>
+          <w:sz w:val="24"/>
+          <w:szCs w:val="24"/>
+          <w:lang w:eastAsia="es-CR"/>
+        </w:rPr>
+        <w:t xml:space="preserve">visualizamos la </w:t>
+      </w:r>
+      <w:proofErr w:type="spellStart"/>
+      <w:r>
+        <w:rPr>
+          <w:rFonts w:ascii="Arial" w:eastAsia="Times New Roman" w:hAnsi="Arial" w:cs="Arial"/>
+          <w:color w:val="1C3643"/>
+          <w:sz w:val="24"/>
+          <w:szCs w:val="24"/>
+          <w:lang w:eastAsia="es-CR"/>
+        </w:rPr>
+        <w:t>url</w:t>
+      </w:r>
+      <w:proofErr w:type="spellEnd"/>
+      <w:r>
+        <w:rPr>
+          <w:rFonts w:ascii="Arial" w:eastAsia="Times New Roman" w:hAnsi="Arial" w:cs="Arial"/>
+          <w:color w:val="1C3643"/>
+          <w:sz w:val="24"/>
+          <w:szCs w:val="24"/>
+          <w:lang w:eastAsia="es-CR"/>
+        </w:rPr>
+        <w:t xml:space="preserve"> del proyecto</w:t>
+      </w:r>
+    </w:p>
+    <w:p>
+      <w:pPr>
+        <w:rPr>
+          <w:rFonts w:ascii="Arial" w:eastAsia="Times New Roman" w:hAnsi="Arial" w:cs="Arial"/>
+          <w:color w:val="1C3643"/>
+          <w:sz w:val="24"/>
+          <w:szCs w:val="24"/>
+          <w:lang w:eastAsia="es-CR"/>
+        </w:rPr>
+      </w:pPr>
+      <w:r>
+        <w:rPr>
+          <w:rFonts w:ascii="Arial" w:eastAsia="Times New Roman" w:hAnsi="Arial" w:cs="Arial"/>
+          <w:color w:val="1C3643"/>
+          <w:sz w:val="24"/>
+          <w:szCs w:val="24"/>
+          <w:lang w:eastAsia="es-CR"/>
+        </w:rPr>
+        <w:t xml:space="preserve">Git </w:t>
+      </w:r>
+      <w:proofErr w:type="spellStart"/>
+      <w:r>
+        <w:rPr>
+          <w:rFonts w:ascii="Arial" w:eastAsia="Times New Roman" w:hAnsi="Arial" w:cs="Arial"/>
+          <w:color w:val="1C3643"/>
+          <w:sz w:val="24"/>
+          <w:szCs w:val="24"/>
+          <w:lang w:eastAsia="es-CR"/>
+        </w:rPr>
+        <w:t>remote</w:t>
+      </w:r>
+      <w:proofErr w:type="spellEnd"/>
+      <w:r>
+        <w:rPr>
+          <w:rFonts w:ascii="Arial" w:eastAsia="Times New Roman" w:hAnsi="Arial" w:cs="Arial"/>
+          <w:color w:val="1C3643"/>
+          <w:sz w:val="24"/>
+          <w:szCs w:val="24"/>
+          <w:lang w:eastAsia="es-CR"/>
+        </w:rPr>
+        <w:t xml:space="preserve"> set-</w:t>
+      </w:r>
+      <w:proofErr w:type="spellStart"/>
+      <w:r>
+        <w:rPr>
+          <w:rFonts w:ascii="Arial" w:eastAsia="Times New Roman" w:hAnsi="Arial" w:cs="Arial"/>
+          <w:color w:val="1C3643"/>
+          <w:sz w:val="24"/>
+          <w:szCs w:val="24"/>
+          <w:lang w:eastAsia="es-CR"/>
+        </w:rPr>
+        <w:t>url</w:t>
+      </w:r>
+      <w:proofErr w:type="spellEnd"/>
+      <w:r>
+        <w:rPr>
+          <w:rFonts w:ascii="Arial" w:eastAsia="Times New Roman" w:hAnsi="Arial" w:cs="Arial"/>
+          <w:color w:val="1C3643"/>
+          <w:sz w:val="24"/>
+          <w:szCs w:val="24"/>
+          <w:lang w:eastAsia="es-CR"/>
+        </w:rPr>
+        <w:t xml:space="preserve"> </w:t>
+      </w:r>
+      <w:proofErr w:type="spellStart"/>
+      <w:r>
+        <w:rPr>
+          <w:rFonts w:ascii="Arial" w:eastAsia="Times New Roman" w:hAnsi="Arial" w:cs="Arial"/>
+          <w:color w:val="1C3643"/>
+          <w:sz w:val="24"/>
+          <w:szCs w:val="24"/>
+          <w:lang w:eastAsia="es-CR"/>
+        </w:rPr>
+        <w:t>origin</w:t>
+      </w:r>
+      <w:proofErr w:type="spellEnd"/>
+      <w:r>
+        <w:rPr>
+          <w:rFonts w:ascii="Arial" w:eastAsia="Times New Roman" w:hAnsi="Arial" w:cs="Arial"/>
+          <w:color w:val="1C3643"/>
+          <w:sz w:val="24"/>
+          <w:szCs w:val="24"/>
+          <w:lang w:eastAsia="es-CR"/>
+        </w:rPr>
+        <w:t xml:space="preserve"> </w:t>
+      </w:r>
+      <w:proofErr w:type="spellStart"/>
+      <w:r>
+        <w:rPr>
+          <w:rFonts w:ascii="Arial" w:eastAsia="Times New Roman" w:hAnsi="Arial" w:cs="Arial"/>
+          <w:color w:val="1C3643"/>
+          <w:sz w:val="24"/>
+          <w:szCs w:val="24"/>
+          <w:lang w:eastAsia="es-CR"/>
+        </w:rPr>
+        <w:t>proyectosshcopiadoDelGitHub</w:t>
+      </w:r>
+      <w:bookmarkStart w:id="0" w:name="_GoBack"/>
+      <w:bookmarkEnd w:id="0"/>
+      <w:proofErr w:type="spellEnd"/>
     </w:p>
     <w:p>
       <w:pPr>

</xml_diff>

<commit_message>
Se hacen cambios el los archivos del proyecto
</commit_message>
<xml_diff>
--- a/Git/Comandos compañeros Git Platzi.docx
+++ b/Git/Comandos compañeros Git Platzi.docx
@@ -144,7 +144,29 @@
           <w:szCs w:val="24"/>
           <w:lang w:eastAsia="es-CR"/>
         </w:rPr>
-        <w:t xml:space="preserve"> status: Nos permite ver el estado de todos nuestros archivos y carpetas.</w:t>
+        <w:t xml:space="preserve"> </w:t>
+      </w:r>
+      <w:proofErr w:type="gramStart"/>
+      <w:r>
+        <w:rPr>
+          <w:rFonts w:ascii="Arial" w:eastAsia="Times New Roman" w:hAnsi="Arial" w:cs="Arial"/>
+          <w:color w:val="1C3643"/>
+          <w:sz w:val="24"/>
+          <w:szCs w:val="24"/>
+          <w:lang w:eastAsia="es-CR"/>
+        </w:rPr>
+        <w:t>status</w:t>
+      </w:r>
+      <w:proofErr w:type="gramEnd"/>
+      <w:r>
+        <w:rPr>
+          <w:rFonts w:ascii="Arial" w:eastAsia="Times New Roman" w:hAnsi="Arial" w:cs="Arial"/>
+          <w:color w:val="1C3643"/>
+          <w:sz w:val="24"/>
+          <w:szCs w:val="24"/>
+          <w:lang w:eastAsia="es-CR"/>
+        </w:rPr>
+        <w:t>: Nos permite ver el estado de todos nuestros archivos y carpetas.</w:t>
       </w:r>
     </w:p>
     <w:p>
@@ -1022,7 +1044,29 @@
           <w:szCs w:val="24"/>
           <w:lang w:eastAsia="es-CR"/>
         </w:rPr>
-        <w:t xml:space="preserve"> show nos muestra los cambios que han existido sobre un archivo y es muy útil para detectar cuándo se produjeron ciertos cambios, qué se rompió y cómo lo podemos solucionar. Pero podemos ser más detallados.</w:t>
+        <w:t xml:space="preserve"> </w:t>
+      </w:r>
+      <w:proofErr w:type="gramStart"/>
+      <w:r>
+        <w:rPr>
+          <w:rFonts w:ascii="Arial" w:eastAsia="Times New Roman" w:hAnsi="Arial" w:cs="Arial"/>
+          <w:color w:val="1C3643"/>
+          <w:sz w:val="24"/>
+          <w:szCs w:val="24"/>
+          <w:lang w:eastAsia="es-CR"/>
+        </w:rPr>
+        <w:t>show</w:t>
+      </w:r>
+      <w:proofErr w:type="gramEnd"/>
+      <w:r>
+        <w:rPr>
+          <w:rFonts w:ascii="Arial" w:eastAsia="Times New Roman" w:hAnsi="Arial" w:cs="Arial"/>
+          <w:color w:val="1C3643"/>
+          <w:sz w:val="24"/>
+          <w:szCs w:val="24"/>
+          <w:lang w:eastAsia="es-CR"/>
+        </w:rPr>
+        <w:t xml:space="preserve"> nos muestra los cambios que han existido sobre un archivo y es muy útil para detectar cuándo se produjeron ciertos cambios, qué se rompió y cómo lo podemos solucionar. Pero podemos ser más detallados.</w:t>
       </w:r>
     </w:p>
     <w:p>
@@ -1226,7 +1270,29 @@
           <w:szCs w:val="24"/>
           <w:lang w:eastAsia="es-CR"/>
         </w:rPr>
-        <w:t xml:space="preserve"> para que podamos aplicar nuestros últimos cambios pero desde un </w:t>
+        <w:t xml:space="preserve"> para que podamos aplicar nuestros últimos </w:t>
+      </w:r>
+      <w:proofErr w:type="gramStart"/>
+      <w:r>
+        <w:rPr>
+          <w:rFonts w:ascii="Arial" w:eastAsia="Times New Roman" w:hAnsi="Arial" w:cs="Arial"/>
+          <w:color w:val="1C3643"/>
+          <w:sz w:val="24"/>
+          <w:szCs w:val="24"/>
+          <w:lang w:eastAsia="es-CR"/>
+        </w:rPr>
+        <w:t>cambios</w:t>
+      </w:r>
+      <w:proofErr w:type="gramEnd"/>
+      <w:r>
+        <w:rPr>
+          <w:rFonts w:ascii="Arial" w:eastAsia="Times New Roman" w:hAnsi="Arial" w:cs="Arial"/>
+          <w:color w:val="1C3643"/>
+          <w:sz w:val="24"/>
+          <w:szCs w:val="24"/>
+          <w:lang w:eastAsia="es-CR"/>
+        </w:rPr>
+        <w:t xml:space="preserve"> pero desde un </w:t>
       </w:r>
       <w:proofErr w:type="spellStart"/>
       <w:r>
@@ -2123,7 +2189,29 @@
           <w:szCs w:val="24"/>
           <w:lang w:eastAsia="es-CR"/>
         </w:rPr>
-        <w:t xml:space="preserve"> --show-</w:t>
+        <w:t xml:space="preserve"> --</w:t>
+      </w:r>
+      <w:proofErr w:type="gramStart"/>
+      <w:r>
+        <w:rPr>
+          <w:rFonts w:ascii="Arial" w:eastAsia="Times New Roman" w:hAnsi="Arial" w:cs="Arial"/>
+          <w:color w:val="1C3643"/>
+          <w:sz w:val="24"/>
+          <w:szCs w:val="24"/>
+          <w:lang w:eastAsia="es-CR"/>
+        </w:rPr>
+        <w:t>show</w:t>
+      </w:r>
+      <w:proofErr w:type="gramEnd"/>
+      <w:r>
+        <w:rPr>
+          <w:rFonts w:ascii="Arial" w:eastAsia="Times New Roman" w:hAnsi="Arial" w:cs="Arial"/>
+          <w:color w:val="1C3643"/>
+          <w:sz w:val="24"/>
+          <w:szCs w:val="24"/>
+          <w:lang w:eastAsia="es-CR"/>
+        </w:rPr>
+        <w:t>-</w:t>
       </w:r>
       <w:proofErr w:type="spellStart"/>
       <w:r>
@@ -2414,7 +2502,29 @@
           <w:szCs w:val="24"/>
           <w:lang w:eastAsia="es-CR"/>
         </w:rPr>
-        <w:t xml:space="preserve"> status </w:t>
+        <w:t xml:space="preserve"> </w:t>
+      </w:r>
+      <w:proofErr w:type="gramStart"/>
+      <w:r>
+        <w:rPr>
+          <w:rFonts w:ascii="Arial" w:eastAsia="Times New Roman" w:hAnsi="Arial" w:cs="Arial"/>
+          <w:color w:val="1C3643"/>
+          <w:sz w:val="24"/>
+          <w:szCs w:val="24"/>
+          <w:lang w:eastAsia="es-CR"/>
+        </w:rPr>
+        <w:t>status</w:t>
+      </w:r>
+      <w:proofErr w:type="gramEnd"/>
+      <w:r>
+        <w:rPr>
+          <w:rFonts w:ascii="Arial" w:eastAsia="Times New Roman" w:hAnsi="Arial" w:cs="Arial"/>
+          <w:color w:val="1C3643"/>
+          <w:sz w:val="24"/>
+          <w:szCs w:val="24"/>
+          <w:lang w:eastAsia="es-CR"/>
+        </w:rPr>
+        <w:t xml:space="preserve"> </w:t>
       </w:r>
       <w:proofErr w:type="spellStart"/>
       <w:r>
@@ -3323,8 +3433,20 @@
           <w:szCs w:val="24"/>
           <w:lang w:eastAsia="es-CR"/>
         </w:rPr>
-        <w:t xml:space="preserve"> show</w:t>
-      </w:r>
+        <w:t xml:space="preserve"> </w:t>
+      </w:r>
+      <w:proofErr w:type="gramStart"/>
+      <w:r>
+        <w:rPr>
+          <w:rFonts w:ascii="Arial" w:eastAsia="Times New Roman" w:hAnsi="Arial" w:cs="Arial"/>
+          <w:color w:val="1C3643"/>
+          <w:sz w:val="24"/>
+          <w:szCs w:val="24"/>
+          <w:lang w:eastAsia="es-CR"/>
+        </w:rPr>
+        <w:t>show</w:t>
+      </w:r>
+      <w:proofErr w:type="gramEnd"/>
     </w:p>
     <w:p>
       <w:pPr>
@@ -3368,7 +3490,29 @@
           <w:szCs w:val="24"/>
           <w:lang w:eastAsia="es-CR"/>
         </w:rPr>
-        <w:t xml:space="preserve"> show </w:t>
+        <w:t xml:space="preserve"> </w:t>
+      </w:r>
+      <w:proofErr w:type="gramStart"/>
+      <w:r>
+        <w:rPr>
+          <w:rFonts w:ascii="Arial" w:eastAsia="Times New Roman" w:hAnsi="Arial" w:cs="Arial"/>
+          <w:color w:val="1C3643"/>
+          <w:sz w:val="24"/>
+          <w:szCs w:val="24"/>
+          <w:lang w:eastAsia="es-CR"/>
+        </w:rPr>
+        <w:t>show</w:t>
+      </w:r>
+      <w:proofErr w:type="gramEnd"/>
+      <w:r>
+        <w:rPr>
+          <w:rFonts w:ascii="Arial" w:eastAsia="Times New Roman" w:hAnsi="Arial" w:cs="Arial"/>
+          <w:color w:val="1C3643"/>
+          <w:sz w:val="24"/>
+          <w:szCs w:val="24"/>
+          <w:lang w:eastAsia="es-CR"/>
+        </w:rPr>
+        <w:t xml:space="preserve"> </w:t>
       </w:r>
       <w:proofErr w:type="spellStart"/>
       <w:r>
@@ -5300,7 +5444,29 @@
           <w:szCs w:val="24"/>
           <w:lang w:eastAsia="es-CR"/>
         </w:rPr>
-        <w:t xml:space="preserve"> status </w:t>
+        <w:t xml:space="preserve"> </w:t>
+      </w:r>
+      <w:proofErr w:type="gramStart"/>
+      <w:r>
+        <w:rPr>
+          <w:rFonts w:ascii="Arial" w:eastAsia="Times New Roman" w:hAnsi="Arial" w:cs="Arial"/>
+          <w:color w:val="1C3643"/>
+          <w:sz w:val="24"/>
+          <w:szCs w:val="24"/>
+          <w:lang w:eastAsia="es-CR"/>
+        </w:rPr>
+        <w:t>status</w:t>
+      </w:r>
+      <w:proofErr w:type="gramEnd"/>
+      <w:r>
+        <w:rPr>
+          <w:rFonts w:ascii="Arial" w:eastAsia="Times New Roman" w:hAnsi="Arial" w:cs="Arial"/>
+          <w:color w:val="1C3643"/>
+          <w:sz w:val="24"/>
+          <w:szCs w:val="24"/>
+          <w:lang w:eastAsia="es-CR"/>
+        </w:rPr>
+        <w:t xml:space="preserve"> </w:t>
       </w:r>
       <w:proofErr w:type="spellStart"/>
       <w:r>
@@ -7082,8 +7248,18 @@
           <w:rFonts w:ascii="Arial" w:hAnsi="Arial" w:cs="Arial"/>
           <w:color w:val="1C3643"/>
         </w:rPr>
-        <w:t>CREAR RAMAS EN MASTER</w:t>
-      </w:r>
+        <w:t xml:space="preserve">CREAR RAMAS EN </w:t>
+      </w:r>
+      <w:proofErr w:type="gramStart"/>
+      <w:r>
+        <w:rPr>
+          <w:rStyle w:val="Textoennegrita"/>
+          <w:rFonts w:ascii="Arial" w:hAnsi="Arial" w:cs="Arial"/>
+          <w:color w:val="1C3643"/>
+        </w:rPr>
+        <w:t>MASTER</w:t>
+      </w:r>
+      <w:proofErr w:type="gramEnd"/>
       <w:r>
         <w:rPr>
           <w:rFonts w:ascii="Arial" w:hAnsi="Arial" w:cs="Arial"/>
@@ -7213,7 +7389,25 @@
           <w:rFonts w:ascii="Arial" w:hAnsi="Arial" w:cs="Arial"/>
           <w:color w:val="1C3643"/>
         </w:rPr>
-        <w:t>FUSIONAR MASTER CON OTRA RAMA</w:t>
+        <w:t xml:space="preserve">FUSIONAR </w:t>
+      </w:r>
+      <w:proofErr w:type="gramStart"/>
+      <w:r>
+        <w:rPr>
+          <w:rStyle w:val="Textoennegrita"/>
+          <w:rFonts w:ascii="Arial" w:hAnsi="Arial" w:cs="Arial"/>
+          <w:color w:val="1C3643"/>
+        </w:rPr>
+        <w:t>MASTER</w:t>
+      </w:r>
+      <w:proofErr w:type="gramEnd"/>
+      <w:r>
+        <w:rPr>
+          <w:rStyle w:val="Textoennegrita"/>
+          <w:rFonts w:ascii="Arial" w:hAnsi="Arial" w:cs="Arial"/>
+          <w:color w:val="1C3643"/>
+        </w:rPr>
+        <w:t xml:space="preserve"> CON OTRA RAMA</w:t>
       </w:r>
       <w:r>
         <w:rPr>
@@ -7528,7 +7722,29 @@
           <w:szCs w:val="24"/>
           <w:lang w:eastAsia="es-CR"/>
         </w:rPr>
-        <w:t xml:space="preserve"> status: Nos permite ver el estado de todos nuestros archivos y carpetas.</w:t>
+        <w:t xml:space="preserve"> </w:t>
+      </w:r>
+      <w:proofErr w:type="gramStart"/>
+      <w:r>
+        <w:rPr>
+          <w:rFonts w:ascii="Arial" w:eastAsia="Times New Roman" w:hAnsi="Arial" w:cs="Arial"/>
+          <w:color w:val="1C3643"/>
+          <w:sz w:val="24"/>
+          <w:szCs w:val="24"/>
+          <w:lang w:eastAsia="es-CR"/>
+        </w:rPr>
+        <w:t>status</w:t>
+      </w:r>
+      <w:proofErr w:type="gramEnd"/>
+      <w:r>
+        <w:rPr>
+          <w:rFonts w:ascii="Arial" w:eastAsia="Times New Roman" w:hAnsi="Arial" w:cs="Arial"/>
+          <w:color w:val="1C3643"/>
+          <w:sz w:val="24"/>
+          <w:szCs w:val="24"/>
+          <w:lang w:eastAsia="es-CR"/>
+        </w:rPr>
+        <w:t>: Nos permite ver el estado de todos nuestros archivos y carpetas.</w:t>
       </w:r>
     </w:p>
     <w:p>
@@ -8406,7 +8622,29 @@
           <w:szCs w:val="24"/>
           <w:lang w:eastAsia="es-CR"/>
         </w:rPr>
-        <w:t xml:space="preserve"> show nos muestra los cambios que han existido sobre un archivo y es muy útil para detectar cuándo se produjeron ciertos cambios, qué se rompió y cómo lo podemos solucionar. Pero podemos ser más detallados.</w:t>
+        <w:t xml:space="preserve"> </w:t>
+      </w:r>
+      <w:proofErr w:type="gramStart"/>
+      <w:r>
+        <w:rPr>
+          <w:rFonts w:ascii="Arial" w:eastAsia="Times New Roman" w:hAnsi="Arial" w:cs="Arial"/>
+          <w:color w:val="1C3643"/>
+          <w:sz w:val="24"/>
+          <w:szCs w:val="24"/>
+          <w:lang w:eastAsia="es-CR"/>
+        </w:rPr>
+        <w:t>show</w:t>
+      </w:r>
+      <w:proofErr w:type="gramEnd"/>
+      <w:r>
+        <w:rPr>
+          <w:rFonts w:ascii="Arial" w:eastAsia="Times New Roman" w:hAnsi="Arial" w:cs="Arial"/>
+          <w:color w:val="1C3643"/>
+          <w:sz w:val="24"/>
+          <w:szCs w:val="24"/>
+          <w:lang w:eastAsia="es-CR"/>
+        </w:rPr>
+        <w:t xml:space="preserve"> nos muestra los cambios que han existido sobre un archivo y es muy útil para detectar cuándo se produjeron ciertos cambios, qué se rompió y cómo lo podemos solucionar. Pero podemos ser más detallados.</w:t>
       </w:r>
     </w:p>
     <w:p>
@@ -8610,7 +8848,29 @@
           <w:szCs w:val="24"/>
           <w:lang w:eastAsia="es-CR"/>
         </w:rPr>
-        <w:t xml:space="preserve"> para que podamos aplicar nuestros últimos cambios pero desde un </w:t>
+        <w:t xml:space="preserve"> para que podamos aplicar nuestros últimos </w:t>
+      </w:r>
+      <w:proofErr w:type="gramStart"/>
+      <w:r>
+        <w:rPr>
+          <w:rFonts w:ascii="Arial" w:eastAsia="Times New Roman" w:hAnsi="Arial" w:cs="Arial"/>
+          <w:color w:val="1C3643"/>
+          <w:sz w:val="24"/>
+          <w:szCs w:val="24"/>
+          <w:lang w:eastAsia="es-CR"/>
+        </w:rPr>
+        <w:t>cambios</w:t>
+      </w:r>
+      <w:proofErr w:type="gramEnd"/>
+      <w:r>
+        <w:rPr>
+          <w:rFonts w:ascii="Arial" w:eastAsia="Times New Roman" w:hAnsi="Arial" w:cs="Arial"/>
+          <w:color w:val="1C3643"/>
+          <w:sz w:val="24"/>
+          <w:szCs w:val="24"/>
+          <w:lang w:eastAsia="es-CR"/>
+        </w:rPr>
+        <w:t xml:space="preserve"> pero desde un </w:t>
       </w:r>
       <w:proofErr w:type="spellStart"/>
       <w:r>
@@ -9105,7 +9365,29 @@
           <w:szCs w:val="24"/>
           <w:lang w:eastAsia="es-CR"/>
         </w:rPr>
-        <w:t xml:space="preserve"> status: Nos permite ver el estado de todos nuestros archivos y carpetas</w:t>
+        <w:t xml:space="preserve"> </w:t>
+      </w:r>
+      <w:proofErr w:type="gramStart"/>
+      <w:r>
+        <w:rPr>
+          <w:rFonts w:ascii="Arial" w:eastAsia="Times New Roman" w:hAnsi="Arial" w:cs="Arial"/>
+          <w:color w:val="1C3643"/>
+          <w:sz w:val="24"/>
+          <w:szCs w:val="24"/>
+          <w:lang w:eastAsia="es-CR"/>
+        </w:rPr>
+        <w:t>status</w:t>
+      </w:r>
+      <w:proofErr w:type="gramEnd"/>
+      <w:r>
+        <w:rPr>
+          <w:rFonts w:ascii="Arial" w:eastAsia="Times New Roman" w:hAnsi="Arial" w:cs="Arial"/>
+          <w:color w:val="1C3643"/>
+          <w:sz w:val="24"/>
+          <w:szCs w:val="24"/>
+          <w:lang w:eastAsia="es-CR"/>
+        </w:rPr>
+        <w:t>: Nos permite ver el estado de todos nuestros archivos y carpetas</w:t>
       </w:r>
     </w:p>
     <w:p>
@@ -9466,7 +9748,29 @@
           <w:szCs w:val="24"/>
           <w:lang w:eastAsia="es-CR"/>
         </w:rPr>
-        <w:t>) (master) (Sube Cambios)</w:t>
+        <w:t>) (</w:t>
+      </w:r>
+      <w:proofErr w:type="gramStart"/>
+      <w:r>
+        <w:rPr>
+          <w:rFonts w:ascii="Arial" w:eastAsia="Times New Roman" w:hAnsi="Arial" w:cs="Arial"/>
+          <w:color w:val="1C3643"/>
+          <w:sz w:val="24"/>
+          <w:szCs w:val="24"/>
+          <w:lang w:eastAsia="es-CR"/>
+        </w:rPr>
+        <w:t>master</w:t>
+      </w:r>
+      <w:proofErr w:type="gramEnd"/>
+      <w:r>
+        <w:rPr>
+          <w:rFonts w:ascii="Arial" w:eastAsia="Times New Roman" w:hAnsi="Arial" w:cs="Arial"/>
+          <w:color w:val="1C3643"/>
+          <w:sz w:val="24"/>
+          <w:szCs w:val="24"/>
+          <w:lang w:eastAsia="es-CR"/>
+        </w:rPr>
+        <w:t>) (Sube Cambios)</w:t>
       </w:r>
     </w:p>
     <w:p>
@@ -9746,7 +10050,29 @@
           <w:szCs w:val="24"/>
           <w:lang w:eastAsia="es-CR"/>
         </w:rPr>
-        <w:t xml:space="preserve"> -v(es </w:t>
+        <w:t xml:space="preserve"> -</w:t>
+      </w:r>
+      <w:proofErr w:type="gramStart"/>
+      <w:r>
+        <w:rPr>
+          <w:rFonts w:ascii="Arial" w:eastAsia="Times New Roman" w:hAnsi="Arial" w:cs="Arial"/>
+          <w:color w:val="1C3643"/>
+          <w:sz w:val="24"/>
+          <w:szCs w:val="24"/>
+          <w:lang w:eastAsia="es-CR"/>
+        </w:rPr>
+        <w:t>v(</w:t>
+      </w:r>
+      <w:proofErr w:type="gramEnd"/>
+      <w:r>
+        <w:rPr>
+          <w:rFonts w:ascii="Arial" w:eastAsia="Times New Roman" w:hAnsi="Arial" w:cs="Arial"/>
+          <w:color w:val="1C3643"/>
+          <w:sz w:val="24"/>
+          <w:szCs w:val="24"/>
+          <w:lang w:eastAsia="es-CR"/>
+        </w:rPr>
+        <w:t xml:space="preserve">es </w:t>
       </w:r>
       <w:proofErr w:type="spellStart"/>
       <w:r>
@@ -9855,7 +10181,29 @@
           <w:szCs w:val="24"/>
           <w:lang w:eastAsia="es-CR"/>
         </w:rPr>
-        <w:t xml:space="preserve"> master --</w:t>
+        <w:t xml:space="preserve"> </w:t>
+      </w:r>
+      <w:proofErr w:type="gramStart"/>
+      <w:r>
+        <w:rPr>
+          <w:rFonts w:ascii="Arial" w:eastAsia="Times New Roman" w:hAnsi="Arial" w:cs="Arial"/>
+          <w:color w:val="1C3643"/>
+          <w:sz w:val="24"/>
+          <w:szCs w:val="24"/>
+          <w:lang w:eastAsia="es-CR"/>
+        </w:rPr>
+        <w:t>master</w:t>
+      </w:r>
+      <w:proofErr w:type="gramEnd"/>
+      <w:r>
+        <w:rPr>
+          <w:rFonts w:ascii="Arial" w:eastAsia="Times New Roman" w:hAnsi="Arial" w:cs="Arial"/>
+          <w:color w:val="1C3643"/>
+          <w:sz w:val="24"/>
+          <w:szCs w:val="24"/>
+          <w:lang w:eastAsia="es-CR"/>
+        </w:rPr>
+        <w:t xml:space="preserve"> --</w:t>
       </w:r>
       <w:proofErr w:type="spellStart"/>
       <w:r>
@@ -9996,7 +10344,29 @@
           <w:szCs w:val="24"/>
           <w:lang w:eastAsia="es-CR"/>
         </w:rPr>
-        <w:t xml:space="preserve"> master (Descarga cambios)</w:t>
+        <w:t xml:space="preserve"> </w:t>
+      </w:r>
+      <w:proofErr w:type="gramStart"/>
+      <w:r>
+        <w:rPr>
+          <w:rFonts w:ascii="Arial" w:eastAsia="Times New Roman" w:hAnsi="Arial" w:cs="Arial"/>
+          <w:color w:val="1C3643"/>
+          <w:sz w:val="24"/>
+          <w:szCs w:val="24"/>
+          <w:lang w:eastAsia="es-CR"/>
+        </w:rPr>
+        <w:t>master</w:t>
+      </w:r>
+      <w:proofErr w:type="gramEnd"/>
+      <w:r>
+        <w:rPr>
+          <w:rFonts w:ascii="Arial" w:eastAsia="Times New Roman" w:hAnsi="Arial" w:cs="Arial"/>
+          <w:color w:val="1C3643"/>
+          <w:sz w:val="24"/>
+          <w:szCs w:val="24"/>
+          <w:lang w:eastAsia="es-CR"/>
+        </w:rPr>
+        <w:t xml:space="preserve"> (Descarga cambios)</w:t>
       </w:r>
     </w:p>
     <w:p>
@@ -10039,8 +10409,20 @@
           <w:szCs w:val="24"/>
           <w:lang w:eastAsia="es-CR"/>
         </w:rPr>
-        <w:t xml:space="preserve"> status</w:t>
-      </w:r>
+        <w:t xml:space="preserve"> </w:t>
+      </w:r>
+      <w:proofErr w:type="gramStart"/>
+      <w:r>
+        <w:rPr>
+          <w:rFonts w:ascii="Arial" w:eastAsia="Times New Roman" w:hAnsi="Arial" w:cs="Arial"/>
+          <w:color w:val="1C3643"/>
+          <w:sz w:val="24"/>
+          <w:szCs w:val="24"/>
+          <w:lang w:eastAsia="es-CR"/>
+        </w:rPr>
+        <w:t>status</w:t>
+      </w:r>
+      <w:proofErr w:type="gramEnd"/>
     </w:p>
     <w:p>
       <w:pPr>
@@ -10181,7 +10563,29 @@
           <w:szCs w:val="24"/>
           <w:lang w:eastAsia="es-CR"/>
         </w:rPr>
-        <w:t>) (master) (Sube Cambios)</w:t>
+        <w:t>) (</w:t>
+      </w:r>
+      <w:proofErr w:type="gramStart"/>
+      <w:r>
+        <w:rPr>
+          <w:rFonts w:ascii="Arial" w:eastAsia="Times New Roman" w:hAnsi="Arial" w:cs="Arial"/>
+          <w:color w:val="1C3643"/>
+          <w:sz w:val="24"/>
+          <w:szCs w:val="24"/>
+          <w:lang w:eastAsia="es-CR"/>
+        </w:rPr>
+        <w:t>master</w:t>
+      </w:r>
+      <w:proofErr w:type="gramEnd"/>
+      <w:r>
+        <w:rPr>
+          <w:rFonts w:ascii="Arial" w:eastAsia="Times New Roman" w:hAnsi="Arial" w:cs="Arial"/>
+          <w:color w:val="1C3643"/>
+          <w:sz w:val="24"/>
+          <w:szCs w:val="24"/>
+          <w:lang w:eastAsia="es-CR"/>
+        </w:rPr>
+        <w:t>) (Sube Cambios)</w:t>
       </w:r>
     </w:p>
     <w:p>
@@ -10529,6 +10933,7 @@
         <w:t xml:space="preserve"> </w:t>
       </w:r>
       <w:proofErr w:type="spellStart"/>
+      <w:proofErr w:type="gramStart"/>
       <w:r>
         <w:rPr>
           <w:rFonts w:ascii="Arial" w:eastAsia="Times New Roman" w:hAnsi="Arial" w:cs="Arial"/>
@@ -10551,6 +10956,7 @@
         <w:t xml:space="preserve">  --</w:t>
       </w:r>
       <w:proofErr w:type="spellStart"/>
+      <w:proofErr w:type="gramEnd"/>
       <w:r>
         <w:rPr>
           <w:rFonts w:ascii="Arial" w:eastAsia="Times New Roman" w:hAnsi="Arial" w:cs="Arial"/>
@@ -10866,7 +11272,29 @@
           <w:szCs w:val="24"/>
           <w:lang w:eastAsia="es-CR"/>
         </w:rPr>
-        <w:t xml:space="preserve"> show nos muestra los cambios que han existido sobre un archivo y es muy útil para detectar cuándo se produjeron ciertos cambios, qué se rompió y cómo lo podemos solucionar. Pero podemos ser más detallados</w:t>
+        <w:t xml:space="preserve"> </w:t>
+      </w:r>
+      <w:proofErr w:type="gramStart"/>
+      <w:r>
+        <w:rPr>
+          <w:rFonts w:ascii="Arial" w:eastAsia="Times New Roman" w:hAnsi="Arial" w:cs="Arial"/>
+          <w:color w:val="1C3643"/>
+          <w:sz w:val="24"/>
+          <w:szCs w:val="24"/>
+          <w:lang w:eastAsia="es-CR"/>
+        </w:rPr>
+        <w:t>show</w:t>
+      </w:r>
+      <w:proofErr w:type="gramEnd"/>
+      <w:r>
+        <w:rPr>
+          <w:rFonts w:ascii="Arial" w:eastAsia="Times New Roman" w:hAnsi="Arial" w:cs="Arial"/>
+          <w:color w:val="1C3643"/>
+          <w:sz w:val="24"/>
+          <w:szCs w:val="24"/>
+          <w:lang w:eastAsia="es-CR"/>
+        </w:rPr>
+        <w:t xml:space="preserve"> nos muestra los cambios que han existido sobre un archivo y es muy útil para detectar cuándo se produjeron ciertos cambios, qué se rompió y cómo lo podemos solucionar. Pero podemos ser más detallados</w:t>
       </w:r>
     </w:p>
     <w:p>
@@ -11055,11 +11483,26 @@
       </w:pPr>
       <w:r>
         <w:rPr>
-          <w:rFonts w:ascii="Arial" w:hAnsi="Arial" w:cs="Arial"/>
-          <w:color w:val="1C3643"/>
-        </w:rPr>
-        <w:t>CREAR RAMAS EN MASTER</w:t>
-      </w:r>
+          <w:rFonts w:asciiTheme="minorHAnsi" w:eastAsiaTheme="minorHAnsi" w:hAnsiTheme="minorHAnsi" w:cstheme="minorBidi"/>
+          <w:color w:val="00B050"/>
+          <w:sz w:val="36"/>
+          <w:szCs w:val="36"/>
+          <w:lang w:val="es-ES" w:eastAsia="en-US"/>
+        </w:rPr>
+        <w:t xml:space="preserve">CREAR RAMAS EN </w:t>
+      </w:r>
+      <w:proofErr w:type="gramStart"/>
+      <w:r>
+        <w:rPr>
+          <w:rFonts w:asciiTheme="minorHAnsi" w:eastAsiaTheme="minorHAnsi" w:hAnsiTheme="minorHAnsi" w:cstheme="minorBidi"/>
+          <w:color w:val="00B050"/>
+          <w:sz w:val="36"/>
+          <w:szCs w:val="36"/>
+          <w:lang w:val="es-ES" w:eastAsia="en-US"/>
+        </w:rPr>
+        <w:t>MASTER</w:t>
+      </w:r>
+      <w:proofErr w:type="gramEnd"/>
       <w:r>
         <w:rPr>
           <w:rFonts w:ascii="Arial" w:hAnsi="Arial" w:cs="Arial"/>
@@ -11297,10 +11740,35 @@
       </w:pPr>
       <w:r>
         <w:rPr>
-          <w:rFonts w:ascii="Arial" w:hAnsi="Arial" w:cs="Arial"/>
-          <w:color w:val="1C3643"/>
-        </w:rPr>
-        <w:t>FUSIONAR MASTER CON OTRA RAMA</w:t>
+          <w:rFonts w:asciiTheme="minorHAnsi" w:eastAsiaTheme="minorHAnsi" w:hAnsiTheme="minorHAnsi" w:cstheme="minorBidi"/>
+          <w:color w:val="00B050"/>
+          <w:sz w:val="36"/>
+          <w:szCs w:val="36"/>
+          <w:lang w:val="es-ES" w:eastAsia="en-US"/>
+        </w:rPr>
+        <w:t xml:space="preserve">FUSIONAR </w:t>
+      </w:r>
+      <w:proofErr w:type="gramStart"/>
+      <w:r>
+        <w:rPr>
+          <w:rFonts w:asciiTheme="minorHAnsi" w:eastAsiaTheme="minorHAnsi" w:hAnsiTheme="minorHAnsi" w:cstheme="minorBidi"/>
+          <w:color w:val="00B050"/>
+          <w:sz w:val="36"/>
+          <w:szCs w:val="36"/>
+          <w:lang w:val="es-ES" w:eastAsia="en-US"/>
+        </w:rPr>
+        <w:t>MASTER</w:t>
+      </w:r>
+      <w:proofErr w:type="gramEnd"/>
+      <w:r>
+        <w:rPr>
+          <w:rFonts w:asciiTheme="minorHAnsi" w:eastAsiaTheme="minorHAnsi" w:hAnsiTheme="minorHAnsi" w:cstheme="minorBidi"/>
+          <w:color w:val="00B050"/>
+          <w:sz w:val="36"/>
+          <w:szCs w:val="36"/>
+          <w:lang w:val="es-ES" w:eastAsia="en-US"/>
+        </w:rPr>
+        <w:t xml:space="preserve"> CON OTRA RAMA</w:t>
       </w:r>
       <w:r>
         <w:rPr>
@@ -11316,7 +11784,16 @@
           <w:color w:val="1C3643"/>
         </w:rPr>
         <w:br/>
-        <w:t>1º Si estamos en otra rama nos tenemos que mover a master con el comando </w:t>
+        <w:t>1º Si estamos en otra rama</w:t>
+      </w:r>
+      <w:bookmarkStart w:id="0" w:name="_GoBack"/>
+      <w:bookmarkEnd w:id="0"/>
+      <w:r>
+        <w:rPr>
+          <w:rFonts w:ascii="Arial" w:hAnsi="Arial" w:cs="Arial"/>
+          <w:color w:val="1C3643"/>
+        </w:rPr>
+        <w:t xml:space="preserve"> nos tenemos que mover a master con el comando </w:t>
       </w:r>
       <w:proofErr w:type="spellStart"/>
       <w:r>
@@ -11653,6 +12130,7 @@
         <w:t xml:space="preserve"> </w:t>
       </w:r>
       <w:proofErr w:type="spellStart"/>
+      <w:proofErr w:type="gramStart"/>
       <w:r>
         <w:rPr>
           <w:rFonts w:ascii="Arial" w:eastAsia="Times New Roman" w:hAnsi="Arial" w:cs="Arial"/>
@@ -11674,6 +12152,7 @@
         </w:rPr>
         <w:t xml:space="preserve"> .</w:t>
       </w:r>
+      <w:proofErr w:type="gramEnd"/>
     </w:p>
     <w:p>
       <w:pPr>
@@ -11836,8 +12315,20 @@
           <w:szCs w:val="24"/>
           <w:lang w:eastAsia="es-CR"/>
         </w:rPr>
-        <w:t xml:space="preserve"> master</w:t>
-      </w:r>
+        <w:t xml:space="preserve"> </w:t>
+      </w:r>
+      <w:proofErr w:type="gramStart"/>
+      <w:r>
+        <w:rPr>
+          <w:rFonts w:ascii="Arial" w:eastAsia="Times New Roman" w:hAnsi="Arial" w:cs="Arial"/>
+          <w:color w:val="1C3643"/>
+          <w:sz w:val="24"/>
+          <w:szCs w:val="24"/>
+          <w:lang w:eastAsia="es-CR"/>
+        </w:rPr>
+        <w:t>master</w:t>
+      </w:r>
+      <w:proofErr w:type="gramEnd"/>
     </w:p>
     <w:p>
       <w:pPr>
@@ -11868,6 +12359,7 @@
           <w:szCs w:val="24"/>
           <w:lang w:eastAsia="es-CR"/>
         </w:rPr>
+        <w:lastRenderedPageBreak/>
         <w:t>Para clonar un proyecto compartido</w:t>
       </w:r>
     </w:p>
@@ -11889,7 +12381,6 @@
           <w:szCs w:val="24"/>
           <w:lang w:eastAsia="es-CR"/>
         </w:rPr>
-        <w:lastRenderedPageBreak/>
         <w:t xml:space="preserve">Se va a la carpeta donde se quiera guardar </w:t>
       </w:r>
     </w:p>
@@ -12427,29 +12918,7 @@
           <w:szCs w:val="24"/>
           <w:lang w:eastAsia="es-CR"/>
         </w:rPr>
-        <w:t xml:space="preserve">Se </w:t>
-      </w:r>
-      <w:proofErr w:type="spellStart"/>
-      <w:r>
-        <w:rPr>
-          <w:rFonts w:ascii="Arial" w:eastAsia="Times New Roman" w:hAnsi="Arial" w:cs="Arial"/>
-          <w:color w:val="1C3643"/>
-          <w:sz w:val="24"/>
-          <w:szCs w:val="24"/>
-          <w:lang w:eastAsia="es-CR"/>
-        </w:rPr>
-        <w:t>intro</w:t>
-      </w:r>
-      <w:proofErr w:type="spellEnd"/>
-      <w:r>
-        <w:rPr>
-          <w:rFonts w:ascii="Arial" w:eastAsia="Times New Roman" w:hAnsi="Arial" w:cs="Arial"/>
-          <w:color w:val="1C3643"/>
-          <w:sz w:val="24"/>
-          <w:szCs w:val="24"/>
-          <w:lang w:eastAsia="es-CR"/>
-        </w:rPr>
-        <w:t xml:space="preserve"> duce el comando </w:t>
+        <w:t xml:space="preserve">Se introduce el comando </w:t>
       </w:r>
       <w:proofErr w:type="spellStart"/>
       <w:r>
@@ -12685,7 +13154,7 @@
           <w:szCs w:val="24"/>
           <w:lang w:eastAsia="es-CR"/>
         </w:rPr>
-        <w:t xml:space="preserve">se copia la llave publica, no s dirigimos al </w:t>
+        <w:t xml:space="preserve">se copia la llave publica, nos dirigimos al </w:t>
       </w:r>
       <w:proofErr w:type="spellStart"/>
       <w:r>
@@ -13052,9 +13521,1386 @@
         </w:rPr>
         <w:t>proyectosshcopiadoDelGitHub</w:t>
       </w:r>
-      <w:bookmarkStart w:id="0" w:name="_GoBack"/>
-      <w:bookmarkEnd w:id="0"/>
-      <w:proofErr w:type="spellEnd"/>
+      <w:proofErr w:type="spellEnd"/>
+    </w:p>
+    <w:p>
+      <w:pPr>
+        <w:rPr>
+          <w:rFonts w:ascii="Arial" w:eastAsia="Times New Roman" w:hAnsi="Arial" w:cs="Arial"/>
+          <w:color w:val="1C3643"/>
+          <w:sz w:val="24"/>
+          <w:szCs w:val="24"/>
+          <w:lang w:eastAsia="es-CR"/>
+        </w:rPr>
+      </w:pPr>
+    </w:p>
+    <w:p>
+      <w:pPr>
+        <w:rPr>
+          <w:rFonts w:ascii="Arial" w:eastAsia="Times New Roman" w:hAnsi="Arial" w:cs="Arial"/>
+          <w:color w:val="1C3643"/>
+          <w:sz w:val="24"/>
+          <w:szCs w:val="24"/>
+          <w:lang w:eastAsia="es-CR"/>
+        </w:rPr>
+      </w:pPr>
+    </w:p>
+    <w:p>
+      <w:pPr>
+        <w:rPr>
+          <w:rFonts w:ascii="Arial" w:eastAsia="Times New Roman" w:hAnsi="Arial" w:cs="Arial"/>
+          <w:color w:val="1C3643"/>
+          <w:sz w:val="24"/>
+          <w:szCs w:val="24"/>
+          <w:lang w:eastAsia="es-CR"/>
+        </w:rPr>
+      </w:pPr>
+    </w:p>
+    <w:p>
+      <w:pPr>
+        <w:rPr>
+          <w:rFonts w:ascii="Arial" w:eastAsia="Times New Roman" w:hAnsi="Arial" w:cs="Arial"/>
+          <w:color w:val="1C3643"/>
+          <w:sz w:val="24"/>
+          <w:szCs w:val="24"/>
+          <w:lang w:eastAsia="es-CR"/>
+        </w:rPr>
+      </w:pPr>
+      <w:r>
+        <w:rPr>
+          <w:rFonts w:ascii="Arial" w:eastAsia="Times New Roman" w:hAnsi="Arial" w:cs="Arial"/>
+          <w:color w:val="1C3643"/>
+          <w:sz w:val="24"/>
+          <w:szCs w:val="24"/>
+          <w:lang w:eastAsia="es-CR"/>
+        </w:rPr>
+        <w:t>Nota:</w:t>
+      </w:r>
+    </w:p>
+    <w:p>
+      <w:pPr>
+        <w:rPr>
+          <w:rFonts w:ascii="Arial" w:eastAsia="Times New Roman" w:hAnsi="Arial" w:cs="Arial"/>
+          <w:color w:val="1C3643"/>
+          <w:sz w:val="24"/>
+          <w:szCs w:val="24"/>
+          <w:lang w:eastAsia="es-CR"/>
+        </w:rPr>
+      </w:pPr>
+      <w:r>
+        <w:rPr>
+          <w:rFonts w:ascii="Arial" w:eastAsia="Times New Roman" w:hAnsi="Arial" w:cs="Arial"/>
+          <w:color w:val="1C3643"/>
+          <w:sz w:val="24"/>
+          <w:szCs w:val="24"/>
+          <w:lang w:eastAsia="es-CR"/>
+        </w:rPr>
+        <w:t>Si quieres eliminar las todo lo anterior se debe dirigir ala carpeta creada .</w:t>
+      </w:r>
+      <w:proofErr w:type="spellStart"/>
+      <w:r>
+        <w:rPr>
+          <w:rFonts w:ascii="Arial" w:eastAsia="Times New Roman" w:hAnsi="Arial" w:cs="Arial"/>
+          <w:color w:val="1C3643"/>
+          <w:sz w:val="24"/>
+          <w:szCs w:val="24"/>
+          <w:lang w:eastAsia="es-CR"/>
+        </w:rPr>
+        <w:t>ssh</w:t>
+      </w:r>
+      <w:proofErr w:type="spellEnd"/>
+      <w:r>
+        <w:rPr>
+          <w:rFonts w:ascii="Arial" w:eastAsia="Times New Roman" w:hAnsi="Arial" w:cs="Arial"/>
+          <w:color w:val="1C3643"/>
+          <w:sz w:val="24"/>
+          <w:szCs w:val="24"/>
+          <w:lang w:eastAsia="es-CR"/>
+        </w:rPr>
+        <w:t xml:space="preserve"> eliminarla y posteriormente ir a </w:t>
+      </w:r>
+      <w:proofErr w:type="spellStart"/>
+      <w:r>
+        <w:rPr>
+          <w:rFonts w:ascii="Arial" w:eastAsia="Times New Roman" w:hAnsi="Arial" w:cs="Arial"/>
+          <w:color w:val="1C3643"/>
+          <w:sz w:val="24"/>
+          <w:szCs w:val="24"/>
+          <w:lang w:eastAsia="es-CR"/>
+        </w:rPr>
+        <w:t>github</w:t>
+      </w:r>
+      <w:proofErr w:type="spellEnd"/>
+      <w:r>
+        <w:rPr>
+          <w:rFonts w:ascii="Arial" w:eastAsia="Times New Roman" w:hAnsi="Arial" w:cs="Arial"/>
+          <w:color w:val="1C3643"/>
+          <w:sz w:val="24"/>
+          <w:szCs w:val="24"/>
+          <w:lang w:eastAsia="es-CR"/>
+        </w:rPr>
+        <w:t xml:space="preserve"> y eliminar de igual manera la llave</w:t>
+      </w:r>
+    </w:p>
+    <w:p>
+      <w:pPr>
+        <w:rPr>
+          <w:rFonts w:ascii="Arial" w:eastAsia="Times New Roman" w:hAnsi="Arial" w:cs="Arial"/>
+          <w:color w:val="1C3643"/>
+          <w:sz w:val="24"/>
+          <w:szCs w:val="24"/>
+          <w:lang w:eastAsia="es-CR"/>
+        </w:rPr>
+      </w:pPr>
+    </w:p>
+    <w:p>
+      <w:pPr>
+        <w:rPr>
+          <w:color w:val="00B050"/>
+          <w:sz w:val="36"/>
+          <w:szCs w:val="36"/>
+          <w:lang w:val="es-ES"/>
+        </w:rPr>
+      </w:pPr>
+      <w:r>
+        <w:rPr>
+          <w:color w:val="00B050"/>
+          <w:sz w:val="36"/>
+          <w:szCs w:val="36"/>
+          <w:lang w:val="es-ES"/>
+        </w:rPr>
+        <w:t xml:space="preserve">Tags y versiones de </w:t>
+      </w:r>
+      <w:proofErr w:type="spellStart"/>
+      <w:r>
+        <w:rPr>
+          <w:color w:val="00B050"/>
+          <w:sz w:val="36"/>
+          <w:szCs w:val="36"/>
+          <w:lang w:val="es-ES"/>
+        </w:rPr>
+        <w:t>git</w:t>
+      </w:r>
+      <w:proofErr w:type="spellEnd"/>
+    </w:p>
+    <w:p>
+      <w:pPr>
+        <w:rPr>
+          <w:rFonts w:ascii="Arial" w:eastAsia="Times New Roman" w:hAnsi="Arial" w:cs="Arial"/>
+          <w:color w:val="1C3643"/>
+          <w:sz w:val="24"/>
+          <w:szCs w:val="24"/>
+          <w:lang w:eastAsia="es-CR"/>
+        </w:rPr>
+      </w:pPr>
+      <w:r>
+        <w:rPr>
+          <w:rFonts w:ascii="Arial" w:eastAsia="Times New Roman" w:hAnsi="Arial" w:cs="Arial"/>
+          <w:color w:val="1C3643"/>
+          <w:sz w:val="24"/>
+          <w:szCs w:val="24"/>
+          <w:lang w:eastAsia="es-CR"/>
+        </w:rPr>
+        <w:t xml:space="preserve">Git log muestra los </w:t>
+      </w:r>
+      <w:proofErr w:type="spellStart"/>
+      <w:r>
+        <w:rPr>
+          <w:rFonts w:ascii="Arial" w:eastAsia="Times New Roman" w:hAnsi="Arial" w:cs="Arial"/>
+          <w:color w:val="1C3643"/>
+          <w:sz w:val="24"/>
+          <w:szCs w:val="24"/>
+          <w:lang w:eastAsia="es-CR"/>
+        </w:rPr>
+        <w:t>commits</w:t>
+      </w:r>
+      <w:proofErr w:type="spellEnd"/>
+    </w:p>
+    <w:p>
+      <w:pPr>
+        <w:rPr>
+          <w:rFonts w:ascii="Arial" w:eastAsia="Times New Roman" w:hAnsi="Arial" w:cs="Arial"/>
+          <w:color w:val="1C3643"/>
+          <w:sz w:val="24"/>
+          <w:szCs w:val="24"/>
+          <w:lang w:eastAsia="es-CR"/>
+        </w:rPr>
+      </w:pPr>
+      <w:r>
+        <w:rPr>
+          <w:rFonts w:ascii="Arial" w:eastAsia="Times New Roman" w:hAnsi="Arial" w:cs="Arial"/>
+          <w:color w:val="1C3643"/>
+          <w:sz w:val="24"/>
+          <w:szCs w:val="24"/>
+          <w:lang w:eastAsia="es-CR"/>
+        </w:rPr>
+        <w:t>Git log –</w:t>
+      </w:r>
+      <w:proofErr w:type="spellStart"/>
+      <w:r>
+        <w:rPr>
+          <w:rFonts w:ascii="Arial" w:eastAsia="Times New Roman" w:hAnsi="Arial" w:cs="Arial"/>
+          <w:color w:val="1C3643"/>
+          <w:sz w:val="24"/>
+          <w:szCs w:val="24"/>
+          <w:lang w:eastAsia="es-CR"/>
+        </w:rPr>
+        <w:t>all</w:t>
+      </w:r>
+      <w:proofErr w:type="spellEnd"/>
+      <w:r>
+        <w:rPr>
+          <w:rFonts w:ascii="Arial" w:eastAsia="Times New Roman" w:hAnsi="Arial" w:cs="Arial"/>
+          <w:color w:val="1C3643"/>
+          <w:sz w:val="24"/>
+          <w:szCs w:val="24"/>
+          <w:lang w:eastAsia="es-CR"/>
+        </w:rPr>
+        <w:t xml:space="preserve"> muestra todos los </w:t>
+      </w:r>
+      <w:proofErr w:type="spellStart"/>
+      <w:r>
+        <w:rPr>
+          <w:rFonts w:ascii="Arial" w:eastAsia="Times New Roman" w:hAnsi="Arial" w:cs="Arial"/>
+          <w:color w:val="1C3643"/>
+          <w:sz w:val="24"/>
+          <w:szCs w:val="24"/>
+          <w:lang w:eastAsia="es-CR"/>
+        </w:rPr>
+        <w:t>commits</w:t>
+      </w:r>
+      <w:proofErr w:type="spellEnd"/>
+    </w:p>
+    <w:p>
+      <w:pPr>
+        <w:rPr>
+          <w:rFonts w:ascii="Arial" w:eastAsia="Times New Roman" w:hAnsi="Arial" w:cs="Arial"/>
+          <w:color w:val="1C3643"/>
+          <w:sz w:val="24"/>
+          <w:szCs w:val="24"/>
+          <w:lang w:eastAsia="es-CR"/>
+        </w:rPr>
+      </w:pPr>
+      <w:r>
+        <w:rPr>
+          <w:rFonts w:ascii="Arial" w:eastAsia="Times New Roman" w:hAnsi="Arial" w:cs="Arial"/>
+          <w:color w:val="1C3643"/>
+          <w:sz w:val="24"/>
+          <w:szCs w:val="24"/>
+          <w:lang w:eastAsia="es-CR"/>
+        </w:rPr>
+        <w:t>Git log –</w:t>
+      </w:r>
+      <w:proofErr w:type="spellStart"/>
+      <w:r>
+        <w:rPr>
+          <w:rFonts w:ascii="Arial" w:eastAsia="Times New Roman" w:hAnsi="Arial" w:cs="Arial"/>
+          <w:color w:val="1C3643"/>
+          <w:sz w:val="24"/>
+          <w:szCs w:val="24"/>
+          <w:lang w:eastAsia="es-CR"/>
+        </w:rPr>
+        <w:t>all</w:t>
+      </w:r>
+      <w:proofErr w:type="spellEnd"/>
+      <w:r>
+        <w:rPr>
+          <w:rFonts w:ascii="Arial" w:eastAsia="Times New Roman" w:hAnsi="Arial" w:cs="Arial"/>
+          <w:color w:val="1C3643"/>
+          <w:sz w:val="24"/>
+          <w:szCs w:val="24"/>
+          <w:lang w:eastAsia="es-CR"/>
+        </w:rPr>
+        <w:t xml:space="preserve"> –</w:t>
+      </w:r>
+      <w:proofErr w:type="spellStart"/>
+      <w:r>
+        <w:rPr>
+          <w:rFonts w:ascii="Arial" w:eastAsia="Times New Roman" w:hAnsi="Arial" w:cs="Arial"/>
+          <w:color w:val="1C3643"/>
+          <w:sz w:val="24"/>
+          <w:szCs w:val="24"/>
+          <w:lang w:eastAsia="es-CR"/>
+        </w:rPr>
+        <w:t>graph</w:t>
+      </w:r>
+      <w:proofErr w:type="spellEnd"/>
+      <w:r>
+        <w:rPr>
+          <w:rFonts w:ascii="Arial" w:eastAsia="Times New Roman" w:hAnsi="Arial" w:cs="Arial"/>
+          <w:color w:val="1C3643"/>
+          <w:sz w:val="24"/>
+          <w:szCs w:val="24"/>
+          <w:lang w:eastAsia="es-CR"/>
+        </w:rPr>
+        <w:t xml:space="preserve"> –</w:t>
+      </w:r>
+      <w:proofErr w:type="spellStart"/>
+      <w:r>
+        <w:rPr>
+          <w:rFonts w:ascii="Arial" w:eastAsia="Times New Roman" w:hAnsi="Arial" w:cs="Arial"/>
+          <w:color w:val="1C3643"/>
+          <w:sz w:val="24"/>
+          <w:szCs w:val="24"/>
+          <w:lang w:eastAsia="es-CR"/>
+        </w:rPr>
+        <w:t>decorate</w:t>
+      </w:r>
+      <w:proofErr w:type="spellEnd"/>
+      <w:r>
+        <w:rPr>
+          <w:rFonts w:ascii="Arial" w:eastAsia="Times New Roman" w:hAnsi="Arial" w:cs="Arial"/>
+          <w:color w:val="1C3643"/>
+          <w:sz w:val="24"/>
+          <w:szCs w:val="24"/>
+          <w:lang w:eastAsia="es-CR"/>
+        </w:rPr>
+        <w:t xml:space="preserve"> –</w:t>
+      </w:r>
+      <w:proofErr w:type="spellStart"/>
+      <w:r>
+        <w:rPr>
+          <w:rFonts w:ascii="Arial" w:eastAsia="Times New Roman" w:hAnsi="Arial" w:cs="Arial"/>
+          <w:color w:val="1C3643"/>
+          <w:sz w:val="24"/>
+          <w:szCs w:val="24"/>
+          <w:lang w:eastAsia="es-CR"/>
+        </w:rPr>
+        <w:t>oneline</w:t>
+      </w:r>
+      <w:proofErr w:type="spellEnd"/>
+      <w:r>
+        <w:rPr>
+          <w:rFonts w:ascii="Arial" w:eastAsia="Times New Roman" w:hAnsi="Arial" w:cs="Arial"/>
+          <w:color w:val="1C3643"/>
+          <w:sz w:val="24"/>
+          <w:szCs w:val="24"/>
+          <w:lang w:eastAsia="es-CR"/>
+        </w:rPr>
+        <w:t xml:space="preserve"> muestra toda la historia del proyecto de manera bonita</w:t>
+      </w:r>
+    </w:p>
+    <w:p>
+      <w:pPr>
+        <w:rPr>
+          <w:rFonts w:ascii="Arial" w:eastAsia="Times New Roman" w:hAnsi="Arial" w:cs="Arial"/>
+          <w:color w:val="1C3643"/>
+          <w:sz w:val="24"/>
+          <w:szCs w:val="24"/>
+          <w:lang w:eastAsia="es-CR"/>
+        </w:rPr>
+      </w:pPr>
+      <w:r>
+        <w:rPr>
+          <w:rFonts w:ascii="Arial" w:eastAsia="Times New Roman" w:hAnsi="Arial" w:cs="Arial"/>
+          <w:color w:val="1C3643"/>
+          <w:sz w:val="24"/>
+          <w:szCs w:val="24"/>
+          <w:lang w:eastAsia="es-CR"/>
+        </w:rPr>
+        <w:t xml:space="preserve">Alias </w:t>
+      </w:r>
+      <w:proofErr w:type="spellStart"/>
+      <w:r>
+        <w:rPr>
+          <w:rFonts w:ascii="Arial" w:eastAsia="Times New Roman" w:hAnsi="Arial" w:cs="Arial"/>
+          <w:color w:val="1C3643"/>
+          <w:sz w:val="24"/>
+          <w:szCs w:val="24"/>
+          <w:lang w:eastAsia="es-CR"/>
+        </w:rPr>
+        <w:t>nombreAlias</w:t>
+      </w:r>
+      <w:proofErr w:type="spellEnd"/>
+      <w:proofErr w:type="gramStart"/>
+      <w:r>
+        <w:rPr>
+          <w:rFonts w:ascii="Arial" w:eastAsia="Times New Roman" w:hAnsi="Arial" w:cs="Arial"/>
+          <w:color w:val="1C3643"/>
+          <w:sz w:val="24"/>
+          <w:szCs w:val="24"/>
+          <w:lang w:eastAsia="es-CR"/>
+        </w:rPr>
+        <w:t>=”Comando</w:t>
+      </w:r>
+      <w:proofErr w:type="gramEnd"/>
+      <w:r>
+        <w:rPr>
+          <w:rFonts w:ascii="Arial" w:eastAsia="Times New Roman" w:hAnsi="Arial" w:cs="Arial"/>
+          <w:color w:val="1C3643"/>
+          <w:sz w:val="24"/>
+          <w:szCs w:val="24"/>
+          <w:lang w:eastAsia="es-CR"/>
+        </w:rPr>
+        <w:t xml:space="preserve"> que </w:t>
+      </w:r>
+      <w:proofErr w:type="spellStart"/>
+      <w:r>
+        <w:rPr>
+          <w:rFonts w:ascii="Arial" w:eastAsia="Times New Roman" w:hAnsi="Arial" w:cs="Arial"/>
+          <w:color w:val="1C3643"/>
+          <w:sz w:val="24"/>
+          <w:szCs w:val="24"/>
+          <w:lang w:eastAsia="es-CR"/>
+        </w:rPr>
+        <w:t>deasea</w:t>
+      </w:r>
+      <w:proofErr w:type="spellEnd"/>
+      <w:r>
+        <w:rPr>
+          <w:rFonts w:ascii="Arial" w:eastAsia="Times New Roman" w:hAnsi="Arial" w:cs="Arial"/>
+          <w:color w:val="1C3643"/>
+          <w:sz w:val="24"/>
+          <w:szCs w:val="24"/>
+          <w:lang w:eastAsia="es-CR"/>
+        </w:rPr>
+        <w:t xml:space="preserve"> guardar con alisas”</w:t>
+      </w:r>
+    </w:p>
+    <w:p>
+      <w:pPr>
+        <w:rPr>
+          <w:rFonts w:ascii="Arial" w:eastAsia="Times New Roman" w:hAnsi="Arial" w:cs="Arial"/>
+          <w:color w:val="1C3643"/>
+          <w:sz w:val="24"/>
+          <w:szCs w:val="24"/>
+          <w:lang w:eastAsia="es-CR"/>
+        </w:rPr>
+      </w:pPr>
+      <w:r>
+        <w:rPr>
+          <w:rFonts w:ascii="Arial" w:eastAsia="Times New Roman" w:hAnsi="Arial" w:cs="Arial"/>
+          <w:color w:val="1C3643"/>
+          <w:sz w:val="24"/>
+          <w:szCs w:val="24"/>
+          <w:lang w:eastAsia="es-CR"/>
+        </w:rPr>
+        <w:t>Ejemplo: a</w:t>
+      </w:r>
+      <w:r>
+        <w:rPr>
+          <w:rFonts w:ascii="Arial" w:eastAsia="Times New Roman" w:hAnsi="Arial" w:cs="Arial"/>
+          <w:color w:val="1C3643"/>
+          <w:sz w:val="24"/>
+          <w:szCs w:val="24"/>
+          <w:lang w:eastAsia="es-CR"/>
+        </w:rPr>
+        <w:t xml:space="preserve">lias </w:t>
+      </w:r>
+      <w:r>
+        <w:rPr>
+          <w:rFonts w:ascii="Arial" w:eastAsia="Times New Roman" w:hAnsi="Arial" w:cs="Arial"/>
+          <w:color w:val="1C3643"/>
+          <w:sz w:val="24"/>
+          <w:szCs w:val="24"/>
+          <w:lang w:eastAsia="es-CR"/>
+        </w:rPr>
+        <w:t>arbolito</w:t>
+      </w:r>
+      <w:r>
+        <w:rPr>
+          <w:rFonts w:ascii="Arial" w:eastAsia="Times New Roman" w:hAnsi="Arial" w:cs="Arial"/>
+          <w:color w:val="1C3643"/>
+          <w:sz w:val="24"/>
+          <w:szCs w:val="24"/>
+          <w:lang w:eastAsia="es-CR"/>
+        </w:rPr>
+        <w:t>=”</w:t>
+      </w:r>
+      <w:r>
+        <w:rPr>
+          <w:rFonts w:ascii="Arial" w:eastAsia="Times New Roman" w:hAnsi="Arial" w:cs="Arial"/>
+          <w:color w:val="1C3643"/>
+          <w:sz w:val="24"/>
+          <w:szCs w:val="24"/>
+          <w:lang w:eastAsia="es-CR"/>
+        </w:rPr>
+        <w:t xml:space="preserve"> </w:t>
+      </w:r>
+      <w:proofErr w:type="spellStart"/>
+      <w:r>
+        <w:rPr>
+          <w:rFonts w:ascii="Arial" w:eastAsia="Times New Roman" w:hAnsi="Arial" w:cs="Arial"/>
+          <w:color w:val="1C3643"/>
+          <w:sz w:val="24"/>
+          <w:szCs w:val="24"/>
+          <w:lang w:eastAsia="es-CR"/>
+        </w:rPr>
+        <w:t>g</w:t>
+      </w:r>
+      <w:r>
+        <w:rPr>
+          <w:rFonts w:ascii="Arial" w:eastAsia="Times New Roman" w:hAnsi="Arial" w:cs="Arial"/>
+          <w:color w:val="1C3643"/>
+          <w:sz w:val="24"/>
+          <w:szCs w:val="24"/>
+          <w:lang w:eastAsia="es-CR"/>
+        </w:rPr>
+        <w:t>it</w:t>
+      </w:r>
+      <w:proofErr w:type="spellEnd"/>
+      <w:r>
+        <w:rPr>
+          <w:rFonts w:ascii="Arial" w:eastAsia="Times New Roman" w:hAnsi="Arial" w:cs="Arial"/>
+          <w:color w:val="1C3643"/>
+          <w:sz w:val="24"/>
+          <w:szCs w:val="24"/>
+          <w:lang w:eastAsia="es-CR"/>
+        </w:rPr>
+        <w:t xml:space="preserve"> log –</w:t>
+      </w:r>
+      <w:proofErr w:type="spellStart"/>
+      <w:r>
+        <w:rPr>
+          <w:rFonts w:ascii="Arial" w:eastAsia="Times New Roman" w:hAnsi="Arial" w:cs="Arial"/>
+          <w:color w:val="1C3643"/>
+          <w:sz w:val="24"/>
+          <w:szCs w:val="24"/>
+          <w:lang w:eastAsia="es-CR"/>
+        </w:rPr>
+        <w:t>all</w:t>
+      </w:r>
+      <w:proofErr w:type="spellEnd"/>
+      <w:r>
+        <w:rPr>
+          <w:rFonts w:ascii="Arial" w:eastAsia="Times New Roman" w:hAnsi="Arial" w:cs="Arial"/>
+          <w:color w:val="1C3643"/>
+          <w:sz w:val="24"/>
+          <w:szCs w:val="24"/>
+          <w:lang w:eastAsia="es-CR"/>
+        </w:rPr>
+        <w:t xml:space="preserve"> –</w:t>
+      </w:r>
+      <w:proofErr w:type="spellStart"/>
+      <w:r>
+        <w:rPr>
+          <w:rFonts w:ascii="Arial" w:eastAsia="Times New Roman" w:hAnsi="Arial" w:cs="Arial"/>
+          <w:color w:val="1C3643"/>
+          <w:sz w:val="24"/>
+          <w:szCs w:val="24"/>
+          <w:lang w:eastAsia="es-CR"/>
+        </w:rPr>
+        <w:t>graph</w:t>
+      </w:r>
+      <w:proofErr w:type="spellEnd"/>
+      <w:r>
+        <w:rPr>
+          <w:rFonts w:ascii="Arial" w:eastAsia="Times New Roman" w:hAnsi="Arial" w:cs="Arial"/>
+          <w:color w:val="1C3643"/>
+          <w:sz w:val="24"/>
+          <w:szCs w:val="24"/>
+          <w:lang w:eastAsia="es-CR"/>
+        </w:rPr>
+        <w:t xml:space="preserve"> –</w:t>
+      </w:r>
+      <w:proofErr w:type="spellStart"/>
+      <w:r>
+        <w:rPr>
+          <w:rFonts w:ascii="Arial" w:eastAsia="Times New Roman" w:hAnsi="Arial" w:cs="Arial"/>
+          <w:color w:val="1C3643"/>
+          <w:sz w:val="24"/>
+          <w:szCs w:val="24"/>
+          <w:lang w:eastAsia="es-CR"/>
+        </w:rPr>
+        <w:t>decorate</w:t>
+      </w:r>
+      <w:proofErr w:type="spellEnd"/>
+      <w:r>
+        <w:rPr>
+          <w:rFonts w:ascii="Arial" w:eastAsia="Times New Roman" w:hAnsi="Arial" w:cs="Arial"/>
+          <w:color w:val="1C3643"/>
+          <w:sz w:val="24"/>
+          <w:szCs w:val="24"/>
+          <w:lang w:eastAsia="es-CR"/>
+        </w:rPr>
+        <w:t xml:space="preserve"> –</w:t>
+      </w:r>
+      <w:proofErr w:type="spellStart"/>
+      <w:r>
+        <w:rPr>
+          <w:rFonts w:ascii="Arial" w:eastAsia="Times New Roman" w:hAnsi="Arial" w:cs="Arial"/>
+          <w:color w:val="1C3643"/>
+          <w:sz w:val="24"/>
+          <w:szCs w:val="24"/>
+          <w:lang w:eastAsia="es-CR"/>
+        </w:rPr>
+        <w:t>oneline</w:t>
+      </w:r>
+      <w:proofErr w:type="spellEnd"/>
+      <w:r>
+        <w:rPr>
+          <w:rFonts w:ascii="Arial" w:eastAsia="Times New Roman" w:hAnsi="Arial" w:cs="Arial"/>
+          <w:color w:val="1C3643"/>
+          <w:sz w:val="24"/>
+          <w:szCs w:val="24"/>
+          <w:lang w:eastAsia="es-CR"/>
+        </w:rPr>
+        <w:t>”</w:t>
+      </w:r>
+    </w:p>
+    <w:p>
+      <w:pPr>
+        <w:rPr>
+          <w:rFonts w:ascii="Arial" w:eastAsia="Times New Roman" w:hAnsi="Arial" w:cs="Arial"/>
+          <w:color w:val="1C3643"/>
+          <w:sz w:val="24"/>
+          <w:szCs w:val="24"/>
+          <w:lang w:eastAsia="es-CR"/>
+        </w:rPr>
+      </w:pPr>
+    </w:p>
+    <w:p>
+      <w:pPr>
+        <w:rPr>
+          <w:rFonts w:ascii="Arial" w:eastAsia="Times New Roman" w:hAnsi="Arial" w:cs="Arial"/>
+          <w:color w:val="1C3643"/>
+          <w:sz w:val="24"/>
+          <w:szCs w:val="24"/>
+          <w:lang w:eastAsia="es-CR"/>
+        </w:rPr>
+      </w:pPr>
+      <w:r>
+        <w:rPr>
+          <w:rFonts w:ascii="Arial" w:eastAsia="Times New Roman" w:hAnsi="Arial" w:cs="Arial"/>
+          <w:color w:val="1C3643"/>
+          <w:sz w:val="24"/>
+          <w:szCs w:val="24"/>
+          <w:lang w:eastAsia="es-CR"/>
+        </w:rPr>
+        <w:t xml:space="preserve">Para la creación de un tag </w:t>
+      </w:r>
+    </w:p>
+    <w:p>
+      <w:pPr>
+        <w:rPr>
+          <w:rFonts w:ascii="Arial" w:eastAsia="Times New Roman" w:hAnsi="Arial" w:cs="Arial"/>
+          <w:color w:val="1C3643"/>
+          <w:sz w:val="24"/>
+          <w:szCs w:val="24"/>
+          <w:lang w:eastAsia="es-CR"/>
+        </w:rPr>
+      </w:pPr>
+      <w:r>
+        <w:rPr>
+          <w:rFonts w:ascii="Arial" w:eastAsia="Times New Roman" w:hAnsi="Arial" w:cs="Arial"/>
+          <w:color w:val="1C3643"/>
+          <w:sz w:val="24"/>
+          <w:szCs w:val="24"/>
+          <w:lang w:eastAsia="es-CR"/>
+        </w:rPr>
+        <w:t xml:space="preserve">Git tag -a </w:t>
+      </w:r>
+      <w:proofErr w:type="spellStart"/>
+      <w:r>
+        <w:rPr>
+          <w:rFonts w:ascii="Arial" w:eastAsia="Times New Roman" w:hAnsi="Arial" w:cs="Arial"/>
+          <w:color w:val="1C3643"/>
+          <w:sz w:val="24"/>
+          <w:szCs w:val="24"/>
+          <w:lang w:eastAsia="es-CR"/>
+        </w:rPr>
+        <w:t>versionDelTag</w:t>
+      </w:r>
+      <w:proofErr w:type="spellEnd"/>
+      <w:r>
+        <w:rPr>
+          <w:rFonts w:ascii="Arial" w:eastAsia="Times New Roman" w:hAnsi="Arial" w:cs="Arial"/>
+          <w:color w:val="1C3643"/>
+          <w:sz w:val="24"/>
+          <w:szCs w:val="24"/>
+          <w:lang w:eastAsia="es-CR"/>
+        </w:rPr>
+        <w:t xml:space="preserve"> -m “Mensaje deseado del tag” </w:t>
+      </w:r>
+      <w:proofErr w:type="spellStart"/>
+      <w:r>
+        <w:rPr>
+          <w:rFonts w:ascii="Arial" w:eastAsia="Times New Roman" w:hAnsi="Arial" w:cs="Arial"/>
+          <w:color w:val="1C3643"/>
+          <w:sz w:val="24"/>
+          <w:szCs w:val="24"/>
+          <w:lang w:eastAsia="es-CR"/>
+        </w:rPr>
+        <w:t>nombreDelCommit</w:t>
+      </w:r>
+      <w:proofErr w:type="spellEnd"/>
+    </w:p>
+    <w:p>
+      <w:pPr>
+        <w:rPr>
+          <w:rFonts w:ascii="Arial" w:eastAsia="Times New Roman" w:hAnsi="Arial" w:cs="Arial"/>
+          <w:color w:val="1C3643"/>
+          <w:sz w:val="24"/>
+          <w:szCs w:val="24"/>
+          <w:lang w:eastAsia="es-CR"/>
+        </w:rPr>
+      </w:pPr>
+      <w:r>
+        <w:rPr>
+          <w:rFonts w:ascii="Arial" w:eastAsia="Times New Roman" w:hAnsi="Arial" w:cs="Arial"/>
+          <w:color w:val="1C3643"/>
+          <w:sz w:val="24"/>
+          <w:szCs w:val="24"/>
+          <w:lang w:eastAsia="es-CR"/>
+        </w:rPr>
+        <w:t xml:space="preserve">Ejemplo: </w:t>
+      </w:r>
+      <w:proofErr w:type="spellStart"/>
+      <w:r>
+        <w:rPr>
+          <w:rFonts w:ascii="Arial" w:eastAsia="Times New Roman" w:hAnsi="Arial" w:cs="Arial"/>
+          <w:color w:val="1C3643"/>
+          <w:sz w:val="24"/>
+          <w:szCs w:val="24"/>
+          <w:lang w:eastAsia="es-CR"/>
+        </w:rPr>
+        <w:t>git</w:t>
+      </w:r>
+      <w:proofErr w:type="spellEnd"/>
+      <w:r>
+        <w:rPr>
+          <w:rFonts w:ascii="Arial" w:eastAsia="Times New Roman" w:hAnsi="Arial" w:cs="Arial"/>
+          <w:color w:val="1C3643"/>
+          <w:sz w:val="24"/>
+          <w:szCs w:val="24"/>
+          <w:lang w:eastAsia="es-CR"/>
+        </w:rPr>
+        <w:t xml:space="preserve"> tag -a v0.1 -m "Resultado de las primeras clases del curso" 9f98e8f</w:t>
+      </w:r>
+    </w:p>
+    <w:p>
+      <w:pPr>
+        <w:rPr>
+          <w:rFonts w:ascii="Arial" w:eastAsia="Times New Roman" w:hAnsi="Arial" w:cs="Arial"/>
+          <w:color w:val="1C3643"/>
+          <w:sz w:val="24"/>
+          <w:szCs w:val="24"/>
+          <w:lang w:eastAsia="es-CR"/>
+        </w:rPr>
+      </w:pPr>
+      <w:proofErr w:type="spellStart"/>
+      <w:r>
+        <w:rPr>
+          <w:rFonts w:ascii="Arial" w:eastAsia="Times New Roman" w:hAnsi="Arial" w:cs="Arial"/>
+          <w:color w:val="1C3643"/>
+          <w:sz w:val="24"/>
+          <w:szCs w:val="24"/>
+          <w:lang w:eastAsia="es-CR"/>
+        </w:rPr>
+        <w:t>git</w:t>
+      </w:r>
+      <w:proofErr w:type="spellEnd"/>
+      <w:r>
+        <w:rPr>
+          <w:rFonts w:ascii="Arial" w:eastAsia="Times New Roman" w:hAnsi="Arial" w:cs="Arial"/>
+          <w:color w:val="1C3643"/>
+          <w:sz w:val="24"/>
+          <w:szCs w:val="24"/>
+          <w:lang w:eastAsia="es-CR"/>
+        </w:rPr>
+        <w:t xml:space="preserve"> </w:t>
+      </w:r>
+      <w:proofErr w:type="gramStart"/>
+      <w:r>
+        <w:rPr>
+          <w:rFonts w:ascii="Arial" w:eastAsia="Times New Roman" w:hAnsi="Arial" w:cs="Arial"/>
+          <w:color w:val="1C3643"/>
+          <w:sz w:val="24"/>
+          <w:szCs w:val="24"/>
+          <w:lang w:eastAsia="es-CR"/>
+        </w:rPr>
+        <w:t>show</w:t>
+      </w:r>
+      <w:proofErr w:type="gramEnd"/>
+      <w:r>
+        <w:rPr>
+          <w:rFonts w:ascii="Arial" w:eastAsia="Times New Roman" w:hAnsi="Arial" w:cs="Arial"/>
+          <w:color w:val="1C3643"/>
+          <w:sz w:val="24"/>
+          <w:szCs w:val="24"/>
+          <w:lang w:eastAsia="es-CR"/>
+        </w:rPr>
+        <w:t>-</w:t>
+      </w:r>
+      <w:proofErr w:type="spellStart"/>
+      <w:r>
+        <w:rPr>
+          <w:rFonts w:ascii="Arial" w:eastAsia="Times New Roman" w:hAnsi="Arial" w:cs="Arial"/>
+          <w:color w:val="1C3643"/>
+          <w:sz w:val="24"/>
+          <w:szCs w:val="24"/>
+          <w:lang w:eastAsia="es-CR"/>
+        </w:rPr>
+        <w:t>ref</w:t>
+      </w:r>
+      <w:proofErr w:type="spellEnd"/>
+      <w:r>
+        <w:rPr>
+          <w:rFonts w:ascii="Arial" w:eastAsia="Times New Roman" w:hAnsi="Arial" w:cs="Arial"/>
+          <w:color w:val="1C3643"/>
+          <w:sz w:val="24"/>
+          <w:szCs w:val="24"/>
+          <w:lang w:eastAsia="es-CR"/>
+        </w:rPr>
+        <w:t xml:space="preserve"> </w:t>
+      </w:r>
+      <w:r>
+        <w:rPr>
+          <w:rFonts w:ascii="Arial" w:eastAsia="Times New Roman" w:hAnsi="Arial" w:cs="Arial"/>
+          <w:color w:val="1C3643"/>
+          <w:sz w:val="24"/>
+          <w:szCs w:val="24"/>
+          <w:lang w:eastAsia="es-CR"/>
+        </w:rPr>
+        <w:t>–</w:t>
+      </w:r>
+      <w:r>
+        <w:rPr>
+          <w:rFonts w:ascii="Arial" w:eastAsia="Times New Roman" w:hAnsi="Arial" w:cs="Arial"/>
+          <w:color w:val="1C3643"/>
+          <w:sz w:val="24"/>
+          <w:szCs w:val="24"/>
+          <w:lang w:eastAsia="es-CR"/>
+        </w:rPr>
+        <w:t>tags</w:t>
+      </w:r>
+      <w:r>
+        <w:rPr>
+          <w:rFonts w:ascii="Arial" w:eastAsia="Times New Roman" w:hAnsi="Arial" w:cs="Arial"/>
+          <w:color w:val="1C3643"/>
+          <w:sz w:val="24"/>
+          <w:szCs w:val="24"/>
+          <w:lang w:eastAsia="es-CR"/>
+        </w:rPr>
+        <w:t xml:space="preserve"> ver los tags creados</w:t>
+      </w:r>
+    </w:p>
+    <w:p>
+      <w:pPr>
+        <w:rPr>
+          <w:rFonts w:ascii="Arial" w:eastAsia="Times New Roman" w:hAnsi="Arial" w:cs="Arial"/>
+          <w:color w:val="1C3643"/>
+          <w:sz w:val="24"/>
+          <w:szCs w:val="24"/>
+          <w:lang w:eastAsia="es-CR"/>
+        </w:rPr>
+      </w:pPr>
+      <w:proofErr w:type="spellStart"/>
+      <w:r>
+        <w:rPr>
+          <w:rFonts w:ascii="Arial" w:eastAsia="Times New Roman" w:hAnsi="Arial" w:cs="Arial"/>
+          <w:color w:val="1C3643"/>
+          <w:sz w:val="24"/>
+          <w:szCs w:val="24"/>
+          <w:lang w:eastAsia="es-CR"/>
+        </w:rPr>
+        <w:t>git</w:t>
+      </w:r>
+      <w:proofErr w:type="spellEnd"/>
+      <w:r>
+        <w:rPr>
+          <w:rFonts w:ascii="Arial" w:eastAsia="Times New Roman" w:hAnsi="Arial" w:cs="Arial"/>
+          <w:color w:val="1C3643"/>
+          <w:sz w:val="24"/>
+          <w:szCs w:val="24"/>
+          <w:lang w:eastAsia="es-CR"/>
+        </w:rPr>
+        <w:t xml:space="preserve"> </w:t>
+      </w:r>
+      <w:proofErr w:type="gramStart"/>
+      <w:r>
+        <w:rPr>
+          <w:rFonts w:ascii="Arial" w:eastAsia="Times New Roman" w:hAnsi="Arial" w:cs="Arial"/>
+          <w:color w:val="1C3643"/>
+          <w:sz w:val="24"/>
+          <w:szCs w:val="24"/>
+          <w:lang w:eastAsia="es-CR"/>
+        </w:rPr>
+        <w:t>status</w:t>
+      </w:r>
+      <w:proofErr w:type="gramEnd"/>
+      <w:r>
+        <w:rPr>
+          <w:rFonts w:ascii="Arial" w:eastAsia="Times New Roman" w:hAnsi="Arial" w:cs="Arial"/>
+          <w:color w:val="1C3643"/>
+          <w:sz w:val="24"/>
+          <w:szCs w:val="24"/>
+          <w:lang w:eastAsia="es-CR"/>
+        </w:rPr>
+        <w:t xml:space="preserve"> </w:t>
+      </w:r>
+    </w:p>
+    <w:p>
+      <w:pPr>
+        <w:rPr>
+          <w:rFonts w:ascii="Arial" w:eastAsia="Times New Roman" w:hAnsi="Arial" w:cs="Arial"/>
+          <w:color w:val="1C3643"/>
+          <w:sz w:val="24"/>
+          <w:szCs w:val="24"/>
+          <w:lang w:eastAsia="es-CR"/>
+        </w:rPr>
+      </w:pPr>
+      <w:proofErr w:type="spellStart"/>
+      <w:r>
+        <w:rPr>
+          <w:rFonts w:ascii="Arial" w:eastAsia="Times New Roman" w:hAnsi="Arial" w:cs="Arial"/>
+          <w:color w:val="1C3643"/>
+          <w:sz w:val="24"/>
+          <w:szCs w:val="24"/>
+          <w:lang w:eastAsia="es-CR"/>
+        </w:rPr>
+        <w:t>git</w:t>
+      </w:r>
+      <w:proofErr w:type="spellEnd"/>
+      <w:r>
+        <w:rPr>
+          <w:rFonts w:ascii="Arial" w:eastAsia="Times New Roman" w:hAnsi="Arial" w:cs="Arial"/>
+          <w:color w:val="1C3643"/>
+          <w:sz w:val="24"/>
+          <w:szCs w:val="24"/>
+          <w:lang w:eastAsia="es-CR"/>
+        </w:rPr>
+        <w:t xml:space="preserve"> </w:t>
+      </w:r>
+      <w:proofErr w:type="spellStart"/>
+      <w:r>
+        <w:rPr>
+          <w:rFonts w:ascii="Arial" w:eastAsia="Times New Roman" w:hAnsi="Arial" w:cs="Arial"/>
+          <w:color w:val="1C3643"/>
+          <w:sz w:val="24"/>
+          <w:szCs w:val="24"/>
+          <w:lang w:eastAsia="es-CR"/>
+        </w:rPr>
+        <w:t>pull</w:t>
+      </w:r>
+      <w:proofErr w:type="spellEnd"/>
+      <w:r>
+        <w:rPr>
+          <w:rFonts w:ascii="Arial" w:eastAsia="Times New Roman" w:hAnsi="Arial" w:cs="Arial"/>
+          <w:color w:val="1C3643"/>
+          <w:sz w:val="24"/>
+          <w:szCs w:val="24"/>
+          <w:lang w:eastAsia="es-CR"/>
+        </w:rPr>
+        <w:t xml:space="preserve"> </w:t>
+      </w:r>
+      <w:proofErr w:type="spellStart"/>
+      <w:r>
+        <w:rPr>
+          <w:rFonts w:ascii="Arial" w:eastAsia="Times New Roman" w:hAnsi="Arial" w:cs="Arial"/>
+          <w:color w:val="1C3643"/>
+          <w:sz w:val="24"/>
+          <w:szCs w:val="24"/>
+          <w:lang w:eastAsia="es-CR"/>
+        </w:rPr>
+        <w:t>origin</w:t>
+      </w:r>
+      <w:proofErr w:type="spellEnd"/>
+      <w:r>
+        <w:rPr>
+          <w:rFonts w:ascii="Arial" w:eastAsia="Times New Roman" w:hAnsi="Arial" w:cs="Arial"/>
+          <w:color w:val="1C3643"/>
+          <w:sz w:val="24"/>
+          <w:szCs w:val="24"/>
+          <w:lang w:eastAsia="es-CR"/>
+        </w:rPr>
+        <w:t xml:space="preserve"> </w:t>
+      </w:r>
+      <w:proofErr w:type="gramStart"/>
+      <w:r>
+        <w:rPr>
+          <w:rFonts w:ascii="Arial" w:eastAsia="Times New Roman" w:hAnsi="Arial" w:cs="Arial"/>
+          <w:color w:val="1C3643"/>
+          <w:sz w:val="24"/>
+          <w:szCs w:val="24"/>
+          <w:lang w:eastAsia="es-CR"/>
+        </w:rPr>
+        <w:t>master</w:t>
+      </w:r>
+      <w:proofErr w:type="gramEnd"/>
+    </w:p>
+    <w:p>
+      <w:pPr>
+        <w:rPr>
+          <w:rFonts w:ascii="Arial" w:eastAsia="Times New Roman" w:hAnsi="Arial" w:cs="Arial"/>
+          <w:color w:val="1C3643"/>
+          <w:sz w:val="24"/>
+          <w:szCs w:val="24"/>
+          <w:lang w:eastAsia="es-CR"/>
+        </w:rPr>
+      </w:pPr>
+      <w:proofErr w:type="spellStart"/>
+      <w:r>
+        <w:rPr>
+          <w:rFonts w:ascii="Arial" w:eastAsia="Times New Roman" w:hAnsi="Arial" w:cs="Arial"/>
+          <w:color w:val="1C3643"/>
+          <w:sz w:val="24"/>
+          <w:szCs w:val="24"/>
+          <w:lang w:eastAsia="es-CR"/>
+        </w:rPr>
+        <w:t>git</w:t>
+      </w:r>
+      <w:proofErr w:type="spellEnd"/>
+      <w:r>
+        <w:rPr>
+          <w:rFonts w:ascii="Arial" w:eastAsia="Times New Roman" w:hAnsi="Arial" w:cs="Arial"/>
+          <w:color w:val="1C3643"/>
+          <w:sz w:val="24"/>
+          <w:szCs w:val="24"/>
+          <w:lang w:eastAsia="es-CR"/>
+        </w:rPr>
+        <w:t xml:space="preserve"> </w:t>
+      </w:r>
+      <w:proofErr w:type="spellStart"/>
+      <w:r>
+        <w:rPr>
+          <w:rFonts w:ascii="Arial" w:eastAsia="Times New Roman" w:hAnsi="Arial" w:cs="Arial"/>
+          <w:color w:val="1C3643"/>
+          <w:sz w:val="24"/>
+          <w:szCs w:val="24"/>
+          <w:lang w:eastAsia="es-CR"/>
+        </w:rPr>
+        <w:t>push</w:t>
+      </w:r>
+      <w:proofErr w:type="spellEnd"/>
+      <w:r>
+        <w:rPr>
+          <w:rFonts w:ascii="Arial" w:eastAsia="Times New Roman" w:hAnsi="Arial" w:cs="Arial"/>
+          <w:color w:val="1C3643"/>
+          <w:sz w:val="24"/>
+          <w:szCs w:val="24"/>
+          <w:lang w:eastAsia="es-CR"/>
+        </w:rPr>
+        <w:t xml:space="preserve"> </w:t>
+      </w:r>
+      <w:proofErr w:type="spellStart"/>
+      <w:r>
+        <w:rPr>
+          <w:rFonts w:ascii="Arial" w:eastAsia="Times New Roman" w:hAnsi="Arial" w:cs="Arial"/>
+          <w:color w:val="1C3643"/>
+          <w:sz w:val="24"/>
+          <w:szCs w:val="24"/>
+          <w:lang w:eastAsia="es-CR"/>
+        </w:rPr>
+        <w:t>origin</w:t>
+      </w:r>
+      <w:proofErr w:type="spellEnd"/>
+      <w:r>
+        <w:rPr>
+          <w:rFonts w:ascii="Arial" w:eastAsia="Times New Roman" w:hAnsi="Arial" w:cs="Arial"/>
+          <w:color w:val="1C3643"/>
+          <w:sz w:val="24"/>
+          <w:szCs w:val="24"/>
+          <w:lang w:eastAsia="es-CR"/>
+        </w:rPr>
+        <w:t xml:space="preserve"> </w:t>
+      </w:r>
+      <w:r>
+        <w:rPr>
+          <w:rFonts w:ascii="Arial" w:eastAsia="Times New Roman" w:hAnsi="Arial" w:cs="Arial"/>
+          <w:color w:val="1C3643"/>
+          <w:sz w:val="24"/>
+          <w:szCs w:val="24"/>
+          <w:lang w:eastAsia="es-CR"/>
+        </w:rPr>
+        <w:t>–</w:t>
+      </w:r>
+      <w:r>
+        <w:rPr>
+          <w:rFonts w:ascii="Arial" w:eastAsia="Times New Roman" w:hAnsi="Arial" w:cs="Arial"/>
+          <w:color w:val="1C3643"/>
+          <w:sz w:val="24"/>
+          <w:szCs w:val="24"/>
+          <w:lang w:eastAsia="es-CR"/>
+        </w:rPr>
+        <w:t>tags</w:t>
+      </w:r>
+      <w:r>
+        <w:rPr>
+          <w:rFonts w:ascii="Arial" w:eastAsia="Times New Roman" w:hAnsi="Arial" w:cs="Arial"/>
+          <w:color w:val="1C3643"/>
+          <w:sz w:val="24"/>
+          <w:szCs w:val="24"/>
+          <w:lang w:eastAsia="es-CR"/>
+        </w:rPr>
+        <w:t xml:space="preserve"> mandar a </w:t>
+      </w:r>
+      <w:proofErr w:type="spellStart"/>
+      <w:r>
+        <w:rPr>
+          <w:rFonts w:ascii="Arial" w:eastAsia="Times New Roman" w:hAnsi="Arial" w:cs="Arial"/>
+          <w:color w:val="1C3643"/>
+          <w:sz w:val="24"/>
+          <w:szCs w:val="24"/>
+          <w:lang w:eastAsia="es-CR"/>
+        </w:rPr>
+        <w:t>git</w:t>
+      </w:r>
+      <w:proofErr w:type="spellEnd"/>
+      <w:r>
+        <w:rPr>
+          <w:rFonts w:ascii="Arial" w:eastAsia="Times New Roman" w:hAnsi="Arial" w:cs="Arial"/>
+          <w:color w:val="1C3643"/>
+          <w:sz w:val="24"/>
+          <w:szCs w:val="24"/>
+          <w:lang w:eastAsia="es-CR"/>
+        </w:rPr>
+        <w:t xml:space="preserve"> los tags creados</w:t>
+      </w:r>
+    </w:p>
+    <w:p>
+      <w:pPr>
+        <w:rPr>
+          <w:rFonts w:ascii="Arial" w:eastAsia="Times New Roman" w:hAnsi="Arial" w:cs="Arial"/>
+          <w:color w:val="1C3643"/>
+          <w:sz w:val="24"/>
+          <w:szCs w:val="24"/>
+          <w:lang w:eastAsia="es-CR"/>
+        </w:rPr>
+      </w:pPr>
+      <w:proofErr w:type="spellStart"/>
+      <w:r>
+        <w:rPr>
+          <w:rFonts w:ascii="Arial" w:eastAsia="Times New Roman" w:hAnsi="Arial" w:cs="Arial"/>
+          <w:color w:val="1C3643"/>
+          <w:sz w:val="24"/>
+          <w:szCs w:val="24"/>
+          <w:lang w:eastAsia="es-CR"/>
+        </w:rPr>
+        <w:t>git</w:t>
+      </w:r>
+      <w:proofErr w:type="spellEnd"/>
+      <w:r>
+        <w:rPr>
+          <w:rFonts w:ascii="Arial" w:eastAsia="Times New Roman" w:hAnsi="Arial" w:cs="Arial"/>
+          <w:color w:val="1C3643"/>
+          <w:sz w:val="24"/>
+          <w:szCs w:val="24"/>
+          <w:lang w:eastAsia="es-CR"/>
+        </w:rPr>
+        <w:t xml:space="preserve"> tag -d Dormido</w:t>
+      </w:r>
+      <w:r>
+        <w:rPr>
+          <w:rFonts w:ascii="Arial" w:eastAsia="Times New Roman" w:hAnsi="Arial" w:cs="Arial"/>
+          <w:color w:val="1C3643"/>
+          <w:sz w:val="24"/>
+          <w:szCs w:val="24"/>
+          <w:lang w:eastAsia="es-CR"/>
+        </w:rPr>
+        <w:t xml:space="preserve"> eliminar tag</w:t>
+      </w:r>
+    </w:p>
+    <w:p>
+      <w:pPr>
+        <w:rPr>
+          <w:rFonts w:ascii="Arial" w:eastAsia="Times New Roman" w:hAnsi="Arial" w:cs="Arial"/>
+          <w:color w:val="1C3643"/>
+          <w:sz w:val="24"/>
+          <w:szCs w:val="24"/>
+          <w:lang w:eastAsia="es-CR"/>
+        </w:rPr>
+      </w:pPr>
+      <w:proofErr w:type="spellStart"/>
+      <w:r>
+        <w:rPr>
+          <w:rFonts w:ascii="Arial" w:eastAsia="Times New Roman" w:hAnsi="Arial" w:cs="Arial"/>
+          <w:color w:val="1C3643"/>
+          <w:sz w:val="24"/>
+          <w:szCs w:val="24"/>
+          <w:lang w:eastAsia="es-CR"/>
+        </w:rPr>
+        <w:t>git</w:t>
+      </w:r>
+      <w:proofErr w:type="spellEnd"/>
+      <w:r>
+        <w:rPr>
+          <w:rFonts w:ascii="Arial" w:eastAsia="Times New Roman" w:hAnsi="Arial" w:cs="Arial"/>
+          <w:color w:val="1C3643"/>
+          <w:sz w:val="24"/>
+          <w:szCs w:val="24"/>
+          <w:lang w:eastAsia="es-CR"/>
+        </w:rPr>
+        <w:t xml:space="preserve"> </w:t>
+      </w:r>
+      <w:proofErr w:type="spellStart"/>
+      <w:r>
+        <w:rPr>
+          <w:rFonts w:ascii="Arial" w:eastAsia="Times New Roman" w:hAnsi="Arial" w:cs="Arial"/>
+          <w:color w:val="1C3643"/>
+          <w:sz w:val="24"/>
+          <w:szCs w:val="24"/>
+          <w:lang w:eastAsia="es-CR"/>
+        </w:rPr>
+        <w:t>pull</w:t>
+      </w:r>
+      <w:proofErr w:type="spellEnd"/>
+      <w:r>
+        <w:rPr>
+          <w:rFonts w:ascii="Arial" w:eastAsia="Times New Roman" w:hAnsi="Arial" w:cs="Arial"/>
+          <w:color w:val="1C3643"/>
+          <w:sz w:val="24"/>
+          <w:szCs w:val="24"/>
+          <w:lang w:eastAsia="es-CR"/>
+        </w:rPr>
+        <w:t xml:space="preserve"> </w:t>
+      </w:r>
+      <w:proofErr w:type="spellStart"/>
+      <w:r>
+        <w:rPr>
+          <w:rFonts w:ascii="Arial" w:eastAsia="Times New Roman" w:hAnsi="Arial" w:cs="Arial"/>
+          <w:color w:val="1C3643"/>
+          <w:sz w:val="24"/>
+          <w:szCs w:val="24"/>
+          <w:lang w:eastAsia="es-CR"/>
+        </w:rPr>
+        <w:t>origin</w:t>
+      </w:r>
+      <w:proofErr w:type="spellEnd"/>
+      <w:r>
+        <w:rPr>
+          <w:rFonts w:ascii="Arial" w:eastAsia="Times New Roman" w:hAnsi="Arial" w:cs="Arial"/>
+          <w:color w:val="1C3643"/>
+          <w:sz w:val="24"/>
+          <w:szCs w:val="24"/>
+          <w:lang w:eastAsia="es-CR"/>
+        </w:rPr>
+        <w:t xml:space="preserve"> </w:t>
+      </w:r>
+      <w:proofErr w:type="gramStart"/>
+      <w:r>
+        <w:rPr>
+          <w:rFonts w:ascii="Arial" w:eastAsia="Times New Roman" w:hAnsi="Arial" w:cs="Arial"/>
+          <w:color w:val="1C3643"/>
+          <w:sz w:val="24"/>
+          <w:szCs w:val="24"/>
+          <w:lang w:eastAsia="es-CR"/>
+        </w:rPr>
+        <w:t>master</w:t>
+      </w:r>
+      <w:proofErr w:type="gramEnd"/>
+    </w:p>
+    <w:p>
+      <w:pPr>
+        <w:rPr>
+          <w:rFonts w:ascii="Arial" w:eastAsia="Times New Roman" w:hAnsi="Arial" w:cs="Arial"/>
+          <w:color w:val="1C3643"/>
+          <w:sz w:val="24"/>
+          <w:szCs w:val="24"/>
+          <w:lang w:eastAsia="es-CR"/>
+        </w:rPr>
+      </w:pPr>
+      <w:proofErr w:type="spellStart"/>
+      <w:r>
+        <w:rPr>
+          <w:rFonts w:ascii="Arial" w:eastAsia="Times New Roman" w:hAnsi="Arial" w:cs="Arial"/>
+          <w:color w:val="1C3643"/>
+          <w:sz w:val="24"/>
+          <w:szCs w:val="24"/>
+          <w:lang w:eastAsia="es-CR"/>
+        </w:rPr>
+        <w:t>git</w:t>
+      </w:r>
+      <w:proofErr w:type="spellEnd"/>
+      <w:r>
+        <w:rPr>
+          <w:rFonts w:ascii="Arial" w:eastAsia="Times New Roman" w:hAnsi="Arial" w:cs="Arial"/>
+          <w:color w:val="1C3643"/>
+          <w:sz w:val="24"/>
+          <w:szCs w:val="24"/>
+          <w:lang w:eastAsia="es-CR"/>
+        </w:rPr>
+        <w:t xml:space="preserve"> </w:t>
+      </w:r>
+      <w:proofErr w:type="spellStart"/>
+      <w:r>
+        <w:rPr>
+          <w:rFonts w:ascii="Arial" w:eastAsia="Times New Roman" w:hAnsi="Arial" w:cs="Arial"/>
+          <w:color w:val="1C3643"/>
+          <w:sz w:val="24"/>
+          <w:szCs w:val="24"/>
+          <w:lang w:eastAsia="es-CR"/>
+        </w:rPr>
+        <w:t>push</w:t>
+      </w:r>
+      <w:proofErr w:type="spellEnd"/>
+      <w:r>
+        <w:rPr>
+          <w:rFonts w:ascii="Arial" w:eastAsia="Times New Roman" w:hAnsi="Arial" w:cs="Arial"/>
+          <w:color w:val="1C3643"/>
+          <w:sz w:val="24"/>
+          <w:szCs w:val="24"/>
+          <w:lang w:eastAsia="es-CR"/>
+        </w:rPr>
+        <w:t xml:space="preserve"> </w:t>
+      </w:r>
+      <w:proofErr w:type="spellStart"/>
+      <w:proofErr w:type="gramStart"/>
+      <w:r>
+        <w:rPr>
+          <w:rFonts w:ascii="Arial" w:eastAsia="Times New Roman" w:hAnsi="Arial" w:cs="Arial"/>
+          <w:color w:val="1C3643"/>
+          <w:sz w:val="24"/>
+          <w:szCs w:val="24"/>
+          <w:lang w:eastAsia="es-CR"/>
+        </w:rPr>
+        <w:t>origin</w:t>
+      </w:r>
+      <w:proofErr w:type="spellEnd"/>
+      <w:r>
+        <w:rPr>
+          <w:rFonts w:ascii="Arial" w:eastAsia="Times New Roman" w:hAnsi="Arial" w:cs="Arial"/>
+          <w:color w:val="1C3643"/>
+          <w:sz w:val="24"/>
+          <w:szCs w:val="24"/>
+          <w:lang w:eastAsia="es-CR"/>
+        </w:rPr>
+        <w:t xml:space="preserve"> :</w:t>
+      </w:r>
+      <w:proofErr w:type="spellStart"/>
+      <w:r>
+        <w:rPr>
+          <w:rFonts w:ascii="Arial" w:eastAsia="Times New Roman" w:hAnsi="Arial" w:cs="Arial"/>
+          <w:color w:val="1C3643"/>
+          <w:sz w:val="24"/>
+          <w:szCs w:val="24"/>
+          <w:lang w:eastAsia="es-CR"/>
+        </w:rPr>
+        <w:t>refs</w:t>
+      </w:r>
+      <w:proofErr w:type="spellEnd"/>
+      <w:proofErr w:type="gramEnd"/>
+      <w:r>
+        <w:rPr>
+          <w:rFonts w:ascii="Arial" w:eastAsia="Times New Roman" w:hAnsi="Arial" w:cs="Arial"/>
+          <w:color w:val="1C3643"/>
+          <w:sz w:val="24"/>
+          <w:szCs w:val="24"/>
+          <w:lang w:eastAsia="es-CR"/>
+        </w:rPr>
+        <w:t>/tags/Dormido</w:t>
+      </w:r>
+      <w:r>
+        <w:rPr>
+          <w:rFonts w:ascii="Arial" w:eastAsia="Times New Roman" w:hAnsi="Arial" w:cs="Arial"/>
+          <w:color w:val="1C3643"/>
+          <w:sz w:val="24"/>
+          <w:szCs w:val="24"/>
+          <w:lang w:eastAsia="es-CR"/>
+        </w:rPr>
+        <w:t xml:space="preserve"> eliminar tag definitivamente </w:t>
+      </w:r>
+    </w:p>
+    <w:p>
+      <w:pPr>
+        <w:rPr>
+          <w:rFonts w:ascii="Arial" w:eastAsia="Times New Roman" w:hAnsi="Arial" w:cs="Arial"/>
+          <w:color w:val="1C3643"/>
+          <w:sz w:val="24"/>
+          <w:szCs w:val="24"/>
+          <w:lang w:eastAsia="es-CR"/>
+        </w:rPr>
+      </w:pPr>
     </w:p>
     <w:p>
       <w:pPr>

</xml_diff>

<commit_message>
Nuevos comandos al doc referentes al pull request
</commit_message>
<xml_diff>
--- a/Git/Comandos compañeros Git Platzi.docx
+++ b/Git/Comandos compañeros Git Platzi.docx
@@ -2456,8 +2456,6 @@
         </w:rPr>
         <w:t>Nota: al momento de hacer push si el usuario no esta agregado al repositorio dará error</w:t>
       </w:r>
-      <w:bookmarkStart w:id="0" w:name="_GoBack"/>
-      <w:bookmarkEnd w:id="0"/>
     </w:p>
     <w:p>
       <w:pPr>
@@ -3986,37 +3984,7 @@
           <w:szCs w:val="24"/>
           <w:lang w:eastAsia="es-CR"/>
         </w:rPr>
-        <w:t>Ejemplo: a</w:t>
-      </w:r>
-      <w:r>
-        <w:rPr>
-          <w:rFonts w:ascii="Arial" w:eastAsia="Times New Roman" w:hAnsi="Arial" w:cs="Arial"/>
-          <w:color w:val="1C3643"/>
-          <w:sz w:val="24"/>
-          <w:szCs w:val="24"/>
-          <w:lang w:eastAsia="es-CR"/>
-        </w:rPr>
-        <w:t xml:space="preserve">lias </w:t>
-      </w:r>
-      <w:r>
-        <w:rPr>
-          <w:rFonts w:ascii="Arial" w:eastAsia="Times New Roman" w:hAnsi="Arial" w:cs="Arial"/>
-          <w:color w:val="1C3643"/>
-          <w:sz w:val="24"/>
-          <w:szCs w:val="24"/>
-          <w:lang w:eastAsia="es-CR"/>
-        </w:rPr>
-        <w:t>arbolito</w:t>
-      </w:r>
-      <w:r>
-        <w:rPr>
-          <w:rFonts w:ascii="Arial" w:eastAsia="Times New Roman" w:hAnsi="Arial" w:cs="Arial"/>
-          <w:color w:val="1C3643"/>
-          <w:sz w:val="24"/>
-          <w:szCs w:val="24"/>
-          <w:lang w:eastAsia="es-CR"/>
-        </w:rPr>
-        <w:t>=”</w:t>
+        <w:t>Ejemplo: alias arbolito=”</w:t>
       </w:r>
       <w:r>
         <w:rPr>
@@ -4613,6 +4581,429 @@
           <w:lang w:eastAsia="es-CR"/>
         </w:rPr>
         <w:t>Git push origin cabecera</w:t>
+      </w:r>
+    </w:p>
+    <w:p>
+      <w:pPr>
+        <w:rPr>
+          <w:rFonts w:ascii="Arial" w:eastAsia="Times New Roman" w:hAnsi="Arial" w:cs="Arial"/>
+          <w:color w:val="1C3643"/>
+          <w:sz w:val="24"/>
+          <w:szCs w:val="24"/>
+          <w:lang w:eastAsia="es-CR"/>
+        </w:rPr>
+      </w:pPr>
+    </w:p>
+    <w:p>
+      <w:pPr>
+        <w:rPr>
+          <w:rFonts w:ascii="Arial" w:eastAsia="Times New Roman" w:hAnsi="Arial" w:cs="Arial"/>
+          <w:color w:val="1C3643"/>
+          <w:sz w:val="24"/>
+          <w:szCs w:val="24"/>
+          <w:lang w:eastAsia="es-CR"/>
+        </w:rPr>
+      </w:pPr>
+    </w:p>
+    <w:p>
+      <w:pPr>
+        <w:rPr>
+          <w:rFonts w:ascii="Arial" w:eastAsia="Times New Roman" w:hAnsi="Arial" w:cs="Arial"/>
+          <w:color w:val="1C3643"/>
+          <w:sz w:val="24"/>
+          <w:szCs w:val="24"/>
+          <w:lang w:eastAsia="es-CR"/>
+        </w:rPr>
+      </w:pPr>
+    </w:p>
+    <w:p>
+      <w:pPr>
+        <w:rPr>
+          <w:rFonts w:ascii="Arial" w:eastAsia="Times New Roman" w:hAnsi="Arial" w:cs="Arial"/>
+          <w:color w:val="1C3643"/>
+          <w:sz w:val="24"/>
+          <w:szCs w:val="24"/>
+          <w:lang w:eastAsia="es-CR"/>
+        </w:rPr>
+      </w:pPr>
+    </w:p>
+    <w:p>
+      <w:pPr>
+        <w:rPr>
+          <w:rFonts w:ascii="Arial" w:eastAsia="Times New Roman" w:hAnsi="Arial" w:cs="Arial"/>
+          <w:color w:val="1C3643"/>
+          <w:sz w:val="24"/>
+          <w:szCs w:val="24"/>
+          <w:lang w:eastAsia="es-CR"/>
+        </w:rPr>
+      </w:pPr>
+    </w:p>
+    <w:p>
+      <w:pPr>
+        <w:rPr>
+          <w:rFonts w:ascii="Arial" w:eastAsia="Times New Roman" w:hAnsi="Arial" w:cs="Arial"/>
+          <w:color w:val="1C3643"/>
+          <w:sz w:val="24"/>
+          <w:szCs w:val="24"/>
+          <w:lang w:eastAsia="es-CR"/>
+        </w:rPr>
+      </w:pPr>
+    </w:p>
+    <w:p>
+      <w:pPr>
+        <w:rPr>
+          <w:rFonts w:ascii="Arial" w:eastAsia="Times New Roman" w:hAnsi="Arial" w:cs="Arial"/>
+          <w:color w:val="1C3643"/>
+          <w:sz w:val="24"/>
+          <w:szCs w:val="24"/>
+          <w:lang w:eastAsia="es-CR"/>
+        </w:rPr>
+      </w:pPr>
+    </w:p>
+    <w:p>
+      <w:pPr>
+        <w:rPr>
+          <w:color w:val="00B050"/>
+          <w:sz w:val="36"/>
+          <w:szCs w:val="36"/>
+          <w:lang w:val="es-ES"/>
+        </w:rPr>
+      </w:pPr>
+      <w:r>
+        <w:rPr>
+          <w:color w:val="00B050"/>
+          <w:sz w:val="36"/>
+          <w:szCs w:val="36"/>
+          <w:lang w:val="es-ES"/>
+        </w:rPr>
+        <w:lastRenderedPageBreak/>
+        <w:t>Pull request:</w:t>
+      </w:r>
+    </w:p>
+    <w:p>
+      <w:pPr>
+        <w:rPr>
+          <w:rFonts w:ascii="Arial" w:eastAsia="Times New Roman" w:hAnsi="Arial" w:cs="Arial"/>
+          <w:color w:val="1C3643"/>
+          <w:sz w:val="24"/>
+          <w:szCs w:val="24"/>
+          <w:lang w:eastAsia="es-CR"/>
+        </w:rPr>
+      </w:pPr>
+      <w:r>
+        <w:rPr>
+          <w:rFonts w:ascii="Arial" w:eastAsia="Times New Roman" w:hAnsi="Arial" w:cs="Arial"/>
+          <w:color w:val="1C3643"/>
+          <w:sz w:val="24"/>
+          <w:szCs w:val="24"/>
+          <w:lang w:eastAsia="es-CR"/>
+        </w:rPr>
+        <w:t>Es una funcionalidad de github (en gitlab llamada merge request y en bitbucket push request), en la que un colaborador pide que revisen sus cambios antes de hacer merge a una rama, normalmente master.</w:t>
+      </w:r>
+    </w:p>
+    <w:p>
+      <w:pPr>
+        <w:rPr>
+          <w:rFonts w:ascii="Arial" w:eastAsia="Times New Roman" w:hAnsi="Arial" w:cs="Arial"/>
+          <w:color w:val="1C3643"/>
+          <w:sz w:val="24"/>
+          <w:szCs w:val="24"/>
+          <w:lang w:eastAsia="es-CR"/>
+        </w:rPr>
+      </w:pPr>
+    </w:p>
+    <w:p>
+      <w:pPr>
+        <w:rPr>
+          <w:rFonts w:ascii="Arial" w:eastAsia="Times New Roman" w:hAnsi="Arial" w:cs="Arial"/>
+          <w:color w:val="1C3643"/>
+          <w:sz w:val="24"/>
+          <w:szCs w:val="24"/>
+          <w:lang w:eastAsia="es-CR"/>
+        </w:rPr>
+      </w:pPr>
+      <w:r>
+        <w:rPr>
+          <w:rFonts w:ascii="Arial" w:eastAsia="Times New Roman" w:hAnsi="Arial" w:cs="Arial"/>
+          <w:color w:val="1C3643"/>
+          <w:sz w:val="24"/>
+          <w:szCs w:val="24"/>
+          <w:lang w:eastAsia="es-CR"/>
+        </w:rPr>
+        <w:t>Al hacer un pull request se genera una conversación que pueden seguir los demás usuarios del repositorio, así como autorizar y rechazar los cambios.</w:t>
+      </w:r>
+    </w:p>
+    <w:p>
+      <w:pPr>
+        <w:rPr>
+          <w:rFonts w:ascii="Arial" w:eastAsia="Times New Roman" w:hAnsi="Arial" w:cs="Arial"/>
+          <w:color w:val="1C3643"/>
+          <w:sz w:val="24"/>
+          <w:szCs w:val="24"/>
+          <w:lang w:eastAsia="es-CR"/>
+        </w:rPr>
+      </w:pPr>
+    </w:p>
+    <w:p>
+      <w:pPr>
+        <w:rPr>
+          <w:rFonts w:ascii="Arial" w:eastAsia="Times New Roman" w:hAnsi="Arial" w:cs="Arial"/>
+          <w:color w:val="1C3643"/>
+          <w:sz w:val="24"/>
+          <w:szCs w:val="24"/>
+          <w:lang w:eastAsia="es-CR"/>
+        </w:rPr>
+      </w:pPr>
+      <w:r>
+        <w:rPr>
+          <w:rFonts w:ascii="Arial" w:eastAsia="Times New Roman" w:hAnsi="Arial" w:cs="Arial"/>
+          <w:color w:val="1C3643"/>
+          <w:sz w:val="24"/>
+          <w:szCs w:val="24"/>
+          <w:lang w:eastAsia="es-CR"/>
+        </w:rPr>
+        <w:t>El flujo del pull request es el siguiente</w:t>
+      </w:r>
+      <w:r>
+        <w:rPr>
+          <w:rFonts w:ascii="Arial" w:eastAsia="Times New Roman" w:hAnsi="Arial" w:cs="Arial"/>
+          <w:color w:val="1C3643"/>
+          <w:sz w:val="24"/>
+          <w:szCs w:val="24"/>
+          <w:lang w:eastAsia="es-CR"/>
+        </w:rPr>
+        <w:t>:</w:t>
+      </w:r>
+    </w:p>
+    <w:p>
+      <w:pPr>
+        <w:pStyle w:val="Prrafodelista"/>
+        <w:numPr>
+          <w:ilvl w:val="0"/>
+          <w:numId w:val="3"/>
+        </w:numPr>
+        <w:rPr>
+          <w:rFonts w:ascii="Arial" w:eastAsia="Times New Roman" w:hAnsi="Arial" w:cs="Arial"/>
+          <w:color w:val="1C3643"/>
+          <w:sz w:val="24"/>
+          <w:szCs w:val="24"/>
+          <w:lang w:eastAsia="es-CR"/>
+        </w:rPr>
+      </w:pPr>
+      <w:r>
+        <w:rPr>
+          <w:rFonts w:ascii="Arial" w:eastAsia="Times New Roman" w:hAnsi="Arial" w:cs="Arial"/>
+          <w:color w:val="1C3643"/>
+          <w:sz w:val="24"/>
+          <w:szCs w:val="24"/>
+          <w:lang w:eastAsia="es-CR"/>
+        </w:rPr>
+        <w:t>Se trabaja en una rama paralela los cambios que se desean (git checkout -b &lt;rama&gt;)</w:t>
+      </w:r>
+    </w:p>
+    <w:p>
+      <w:pPr>
+        <w:pStyle w:val="Prrafodelista"/>
+        <w:numPr>
+          <w:ilvl w:val="0"/>
+          <w:numId w:val="3"/>
+        </w:numPr>
+        <w:rPr>
+          <w:rFonts w:ascii="Arial" w:eastAsia="Times New Roman" w:hAnsi="Arial" w:cs="Arial"/>
+          <w:color w:val="1C3643"/>
+          <w:sz w:val="24"/>
+          <w:szCs w:val="24"/>
+          <w:lang w:eastAsia="es-CR"/>
+        </w:rPr>
+      </w:pPr>
+      <w:r>
+        <w:rPr>
+          <w:rFonts w:ascii="Arial" w:eastAsia="Times New Roman" w:hAnsi="Arial" w:cs="Arial"/>
+          <w:color w:val="1C3643"/>
+          <w:sz w:val="24"/>
+          <w:szCs w:val="24"/>
+          <w:lang w:eastAsia="es-CR"/>
+        </w:rPr>
+        <w:t>Se hace un commit a la rama (git commit -am '&lt;Comentario&gt;')</w:t>
+      </w:r>
+    </w:p>
+    <w:p>
+      <w:pPr>
+        <w:pStyle w:val="Prrafodelista"/>
+        <w:numPr>
+          <w:ilvl w:val="0"/>
+          <w:numId w:val="3"/>
+        </w:numPr>
+        <w:rPr>
+          <w:rFonts w:ascii="Arial" w:eastAsia="Times New Roman" w:hAnsi="Arial" w:cs="Arial"/>
+          <w:color w:val="1C3643"/>
+          <w:sz w:val="24"/>
+          <w:szCs w:val="24"/>
+          <w:lang w:eastAsia="es-CR"/>
+        </w:rPr>
+      </w:pPr>
+      <w:r>
+        <w:rPr>
+          <w:rFonts w:ascii="Arial" w:eastAsia="Times New Roman" w:hAnsi="Arial" w:cs="Arial"/>
+          <w:color w:val="1C3643"/>
+          <w:sz w:val="24"/>
+          <w:szCs w:val="24"/>
+          <w:lang w:eastAsia="es-CR"/>
+        </w:rPr>
+        <w:t>Se suben al remoto los cambios (git push origin &lt;rama&gt;)</w:t>
+      </w:r>
+    </w:p>
+    <w:p>
+      <w:pPr>
+        <w:pStyle w:val="Prrafodelista"/>
+        <w:numPr>
+          <w:ilvl w:val="0"/>
+          <w:numId w:val="3"/>
+        </w:numPr>
+        <w:rPr>
+          <w:rFonts w:ascii="Arial" w:eastAsia="Times New Roman" w:hAnsi="Arial" w:cs="Arial"/>
+          <w:color w:val="1C3643"/>
+          <w:sz w:val="24"/>
+          <w:szCs w:val="24"/>
+          <w:lang w:eastAsia="es-CR"/>
+        </w:rPr>
+      </w:pPr>
+      <w:r>
+        <w:rPr>
+          <w:rFonts w:ascii="Arial" w:eastAsia="Times New Roman" w:hAnsi="Arial" w:cs="Arial"/>
+          <w:color w:val="1C3643"/>
+          <w:sz w:val="24"/>
+          <w:szCs w:val="24"/>
+          <w:lang w:eastAsia="es-CR"/>
+        </w:rPr>
+        <w:t>En GitHub se hace el pull request comparando la rama master con la rama del fix.</w:t>
+      </w:r>
+    </w:p>
+    <w:p>
+      <w:pPr>
+        <w:pStyle w:val="Prrafodelista"/>
+        <w:numPr>
+          <w:ilvl w:val="0"/>
+          <w:numId w:val="3"/>
+        </w:numPr>
+        <w:rPr>
+          <w:rFonts w:ascii="Arial" w:eastAsia="Times New Roman" w:hAnsi="Arial" w:cs="Arial"/>
+          <w:color w:val="1C3643"/>
+          <w:sz w:val="24"/>
+          <w:szCs w:val="24"/>
+          <w:lang w:eastAsia="es-CR"/>
+        </w:rPr>
+      </w:pPr>
+      <w:r>
+        <w:rPr>
+          <w:rFonts w:ascii="Arial" w:eastAsia="Times New Roman" w:hAnsi="Arial" w:cs="Arial"/>
+          <w:color w:val="1C3643"/>
+          <w:sz w:val="24"/>
+          <w:szCs w:val="24"/>
+          <w:lang w:eastAsia="es-CR"/>
+        </w:rPr>
+        <w:t>Uno, o varios colaboradores revisan que el código sea correcto y dan feedback (en el chat del pull request)</w:t>
+      </w:r>
+    </w:p>
+    <w:p>
+      <w:pPr>
+        <w:pStyle w:val="Prrafodelista"/>
+        <w:numPr>
+          <w:ilvl w:val="0"/>
+          <w:numId w:val="3"/>
+        </w:numPr>
+        <w:rPr>
+          <w:rFonts w:ascii="Arial" w:eastAsia="Times New Roman" w:hAnsi="Arial" w:cs="Arial"/>
+          <w:color w:val="1C3643"/>
+          <w:sz w:val="24"/>
+          <w:szCs w:val="24"/>
+          <w:lang w:eastAsia="es-CR"/>
+        </w:rPr>
+      </w:pPr>
+      <w:r>
+        <w:rPr>
+          <w:rFonts w:ascii="Arial" w:eastAsia="Times New Roman" w:hAnsi="Arial" w:cs="Arial"/>
+          <w:color w:val="1C3643"/>
+          <w:sz w:val="24"/>
+          <w:szCs w:val="24"/>
+          <w:lang w:eastAsia="es-CR"/>
+        </w:rPr>
+        <w:t>El colaborador hace los cambios que desea en la rama y lo vuelve a subir al remoto (automáticamente jala la historia de los cambios que se hagan en la rama, en remoto)</w:t>
+      </w:r>
+    </w:p>
+    <w:p>
+      <w:pPr>
+        <w:pStyle w:val="Prrafodelista"/>
+        <w:numPr>
+          <w:ilvl w:val="0"/>
+          <w:numId w:val="3"/>
+        </w:numPr>
+        <w:rPr>
+          <w:rFonts w:ascii="Arial" w:eastAsia="Times New Roman" w:hAnsi="Arial" w:cs="Arial"/>
+          <w:color w:val="1C3643"/>
+          <w:sz w:val="24"/>
+          <w:szCs w:val="24"/>
+          <w:lang w:eastAsia="es-CR"/>
+        </w:rPr>
+      </w:pPr>
+      <w:r>
+        <w:rPr>
+          <w:rFonts w:ascii="Arial" w:eastAsia="Times New Roman" w:hAnsi="Arial" w:cs="Arial"/>
+          <w:color w:val="1C3643"/>
+          <w:sz w:val="24"/>
+          <w:szCs w:val="24"/>
+          <w:lang w:eastAsia="es-CR"/>
+        </w:rPr>
+        <w:t>Se aceptan los cambios en GitHub</w:t>
+      </w:r>
+    </w:p>
+    <w:p>
+      <w:pPr>
+        <w:pStyle w:val="Prrafodelista"/>
+        <w:numPr>
+          <w:ilvl w:val="0"/>
+          <w:numId w:val="3"/>
+        </w:numPr>
+        <w:rPr>
+          <w:rFonts w:ascii="Arial" w:eastAsia="Times New Roman" w:hAnsi="Arial" w:cs="Arial"/>
+          <w:color w:val="1C3643"/>
+          <w:sz w:val="24"/>
+          <w:szCs w:val="24"/>
+          <w:lang w:eastAsia="es-CR"/>
+        </w:rPr>
+      </w:pPr>
+      <w:bookmarkStart w:id="0" w:name="_GoBack"/>
+      <w:bookmarkEnd w:id="0"/>
+      <w:r>
+        <w:rPr>
+          <w:rFonts w:ascii="Arial" w:eastAsia="Times New Roman" w:hAnsi="Arial" w:cs="Arial"/>
+          <w:color w:val="1C3643"/>
+          <w:sz w:val="24"/>
+          <w:szCs w:val="24"/>
+          <w:lang w:eastAsia="es-CR"/>
+        </w:rPr>
+        <w:t>Se hace merge a master desde GitHub</w:t>
+      </w:r>
+    </w:p>
+    <w:p>
+      <w:pPr>
+        <w:rPr>
+          <w:rFonts w:ascii="Arial" w:eastAsia="Times New Roman" w:hAnsi="Arial" w:cs="Arial"/>
+          <w:color w:val="1C3643"/>
+          <w:sz w:val="24"/>
+          <w:szCs w:val="24"/>
+          <w:lang w:eastAsia="es-CR"/>
+        </w:rPr>
+      </w:pPr>
+      <w:r>
+        <w:rPr>
+          <w:rFonts w:ascii="Arial" w:eastAsia="Times New Roman" w:hAnsi="Arial" w:cs="Arial"/>
+          <w:color w:val="1C3643"/>
+          <w:sz w:val="24"/>
+          <w:szCs w:val="24"/>
+          <w:lang w:eastAsia="es-CR"/>
+        </w:rPr>
+        <w:t>Importante: Cuando se modifica una rama, también se modifica el pull request.</w:t>
       </w:r>
     </w:p>
     <w:p>
@@ -4799,6 +5190,118 @@
     </w:lvl>
   </w:abstractNum>
   <w:abstractNum w:abstractNumId="1" w15:restartNumberingAfterBreak="0">
+    <w:nsid w:val="62D148B4"/>
+    <w:multiLevelType w:val="hybridMultilevel"/>
+    <w:tmpl w:val="41781E02"/>
+    <w:lvl w:ilvl="0" w:tplc="24A66FF4">
+      <w:numFmt w:val="bullet"/>
+      <w:lvlText w:val="-"/>
+      <w:lvlJc w:val="left"/>
+      <w:pPr>
+        <w:ind w:left="720" w:hanging="360"/>
+      </w:pPr>
+      <w:rPr>
+        <w:rFonts w:ascii="Arial" w:eastAsia="Times New Roman" w:hAnsi="Arial" w:cs="Arial" w:hint="default"/>
+      </w:rPr>
+    </w:lvl>
+    <w:lvl w:ilvl="1" w:tplc="140A0003" w:tentative="1">
+      <w:start w:val="1"/>
+      <w:numFmt w:val="bullet"/>
+      <w:lvlText w:val="o"/>
+      <w:lvlJc w:val="left"/>
+      <w:pPr>
+        <w:ind w:left="1440" w:hanging="360"/>
+      </w:pPr>
+      <w:rPr>
+        <w:rFonts w:ascii="Courier New" w:hAnsi="Courier New" w:cs="Courier New" w:hint="default"/>
+      </w:rPr>
+    </w:lvl>
+    <w:lvl w:ilvl="2" w:tplc="140A0005" w:tentative="1">
+      <w:start w:val="1"/>
+      <w:numFmt w:val="bullet"/>
+      <w:lvlText w:val=""/>
+      <w:lvlJc w:val="left"/>
+      <w:pPr>
+        <w:ind w:left="2160" w:hanging="360"/>
+      </w:pPr>
+      <w:rPr>
+        <w:rFonts w:ascii="Wingdings" w:hAnsi="Wingdings" w:hint="default"/>
+      </w:rPr>
+    </w:lvl>
+    <w:lvl w:ilvl="3" w:tplc="140A0001" w:tentative="1">
+      <w:start w:val="1"/>
+      <w:numFmt w:val="bullet"/>
+      <w:lvlText w:val=""/>
+      <w:lvlJc w:val="left"/>
+      <w:pPr>
+        <w:ind w:left="2880" w:hanging="360"/>
+      </w:pPr>
+      <w:rPr>
+        <w:rFonts w:ascii="Symbol" w:hAnsi="Symbol" w:hint="default"/>
+      </w:rPr>
+    </w:lvl>
+    <w:lvl w:ilvl="4" w:tplc="140A0003" w:tentative="1">
+      <w:start w:val="1"/>
+      <w:numFmt w:val="bullet"/>
+      <w:lvlText w:val="o"/>
+      <w:lvlJc w:val="left"/>
+      <w:pPr>
+        <w:ind w:left="3600" w:hanging="360"/>
+      </w:pPr>
+      <w:rPr>
+        <w:rFonts w:ascii="Courier New" w:hAnsi="Courier New" w:cs="Courier New" w:hint="default"/>
+      </w:rPr>
+    </w:lvl>
+    <w:lvl w:ilvl="5" w:tplc="140A0005" w:tentative="1">
+      <w:start w:val="1"/>
+      <w:numFmt w:val="bullet"/>
+      <w:lvlText w:val=""/>
+      <w:lvlJc w:val="left"/>
+      <w:pPr>
+        <w:ind w:left="4320" w:hanging="360"/>
+      </w:pPr>
+      <w:rPr>
+        <w:rFonts w:ascii="Wingdings" w:hAnsi="Wingdings" w:hint="default"/>
+      </w:rPr>
+    </w:lvl>
+    <w:lvl w:ilvl="6" w:tplc="140A0001" w:tentative="1">
+      <w:start w:val="1"/>
+      <w:numFmt w:val="bullet"/>
+      <w:lvlText w:val=""/>
+      <w:lvlJc w:val="left"/>
+      <w:pPr>
+        <w:ind w:left="5040" w:hanging="360"/>
+      </w:pPr>
+      <w:rPr>
+        <w:rFonts w:ascii="Symbol" w:hAnsi="Symbol" w:hint="default"/>
+      </w:rPr>
+    </w:lvl>
+    <w:lvl w:ilvl="7" w:tplc="140A0003" w:tentative="1">
+      <w:start w:val="1"/>
+      <w:numFmt w:val="bullet"/>
+      <w:lvlText w:val="o"/>
+      <w:lvlJc w:val="left"/>
+      <w:pPr>
+        <w:ind w:left="5760" w:hanging="360"/>
+      </w:pPr>
+      <w:rPr>
+        <w:rFonts w:ascii="Courier New" w:hAnsi="Courier New" w:cs="Courier New" w:hint="default"/>
+      </w:rPr>
+    </w:lvl>
+    <w:lvl w:ilvl="8" w:tplc="140A0005" w:tentative="1">
+      <w:start w:val="1"/>
+      <w:numFmt w:val="bullet"/>
+      <w:lvlText w:val=""/>
+      <w:lvlJc w:val="left"/>
+      <w:pPr>
+        <w:ind w:left="6480" w:hanging="360"/>
+      </w:pPr>
+      <w:rPr>
+        <w:rFonts w:ascii="Wingdings" w:hAnsi="Wingdings" w:hint="default"/>
+      </w:rPr>
+    </w:lvl>
+  </w:abstractNum>
+  <w:abstractNum w:abstractNumId="2" w15:restartNumberingAfterBreak="0">
     <w:nsid w:val="703272ED"/>
     <w:multiLevelType w:val="multilevel"/>
     <w:tmpl w:val="8A706C28"/>
@@ -4948,10 +5451,13 @@
     </w:lvl>
   </w:abstractNum>
   <w:num w:numId="1">
-    <w:abstractNumId w:val="1"/>
+    <w:abstractNumId w:val="2"/>
   </w:num>
   <w:num w:numId="2">
     <w:abstractNumId w:val="0"/>
+  </w:num>
+  <w:num w:numId="3">
+    <w:abstractNumId w:val="1"/>
   </w:num>
 </w:numbering>
 </file>
@@ -5443,6 +5949,17 @@
       <w:color w:val="808080"/>
     </w:rPr>
   </w:style>
+  <w:style w:type="paragraph" w:styleId="Prrafodelista">
+    <w:name w:val="List Paragraph"/>
+    <w:basedOn w:val="Normal"/>
+    <w:uiPriority w:val="34"/>
+    <w:qFormat/>
+    <w:rsid w:val="008204E4"/>
+    <w:pPr>
+      <w:ind w:left="720"/>
+      <w:contextualSpacing/>
+    </w:pPr>
+  </w:style>
 </w:styles>
 </file>
 

</xml_diff>

<commit_message>
Se crea el archivo gitignore
</commit_message>
<xml_diff>
--- a/Git/Comandos compañeros Git Platzi.docx
+++ b/Git/Comandos compañeros Git Platzi.docx
@@ -3798,28 +3798,6 @@
           <w:lang w:eastAsia="es-CR"/>
         </w:rPr>
       </w:pPr>
-    </w:p>
-    <w:p>
-      <w:pPr>
-        <w:rPr>
-          <w:rFonts w:ascii="Arial" w:eastAsia="Times New Roman" w:hAnsi="Arial" w:cs="Arial"/>
-          <w:color w:val="1C3643"/>
-          <w:sz w:val="24"/>
-          <w:szCs w:val="24"/>
-          <w:lang w:eastAsia="es-CR"/>
-        </w:rPr>
-      </w:pPr>
-    </w:p>
-    <w:p>
-      <w:pPr>
-        <w:rPr>
-          <w:rFonts w:ascii="Arial" w:eastAsia="Times New Roman" w:hAnsi="Arial" w:cs="Arial"/>
-          <w:color w:val="1C3643"/>
-          <w:sz w:val="24"/>
-          <w:szCs w:val="24"/>
-          <w:lang w:eastAsia="es-CR"/>
-        </w:rPr>
-      </w:pPr>
       <w:r>
         <w:rPr>
           <w:rFonts w:ascii="Arial" w:eastAsia="Times New Roman" w:hAnsi="Arial" w:cs="Arial"/>
@@ -3849,7 +3827,27 @@
           <w:szCs w:val="24"/>
           <w:lang w:eastAsia="es-CR"/>
         </w:rPr>
-        <w:t>Si quieres eliminar las todo lo anterior se debe dirigir ala carpeta creada .ssh eliminarla y posteriormente ir a github y eliminar de igual manera la llave</w:t>
+        <w:t xml:space="preserve">Si quieres eliminar las todo lo anterior se debe dirigir </w:t>
+      </w:r>
+      <w:r>
+        <w:rPr>
+          <w:rFonts w:ascii="Arial" w:eastAsia="Times New Roman" w:hAnsi="Arial" w:cs="Arial"/>
+          <w:color w:val="1C3643"/>
+          <w:sz w:val="24"/>
+          <w:szCs w:val="24"/>
+          <w:lang w:eastAsia="es-CR"/>
+        </w:rPr>
+        <w:t>a la</w:t>
+      </w:r>
+      <w:r>
+        <w:rPr>
+          <w:rFonts w:ascii="Arial" w:eastAsia="Times New Roman" w:hAnsi="Arial" w:cs="Arial"/>
+          <w:color w:val="1C3643"/>
+          <w:sz w:val="24"/>
+          <w:szCs w:val="24"/>
+          <w:lang w:eastAsia="es-CR"/>
+        </w:rPr>
+        <w:t xml:space="preserve"> carpeta creada .ssh eliminarla y posteriormente ir a github y eliminar de igual manera la llave</w:t>
       </w:r>
     </w:p>
     <w:p>
@@ -4129,8 +4127,111 @@
           <w:szCs w:val="24"/>
           <w:lang w:eastAsia="es-CR"/>
         </w:rPr>
+        <w:t xml:space="preserve">git show-ref </w:t>
+      </w:r>
+      <w:r>
+        <w:rPr>
+          <w:rFonts w:ascii="Arial" w:eastAsia="Times New Roman" w:hAnsi="Arial" w:cs="Arial"/>
+          <w:color w:val="1C3643"/>
+          <w:sz w:val="24"/>
+          <w:szCs w:val="24"/>
+          <w:lang w:eastAsia="es-CR"/>
+        </w:rPr>
+        <w:t>–</w:t>
+      </w:r>
+      <w:r>
+        <w:rPr>
+          <w:rFonts w:ascii="Arial" w:eastAsia="Times New Roman" w:hAnsi="Arial" w:cs="Arial"/>
+          <w:color w:val="1C3643"/>
+          <w:sz w:val="24"/>
+          <w:szCs w:val="24"/>
+          <w:lang w:eastAsia="es-CR"/>
+        </w:rPr>
+        <w:t>tags</w:t>
+      </w:r>
+      <w:r>
+        <w:rPr>
+          <w:rFonts w:ascii="Arial" w:eastAsia="Times New Roman" w:hAnsi="Arial" w:cs="Arial"/>
+          <w:color w:val="1C3643"/>
+          <w:sz w:val="24"/>
+          <w:szCs w:val="24"/>
+          <w:lang w:eastAsia="es-CR"/>
+        </w:rPr>
+        <w:t xml:space="preserve"> ver los tags creados</w:t>
+      </w:r>
+    </w:p>
+    <w:p>
+      <w:pPr>
+        <w:rPr>
+          <w:rFonts w:ascii="Arial" w:eastAsia="Times New Roman" w:hAnsi="Arial" w:cs="Arial"/>
+          <w:color w:val="1C3643"/>
+          <w:sz w:val="24"/>
+          <w:szCs w:val="24"/>
+          <w:lang w:eastAsia="es-CR"/>
+        </w:rPr>
+      </w:pPr>
+      <w:r>
+        <w:rPr>
+          <w:rFonts w:ascii="Arial" w:eastAsia="Times New Roman" w:hAnsi="Arial" w:cs="Arial"/>
+          <w:color w:val="1C3643"/>
+          <w:sz w:val="24"/>
+          <w:szCs w:val="24"/>
+          <w:lang w:eastAsia="es-CR"/>
+        </w:rPr>
+        <w:t>git status</w:t>
+      </w:r>
+      <w:r>
+        <w:rPr>
+          <w:rFonts w:ascii="Arial" w:eastAsia="Times New Roman" w:hAnsi="Arial" w:cs="Arial"/>
+          <w:color w:val="1C3643"/>
+          <w:sz w:val="24"/>
+          <w:szCs w:val="24"/>
+          <w:lang w:eastAsia="es-CR"/>
+        </w:rPr>
+        <w:t xml:space="preserve"> </w:t>
+      </w:r>
+    </w:p>
+    <w:p>
+      <w:pPr>
+        <w:rPr>
+          <w:rFonts w:ascii="Arial" w:eastAsia="Times New Roman" w:hAnsi="Arial" w:cs="Arial"/>
+          <w:color w:val="1C3643"/>
+          <w:sz w:val="24"/>
+          <w:szCs w:val="24"/>
+          <w:lang w:eastAsia="es-CR"/>
+        </w:rPr>
+      </w:pPr>
+      <w:r>
+        <w:rPr>
+          <w:rFonts w:ascii="Arial" w:eastAsia="Times New Roman" w:hAnsi="Arial" w:cs="Arial"/>
+          <w:color w:val="1C3643"/>
+          <w:sz w:val="24"/>
+          <w:szCs w:val="24"/>
+          <w:lang w:eastAsia="es-CR"/>
+        </w:rPr>
         <w:lastRenderedPageBreak/>
-        <w:t xml:space="preserve">git show-ref </w:t>
+        <w:t>git pull origin master</w:t>
+      </w:r>
+    </w:p>
+    <w:p>
+      <w:pPr>
+        <w:rPr>
+          <w:rFonts w:ascii="Arial" w:eastAsia="Times New Roman" w:hAnsi="Arial" w:cs="Arial"/>
+          <w:color w:val="1C3643"/>
+          <w:sz w:val="24"/>
+          <w:szCs w:val="24"/>
+          <w:lang w:eastAsia="es-CR"/>
+        </w:rPr>
+      </w:pPr>
+      <w:r>
+        <w:rPr>
+          <w:rFonts w:ascii="Arial" w:eastAsia="Times New Roman" w:hAnsi="Arial" w:cs="Arial"/>
+          <w:color w:val="1C3643"/>
+          <w:sz w:val="24"/>
+          <w:szCs w:val="24"/>
+          <w:lang w:eastAsia="es-CR"/>
+        </w:rPr>
+        <w:t xml:space="preserve">git push origin </w:t>
       </w:r>
       <w:r>
         <w:rPr>
@@ -4160,38 +4261,38 @@
           <w:szCs w:val="24"/>
           <w:lang w:eastAsia="es-CR"/>
         </w:rPr>
-        <w:t xml:space="preserve"> ver los tags creados</w:t>
-      </w:r>
-    </w:p>
-    <w:p>
-      <w:pPr>
-        <w:rPr>
-          <w:rFonts w:ascii="Arial" w:eastAsia="Times New Roman" w:hAnsi="Arial" w:cs="Arial"/>
-          <w:color w:val="1C3643"/>
-          <w:sz w:val="24"/>
-          <w:szCs w:val="24"/>
-          <w:lang w:eastAsia="es-CR"/>
-        </w:rPr>
-      </w:pPr>
-      <w:r>
-        <w:rPr>
-          <w:rFonts w:ascii="Arial" w:eastAsia="Times New Roman" w:hAnsi="Arial" w:cs="Arial"/>
-          <w:color w:val="1C3643"/>
-          <w:sz w:val="24"/>
-          <w:szCs w:val="24"/>
-          <w:lang w:eastAsia="es-CR"/>
-        </w:rPr>
-        <w:t>git status</w:t>
-      </w:r>
-      <w:r>
-        <w:rPr>
-          <w:rFonts w:ascii="Arial" w:eastAsia="Times New Roman" w:hAnsi="Arial" w:cs="Arial"/>
-          <w:color w:val="1C3643"/>
-          <w:sz w:val="24"/>
-          <w:szCs w:val="24"/>
-          <w:lang w:eastAsia="es-CR"/>
-        </w:rPr>
-        <w:t xml:space="preserve"> </w:t>
+        <w:t xml:space="preserve"> mandar a git los tags creados</w:t>
+      </w:r>
+    </w:p>
+    <w:p>
+      <w:pPr>
+        <w:rPr>
+          <w:rFonts w:ascii="Arial" w:eastAsia="Times New Roman" w:hAnsi="Arial" w:cs="Arial"/>
+          <w:color w:val="1C3643"/>
+          <w:sz w:val="24"/>
+          <w:szCs w:val="24"/>
+          <w:lang w:eastAsia="es-CR"/>
+        </w:rPr>
+      </w:pPr>
+      <w:r>
+        <w:rPr>
+          <w:rFonts w:ascii="Arial" w:eastAsia="Times New Roman" w:hAnsi="Arial" w:cs="Arial"/>
+          <w:color w:val="1C3643"/>
+          <w:sz w:val="24"/>
+          <w:szCs w:val="24"/>
+          <w:lang w:eastAsia="es-CR"/>
+        </w:rPr>
+        <w:t>git tag -d Dormido</w:t>
+      </w:r>
+      <w:r>
+        <w:rPr>
+          <w:rFonts w:ascii="Arial" w:eastAsia="Times New Roman" w:hAnsi="Arial" w:cs="Arial"/>
+          <w:color w:val="1C3643"/>
+          <w:sz w:val="24"/>
+          <w:szCs w:val="24"/>
+          <w:lang w:eastAsia="es-CR"/>
+        </w:rPr>
+        <w:t xml:space="preserve"> eliminar tag</w:t>
       </w:r>
     </w:p>
     <w:p>
@@ -4233,109 +4334,6 @@
           <w:szCs w:val="24"/>
           <w:lang w:eastAsia="es-CR"/>
         </w:rPr>
-        <w:t xml:space="preserve">git push origin </w:t>
-      </w:r>
-      <w:r>
-        <w:rPr>
-          <w:rFonts w:ascii="Arial" w:eastAsia="Times New Roman" w:hAnsi="Arial" w:cs="Arial"/>
-          <w:color w:val="1C3643"/>
-          <w:sz w:val="24"/>
-          <w:szCs w:val="24"/>
-          <w:lang w:eastAsia="es-CR"/>
-        </w:rPr>
-        <w:t>–</w:t>
-      </w:r>
-      <w:r>
-        <w:rPr>
-          <w:rFonts w:ascii="Arial" w:eastAsia="Times New Roman" w:hAnsi="Arial" w:cs="Arial"/>
-          <w:color w:val="1C3643"/>
-          <w:sz w:val="24"/>
-          <w:szCs w:val="24"/>
-          <w:lang w:eastAsia="es-CR"/>
-        </w:rPr>
-        <w:t>tags</w:t>
-      </w:r>
-      <w:r>
-        <w:rPr>
-          <w:rFonts w:ascii="Arial" w:eastAsia="Times New Roman" w:hAnsi="Arial" w:cs="Arial"/>
-          <w:color w:val="1C3643"/>
-          <w:sz w:val="24"/>
-          <w:szCs w:val="24"/>
-          <w:lang w:eastAsia="es-CR"/>
-        </w:rPr>
-        <w:t xml:space="preserve"> mandar a git los tags creados</w:t>
-      </w:r>
-    </w:p>
-    <w:p>
-      <w:pPr>
-        <w:rPr>
-          <w:rFonts w:ascii="Arial" w:eastAsia="Times New Roman" w:hAnsi="Arial" w:cs="Arial"/>
-          <w:color w:val="1C3643"/>
-          <w:sz w:val="24"/>
-          <w:szCs w:val="24"/>
-          <w:lang w:eastAsia="es-CR"/>
-        </w:rPr>
-      </w:pPr>
-      <w:r>
-        <w:rPr>
-          <w:rFonts w:ascii="Arial" w:eastAsia="Times New Roman" w:hAnsi="Arial" w:cs="Arial"/>
-          <w:color w:val="1C3643"/>
-          <w:sz w:val="24"/>
-          <w:szCs w:val="24"/>
-          <w:lang w:eastAsia="es-CR"/>
-        </w:rPr>
-        <w:t>git tag -d Dormido</w:t>
-      </w:r>
-      <w:r>
-        <w:rPr>
-          <w:rFonts w:ascii="Arial" w:eastAsia="Times New Roman" w:hAnsi="Arial" w:cs="Arial"/>
-          <w:color w:val="1C3643"/>
-          <w:sz w:val="24"/>
-          <w:szCs w:val="24"/>
-          <w:lang w:eastAsia="es-CR"/>
-        </w:rPr>
-        <w:t xml:space="preserve"> eliminar tag</w:t>
-      </w:r>
-    </w:p>
-    <w:p>
-      <w:pPr>
-        <w:rPr>
-          <w:rFonts w:ascii="Arial" w:eastAsia="Times New Roman" w:hAnsi="Arial" w:cs="Arial"/>
-          <w:color w:val="1C3643"/>
-          <w:sz w:val="24"/>
-          <w:szCs w:val="24"/>
-          <w:lang w:eastAsia="es-CR"/>
-        </w:rPr>
-      </w:pPr>
-      <w:r>
-        <w:rPr>
-          <w:rFonts w:ascii="Arial" w:eastAsia="Times New Roman" w:hAnsi="Arial" w:cs="Arial"/>
-          <w:color w:val="1C3643"/>
-          <w:sz w:val="24"/>
-          <w:szCs w:val="24"/>
-          <w:lang w:eastAsia="es-CR"/>
-        </w:rPr>
-        <w:t>git pull origin master</w:t>
-      </w:r>
-    </w:p>
-    <w:p>
-      <w:pPr>
-        <w:rPr>
-          <w:rFonts w:ascii="Arial" w:eastAsia="Times New Roman" w:hAnsi="Arial" w:cs="Arial"/>
-          <w:color w:val="1C3643"/>
-          <w:sz w:val="24"/>
-          <w:szCs w:val="24"/>
-          <w:lang w:eastAsia="es-CR"/>
-        </w:rPr>
-      </w:pPr>
-      <w:r>
-        <w:rPr>
-          <w:rFonts w:ascii="Arial" w:eastAsia="Times New Roman" w:hAnsi="Arial" w:cs="Arial"/>
-          <w:color w:val="1C3643"/>
-          <w:sz w:val="24"/>
-          <w:szCs w:val="24"/>
-          <w:lang w:eastAsia="es-CR"/>
-        </w:rPr>
         <w:t>git push origin :refs/tags/Dormido</w:t>
       </w:r>
       <w:r>
@@ -4348,295 +4346,6 @@
         </w:rPr>
         <w:t xml:space="preserve"> eliminar tag definitivamente </w:t>
       </w:r>
-    </w:p>
-    <w:p>
-      <w:pPr>
-        <w:rPr>
-          <w:rFonts w:ascii="Arial" w:eastAsia="Times New Roman" w:hAnsi="Arial" w:cs="Arial"/>
-          <w:color w:val="1C3643"/>
-          <w:sz w:val="24"/>
-          <w:szCs w:val="24"/>
-          <w:lang w:eastAsia="es-CR"/>
-        </w:rPr>
-      </w:pPr>
-    </w:p>
-    <w:p>
-      <w:pPr>
-        <w:rPr>
-          <w:rFonts w:ascii="Arial" w:eastAsia="Times New Roman" w:hAnsi="Arial" w:cs="Arial"/>
-          <w:color w:val="1C3643"/>
-          <w:sz w:val="24"/>
-          <w:szCs w:val="24"/>
-          <w:lang w:eastAsia="es-CR"/>
-        </w:rPr>
-      </w:pPr>
-    </w:p>
-    <w:p>
-      <w:pPr>
-        <w:rPr>
-          <w:rFonts w:ascii="Arial" w:eastAsia="Times New Roman" w:hAnsi="Arial" w:cs="Arial"/>
-          <w:color w:val="1C3643"/>
-          <w:sz w:val="24"/>
-          <w:szCs w:val="24"/>
-          <w:lang w:eastAsia="es-CR"/>
-        </w:rPr>
-      </w:pPr>
-    </w:p>
-    <w:p>
-      <w:pPr>
-        <w:rPr>
-          <w:rFonts w:ascii="Arial" w:eastAsia="Times New Roman" w:hAnsi="Arial" w:cs="Arial"/>
-          <w:color w:val="1C3643"/>
-          <w:sz w:val="24"/>
-          <w:szCs w:val="24"/>
-          <w:lang w:eastAsia="es-CR"/>
-        </w:rPr>
-      </w:pPr>
-    </w:p>
-    <w:p>
-      <w:pPr>
-        <w:rPr>
-          <w:rFonts w:ascii="Arial" w:eastAsia="Times New Roman" w:hAnsi="Arial" w:cs="Arial"/>
-          <w:color w:val="1C3643"/>
-          <w:sz w:val="24"/>
-          <w:szCs w:val="24"/>
-          <w:lang w:eastAsia="es-CR"/>
-        </w:rPr>
-      </w:pPr>
-    </w:p>
-    <w:p>
-      <w:pPr>
-        <w:rPr>
-          <w:rFonts w:ascii="Arial" w:eastAsia="Times New Roman" w:hAnsi="Arial" w:cs="Arial"/>
-          <w:color w:val="1C3643"/>
-          <w:sz w:val="24"/>
-          <w:szCs w:val="24"/>
-          <w:lang w:eastAsia="es-CR"/>
-        </w:rPr>
-      </w:pPr>
-    </w:p>
-    <w:p>
-      <w:pPr>
-        <w:rPr>
-          <w:rFonts w:ascii="Arial" w:eastAsia="Times New Roman" w:hAnsi="Arial" w:cs="Arial"/>
-          <w:color w:val="1C3643"/>
-          <w:sz w:val="24"/>
-          <w:szCs w:val="24"/>
-          <w:lang w:eastAsia="es-CR"/>
-        </w:rPr>
-      </w:pPr>
-      <w:r>
-        <w:rPr>
-          <w:rFonts w:ascii="Arial" w:eastAsia="Times New Roman" w:hAnsi="Arial" w:cs="Arial"/>
-          <w:color w:val="1C3643"/>
-          <w:sz w:val="24"/>
-          <w:szCs w:val="24"/>
-          <w:lang w:eastAsia="es-CR"/>
-        </w:rPr>
-        <w:t>Branch</w:t>
-      </w:r>
-    </w:p>
-    <w:p>
-      <w:pPr>
-        <w:rPr>
-          <w:rFonts w:ascii="Arial" w:eastAsia="Times New Roman" w:hAnsi="Arial" w:cs="Arial"/>
-          <w:color w:val="1C3643"/>
-          <w:sz w:val="24"/>
-          <w:szCs w:val="24"/>
-          <w:lang w:eastAsia="es-CR"/>
-        </w:rPr>
-      </w:pPr>
-      <w:r>
-        <w:rPr>
-          <w:rFonts w:ascii="Arial" w:eastAsia="Times New Roman" w:hAnsi="Arial" w:cs="Arial"/>
-          <w:color w:val="1C3643"/>
-          <w:sz w:val="24"/>
-          <w:szCs w:val="24"/>
-          <w:lang w:eastAsia="es-CR"/>
-        </w:rPr>
-        <w:t>Git show-branch</w:t>
-      </w:r>
-    </w:p>
-    <w:p>
-      <w:pPr>
-        <w:rPr>
-          <w:rFonts w:ascii="Arial" w:eastAsia="Times New Roman" w:hAnsi="Arial" w:cs="Arial"/>
-          <w:color w:val="1C3643"/>
-          <w:sz w:val="24"/>
-          <w:szCs w:val="24"/>
-          <w:lang w:eastAsia="es-CR"/>
-        </w:rPr>
-      </w:pPr>
-      <w:r>
-        <w:rPr>
-          <w:rFonts w:ascii="Arial" w:eastAsia="Times New Roman" w:hAnsi="Arial" w:cs="Arial"/>
-          <w:color w:val="1C3643"/>
-          <w:sz w:val="24"/>
-          <w:szCs w:val="24"/>
-          <w:lang w:eastAsia="es-CR"/>
-        </w:rPr>
-        <w:t>Git show-branch –all</w:t>
-      </w:r>
-    </w:p>
-    <w:p>
-      <w:pPr>
-        <w:rPr>
-          <w:rFonts w:ascii="Arial" w:eastAsia="Times New Roman" w:hAnsi="Arial" w:cs="Arial"/>
-          <w:color w:val="1C3643"/>
-          <w:sz w:val="24"/>
-          <w:szCs w:val="24"/>
-          <w:lang w:eastAsia="es-CR"/>
-        </w:rPr>
-      </w:pPr>
-      <w:r>
-        <w:rPr>
-          <w:rFonts w:ascii="Arial" w:eastAsia="Times New Roman" w:hAnsi="Arial" w:cs="Arial"/>
-          <w:color w:val="1C3643"/>
-          <w:sz w:val="24"/>
-          <w:szCs w:val="24"/>
-          <w:lang w:eastAsia="es-CR"/>
-        </w:rPr>
-        <w:t>Gitk abre toda la historia de las ramas con toda la informacios de los cambios</w:t>
-      </w:r>
-    </w:p>
-    <w:p>
-      <w:pPr>
-        <w:rPr>
-          <w:rFonts w:ascii="Arial" w:eastAsia="Times New Roman" w:hAnsi="Arial" w:cs="Arial"/>
-          <w:color w:val="1C3643"/>
-          <w:sz w:val="24"/>
-          <w:szCs w:val="24"/>
-          <w:lang w:eastAsia="es-CR"/>
-        </w:rPr>
-      </w:pPr>
-      <w:r>
-        <w:rPr>
-          <w:rFonts w:ascii="Arial" w:eastAsia="Times New Roman" w:hAnsi="Arial" w:cs="Arial"/>
-          <w:color w:val="1C3643"/>
-          <w:sz w:val="24"/>
-          <w:szCs w:val="24"/>
-          <w:lang w:eastAsia="es-CR"/>
-        </w:rPr>
-        <w:t>Subir ramas a github</w:t>
-      </w:r>
-    </w:p>
-    <w:p>
-      <w:pPr>
-        <w:rPr>
-          <w:rFonts w:ascii="Arial" w:eastAsia="Times New Roman" w:hAnsi="Arial" w:cs="Arial"/>
-          <w:color w:val="1C3643"/>
-          <w:sz w:val="24"/>
-          <w:szCs w:val="24"/>
-          <w:lang w:eastAsia="es-CR"/>
-        </w:rPr>
-      </w:pPr>
-      <w:r>
-        <w:rPr>
-          <w:rFonts w:ascii="Arial" w:eastAsia="Times New Roman" w:hAnsi="Arial" w:cs="Arial"/>
-          <w:color w:val="1C3643"/>
-          <w:sz w:val="24"/>
-          <w:szCs w:val="24"/>
-          <w:lang w:eastAsia="es-CR"/>
-        </w:rPr>
-        <w:t>Git Branch</w:t>
-      </w:r>
-    </w:p>
-    <w:p>
-      <w:pPr>
-        <w:rPr>
-          <w:rFonts w:ascii="Arial" w:eastAsia="Times New Roman" w:hAnsi="Arial" w:cs="Arial"/>
-          <w:color w:val="1C3643"/>
-          <w:sz w:val="24"/>
-          <w:szCs w:val="24"/>
-          <w:lang w:eastAsia="es-CR"/>
-        </w:rPr>
-      </w:pPr>
-      <w:r>
-        <w:rPr>
-          <w:rFonts w:ascii="Arial" w:eastAsia="Times New Roman" w:hAnsi="Arial" w:cs="Arial"/>
-          <w:color w:val="1C3643"/>
-          <w:sz w:val="24"/>
-          <w:szCs w:val="24"/>
-          <w:lang w:eastAsia="es-CR"/>
-        </w:rPr>
-        <w:t xml:space="preserve">Git pull </w:t>
-      </w:r>
-    </w:p>
-    <w:p>
-      <w:pPr>
-        <w:rPr>
-          <w:rFonts w:ascii="Arial" w:eastAsia="Times New Roman" w:hAnsi="Arial" w:cs="Arial"/>
-          <w:color w:val="1C3643"/>
-          <w:sz w:val="24"/>
-          <w:szCs w:val="24"/>
-          <w:lang w:eastAsia="es-CR"/>
-        </w:rPr>
-      </w:pPr>
-      <w:r>
-        <w:rPr>
-          <w:rFonts w:ascii="Arial" w:eastAsia="Times New Roman" w:hAnsi="Arial" w:cs="Arial"/>
-          <w:color w:val="1C3643"/>
-          <w:sz w:val="24"/>
-          <w:szCs w:val="24"/>
-          <w:lang w:eastAsia="es-CR"/>
-        </w:rPr>
-        <w:t>Git push origin cabecera</w:t>
-      </w:r>
-    </w:p>
-    <w:p>
-      <w:pPr>
-        <w:rPr>
-          <w:rFonts w:ascii="Arial" w:eastAsia="Times New Roman" w:hAnsi="Arial" w:cs="Arial"/>
-          <w:color w:val="1C3643"/>
-          <w:sz w:val="24"/>
-          <w:szCs w:val="24"/>
-          <w:lang w:eastAsia="es-CR"/>
-        </w:rPr>
-      </w:pPr>
-    </w:p>
-    <w:p>
-      <w:pPr>
-        <w:rPr>
-          <w:rFonts w:ascii="Arial" w:eastAsia="Times New Roman" w:hAnsi="Arial" w:cs="Arial"/>
-          <w:color w:val="1C3643"/>
-          <w:sz w:val="24"/>
-          <w:szCs w:val="24"/>
-          <w:lang w:eastAsia="es-CR"/>
-        </w:rPr>
-      </w:pPr>
-    </w:p>
-    <w:p>
-      <w:pPr>
-        <w:rPr>
-          <w:rFonts w:ascii="Arial" w:eastAsia="Times New Roman" w:hAnsi="Arial" w:cs="Arial"/>
-          <w:color w:val="1C3643"/>
-          <w:sz w:val="24"/>
-          <w:szCs w:val="24"/>
-          <w:lang w:eastAsia="es-CR"/>
-        </w:rPr>
-      </w:pPr>
-    </w:p>
-    <w:p>
-      <w:pPr>
-        <w:rPr>
-          <w:rFonts w:ascii="Arial" w:eastAsia="Times New Roman" w:hAnsi="Arial" w:cs="Arial"/>
-          <w:color w:val="1C3643"/>
-          <w:sz w:val="24"/>
-          <w:szCs w:val="24"/>
-          <w:lang w:eastAsia="es-CR"/>
-        </w:rPr>
-      </w:pPr>
-    </w:p>
-    <w:p>
-      <w:pPr>
-        <w:rPr>
-          <w:rFonts w:ascii="Arial" w:eastAsia="Times New Roman" w:hAnsi="Arial" w:cs="Arial"/>
-          <w:color w:val="1C3643"/>
-          <w:sz w:val="24"/>
-          <w:szCs w:val="24"/>
-          <w:lang w:eastAsia="es-CR"/>
-        </w:rPr>
-      </w:pPr>
     </w:p>
     <w:p>
       <w:pPr>
@@ -4676,7 +4385,194 @@
           <w:szCs w:val="36"/>
           <w:lang w:val="es-ES"/>
         </w:rPr>
-        <w:lastRenderedPageBreak/>
+        <w:t>Branch</w:t>
+      </w:r>
+    </w:p>
+    <w:p>
+      <w:pPr>
+        <w:rPr>
+          <w:rFonts w:ascii="Arial" w:eastAsia="Times New Roman" w:hAnsi="Arial" w:cs="Arial"/>
+          <w:color w:val="1C3643"/>
+          <w:sz w:val="24"/>
+          <w:szCs w:val="24"/>
+          <w:lang w:eastAsia="es-CR"/>
+        </w:rPr>
+      </w:pPr>
+      <w:r>
+        <w:rPr>
+          <w:rFonts w:ascii="Arial" w:eastAsia="Times New Roman" w:hAnsi="Arial" w:cs="Arial"/>
+          <w:color w:val="1C3643"/>
+          <w:sz w:val="24"/>
+          <w:szCs w:val="24"/>
+          <w:lang w:eastAsia="es-CR"/>
+        </w:rPr>
+        <w:t>Git show-branch</w:t>
+      </w:r>
+    </w:p>
+    <w:p>
+      <w:pPr>
+        <w:rPr>
+          <w:rFonts w:ascii="Arial" w:eastAsia="Times New Roman" w:hAnsi="Arial" w:cs="Arial"/>
+          <w:color w:val="1C3643"/>
+          <w:sz w:val="24"/>
+          <w:szCs w:val="24"/>
+          <w:lang w:eastAsia="es-CR"/>
+        </w:rPr>
+      </w:pPr>
+      <w:r>
+        <w:rPr>
+          <w:rFonts w:ascii="Arial" w:eastAsia="Times New Roman" w:hAnsi="Arial" w:cs="Arial"/>
+          <w:color w:val="1C3643"/>
+          <w:sz w:val="24"/>
+          <w:szCs w:val="24"/>
+          <w:lang w:eastAsia="es-CR"/>
+        </w:rPr>
+        <w:t>Git show-branch –all</w:t>
+      </w:r>
+    </w:p>
+    <w:p>
+      <w:pPr>
+        <w:rPr>
+          <w:rFonts w:ascii="Arial" w:eastAsia="Times New Roman" w:hAnsi="Arial" w:cs="Arial"/>
+          <w:color w:val="1C3643"/>
+          <w:sz w:val="24"/>
+          <w:szCs w:val="24"/>
+          <w:lang w:eastAsia="es-CR"/>
+        </w:rPr>
+      </w:pPr>
+      <w:r>
+        <w:rPr>
+          <w:rFonts w:ascii="Arial" w:eastAsia="Times New Roman" w:hAnsi="Arial" w:cs="Arial"/>
+          <w:color w:val="1C3643"/>
+          <w:sz w:val="24"/>
+          <w:szCs w:val="24"/>
+          <w:lang w:eastAsia="es-CR"/>
+        </w:rPr>
+        <w:t>Gitk abre toda la historia de las ramas con toda la informacios de los cambios</w:t>
+      </w:r>
+    </w:p>
+    <w:p>
+      <w:pPr>
+        <w:rPr>
+          <w:rFonts w:ascii="Arial" w:eastAsia="Times New Roman" w:hAnsi="Arial" w:cs="Arial"/>
+          <w:color w:val="1C3643"/>
+          <w:sz w:val="24"/>
+          <w:szCs w:val="24"/>
+          <w:lang w:eastAsia="es-CR"/>
+        </w:rPr>
+      </w:pPr>
+      <w:r>
+        <w:rPr>
+          <w:rFonts w:ascii="Arial" w:eastAsia="Times New Roman" w:hAnsi="Arial" w:cs="Arial"/>
+          <w:color w:val="1C3643"/>
+          <w:sz w:val="24"/>
+          <w:szCs w:val="24"/>
+          <w:lang w:eastAsia="es-CR"/>
+        </w:rPr>
+        <w:t>Subir ramas a github</w:t>
+      </w:r>
+    </w:p>
+    <w:p>
+      <w:pPr>
+        <w:rPr>
+          <w:rFonts w:ascii="Arial" w:eastAsia="Times New Roman" w:hAnsi="Arial" w:cs="Arial"/>
+          <w:color w:val="1C3643"/>
+          <w:sz w:val="24"/>
+          <w:szCs w:val="24"/>
+          <w:lang w:eastAsia="es-CR"/>
+        </w:rPr>
+      </w:pPr>
+      <w:r>
+        <w:rPr>
+          <w:rFonts w:ascii="Arial" w:eastAsia="Times New Roman" w:hAnsi="Arial" w:cs="Arial"/>
+          <w:color w:val="1C3643"/>
+          <w:sz w:val="24"/>
+          <w:szCs w:val="24"/>
+          <w:lang w:eastAsia="es-CR"/>
+        </w:rPr>
+        <w:t>Git Branch</w:t>
+      </w:r>
+    </w:p>
+    <w:p>
+      <w:pPr>
+        <w:rPr>
+          <w:rFonts w:ascii="Arial" w:eastAsia="Times New Roman" w:hAnsi="Arial" w:cs="Arial"/>
+          <w:color w:val="1C3643"/>
+          <w:sz w:val="24"/>
+          <w:szCs w:val="24"/>
+          <w:lang w:eastAsia="es-CR"/>
+        </w:rPr>
+      </w:pPr>
+      <w:r>
+        <w:rPr>
+          <w:rFonts w:ascii="Arial" w:eastAsia="Times New Roman" w:hAnsi="Arial" w:cs="Arial"/>
+          <w:color w:val="1C3643"/>
+          <w:sz w:val="24"/>
+          <w:szCs w:val="24"/>
+          <w:lang w:eastAsia="es-CR"/>
+        </w:rPr>
+        <w:t xml:space="preserve">Git pull </w:t>
+      </w:r>
+    </w:p>
+    <w:p>
+      <w:pPr>
+        <w:rPr>
+          <w:rFonts w:ascii="Arial" w:eastAsia="Times New Roman" w:hAnsi="Arial" w:cs="Arial"/>
+          <w:color w:val="1C3643"/>
+          <w:sz w:val="24"/>
+          <w:szCs w:val="24"/>
+          <w:lang w:eastAsia="es-CR"/>
+        </w:rPr>
+      </w:pPr>
+      <w:r>
+        <w:rPr>
+          <w:rFonts w:ascii="Arial" w:eastAsia="Times New Roman" w:hAnsi="Arial" w:cs="Arial"/>
+          <w:color w:val="1C3643"/>
+          <w:sz w:val="24"/>
+          <w:szCs w:val="24"/>
+          <w:lang w:eastAsia="es-CR"/>
+        </w:rPr>
+        <w:t>Git push origin cabecera</w:t>
+      </w:r>
+    </w:p>
+    <w:p>
+      <w:pPr>
+        <w:rPr>
+          <w:rFonts w:ascii="Arial" w:eastAsia="Times New Roman" w:hAnsi="Arial" w:cs="Arial"/>
+          <w:color w:val="1C3643"/>
+          <w:sz w:val="24"/>
+          <w:szCs w:val="24"/>
+          <w:lang w:eastAsia="es-CR"/>
+        </w:rPr>
+      </w:pPr>
+    </w:p>
+    <w:p>
+      <w:pPr>
+        <w:rPr>
+          <w:rFonts w:ascii="Arial" w:eastAsia="Times New Roman" w:hAnsi="Arial" w:cs="Arial"/>
+          <w:color w:val="1C3643"/>
+          <w:sz w:val="24"/>
+          <w:szCs w:val="24"/>
+          <w:lang w:eastAsia="es-CR"/>
+        </w:rPr>
+      </w:pPr>
+    </w:p>
+    <w:p>
+      <w:pPr>
+        <w:rPr>
+          <w:color w:val="00B050"/>
+          <w:sz w:val="36"/>
+          <w:szCs w:val="36"/>
+          <w:lang w:val="es-ES"/>
+        </w:rPr>
+      </w:pPr>
+      <w:r>
+        <w:rPr>
+          <w:color w:val="00B050"/>
+          <w:sz w:val="36"/>
+          <w:szCs w:val="36"/>
+          <w:lang w:val="es-ES"/>
+        </w:rPr>
         <w:t>Pull request:</w:t>
       </w:r>
     </w:p>
@@ -4876,6 +4772,7 @@
           <w:szCs w:val="24"/>
           <w:lang w:eastAsia="es-CR"/>
         </w:rPr>
+        <w:lastRenderedPageBreak/>
         <w:t>En GitHub se hace el pull request comparando la rama master con la rama del fix.</w:t>
       </w:r>
     </w:p>
@@ -4972,61 +4869,609 @@
           <w:lang w:eastAsia="es-CR"/>
         </w:rPr>
       </w:pPr>
+      <w:r>
+        <w:rPr>
+          <w:rFonts w:ascii="Arial" w:eastAsia="Times New Roman" w:hAnsi="Arial" w:cs="Arial"/>
+          <w:color w:val="1C3643"/>
+          <w:sz w:val="24"/>
+          <w:szCs w:val="24"/>
+          <w:lang w:eastAsia="es-CR"/>
+        </w:rPr>
+        <w:t>Se hace merge a master desde GitHub</w:t>
+      </w:r>
+    </w:p>
+    <w:p>
+      <w:pPr>
+        <w:rPr>
+          <w:rFonts w:ascii="Arial" w:eastAsia="Times New Roman" w:hAnsi="Arial" w:cs="Arial"/>
+          <w:color w:val="1C3643"/>
+          <w:sz w:val="24"/>
+          <w:szCs w:val="24"/>
+          <w:lang w:eastAsia="es-CR"/>
+        </w:rPr>
+      </w:pPr>
+      <w:r>
+        <w:rPr>
+          <w:rFonts w:ascii="Arial" w:eastAsia="Times New Roman" w:hAnsi="Arial" w:cs="Arial"/>
+          <w:color w:val="1C3643"/>
+          <w:sz w:val="24"/>
+          <w:szCs w:val="24"/>
+          <w:lang w:eastAsia="es-CR"/>
+        </w:rPr>
+        <w:t>Importante: Cuando se modifica una rama, también se modifica el pull request.</w:t>
+      </w:r>
+    </w:p>
+    <w:p>
+      <w:pPr>
+        <w:rPr>
+          <w:rFonts w:ascii="Arial" w:eastAsia="Times New Roman" w:hAnsi="Arial" w:cs="Arial"/>
+          <w:color w:val="1C3643"/>
+          <w:sz w:val="24"/>
+          <w:szCs w:val="24"/>
+          <w:u w:val="single"/>
+          <w:lang w:val="es-ES" w:eastAsia="es-CR"/>
+        </w:rPr>
+      </w:pPr>
+    </w:p>
+    <w:p>
+      <w:pPr>
+        <w:rPr>
+          <w:color w:val="00B050"/>
+          <w:sz w:val="36"/>
+          <w:szCs w:val="36"/>
+          <w:lang w:val="es-ES"/>
+        </w:rPr>
+      </w:pPr>
+      <w:r>
+        <w:rPr>
+          <w:color w:val="00B050"/>
+          <w:sz w:val="36"/>
+          <w:szCs w:val="36"/>
+          <w:lang w:val="es-ES"/>
+        </w:rPr>
+        <w:t>Forks o Bifurcaciones</w:t>
+      </w:r>
+    </w:p>
+    <w:p>
+      <w:pPr>
+        <w:rPr>
+          <w:rFonts w:ascii="Arial" w:eastAsia="Times New Roman" w:hAnsi="Arial" w:cs="Arial"/>
+          <w:color w:val="1C3643"/>
+          <w:sz w:val="24"/>
+          <w:szCs w:val="24"/>
+          <w:lang w:eastAsia="es-CR"/>
+        </w:rPr>
+      </w:pPr>
+      <w:r>
+        <w:rPr>
+          <w:rFonts w:ascii="Arial" w:eastAsia="Times New Roman" w:hAnsi="Arial" w:cs="Arial"/>
+          <w:color w:val="1C3643"/>
+          <w:sz w:val="24"/>
+          <w:szCs w:val="24"/>
+          <w:lang w:eastAsia="es-CR"/>
+        </w:rPr>
+        <w:t>Es una característica única de GitHub en la que se crea una copia exacta del estado actual de un repositorio directamente en GitHub, éste repositorio podrá servir como otro origen y se podrá clonar (como cualquier otro repositorio), en pocas palabras, lo podremos utilizar como un git cualquiera</w:t>
+      </w:r>
+      <w:r>
+        <w:rPr>
+          <w:rFonts w:ascii="Arial" w:eastAsia="Times New Roman" w:hAnsi="Arial" w:cs="Arial"/>
+          <w:color w:val="1C3643"/>
+          <w:sz w:val="24"/>
+          <w:szCs w:val="24"/>
+          <w:lang w:eastAsia="es-CR"/>
+        </w:rPr>
+        <w:t>.</w:t>
+      </w:r>
+    </w:p>
+    <w:p>
+      <w:pPr>
+        <w:rPr>
+          <w:rFonts w:ascii="Arial" w:eastAsia="Times New Roman" w:hAnsi="Arial" w:cs="Arial"/>
+          <w:color w:val="1C3643"/>
+          <w:sz w:val="24"/>
+          <w:szCs w:val="24"/>
+          <w:lang w:eastAsia="es-CR"/>
+        </w:rPr>
+      </w:pPr>
+      <w:r>
+        <w:rPr>
+          <w:rFonts w:ascii="Arial" w:eastAsia="Times New Roman" w:hAnsi="Arial" w:cs="Arial"/>
+          <w:color w:val="1C3643"/>
+          <w:sz w:val="24"/>
+          <w:szCs w:val="24"/>
+          <w:lang w:eastAsia="es-CR"/>
+        </w:rPr>
+        <w:t>Un fork es como una bifurcación del repositorio completo, tiene una historia en común, pero de repente se bifurca y pueden variar los cambios, ya que ambos proyectos podrán ser modificados en paralelo y para estar al día un colaborador tendrá que estar actualizando su fork con la información del original.</w:t>
+      </w:r>
+    </w:p>
+    <w:p>
+      <w:pPr>
+        <w:rPr>
+          <w:rFonts w:ascii="Arial" w:eastAsia="Times New Roman" w:hAnsi="Arial" w:cs="Arial"/>
+          <w:color w:val="1C3643"/>
+          <w:sz w:val="24"/>
+          <w:szCs w:val="24"/>
+          <w:lang w:eastAsia="es-CR"/>
+        </w:rPr>
+      </w:pPr>
+      <w:r>
+        <w:rPr>
+          <w:rFonts w:ascii="Arial" w:eastAsia="Times New Roman" w:hAnsi="Arial" w:cs="Arial"/>
+          <w:color w:val="1C3643"/>
+          <w:sz w:val="24"/>
+          <w:szCs w:val="24"/>
+          <w:lang w:eastAsia="es-CR"/>
+        </w:rPr>
+        <w:t>Al hacer un fork de un poryecto en GitHub, te conviertes en dueñ@ del repositorio fork, puedes trabajar en éste con todos los permisos, pero es un repositorio completamente diferente que el original, teniendo alguna historia en común.</w:t>
+      </w:r>
+    </w:p>
+    <w:p>
+      <w:pPr>
+        <w:rPr>
+          <w:rFonts w:ascii="Arial" w:eastAsia="Times New Roman" w:hAnsi="Arial" w:cs="Arial"/>
+          <w:color w:val="1C3643"/>
+          <w:sz w:val="24"/>
+          <w:szCs w:val="24"/>
+          <w:lang w:eastAsia="es-CR"/>
+        </w:rPr>
+      </w:pPr>
+      <w:r>
+        <w:rPr>
+          <w:rFonts w:ascii="Arial" w:eastAsia="Times New Roman" w:hAnsi="Arial" w:cs="Arial"/>
+          <w:color w:val="1C3643"/>
+          <w:sz w:val="24"/>
+          <w:szCs w:val="24"/>
+          <w:lang w:eastAsia="es-CR"/>
+        </w:rPr>
+        <w:t>Los forks son importantes porque es la manera en la que funciona el open source, ya que, una persona puede no ser colaborador de un proyecto, pero puede contribuír al mismo, haciendo mejor software que pueda ser utilizado por cualquiera.</w:t>
+      </w:r>
+    </w:p>
+    <w:p>
+      <w:pPr>
+        <w:rPr>
+          <w:rFonts w:ascii="Arial" w:eastAsia="Times New Roman" w:hAnsi="Arial" w:cs="Arial"/>
+          <w:color w:val="1C3643"/>
+          <w:sz w:val="24"/>
+          <w:szCs w:val="24"/>
+          <w:lang w:eastAsia="es-CR"/>
+        </w:rPr>
+      </w:pPr>
+      <w:r>
+        <w:rPr>
+          <w:rFonts w:ascii="Arial" w:eastAsia="Times New Roman" w:hAnsi="Arial" w:cs="Arial"/>
+          <w:color w:val="1C3643"/>
+          <w:sz w:val="24"/>
+          <w:szCs w:val="24"/>
+          <w:lang w:eastAsia="es-CR"/>
+        </w:rPr>
+        <w:t>Al hacer un fork, GitHub sabe que se hizo el fork del proyecto, por lo que se le permite al colaborador hacer pull request desde su repositorio propio.</w:t>
+      </w:r>
+    </w:p>
+    <w:p>
+      <w:pPr>
+        <w:rPr>
+          <w:rFonts w:ascii="Arial" w:eastAsia="Times New Roman" w:hAnsi="Arial" w:cs="Arial"/>
+          <w:color w:val="1C3643"/>
+          <w:sz w:val="24"/>
+          <w:szCs w:val="24"/>
+          <w:lang w:eastAsia="es-CR"/>
+        </w:rPr>
+      </w:pPr>
+    </w:p>
+    <w:p>
+      <w:pPr>
+        <w:rPr>
+          <w:rFonts w:ascii="Arial" w:eastAsia="Times New Roman" w:hAnsi="Arial" w:cs="Arial"/>
+          <w:color w:val="1C3643"/>
+          <w:sz w:val="24"/>
+          <w:szCs w:val="24"/>
+          <w:lang w:eastAsia="es-CR"/>
+        </w:rPr>
+      </w:pPr>
+      <w:r>
+        <w:rPr>
+          <w:rFonts w:ascii="Arial" w:eastAsia="Times New Roman" w:hAnsi="Arial" w:cs="Arial"/>
+          <w:color w:val="1C3643"/>
+          <w:sz w:val="24"/>
+          <w:szCs w:val="24"/>
+          <w:lang w:eastAsia="es-CR"/>
+        </w:rPr>
+        <w:t>Trabajando con más de 1 repositorio remoto</w:t>
+      </w:r>
+    </w:p>
+    <w:p>
+      <w:pPr>
+        <w:rPr>
+          <w:rFonts w:ascii="Arial" w:eastAsia="Times New Roman" w:hAnsi="Arial" w:cs="Arial"/>
+          <w:color w:val="1C3643"/>
+          <w:sz w:val="24"/>
+          <w:szCs w:val="24"/>
+          <w:lang w:eastAsia="es-CR"/>
+        </w:rPr>
+      </w:pPr>
+      <w:r>
+        <w:rPr>
+          <w:rFonts w:ascii="Arial" w:eastAsia="Times New Roman" w:hAnsi="Arial" w:cs="Arial"/>
+          <w:color w:val="1C3643"/>
+          <w:sz w:val="24"/>
+          <w:szCs w:val="24"/>
+          <w:lang w:eastAsia="es-CR"/>
+        </w:rPr>
+        <w:t>Cuando trabajas en un proyecto que existe en diferentes repositorios remotos (normalmente a causa de un fork) es muy probable que desees poder trabajar con ambos repositorios, para ésto puedes crear un remoto adicional desde consola.</w:t>
+      </w:r>
+    </w:p>
+    <w:p>
+      <w:pPr>
+        <w:rPr>
+          <w:rFonts w:ascii="Arial" w:eastAsia="Times New Roman" w:hAnsi="Arial" w:cs="Arial"/>
+          <w:color w:val="1C3643"/>
+          <w:sz w:val="24"/>
+          <w:szCs w:val="24"/>
+          <w:lang w:eastAsia="es-CR"/>
+        </w:rPr>
+      </w:pPr>
+      <w:r>
+        <w:rPr>
+          <w:rFonts w:ascii="Arial" w:eastAsia="Times New Roman" w:hAnsi="Arial" w:cs="Arial"/>
+          <w:color w:val="1C3643"/>
+          <w:sz w:val="24"/>
+          <w:szCs w:val="24"/>
+          <w:lang w:eastAsia="es-CR"/>
+        </w:rPr>
+        <w:t xml:space="preserve">git remote add &lt;nombre_del_remoto&gt; &lt;url_del_remoto&gt; </w:t>
+      </w:r>
+    </w:p>
+    <w:p>
+      <w:pPr>
+        <w:rPr>
+          <w:rFonts w:ascii="Arial" w:eastAsia="Times New Roman" w:hAnsi="Arial" w:cs="Arial"/>
+          <w:color w:val="1C3643"/>
+          <w:sz w:val="24"/>
+          <w:szCs w:val="24"/>
+          <w:lang w:eastAsia="es-CR"/>
+        </w:rPr>
+      </w:pPr>
+      <w:r>
+        <w:rPr>
+          <w:rFonts w:ascii="Arial" w:eastAsia="Times New Roman" w:hAnsi="Arial" w:cs="Arial"/>
+          <w:color w:val="1C3643"/>
+          <w:sz w:val="24"/>
+          <w:szCs w:val="24"/>
+          <w:lang w:eastAsia="es-CR"/>
+        </w:rPr>
+        <w:t xml:space="preserve">git remote upstream </w:t>
+      </w:r>
+      <w:hyperlink r:id="rId9" w:history="1">
+        <w:r>
+          <w:rPr>
+            <w:rStyle w:val="Hipervnculo"/>
+            <w:rFonts w:ascii="Arial" w:eastAsia="Times New Roman" w:hAnsi="Arial" w:cs="Arial"/>
+            <w:sz w:val="24"/>
+            <w:szCs w:val="24"/>
+            <w:lang w:eastAsia="es-CR"/>
+          </w:rPr>
+          <w:t>https://github.com/freddier/hyperblog</w:t>
+        </w:r>
+      </w:hyperlink>
+    </w:p>
+    <w:p>
+      <w:pPr>
+        <w:rPr>
+          <w:rFonts w:ascii="Arial" w:eastAsia="Times New Roman" w:hAnsi="Arial" w:cs="Arial"/>
+          <w:color w:val="1C3643"/>
+          <w:sz w:val="24"/>
+          <w:szCs w:val="24"/>
+          <w:lang w:eastAsia="es-CR"/>
+        </w:rPr>
+      </w:pPr>
+    </w:p>
+    <w:p>
+      <w:pPr>
+        <w:rPr>
+          <w:rFonts w:ascii="Arial" w:eastAsia="Times New Roman" w:hAnsi="Arial" w:cs="Arial"/>
+          <w:color w:val="1C3643"/>
+          <w:sz w:val="24"/>
+          <w:szCs w:val="24"/>
+          <w:lang w:eastAsia="es-CR"/>
+        </w:rPr>
+      </w:pPr>
+      <w:r>
+        <w:rPr>
+          <w:rFonts w:ascii="Arial" w:eastAsia="Times New Roman" w:hAnsi="Arial" w:cs="Arial"/>
+          <w:color w:val="1C3643"/>
+          <w:sz w:val="24"/>
+          <w:szCs w:val="24"/>
+          <w:lang w:eastAsia="es-CR"/>
+        </w:rPr>
+        <w:t>Al crear un remoto adicional podremos, hacer pull desde el nuevo origen (en caso de tener permisos podremos hacer fetch y push)</w:t>
+      </w:r>
+    </w:p>
+    <w:p>
+      <w:pPr>
+        <w:rPr>
+          <w:rFonts w:ascii="Arial" w:eastAsia="Times New Roman" w:hAnsi="Arial" w:cs="Arial"/>
+          <w:color w:val="1C3643"/>
+          <w:sz w:val="24"/>
+          <w:szCs w:val="24"/>
+          <w:lang w:eastAsia="es-CR"/>
+        </w:rPr>
+      </w:pPr>
+    </w:p>
+    <w:p>
+      <w:pPr>
+        <w:rPr>
+          <w:rFonts w:ascii="Arial" w:eastAsia="Times New Roman" w:hAnsi="Arial" w:cs="Arial"/>
+          <w:color w:val="1C3643"/>
+          <w:sz w:val="24"/>
+          <w:szCs w:val="24"/>
+          <w:lang w:eastAsia="es-CR"/>
+        </w:rPr>
+      </w:pPr>
+      <w:r>
+        <w:rPr>
+          <w:rFonts w:ascii="Arial" w:eastAsia="Times New Roman" w:hAnsi="Arial" w:cs="Arial"/>
+          <w:color w:val="1C3643"/>
+          <w:sz w:val="24"/>
+          <w:szCs w:val="24"/>
+          <w:lang w:eastAsia="es-CR"/>
+        </w:rPr>
+        <w:t>git pull &lt;remoto&gt; &lt;rama&gt;</w:t>
+      </w:r>
+    </w:p>
+    <w:p>
+      <w:pPr>
+        <w:rPr>
+          <w:rFonts w:ascii="Arial" w:eastAsia="Times New Roman" w:hAnsi="Arial" w:cs="Arial"/>
+          <w:color w:val="1C3643"/>
+          <w:sz w:val="24"/>
+          <w:szCs w:val="24"/>
+          <w:lang w:eastAsia="es-CR"/>
+        </w:rPr>
+      </w:pPr>
+      <w:r>
+        <w:rPr>
+          <w:rFonts w:ascii="Arial" w:eastAsia="Times New Roman" w:hAnsi="Arial" w:cs="Arial"/>
+          <w:color w:val="1C3643"/>
+          <w:sz w:val="24"/>
+          <w:szCs w:val="24"/>
+          <w:lang w:eastAsia="es-CR"/>
+        </w:rPr>
+        <w:t>git pull upstream master</w:t>
+      </w:r>
+    </w:p>
+    <w:p>
+      <w:pPr>
+        <w:rPr>
+          <w:rFonts w:ascii="Arial" w:eastAsia="Times New Roman" w:hAnsi="Arial" w:cs="Arial"/>
+          <w:color w:val="1C3643"/>
+          <w:sz w:val="24"/>
+          <w:szCs w:val="24"/>
+          <w:lang w:eastAsia="es-CR"/>
+        </w:rPr>
+      </w:pPr>
+      <w:r>
+        <w:rPr>
+          <w:rFonts w:ascii="Arial" w:eastAsia="Times New Roman" w:hAnsi="Arial" w:cs="Arial"/>
+          <w:color w:val="1C3643"/>
+          <w:sz w:val="24"/>
+          <w:szCs w:val="24"/>
+          <w:lang w:eastAsia="es-CR"/>
+        </w:rPr>
+        <w:t>Éste pull nos traerá los cambios del remoto, por lo que se estará al día en el proyecto, el flujo de trabajo cambia, en adelante se estará trabajando haciendo pull desde el upstream y push al origin para pasar a hacer pull request.</w:t>
+      </w:r>
+    </w:p>
+    <w:p>
+      <w:pPr>
+        <w:rPr>
+          <w:rFonts w:ascii="Arial" w:eastAsia="Times New Roman" w:hAnsi="Arial" w:cs="Arial"/>
+          <w:color w:val="1C3643"/>
+          <w:sz w:val="24"/>
+          <w:szCs w:val="24"/>
+          <w:lang w:eastAsia="es-CR"/>
+        </w:rPr>
+      </w:pPr>
+    </w:p>
+    <w:p>
+      <w:pPr>
+        <w:rPr>
+          <w:rFonts w:ascii="Arial" w:eastAsia="Times New Roman" w:hAnsi="Arial" w:cs="Arial"/>
+          <w:color w:val="1C3643"/>
+          <w:sz w:val="24"/>
+          <w:szCs w:val="24"/>
+          <w:lang w:eastAsia="es-CR"/>
+        </w:rPr>
+      </w:pPr>
+      <w:r>
+        <w:rPr>
+          <w:rFonts w:ascii="Arial" w:eastAsia="Times New Roman" w:hAnsi="Arial" w:cs="Arial"/>
+          <w:color w:val="1C3643"/>
+          <w:sz w:val="24"/>
+          <w:szCs w:val="24"/>
+          <w:lang w:eastAsia="es-CR"/>
+        </w:rPr>
+        <w:t>git pull upstream master</w:t>
+      </w:r>
+    </w:p>
+    <w:p>
+      <w:pPr>
+        <w:rPr>
+          <w:rFonts w:ascii="Arial" w:eastAsia="Times New Roman" w:hAnsi="Arial" w:cs="Arial"/>
+          <w:color w:val="1C3643"/>
+          <w:sz w:val="24"/>
+          <w:szCs w:val="24"/>
+          <w:lang w:eastAsia="es-CR"/>
+        </w:rPr>
+      </w:pPr>
+      <w:r>
+        <w:rPr>
+          <w:rFonts w:ascii="Arial" w:eastAsia="Times New Roman" w:hAnsi="Arial" w:cs="Arial"/>
+          <w:color w:val="1C3643"/>
+          <w:sz w:val="24"/>
+          <w:szCs w:val="24"/>
+          <w:lang w:eastAsia="es-CR"/>
+        </w:rPr>
+        <w:t>git push origin master</w:t>
+      </w:r>
+    </w:p>
+    <w:p>
+      <w:pPr>
+        <w:rPr>
+          <w:rFonts w:ascii="Arial" w:eastAsia="Times New Roman" w:hAnsi="Arial" w:cs="Arial"/>
+          <w:color w:val="1C3643"/>
+          <w:sz w:val="24"/>
+          <w:szCs w:val="24"/>
+          <w:lang w:eastAsia="es-CR"/>
+        </w:rPr>
+      </w:pPr>
+    </w:p>
+    <w:p>
+      <w:pPr>
+        <w:rPr>
+          <w:rFonts w:ascii="Arial" w:eastAsia="Times New Roman" w:hAnsi="Arial" w:cs="Arial"/>
+          <w:color w:val="1C3643"/>
+          <w:sz w:val="24"/>
+          <w:szCs w:val="24"/>
+          <w:lang w:eastAsia="es-CR"/>
+        </w:rPr>
+      </w:pPr>
+      <w:r>
+        <w:rPr>
+          <w:rFonts w:ascii="Arial" w:eastAsia="Times New Roman" w:hAnsi="Arial" w:cs="Arial"/>
+          <w:color w:val="1C3643"/>
+          <w:sz w:val="24"/>
+          <w:szCs w:val="24"/>
+          <w:lang w:eastAsia="es-CR"/>
+        </w:rPr>
+        <w:t>Agregando mi nombre al repositorio de platzi</w:t>
+      </w:r>
+    </w:p>
+    <w:p>
+      <w:pPr>
+        <w:rPr>
+          <w:rFonts w:ascii="Arial" w:eastAsia="Times New Roman" w:hAnsi="Arial" w:cs="Arial"/>
+          <w:color w:val="1C3643"/>
+          <w:sz w:val="24"/>
+          <w:szCs w:val="24"/>
+          <w:lang w:eastAsia="es-CR"/>
+        </w:rPr>
+      </w:pPr>
+      <w:r>
+        <w:rPr>
+          <w:rFonts w:ascii="Arial" w:eastAsia="Times New Roman" w:hAnsi="Arial" w:cs="Arial"/>
+          <w:color w:val="1C3643"/>
+          <w:sz w:val="24"/>
+          <w:szCs w:val="24"/>
+          <w:lang w:eastAsia="es-CR"/>
+        </w:rPr>
+        <w:t>Se hace un fork del repositorio</w:t>
+      </w:r>
+    </w:p>
+    <w:p>
+      <w:pPr>
+        <w:rPr>
+          <w:rFonts w:ascii="Arial" w:eastAsia="Times New Roman" w:hAnsi="Arial" w:cs="Arial"/>
+          <w:color w:val="1C3643"/>
+          <w:sz w:val="24"/>
+          <w:szCs w:val="24"/>
+          <w:lang w:eastAsia="es-CR"/>
+        </w:rPr>
+      </w:pPr>
+      <w:r>
+        <w:rPr>
+          <w:rFonts w:ascii="Arial" w:eastAsia="Times New Roman" w:hAnsi="Arial" w:cs="Arial"/>
+          <w:color w:val="1C3643"/>
+          <w:sz w:val="24"/>
+          <w:szCs w:val="24"/>
+          <w:lang w:eastAsia="es-CR"/>
+        </w:rPr>
+        <w:t>Se clona el repositorio creado en mis repositorios</w:t>
+      </w:r>
+    </w:p>
+    <w:p>
+      <w:pPr>
+        <w:rPr>
+          <w:rFonts w:ascii="Arial" w:eastAsia="Times New Roman" w:hAnsi="Arial" w:cs="Arial"/>
+          <w:color w:val="1C3643"/>
+          <w:sz w:val="24"/>
+          <w:szCs w:val="24"/>
+          <w:lang w:eastAsia="es-CR"/>
+        </w:rPr>
+      </w:pPr>
+      <w:r>
+        <w:rPr>
+          <w:rFonts w:ascii="Arial" w:eastAsia="Times New Roman" w:hAnsi="Arial" w:cs="Arial"/>
+          <w:color w:val="1C3643"/>
+          <w:sz w:val="24"/>
+          <w:szCs w:val="24"/>
+          <w:lang w:eastAsia="es-CR"/>
+        </w:rPr>
+        <w:t xml:space="preserve">Se hacen los cambios </w:t>
+      </w:r>
+    </w:p>
+    <w:p>
+      <w:pPr>
+        <w:rPr>
+          <w:rFonts w:ascii="Arial" w:eastAsia="Times New Roman" w:hAnsi="Arial" w:cs="Arial"/>
+          <w:color w:val="1C3643"/>
+          <w:sz w:val="24"/>
+          <w:szCs w:val="24"/>
+          <w:lang w:eastAsia="es-CR"/>
+        </w:rPr>
+      </w:pPr>
+      <w:r>
+        <w:rPr>
+          <w:rFonts w:ascii="Arial" w:eastAsia="Times New Roman" w:hAnsi="Arial" w:cs="Arial"/>
+          <w:color w:val="1C3643"/>
+          <w:sz w:val="24"/>
+          <w:szCs w:val="24"/>
+          <w:lang w:eastAsia="es-CR"/>
+        </w:rPr>
+        <w:t>Se hace commit</w:t>
+      </w:r>
+    </w:p>
+    <w:p>
+      <w:pPr>
+        <w:rPr>
+          <w:rFonts w:ascii="Arial" w:eastAsia="Times New Roman" w:hAnsi="Arial" w:cs="Arial"/>
+          <w:color w:val="1C3643"/>
+          <w:sz w:val="24"/>
+          <w:szCs w:val="24"/>
+          <w:lang w:eastAsia="es-CR"/>
+        </w:rPr>
+      </w:pPr>
+      <w:r>
+        <w:rPr>
+          <w:rFonts w:ascii="Arial" w:eastAsia="Times New Roman" w:hAnsi="Arial" w:cs="Arial"/>
+          <w:color w:val="1C3643"/>
+          <w:sz w:val="24"/>
+          <w:szCs w:val="24"/>
+          <w:lang w:eastAsia="es-CR"/>
+        </w:rPr>
+        <w:t>Se hace push</w:t>
+      </w:r>
+    </w:p>
+    <w:p>
+      <w:pPr>
+        <w:rPr>
+          <w:rFonts w:ascii="Arial" w:eastAsia="Times New Roman" w:hAnsi="Arial" w:cs="Arial"/>
+          <w:color w:val="1C3643"/>
+          <w:sz w:val="24"/>
+          <w:szCs w:val="24"/>
+          <w:lang w:eastAsia="es-CR"/>
+        </w:rPr>
+      </w:pPr>
+      <w:r>
+        <w:rPr>
+          <w:rFonts w:ascii="Arial" w:eastAsia="Times New Roman" w:hAnsi="Arial" w:cs="Arial"/>
+          <w:color w:val="1C3643"/>
+          <w:sz w:val="24"/>
+          <w:szCs w:val="24"/>
+          <w:lang w:eastAsia="es-CR"/>
+        </w:rPr>
+        <w:t>En github crearmos un pull request</w:t>
+      </w:r>
       <w:bookmarkStart w:id="0" w:name="_GoBack"/>
       <w:bookmarkEnd w:id="0"/>
-      <w:r>
-        <w:rPr>
-          <w:rFonts w:ascii="Arial" w:eastAsia="Times New Roman" w:hAnsi="Arial" w:cs="Arial"/>
-          <w:color w:val="1C3643"/>
-          <w:sz w:val="24"/>
-          <w:szCs w:val="24"/>
-          <w:lang w:eastAsia="es-CR"/>
-        </w:rPr>
-        <w:t>Se hace merge a master desde GitHub</w:t>
-      </w:r>
-    </w:p>
-    <w:p>
-      <w:pPr>
-        <w:rPr>
-          <w:rFonts w:ascii="Arial" w:eastAsia="Times New Roman" w:hAnsi="Arial" w:cs="Arial"/>
-          <w:color w:val="1C3643"/>
-          <w:sz w:val="24"/>
-          <w:szCs w:val="24"/>
-          <w:lang w:eastAsia="es-CR"/>
-        </w:rPr>
-      </w:pPr>
-      <w:r>
-        <w:rPr>
-          <w:rFonts w:ascii="Arial" w:eastAsia="Times New Roman" w:hAnsi="Arial" w:cs="Arial"/>
-          <w:color w:val="1C3643"/>
-          <w:sz w:val="24"/>
-          <w:szCs w:val="24"/>
-          <w:lang w:eastAsia="es-CR"/>
-        </w:rPr>
-        <w:t>Importante: Cuando se modifica una rama, también se modifica el pull request.</w:t>
-      </w:r>
-    </w:p>
-    <w:p>
-      <w:pPr>
-        <w:rPr>
-          <w:rFonts w:ascii="Arial" w:eastAsia="Times New Roman" w:hAnsi="Arial" w:cs="Arial"/>
-          <w:color w:val="1C3643"/>
-          <w:sz w:val="24"/>
-          <w:szCs w:val="24"/>
-          <w:lang w:eastAsia="es-CR"/>
-        </w:rPr>
-      </w:pPr>
-    </w:p>
-    <w:p>
-      <w:pPr>
-        <w:rPr>
-          <w:rFonts w:ascii="Arial" w:eastAsia="Times New Roman" w:hAnsi="Arial" w:cs="Arial"/>
-          <w:color w:val="1C3643"/>
-          <w:sz w:val="24"/>
-          <w:szCs w:val="24"/>
-          <w:lang w:eastAsia="es-CR"/>
-        </w:rPr>
-      </w:pPr>
     </w:p>
     <w:sectPr>
       <w:pgSz w:w="12240" w:h="15840"/>

</xml_diff>